<commit_message>
WIP Doku Zeugs...alles eher schlecht als recht...morgen wird lange...
</commit_message>
<xml_diff>
--- a/doc/Studienarbeit.docx
+++ b/doc/Studienarbeit.docx
@@ -36,12 +36,6 @@
         <w:gridCol w:w="9810"/>
       </w:tblGrid>
       <w:tr>
-        <w:tblPrEx>
-          <w:tblCellMar>
-            <w:top w:w="0" w:type="dxa"/>
-            <w:bottom w:w="0" w:type="dxa"/>
-          </w:tblCellMar>
-        </w:tblPrEx>
         <w:trPr>
           <w:trHeight w:val="11512"/>
         </w:trPr>
@@ -153,7 +147,10 @@
               <w:jc w:val="center"/>
             </w:pPr>
             <w:r>
-              <w:t>Michael Keckeisen,</w:t>
+              <w:t>Michael Ke</w:t>
+            </w:r>
+            <w:r>
+              <w:t>keisen,</w:t>
             </w:r>
           </w:p>
           <w:p>
@@ -256,13 +253,7 @@
                 <w:color w:val="FF0000"/>
               </w:rPr>
               <w:tab/>
-              <w:t>Matrikelnummer Michael M</w:t>
-            </w:r>
-            <w:r>
-              <w:rPr>
-                <w:color w:val="FF0000"/>
-              </w:rPr>
-              <w:t>,</w:t>
+              <w:t>Matrikelnummer Michael M,</w:t>
             </w:r>
             <w:r>
               <w:rPr>
@@ -275,24 +266,7 @@
                 <w:color w:val="FF0000"/>
               </w:rPr>
               <w:tab/>
-            </w:r>
-            <w:r>
-              <w:rPr>
-                <w:color w:val="FF0000"/>
-              </w:rPr>
-              <w:t xml:space="preserve">Matrikelnummer </w:t>
-            </w:r>
-            <w:r>
-              <w:rPr>
-                <w:color w:val="FF0000"/>
-              </w:rPr>
-              <w:t>Daniel</w:t>
-            </w:r>
-            <w:r>
-              <w:rPr>
-                <w:color w:val="FF0000"/>
-              </w:rPr>
-              <w:t>,</w:t>
+              <w:t>Matrikelnummer Daniel,</w:t>
             </w:r>
           </w:p>
           <w:p>
@@ -3236,8 +3210,6 @@
         </w:rPr>
         <w:fldChar w:fldCharType="end"/>
       </w:r>
-      <w:bookmarkStart w:id="4" w:name="_GoBack"/>
-      <w:bookmarkEnd w:id="4"/>
     </w:p>
     <w:p/>
     <w:p>
@@ -3248,11 +3220,124 @@
           <w:numId w:val="17"/>
         </w:numPr>
       </w:pPr>
-      <w:bookmarkStart w:id="5" w:name="_Toc406781340"/>
+      <w:bookmarkStart w:id="4" w:name="_Toc406781340"/>
       <w:r>
         <w:t>Einleitung</w:t>
       </w:r>
-      <w:bookmarkEnd w:id="5"/>
+      <w:bookmarkEnd w:id="4"/>
+    </w:p>
+    <w:p>
+      <w:r>
+        <w:t>Stichworte:</w:t>
+      </w:r>
+    </w:p>
+    <w:p>
+      <w:pPr>
+        <w:pStyle w:val="Listenabsatz"/>
+        <w:numPr>
+          <w:ilvl w:val="0"/>
+          <w:numId w:val="20"/>
+        </w:numPr>
+      </w:pPr>
+      <w:r>
+        <w:t>Spielend Lernen</w:t>
+      </w:r>
+    </w:p>
+    <w:p>
+      <w:pPr>
+        <w:pStyle w:val="Listenabsatz"/>
+        <w:numPr>
+          <w:ilvl w:val="1"/>
+          <w:numId w:val="20"/>
+        </w:numPr>
+      </w:pPr>
+      <w:r>
+        <w:t>Competitive! (deutsches Wort nicht eingefallen…don’t judge me)</w:t>
+      </w:r>
+    </w:p>
+    <w:p>
+      <w:pPr>
+        <w:pStyle w:val="Listenabsatz"/>
+        <w:numPr>
+          <w:ilvl w:val="0"/>
+          <w:numId w:val="20"/>
+        </w:numPr>
+      </w:pPr>
+      <w:r>
+        <w:t>Technische Herausforderung Logik</w:t>
+      </w:r>
+    </w:p>
+    <w:p>
+      <w:pPr>
+        <w:pStyle w:val="Listenabsatz"/>
+        <w:numPr>
+          <w:ilvl w:val="1"/>
+          <w:numId w:val="20"/>
+        </w:numPr>
+      </w:pPr>
+      <w:r>
+        <w:t>Echtzeit?</w:t>
+      </w:r>
+    </w:p>
+    <w:p>
+      <w:pPr>
+        <w:pStyle w:val="Listenabsatz"/>
+        <w:numPr>
+          <w:ilvl w:val="0"/>
+          <w:numId w:val="20"/>
+        </w:numPr>
+      </w:pPr>
+      <w:r>
+        <w:t xml:space="preserve">Robocup </w:t>
+      </w:r>
+      <w:r>
+        <w:sym w:font="Wingdings" w:char="F0E0"/>
+      </w:r>
+      <w:r>
+        <w:t>Alt, was neues her?</w:t>
+      </w:r>
+    </w:p>
+    <w:p>
+      <w:pPr>
+        <w:pStyle w:val="Listenabsatz"/>
+        <w:numPr>
+          <w:ilvl w:val="1"/>
+          <w:numId w:val="20"/>
+        </w:numPr>
+      </w:pPr>
+      <w:r>
+        <w:t>Höhenachse hat Robocup 2d nicht…gibt aber auch 3d…-.-</w:t>
+      </w:r>
+    </w:p>
+    <w:p>
+      <w:pPr>
+        <w:pStyle w:val="Listenabsatz"/>
+        <w:numPr>
+          <w:ilvl w:val="0"/>
+          <w:numId w:val="20"/>
+        </w:numPr>
+      </w:pPr>
+      <w:r>
+        <w:t xml:space="preserve">Unreal Engine </w:t>
+      </w:r>
+      <w:r>
+        <w:sym w:font="Wingdings" w:char="F0E0"/>
+      </w:r>
+      <w:r>
+        <w:t xml:space="preserve"> Stand der Zeit</w:t>
+      </w:r>
+    </w:p>
+    <w:p>
+      <w:pPr>
+        <w:pStyle w:val="Listenabsatz"/>
+        <w:numPr>
+          <w:ilvl w:val="1"/>
+          <w:numId w:val="20"/>
+        </w:numPr>
+      </w:pPr>
+      <w:r>
+        <w:t>Aktuelle Techniken…!</w:t>
+      </w:r>
     </w:p>
     <w:p>
       <w:r>
@@ -3263,11 +3348,134 @@
       <w:pPr>
         <w:pStyle w:val="berschrift1"/>
       </w:pPr>
-      <w:bookmarkStart w:id="6" w:name="_Toc406781341"/>
+      <w:bookmarkStart w:id="5" w:name="_Toc406781341"/>
       <w:r>
         <w:lastRenderedPageBreak/>
         <w:t>Aufgabenstellung</w:t>
       </w:r>
+      <w:bookmarkEnd w:id="5"/>
+    </w:p>
+    <w:p>
+      <w:r>
+        <w:t>Das Ziel dieser Arbeit ist es, eine grafische Fußballsimulation zu erstellen, in welcher der Spieler eigene</w:t>
+      </w:r>
+      <w:r>
+        <w:t xml:space="preserve"> Logiken für sein Fußballteam </w:t>
+      </w:r>
+      <w:r>
+        <w:t xml:space="preserve">hinterlegt und somit deren Verhalten beeinflusst. Dabei besteht ein Team aus jeweils 10 Feldspielern und einen Torwart. </w:t>
+      </w:r>
+      <w:r>
+        <w:t xml:space="preserve">Während eines Fußballspiels werden die gängigen Regeln beachtet und bei einer Missachtung je nach Stärke des Vergehens geahndet. </w:t>
+      </w:r>
+      <w:r>
+        <w:t xml:space="preserve">Innerhalb der Simulation werden die Bewegungen des Balls physikalisch korrekt simuliert. Die Spieler besitzen als Limitierung ein Ausdauersystem, welches verhindern soll, dass ein Spieler dauerhaft sprintet oder den </w:t>
+      </w:r>
+      <w:r>
+        <w:t>Ball in kurzer Zeit mit maximaler Kraft kickt.</w:t>
+      </w:r>
+    </w:p>
+    <w:p/>
+    <w:p>
+      <w:r>
+        <w:t>Zur Umsetzung wird die „Unreal Engine 4“ der Firma „Epic Games“ genutzt. Dies ist eine Spiele-Engine, welche bereits viele Werkzeuge für eine schnelle Entwicklung bereitstellt. Mehr dazu finden Sie im Kapitel „</w:t>
+      </w:r>
+      <w:r>
+        <w:fldChar w:fldCharType="begin"/>
+      </w:r>
+      <w:r>
+        <w:instrText xml:space="preserve"> REF _Ref407334422 \r \h </w:instrText>
+      </w:r>
+      <w:r>
+        <w:fldChar w:fldCharType="separate"/>
+      </w:r>
+      <w:r>
+        <w:t>3.2</w:t>
+      </w:r>
+      <w:r>
+        <w:fldChar w:fldCharType="end"/>
+      </w:r>
+      <w:r>
+        <w:t xml:space="preserve"> </w:t>
+      </w:r>
+      <w:r>
+        <w:fldChar w:fldCharType="begin"/>
+      </w:r>
+      <w:r>
+        <w:instrText xml:space="preserve"> REF _Ref407334417 \h </w:instrText>
+      </w:r>
+      <w:r>
+        <w:fldChar w:fldCharType="separate"/>
+      </w:r>
+      <w:r>
+        <w:t>Unreal Engine 4</w:t>
+      </w:r>
+      <w:r>
+        <w:fldChar w:fldCharType="end"/>
+      </w:r>
+      <w:r>
+        <w:t>“. Diese Engine wird um eine Schnittstelle zur einer Skriptsprache (Siehe „</w:t>
+      </w:r>
+      <w:r>
+        <w:fldChar w:fldCharType="begin"/>
+      </w:r>
+      <w:r>
+        <w:instrText xml:space="preserve"> REF _Ref407334917 \r \h </w:instrText>
+      </w:r>
+      <w:r>
+        <w:fldChar w:fldCharType="separate"/>
+      </w:r>
+      <w:r>
+        <w:t>3.3</w:t>
+      </w:r>
+      <w:r>
+        <w:fldChar w:fldCharType="end"/>
+      </w:r>
+      <w:r>
+        <w:t xml:space="preserve"> </w:t>
+      </w:r>
+      <w:r>
+        <w:fldChar w:fldCharType="begin"/>
+      </w:r>
+      <w:r>
+        <w:instrText xml:space="preserve"> REF _Ref407334920 \h </w:instrText>
+      </w:r>
+      <w:r>
+        <w:fldChar w:fldCharType="separate"/>
+      </w:r>
+      <w:r>
+        <w:t>LUA Script</w:t>
+      </w:r>
+      <w:r>
+        <w:fldChar w:fldCharType="end"/>
+      </w:r>
+      <w:r>
+        <w:t>“) erweitert, mit deren Hilfe einzelne Skripte an die Spieler angehängt werden können und somit deren Verhalten definieren werden kann.</w:t>
+      </w:r>
+    </w:p>
+    <w:p/>
+    <w:p>
+      <w:r>
+        <w:t>Die Simulation ist komplett dreidimensional und b</w:t>
+      </w:r>
+      <w:r>
+        <w:t>ietet animierte Fußballspieler, wobei der Aktionsumfang der Spieler zuerst auf ein Basisr</w:t>
+      </w:r>
+      <w:r>
+        <w:t>epertoire</w:t>
+      </w:r>
+      <w:r>
+        <w:t xml:space="preserve"> beschränkt wird. Dazu gehört</w:t>
+      </w:r>
+      <w:r>
+        <w:t xml:space="preserve"> die Aktionen „Laufen“, „Schießen“ und „Ball annehmen“.</w:t>
+      </w:r>
+      <w:r>
+        <w:t xml:space="preserve"> Die Ausarbeitung der grafischen Komponente wird in der Priorität hinter den funktionalen Teil der Arbeit gestellt.</w:t>
+      </w:r>
+    </w:p>
+    <w:p>
+      <w:bookmarkStart w:id="6" w:name="_GoBack"/>
       <w:bookmarkEnd w:id="6"/>
     </w:p>
     <w:p>
@@ -3300,54 +3508,62 @@
         <w:pStyle w:val="berschrift2"/>
       </w:pPr>
       <w:bookmarkStart w:id="9" w:name="_Toc406781344"/>
+      <w:bookmarkStart w:id="10" w:name="_Ref407334417"/>
+      <w:bookmarkStart w:id="11" w:name="_Ref407334422"/>
       <w:r>
         <w:t>Unreal Engine 4</w:t>
       </w:r>
       <w:bookmarkEnd w:id="9"/>
+      <w:bookmarkEnd w:id="10"/>
+      <w:bookmarkEnd w:id="11"/>
     </w:p>
     <w:p/>
     <w:p>
       <w:pPr>
         <w:pStyle w:val="berschrift2"/>
       </w:pPr>
-      <w:bookmarkStart w:id="10" w:name="_Toc406781345"/>
+      <w:bookmarkStart w:id="12" w:name="_Toc406781345"/>
+      <w:bookmarkStart w:id="13" w:name="_Ref407334917"/>
+      <w:bookmarkStart w:id="14" w:name="_Ref407334920"/>
       <w:r>
         <w:t>LUA Script</w:t>
       </w:r>
-      <w:bookmarkEnd w:id="10"/>
+      <w:bookmarkEnd w:id="12"/>
+      <w:bookmarkEnd w:id="13"/>
+      <w:bookmarkEnd w:id="14"/>
     </w:p>
     <w:p/>
     <w:p>
       <w:pPr>
         <w:pStyle w:val="berschrift2"/>
       </w:pPr>
-      <w:bookmarkStart w:id="11" w:name="_Toc406781346"/>
+      <w:bookmarkStart w:id="15" w:name="_Toc406781346"/>
       <w:r>
         <w:t>Robo Cup</w:t>
       </w:r>
-      <w:bookmarkEnd w:id="11"/>
+      <w:bookmarkEnd w:id="15"/>
     </w:p>
     <w:p/>
     <w:p>
       <w:pPr>
         <w:pStyle w:val="berschrift2"/>
       </w:pPr>
-      <w:bookmarkStart w:id="12" w:name="_Toc406781347"/>
+      <w:bookmarkStart w:id="16" w:name="_Toc406781347"/>
       <w:r>
         <w:t>Künstliche Intelligenz</w:t>
       </w:r>
-      <w:bookmarkEnd w:id="12"/>
+      <w:bookmarkEnd w:id="16"/>
     </w:p>
     <w:p/>
     <w:p>
       <w:pPr>
         <w:pStyle w:val="berschrift2"/>
       </w:pPr>
-      <w:bookmarkStart w:id="13" w:name="_Toc406781348"/>
+      <w:bookmarkStart w:id="17" w:name="_Toc406781348"/>
       <w:r>
         <w:t>Zusammenfassung</w:t>
       </w:r>
-      <w:bookmarkEnd w:id="13"/>
+      <w:bookmarkEnd w:id="17"/>
     </w:p>
     <w:p/>
     <w:p>
@@ -3359,44 +3575,44 @@
       <w:pPr>
         <w:pStyle w:val="berschrift1"/>
       </w:pPr>
-      <w:bookmarkStart w:id="14" w:name="_Toc406781349"/>
+      <w:bookmarkStart w:id="18" w:name="_Toc406781349"/>
       <w:r>
         <w:lastRenderedPageBreak/>
         <w:t>Planung / Struktur</w:t>
       </w:r>
-      <w:bookmarkEnd w:id="14"/>
+      <w:bookmarkEnd w:id="18"/>
     </w:p>
     <w:p>
       <w:pPr>
         <w:pStyle w:val="berschrift2"/>
       </w:pPr>
-      <w:bookmarkStart w:id="15" w:name="_Toc406781350"/>
+      <w:bookmarkStart w:id="19" w:name="_Toc406781350"/>
       <w:r>
         <w:t>Projektmanagement</w:t>
       </w:r>
-      <w:bookmarkEnd w:id="15"/>
+      <w:bookmarkEnd w:id="19"/>
     </w:p>
     <w:p/>
     <w:p>
       <w:pPr>
         <w:pStyle w:val="berschrift2"/>
       </w:pPr>
-      <w:bookmarkStart w:id="16" w:name="_Toc406781351"/>
+      <w:bookmarkStart w:id="20" w:name="_Toc406781351"/>
       <w:r>
         <w:t>Analyse der Aufgabenstellung</w:t>
       </w:r>
-      <w:bookmarkEnd w:id="16"/>
+      <w:bookmarkEnd w:id="20"/>
     </w:p>
     <w:p/>
     <w:p>
       <w:pPr>
         <w:pStyle w:val="berschrift2"/>
       </w:pPr>
-      <w:bookmarkStart w:id="17" w:name="_Toc406781352"/>
+      <w:bookmarkStart w:id="21" w:name="_Toc406781352"/>
       <w:r>
         <w:t>Architektur</w:t>
       </w:r>
-      <w:bookmarkEnd w:id="17"/>
+      <w:bookmarkEnd w:id="21"/>
     </w:p>
     <w:p/>
     <w:p>
@@ -3408,55 +3624,55 @@
       <w:pPr>
         <w:pStyle w:val="berschrift1"/>
       </w:pPr>
-      <w:bookmarkStart w:id="18" w:name="_Toc406781353"/>
+      <w:bookmarkStart w:id="22" w:name="_Toc406781353"/>
       <w:r>
         <w:lastRenderedPageBreak/>
         <w:t>Umsetzung</w:t>
       </w:r>
-      <w:bookmarkEnd w:id="18"/>
+      <w:bookmarkEnd w:id="22"/>
     </w:p>
     <w:p>
       <w:pPr>
         <w:pStyle w:val="berschrift2"/>
       </w:pPr>
-      <w:bookmarkStart w:id="19" w:name="_Toc406781354"/>
+      <w:bookmarkStart w:id="23" w:name="_Toc406781354"/>
       <w:r>
         <w:t>Generell</w:t>
       </w:r>
-      <w:bookmarkEnd w:id="19"/>
+      <w:bookmarkEnd w:id="23"/>
     </w:p>
     <w:p/>
     <w:p>
       <w:pPr>
         <w:pStyle w:val="berschrift2"/>
       </w:pPr>
-      <w:bookmarkStart w:id="20" w:name="_Toc406781355"/>
+      <w:bookmarkStart w:id="24" w:name="_Toc406781355"/>
       <w:r>
         <w:t>Spielfeld</w:t>
       </w:r>
-      <w:bookmarkEnd w:id="20"/>
+      <w:bookmarkEnd w:id="24"/>
     </w:p>
     <w:p/>
     <w:p>
       <w:pPr>
         <w:pStyle w:val="berschrift2"/>
       </w:pPr>
-      <w:bookmarkStart w:id="21" w:name="_Toc406781356"/>
+      <w:bookmarkStart w:id="25" w:name="_Toc406781356"/>
       <w:r>
         <w:t>Funktionen über LUA Script</w:t>
       </w:r>
-      <w:bookmarkEnd w:id="21"/>
+      <w:bookmarkEnd w:id="25"/>
     </w:p>
     <w:p/>
     <w:p>
       <w:pPr>
         <w:pStyle w:val="berschrift2"/>
       </w:pPr>
-      <w:bookmarkStart w:id="22" w:name="_Toc406781357"/>
+      <w:bookmarkStart w:id="26" w:name="_Toc406781357"/>
       <w:r>
         <w:t>Interne Umsetzung</w:t>
       </w:r>
-      <w:bookmarkEnd w:id="22"/>
+      <w:bookmarkEnd w:id="26"/>
     </w:p>
     <w:p>
       <w:pPr>
@@ -3465,12 +3681,12 @@
       <w:r>
         <w:br w:type="page"/>
       </w:r>
-      <w:bookmarkStart w:id="23" w:name="_Toc406781358"/>
+      <w:bookmarkStart w:id="27" w:name="_Toc406781358"/>
       <w:r>
         <w:lastRenderedPageBreak/>
         <w:t>Ausblick</w:t>
       </w:r>
-      <w:bookmarkEnd w:id="23"/>
+      <w:bookmarkEnd w:id="27"/>
     </w:p>
     <w:p/>
     <w:p>
@@ -3480,12 +3696,12 @@
       <w:r>
         <w:br w:type="page"/>
       </w:r>
-      <w:bookmarkStart w:id="24" w:name="_Toc406781359"/>
+      <w:bookmarkStart w:id="28" w:name="_Toc406781359"/>
       <w:r>
         <w:lastRenderedPageBreak/>
         <w:t>Fazit</w:t>
       </w:r>
-      <w:bookmarkEnd w:id="24"/>
+      <w:bookmarkEnd w:id="28"/>
     </w:p>
     <w:p/>
     <w:p>
@@ -3500,7 +3716,7 @@
         </w:sectPr>
       </w:pPr>
     </w:p>
-    <w:bookmarkStart w:id="25" w:name="_Toc406781360" w:displacedByCustomXml="next"/>
+    <w:bookmarkStart w:id="29" w:name="_Toc406781360" w:displacedByCustomXml="next"/>
     <w:sdt>
       <w:sdtPr>
         <w:rPr>
@@ -3527,7 +3743,7 @@
           <w:r>
             <w:t>Literaturverzeichnis</w:t>
           </w:r>
-          <w:bookmarkEnd w:id="25"/>
+          <w:bookmarkEnd w:id="29"/>
         </w:p>
         <w:sdt>
           <w:sdtPr>
@@ -3582,12 +3798,12 @@
           <w:numId w:val="0"/>
         </w:numPr>
       </w:pPr>
-      <w:bookmarkStart w:id="26" w:name="_Toc406781361"/>
+      <w:bookmarkStart w:id="30" w:name="_Toc406781361"/>
       <w:r>
         <w:lastRenderedPageBreak/>
         <w:t>Abbildungsverzeichnis</w:t>
       </w:r>
-      <w:bookmarkEnd w:id="26"/>
+      <w:bookmarkEnd w:id="30"/>
     </w:p>
     <w:p>
       <w:fldSimple w:instr=" TOC \h \z \c &quot;Abbildung&quot; ">
@@ -3614,12 +3830,12 @@
           <w:numId w:val="0"/>
         </w:numPr>
       </w:pPr>
-      <w:bookmarkStart w:id="27" w:name="_Toc406781362"/>
+      <w:bookmarkStart w:id="31" w:name="_Toc406781362"/>
       <w:r>
         <w:lastRenderedPageBreak/>
         <w:t>Abkürzungsverzeichnis</w:t>
       </w:r>
-      <w:bookmarkEnd w:id="27"/>
+      <w:bookmarkEnd w:id="31"/>
     </w:p>
     <w:p>
       <w:pPr>
@@ -3650,12 +3866,12 @@
           <w:lang w:val="fr-FR"/>
         </w:rPr>
       </w:pPr>
-      <w:bookmarkStart w:id="28" w:name="_Toc406781363"/>
+      <w:bookmarkStart w:id="32" w:name="_Toc406781363"/>
       <w:r>
         <w:lastRenderedPageBreak/>
         <w:t>Glossar</w:t>
       </w:r>
-      <w:bookmarkEnd w:id="28"/>
+      <w:bookmarkEnd w:id="32"/>
     </w:p>
     <w:sectPr>
       <w:pgSz w:w="11906" w:h="16838"/>
@@ -3704,6 +3920,7 @@
         <w:docPartUnique/>
       </w:docPartObj>
     </w:sdtPr>
+    <w:sdtEndPr/>
     <w:sdtContent>
       <w:p>
         <w:pPr>
@@ -3723,7 +3940,7 @@
           <w:rPr>
             <w:noProof/>
           </w:rPr>
-          <w:t>6</w:t>
+          <w:t>IV</w:t>
         </w:r>
         <w:r>
           <w:fldChar w:fldCharType="end"/>
@@ -3765,6 +3982,7 @@
         <w:docPartUnique/>
       </w:docPartObj>
     </w:sdtPr>
+    <w:sdtEndPr/>
     <w:sdtContent>
       <w:p>
         <w:pPr>
@@ -3784,7 +4002,7 @@
           <w:rPr>
             <w:noProof/>
           </w:rPr>
-          <w:t>1</w:t>
+          <w:t>I</w:t>
         </w:r>
         <w:r>
           <w:fldChar w:fldCharType="end"/>
@@ -3975,6 +4193,119 @@
     </w:lvl>
   </w:abstractNum>
   <w:abstractNum w:abstractNumId="1">
+    <w:nsid w:val="012F1CAF"/>
+    <w:multiLevelType w:val="hybridMultilevel"/>
+    <w:tmpl w:val="5414F7AC"/>
+    <w:lvl w:ilvl="0" w:tplc="04070001">
+      <w:start w:val="1"/>
+      <w:numFmt w:val="bullet"/>
+      <w:lvlText w:val=""/>
+      <w:lvlJc w:val="left"/>
+      <w:pPr>
+        <w:ind w:left="720" w:hanging="360"/>
+      </w:pPr>
+      <w:rPr>
+        <w:rFonts w:ascii="Symbol" w:hAnsi="Symbol" w:hint="default"/>
+      </w:rPr>
+    </w:lvl>
+    <w:lvl w:ilvl="1" w:tplc="04070003">
+      <w:start w:val="1"/>
+      <w:numFmt w:val="bullet"/>
+      <w:lvlText w:val="o"/>
+      <w:lvlJc w:val="left"/>
+      <w:pPr>
+        <w:ind w:left="1440" w:hanging="360"/>
+      </w:pPr>
+      <w:rPr>
+        <w:rFonts w:ascii="Courier New" w:hAnsi="Courier New" w:cs="Courier New" w:hint="default"/>
+      </w:rPr>
+    </w:lvl>
+    <w:lvl w:ilvl="2" w:tplc="04070005" w:tentative="1">
+      <w:start w:val="1"/>
+      <w:numFmt w:val="bullet"/>
+      <w:lvlText w:val=""/>
+      <w:lvlJc w:val="left"/>
+      <w:pPr>
+        <w:ind w:left="2160" w:hanging="360"/>
+      </w:pPr>
+      <w:rPr>
+        <w:rFonts w:ascii="Wingdings" w:hAnsi="Wingdings" w:hint="default"/>
+      </w:rPr>
+    </w:lvl>
+    <w:lvl w:ilvl="3" w:tplc="04070001" w:tentative="1">
+      <w:start w:val="1"/>
+      <w:numFmt w:val="bullet"/>
+      <w:lvlText w:val=""/>
+      <w:lvlJc w:val="left"/>
+      <w:pPr>
+        <w:ind w:left="2880" w:hanging="360"/>
+      </w:pPr>
+      <w:rPr>
+        <w:rFonts w:ascii="Symbol" w:hAnsi="Symbol" w:hint="default"/>
+      </w:rPr>
+    </w:lvl>
+    <w:lvl w:ilvl="4" w:tplc="04070003" w:tentative="1">
+      <w:start w:val="1"/>
+      <w:numFmt w:val="bullet"/>
+      <w:lvlText w:val="o"/>
+      <w:lvlJc w:val="left"/>
+      <w:pPr>
+        <w:ind w:left="3600" w:hanging="360"/>
+      </w:pPr>
+      <w:rPr>
+        <w:rFonts w:ascii="Courier New" w:hAnsi="Courier New" w:cs="Courier New" w:hint="default"/>
+      </w:rPr>
+    </w:lvl>
+    <w:lvl w:ilvl="5" w:tplc="04070005" w:tentative="1">
+      <w:start w:val="1"/>
+      <w:numFmt w:val="bullet"/>
+      <w:lvlText w:val=""/>
+      <w:lvlJc w:val="left"/>
+      <w:pPr>
+        <w:ind w:left="4320" w:hanging="360"/>
+      </w:pPr>
+      <w:rPr>
+        <w:rFonts w:ascii="Wingdings" w:hAnsi="Wingdings" w:hint="default"/>
+      </w:rPr>
+    </w:lvl>
+    <w:lvl w:ilvl="6" w:tplc="04070001" w:tentative="1">
+      <w:start w:val="1"/>
+      <w:numFmt w:val="bullet"/>
+      <w:lvlText w:val=""/>
+      <w:lvlJc w:val="left"/>
+      <w:pPr>
+        <w:ind w:left="5040" w:hanging="360"/>
+      </w:pPr>
+      <w:rPr>
+        <w:rFonts w:ascii="Symbol" w:hAnsi="Symbol" w:hint="default"/>
+      </w:rPr>
+    </w:lvl>
+    <w:lvl w:ilvl="7" w:tplc="04070003" w:tentative="1">
+      <w:start w:val="1"/>
+      <w:numFmt w:val="bullet"/>
+      <w:lvlText w:val="o"/>
+      <w:lvlJc w:val="left"/>
+      <w:pPr>
+        <w:ind w:left="5760" w:hanging="360"/>
+      </w:pPr>
+      <w:rPr>
+        <w:rFonts w:ascii="Courier New" w:hAnsi="Courier New" w:cs="Courier New" w:hint="default"/>
+      </w:rPr>
+    </w:lvl>
+    <w:lvl w:ilvl="8" w:tplc="04070005" w:tentative="1">
+      <w:start w:val="1"/>
+      <w:numFmt w:val="bullet"/>
+      <w:lvlText w:val=""/>
+      <w:lvlJc w:val="left"/>
+      <w:pPr>
+        <w:ind w:left="6480" w:hanging="360"/>
+      </w:pPr>
+      <w:rPr>
+        <w:rFonts w:ascii="Wingdings" w:hAnsi="Wingdings" w:hint="default"/>
+      </w:rPr>
+    </w:lvl>
+  </w:abstractNum>
+  <w:abstractNum w:abstractNumId="2">
     <w:nsid w:val="024C532E"/>
     <w:multiLevelType w:val="multilevel"/>
     <w:tmpl w:val="72188B28"/>
@@ -4087,7 +4418,7 @@
       </w:rPr>
     </w:lvl>
   </w:abstractNum>
-  <w:abstractNum w:abstractNumId="2">
+  <w:abstractNum w:abstractNumId="3">
     <w:nsid w:val="0BF729AC"/>
     <w:multiLevelType w:val="multilevel"/>
     <w:tmpl w:val="84D0C960"/>
@@ -4228,7 +4559,7 @@
       </w:rPr>
     </w:lvl>
   </w:abstractNum>
-  <w:abstractNum w:abstractNumId="3">
+  <w:abstractNum w:abstractNumId="4">
     <w:nsid w:val="1B344A77"/>
     <w:multiLevelType w:val="multilevel"/>
     <w:tmpl w:val="2984175E"/>
@@ -4370,7 +4701,7 @@
       </w:rPr>
     </w:lvl>
   </w:abstractNum>
-  <w:abstractNum w:abstractNumId="4">
+  <w:abstractNum w:abstractNumId="5">
     <w:nsid w:val="1C603DBE"/>
     <w:multiLevelType w:val="multilevel"/>
     <w:tmpl w:val="B4CEC5FE"/>
@@ -4510,7 +4841,7 @@
       </w:rPr>
     </w:lvl>
   </w:abstractNum>
-  <w:abstractNum w:abstractNumId="5">
+  <w:abstractNum w:abstractNumId="6">
     <w:nsid w:val="1EC050CD"/>
     <w:multiLevelType w:val="multilevel"/>
     <w:tmpl w:val="2334EDB8"/>
@@ -4654,7 +4985,7 @@
       </w:rPr>
     </w:lvl>
   </w:abstractNum>
-  <w:abstractNum w:abstractNumId="6">
+  <w:abstractNum w:abstractNumId="7">
     <w:nsid w:val="1F41408A"/>
     <w:multiLevelType w:val="multilevel"/>
     <w:tmpl w:val="2E42E628"/>
@@ -4795,7 +5126,7 @@
       </w:rPr>
     </w:lvl>
   </w:abstractNum>
-  <w:abstractNum w:abstractNumId="7">
+  <w:abstractNum w:abstractNumId="8">
     <w:nsid w:val="21335BAB"/>
     <w:multiLevelType w:val="hybridMultilevel"/>
     <w:tmpl w:val="DDEAF0D8"/>
@@ -4885,7 +5216,7 @@
       </w:pPr>
     </w:lvl>
   </w:abstractNum>
-  <w:abstractNum w:abstractNumId="8">
+  <w:abstractNum w:abstractNumId="9">
     <w:nsid w:val="213825E7"/>
     <w:multiLevelType w:val="singleLevel"/>
     <w:tmpl w:val="9E3E2476"/>
@@ -4907,7 +5238,7 @@
       </w:rPr>
     </w:lvl>
   </w:abstractNum>
-  <w:abstractNum w:abstractNumId="9">
+  <w:abstractNum w:abstractNumId="10">
     <w:nsid w:val="29AC7536"/>
     <w:multiLevelType w:val="singleLevel"/>
     <w:tmpl w:val="05E2F2A8"/>
@@ -4928,7 +5259,7 @@
       </w:rPr>
     </w:lvl>
   </w:abstractNum>
-  <w:abstractNum w:abstractNumId="10">
+  <w:abstractNum w:abstractNumId="11">
     <w:nsid w:val="352F12F1"/>
     <w:multiLevelType w:val="multilevel"/>
     <w:tmpl w:val="89C4A294"/>
@@ -5047,7 +5378,7 @@
       </w:rPr>
     </w:lvl>
   </w:abstractNum>
-  <w:abstractNum w:abstractNumId="11">
+  <w:abstractNum w:abstractNumId="12">
     <w:nsid w:val="4D6153A4"/>
     <w:multiLevelType w:val="multilevel"/>
     <w:tmpl w:val="1660AF7C"/>
@@ -5137,7 +5468,7 @@
       </w:pPr>
     </w:lvl>
   </w:abstractNum>
-  <w:abstractNum w:abstractNumId="12">
+  <w:abstractNum w:abstractNumId="13">
     <w:nsid w:val="4DAE5305"/>
     <w:multiLevelType w:val="multilevel"/>
     <w:tmpl w:val="3590623C"/>
@@ -5279,7 +5610,7 @@
       </w:rPr>
     </w:lvl>
   </w:abstractNum>
-  <w:abstractNum w:abstractNumId="13">
+  <w:abstractNum w:abstractNumId="14">
     <w:nsid w:val="55E334F5"/>
     <w:multiLevelType w:val="multilevel"/>
     <w:tmpl w:val="721AB660"/>
@@ -5398,7 +5729,7 @@
       </w:rPr>
     </w:lvl>
   </w:abstractNum>
-  <w:abstractNum w:abstractNumId="14">
+  <w:abstractNum w:abstractNumId="15">
     <w:nsid w:val="60A14E18"/>
     <w:multiLevelType w:val="multilevel"/>
     <w:tmpl w:val="CDD63184"/>
@@ -5516,7 +5847,7 @@
       </w:rPr>
     </w:lvl>
   </w:abstractNum>
-  <w:abstractNum w:abstractNumId="15">
+  <w:abstractNum w:abstractNumId="16">
     <w:nsid w:val="69F06336"/>
     <w:multiLevelType w:val="multilevel"/>
     <w:tmpl w:val="35E0221E"/>
@@ -5657,7 +5988,7 @@
       </w:rPr>
     </w:lvl>
   </w:abstractNum>
-  <w:abstractNum w:abstractNumId="16">
+  <w:abstractNum w:abstractNumId="17">
     <w:nsid w:val="7CBE57E8"/>
     <w:multiLevelType w:val="multilevel"/>
     <w:tmpl w:val="CC823A7A"/>
@@ -5771,49 +6102,49 @@
     </w:lvl>
   </w:abstractNum>
   <w:num w:numId="1">
-    <w:abstractNumId w:val="8"/>
+    <w:abstractNumId w:val="9"/>
   </w:num>
   <w:num w:numId="2">
-    <w:abstractNumId w:val="9"/>
+    <w:abstractNumId w:val="10"/>
   </w:num>
   <w:num w:numId="3">
     <w:abstractNumId w:val="0"/>
   </w:num>
   <w:num w:numId="4">
+    <w:abstractNumId w:val="16"/>
+  </w:num>
+  <w:num w:numId="5">
+    <w:abstractNumId w:val="4"/>
+  </w:num>
+  <w:num w:numId="6">
+    <w:abstractNumId w:val="7"/>
+  </w:num>
+  <w:num w:numId="7">
+    <w:abstractNumId w:val="6"/>
+  </w:num>
+  <w:num w:numId="8">
+    <w:abstractNumId w:val="3"/>
+  </w:num>
+  <w:num w:numId="9">
+    <w:abstractNumId w:val="13"/>
+  </w:num>
+  <w:num w:numId="10">
+    <w:abstractNumId w:val="12"/>
+  </w:num>
+  <w:num w:numId="11">
+    <w:abstractNumId w:val="2"/>
+  </w:num>
+  <w:num w:numId="12">
+    <w:abstractNumId w:val="14"/>
+  </w:num>
+  <w:num w:numId="13">
     <w:abstractNumId w:val="15"/>
   </w:num>
-  <w:num w:numId="5">
-    <w:abstractNumId w:val="3"/>
-  </w:num>
-  <w:num w:numId="6">
-    <w:abstractNumId w:val="6"/>
-  </w:num>
-  <w:num w:numId="7">
-    <w:abstractNumId w:val="5"/>
-  </w:num>
-  <w:num w:numId="8">
-    <w:abstractNumId w:val="2"/>
-  </w:num>
-  <w:num w:numId="9">
-    <w:abstractNumId w:val="12"/>
-  </w:num>
-  <w:num w:numId="10">
-    <w:abstractNumId w:val="11"/>
-  </w:num>
-  <w:num w:numId="11">
-    <w:abstractNumId w:val="1"/>
-  </w:num>
-  <w:num w:numId="12">
-    <w:abstractNumId w:val="13"/>
-  </w:num>
-  <w:num w:numId="13">
-    <w:abstractNumId w:val="14"/>
-  </w:num>
   <w:num w:numId="14">
-    <w:abstractNumId w:val="7"/>
+    <w:abstractNumId w:val="8"/>
   </w:num>
   <w:num w:numId="15">
-    <w:abstractNumId w:val="1"/>
+    <w:abstractNumId w:val="2"/>
     <w:lvlOverride w:ilvl="0">
       <w:startOverride w:val="1"/>
     </w:lvlOverride>
@@ -5843,10 +6174,10 @@
     </w:lvlOverride>
   </w:num>
   <w:num w:numId="16">
-    <w:abstractNumId w:val="10"/>
+    <w:abstractNumId w:val="11"/>
   </w:num>
   <w:num w:numId="17">
-    <w:abstractNumId w:val="10"/>
+    <w:abstractNumId w:val="11"/>
     <w:lvlOverride w:ilvl="0">
       <w:startOverride w:val="1"/>
     </w:lvlOverride>
@@ -5876,10 +6207,13 @@
     </w:lvlOverride>
   </w:num>
   <w:num w:numId="18">
-    <w:abstractNumId w:val="16"/>
+    <w:abstractNumId w:val="17"/>
   </w:num>
   <w:num w:numId="19">
-    <w:abstractNumId w:val="4"/>
+    <w:abstractNumId w:val="5"/>
+  </w:num>
+  <w:num w:numId="20">
+    <w:abstractNumId w:val="1"/>
   </w:num>
   <w:numIdMacAtCleanup w:val="14"/>
 </w:numbering>
@@ -7432,6 +7766,17 @@
       <w:color w:val="808080"/>
     </w:rPr>
   </w:style>
+  <w:style w:type="paragraph" w:styleId="Listenabsatz">
+    <w:name w:val="List Paragraph"/>
+    <w:basedOn w:val="Standard"/>
+    <w:uiPriority w:val="34"/>
+    <w:qFormat/>
+    <w:rsid w:val="00B775D3"/>
+    <w:pPr>
+      <w:ind w:left="720"/>
+      <w:contextualSpacing/>
+    </w:pPr>
+  </w:style>
 </w:styles>
 </file>
 
@@ -7701,7 +8046,7 @@
 </file>
 
 <file path=customXml/itemProps1.xml><?xml version="1.0" encoding="utf-8"?>
-<ds:datastoreItem xmlns:ds="http://schemas.openxmlformats.org/officeDocument/2006/customXml" ds:itemID="{A2CE2FAC-EE2B-4820-8535-308E890B4EE1}">
+<ds:datastoreItem xmlns:ds="http://schemas.openxmlformats.org/officeDocument/2006/customXml" ds:itemID="{3E036F8A-0DF5-48DD-873C-528E0583F9EF}">
   <ds:schemaRefs>
     <ds:schemaRef ds:uri="http://schemas.openxmlformats.org/officeDocument/2006/bibliography"/>
   </ds:schemaRefs>

</xml_diff>

<commit_message>
Doku RoboCup + Künstliche Intelligenz
</commit_message>
<xml_diff>
--- a/doc/Studienarbeit.docx
+++ b/doc/Studienarbeit.docx
@@ -147,10 +147,18 @@
               <w:jc w:val="center"/>
             </w:pPr>
             <w:r>
-              <w:t>Michael Ke</w:t>
+              <w:t xml:space="preserve">Michael </w:t>
+            </w:r>
+            <w:proofErr w:type="spellStart"/>
+            <w:r>
+              <w:t>Ke</w:t>
             </w:r>
             <w:r>
-              <w:t>keisen,</w:t>
+              <w:t>keisen</w:t>
+            </w:r>
+            <w:proofErr w:type="spellEnd"/>
+            <w:r>
+              <w:t>,</w:t>
             </w:r>
           </w:p>
           <w:p>
@@ -231,11 +239,19 @@
             <w:r>
               <w:tab/>
             </w:r>
+            <w:proofErr w:type="spellStart"/>
             <w:r>
               <w:rPr>
                 <w:color w:val="FF0000"/>
               </w:rPr>
-              <w:t>Matrikelnummer Michael K,</w:t>
+              <w:t>Matrikelnummer</w:t>
+            </w:r>
+            <w:proofErr w:type="spellEnd"/>
+            <w:r>
+              <w:rPr>
+                <w:color w:val="FF0000"/>
+              </w:rPr>
+              <w:t xml:space="preserve"> Michael K,</w:t>
             </w:r>
           </w:p>
           <w:p>
@@ -385,7 +401,7 @@
           <w:numId w:val="0"/>
         </w:numPr>
       </w:pPr>
-      <w:bookmarkStart w:id="0" w:name="_Toc407443526"/>
+      <w:bookmarkStart w:id="0" w:name="_Toc407467406"/>
       <w:r>
         <w:t>Eidesstattliche Erklärung</w:t>
       </w:r>
@@ -655,7 +671,7 @@
           <w:numId w:val="0"/>
         </w:numPr>
       </w:pPr>
-      <w:bookmarkStart w:id="1" w:name="_Toc407443527"/>
+      <w:bookmarkStart w:id="1" w:name="_Toc407467407"/>
       <w:r>
         <w:lastRenderedPageBreak/>
         <w:t>Kurzfassung</w:t>
@@ -678,7 +694,7 @@
           <w:lang w:val="en-US"/>
         </w:rPr>
       </w:pPr>
-      <w:bookmarkStart w:id="2" w:name="_Toc407443528"/>
+      <w:bookmarkStart w:id="2" w:name="_Toc407467408"/>
       <w:r>
         <w:rPr>
           <w:lang w:val="en-US"/>
@@ -732,7 +748,7 @@
         </w:rPr>
         <w:br w:type="page"/>
       </w:r>
-      <w:bookmarkStart w:id="3" w:name="_Toc407443529"/>
+      <w:bookmarkStart w:id="3" w:name="_Toc407467409"/>
       <w:r>
         <w:lastRenderedPageBreak/>
         <w:t>Inhalt</w:t>
@@ -776,7 +792,7 @@
         </w:rPr>
         <w:fldChar w:fldCharType="separate"/>
       </w:r>
-      <w:hyperlink w:anchor="_Toc407443526" w:history="1">
+      <w:hyperlink w:anchor="_Toc407467406" w:history="1">
         <w:r>
           <w:rPr>
             <w:rStyle w:val="Hyperlink"/>
@@ -803,7 +819,7 @@
             <w:noProof/>
             <w:webHidden/>
           </w:rPr>
-          <w:instrText xml:space="preserve"> PAGEREF _Toc407443526 \h </w:instrText>
+          <w:instrText xml:space="preserve"> PAGEREF _Toc407467406 \h </w:instrText>
         </w:r>
         <w:r>
           <w:rPr>
@@ -850,7 +866,7 @@
           <w:szCs w:val="22"/>
         </w:rPr>
       </w:pPr>
-      <w:hyperlink w:anchor="_Toc407443527" w:history="1">
+      <w:hyperlink w:anchor="_Toc407467407" w:history="1">
         <w:r>
           <w:rPr>
             <w:rStyle w:val="Hyperlink"/>
@@ -877,7 +893,7 @@
             <w:noProof/>
             <w:webHidden/>
           </w:rPr>
-          <w:instrText xml:space="preserve"> PAGEREF _Toc407443527 \h </w:instrText>
+          <w:instrText xml:space="preserve"> PAGEREF _Toc407467407 \h </w:instrText>
         </w:r>
         <w:r>
           <w:rPr>
@@ -924,7 +940,7 @@
           <w:szCs w:val="22"/>
         </w:rPr>
       </w:pPr>
-      <w:hyperlink w:anchor="_Toc407443528" w:history="1">
+      <w:hyperlink w:anchor="_Toc407467408" w:history="1">
         <w:r>
           <w:rPr>
             <w:rStyle w:val="Hyperlink"/>
@@ -952,7 +968,7 @@
             <w:noProof/>
             <w:webHidden/>
           </w:rPr>
-          <w:instrText xml:space="preserve"> PAGEREF _Toc407443528 \h </w:instrText>
+          <w:instrText xml:space="preserve"> PAGEREF _Toc407467408 \h </w:instrText>
         </w:r>
         <w:r>
           <w:rPr>
@@ -999,7 +1015,7 @@
           <w:szCs w:val="22"/>
         </w:rPr>
       </w:pPr>
-      <w:hyperlink w:anchor="_Toc407443529" w:history="1">
+      <w:hyperlink w:anchor="_Toc407467409" w:history="1">
         <w:r>
           <w:rPr>
             <w:rStyle w:val="Hyperlink"/>
@@ -1026,7 +1042,7 @@
             <w:noProof/>
             <w:webHidden/>
           </w:rPr>
-          <w:instrText xml:space="preserve"> PAGEREF _Toc407443529 \h </w:instrText>
+          <w:instrText xml:space="preserve"> PAGEREF _Toc407467409 \h </w:instrText>
         </w:r>
         <w:r>
           <w:rPr>
@@ -1074,7 +1090,7 @@
           <w:szCs w:val="22"/>
         </w:rPr>
       </w:pPr>
-      <w:hyperlink w:anchor="_Toc407443530" w:history="1">
+      <w:hyperlink w:anchor="_Toc407467410" w:history="1">
         <w:r>
           <w:rPr>
             <w:rStyle w:val="Hyperlink"/>
@@ -1120,7 +1136,7 @@
             <w:noProof/>
             <w:webHidden/>
           </w:rPr>
-          <w:instrText xml:space="preserve"> PAGEREF _Toc407443530 \h </w:instrText>
+          <w:instrText xml:space="preserve"> PAGEREF _Toc407467410 \h </w:instrText>
         </w:r>
         <w:r>
           <w:rPr>
@@ -1168,7 +1184,7 @@
           <w:szCs w:val="22"/>
         </w:rPr>
       </w:pPr>
-      <w:hyperlink w:anchor="_Toc407443531" w:history="1">
+      <w:hyperlink w:anchor="_Toc407467411" w:history="1">
         <w:r>
           <w:rPr>
             <w:rStyle w:val="Hyperlink"/>
@@ -1214,7 +1230,7 @@
             <w:noProof/>
             <w:webHidden/>
           </w:rPr>
-          <w:instrText xml:space="preserve"> PAGEREF _Toc407443531 \h </w:instrText>
+          <w:instrText xml:space="preserve"> PAGEREF _Toc407467411 \h </w:instrText>
         </w:r>
         <w:r>
           <w:rPr>
@@ -1262,7 +1278,7 @@
           <w:szCs w:val="22"/>
         </w:rPr>
       </w:pPr>
-      <w:hyperlink w:anchor="_Toc407443532" w:history="1">
+      <w:hyperlink w:anchor="_Toc407467412" w:history="1">
         <w:r>
           <w:rPr>
             <w:rStyle w:val="Hyperlink"/>
@@ -1308,7 +1324,7 @@
             <w:noProof/>
             <w:webHidden/>
           </w:rPr>
-          <w:instrText xml:space="preserve"> PAGEREF _Toc407443532 \h </w:instrText>
+          <w:instrText xml:space="preserve"> PAGEREF _Toc407467412 \h </w:instrText>
         </w:r>
         <w:r>
           <w:rPr>
@@ -1354,7 +1370,7 @@
           <w:szCs w:val="22"/>
         </w:rPr>
       </w:pPr>
-      <w:hyperlink w:anchor="_Toc407443533" w:history="1">
+      <w:hyperlink w:anchor="_Toc407467413" w:history="1">
         <w:r>
           <w:rPr>
             <w:rStyle w:val="Hyperlink"/>
@@ -1398,7 +1414,7 @@
             <w:noProof/>
             <w:webHidden/>
           </w:rPr>
-          <w:instrText xml:space="preserve"> PAGEREF _Toc407443533 \h </w:instrText>
+          <w:instrText xml:space="preserve"> PAGEREF _Toc407467413 \h </w:instrText>
         </w:r>
         <w:r>
           <w:rPr>
@@ -1444,7 +1460,7 @@
           <w:szCs w:val="22"/>
         </w:rPr>
       </w:pPr>
-      <w:hyperlink w:anchor="_Toc407443534" w:history="1">
+      <w:hyperlink w:anchor="_Toc407467414" w:history="1">
         <w:r>
           <w:rPr>
             <w:rStyle w:val="Hyperlink"/>
@@ -1488,7 +1504,7 @@
             <w:noProof/>
             <w:webHidden/>
           </w:rPr>
-          <w:instrText xml:space="preserve"> PAGEREF _Toc407443534 \h </w:instrText>
+          <w:instrText xml:space="preserve"> PAGEREF _Toc407467414 \h </w:instrText>
         </w:r>
         <w:r>
           <w:rPr>
@@ -1534,7 +1550,7 @@
           <w:szCs w:val="22"/>
         </w:rPr>
       </w:pPr>
-      <w:hyperlink w:anchor="_Toc407443535" w:history="1">
+      <w:hyperlink w:anchor="_Toc407467415" w:history="1">
         <w:r>
           <w:rPr>
             <w:rStyle w:val="Hyperlink"/>
@@ -1578,7 +1594,7 @@
             <w:noProof/>
             <w:webHidden/>
           </w:rPr>
-          <w:instrText xml:space="preserve"> PAGEREF _Toc407443535 \h </w:instrText>
+          <w:instrText xml:space="preserve"> PAGEREF _Toc407467415 \h </w:instrText>
         </w:r>
         <w:r>
           <w:rPr>
@@ -1624,7 +1640,7 @@
           <w:szCs w:val="22"/>
         </w:rPr>
       </w:pPr>
-      <w:hyperlink w:anchor="_Toc407443536" w:history="1">
+      <w:hyperlink w:anchor="_Toc407467416" w:history="1">
         <w:r>
           <w:rPr>
             <w:rStyle w:val="Hyperlink"/>
@@ -1668,7 +1684,7 @@
             <w:noProof/>
             <w:webHidden/>
           </w:rPr>
-          <w:instrText xml:space="preserve"> PAGEREF _Toc407443536 \h </w:instrText>
+          <w:instrText xml:space="preserve"> PAGEREF _Toc407467416 \h </w:instrText>
         </w:r>
         <w:r>
           <w:rPr>
@@ -1714,7 +1730,7 @@
           <w:szCs w:val="22"/>
         </w:rPr>
       </w:pPr>
-      <w:hyperlink w:anchor="_Toc407443537" w:history="1">
+      <w:hyperlink w:anchor="_Toc407467417" w:history="1">
         <w:r>
           <w:rPr>
             <w:rStyle w:val="Hyperlink"/>
@@ -1758,7 +1774,7 @@
             <w:noProof/>
             <w:webHidden/>
           </w:rPr>
-          <w:instrText xml:space="preserve"> PAGEREF _Toc407443537 \h </w:instrText>
+          <w:instrText xml:space="preserve"> PAGEREF _Toc407467417 \h </w:instrText>
         </w:r>
         <w:r>
           <w:rPr>
@@ -1778,7 +1794,7 @@
             <w:noProof/>
             <w:webHidden/>
           </w:rPr>
-          <w:t>3</w:t>
+          <w:t>4</w:t>
         </w:r>
         <w:r>
           <w:rPr>
@@ -1804,7 +1820,7 @@
           <w:szCs w:val="22"/>
         </w:rPr>
       </w:pPr>
-      <w:hyperlink w:anchor="_Toc407443538" w:history="1">
+      <w:hyperlink w:anchor="_Toc407467418" w:history="1">
         <w:r>
           <w:rPr>
             <w:rStyle w:val="Hyperlink"/>
@@ -1848,7 +1864,7 @@
             <w:noProof/>
             <w:webHidden/>
           </w:rPr>
-          <w:instrText xml:space="preserve"> PAGEREF _Toc407443538 \h </w:instrText>
+          <w:instrText xml:space="preserve"> PAGEREF _Toc407467418 \h </w:instrText>
         </w:r>
         <w:r>
           <w:rPr>
@@ -1868,7 +1884,7 @@
             <w:noProof/>
             <w:webHidden/>
           </w:rPr>
-          <w:t>3</w:t>
+          <w:t>6</w:t>
         </w:r>
         <w:r>
           <w:rPr>
@@ -1896,7 +1912,7 @@
           <w:szCs w:val="22"/>
         </w:rPr>
       </w:pPr>
-      <w:hyperlink w:anchor="_Toc407443539" w:history="1">
+      <w:hyperlink w:anchor="_Toc407467419" w:history="1">
         <w:r>
           <w:rPr>
             <w:rStyle w:val="Hyperlink"/>
@@ -1942,7 +1958,7 @@
             <w:noProof/>
             <w:webHidden/>
           </w:rPr>
-          <w:instrText xml:space="preserve"> PAGEREF _Toc407443539 \h </w:instrText>
+          <w:instrText xml:space="preserve"> PAGEREF _Toc407467419 \h </w:instrText>
         </w:r>
         <w:r>
           <w:rPr>
@@ -1962,7 +1978,7 @@
             <w:noProof/>
             <w:webHidden/>
           </w:rPr>
-          <w:t>4</w:t>
+          <w:t>7</w:t>
         </w:r>
         <w:r>
           <w:rPr>
@@ -1988,7 +2004,7 @@
           <w:szCs w:val="22"/>
         </w:rPr>
       </w:pPr>
-      <w:hyperlink w:anchor="_Toc407443540" w:history="1">
+      <w:hyperlink w:anchor="_Toc407467420" w:history="1">
         <w:r>
           <w:rPr>
             <w:rStyle w:val="Hyperlink"/>
@@ -2032,7 +2048,7 @@
             <w:noProof/>
             <w:webHidden/>
           </w:rPr>
-          <w:instrText xml:space="preserve"> PAGEREF _Toc407443540 \h </w:instrText>
+          <w:instrText xml:space="preserve"> PAGEREF _Toc407467420 \h </w:instrText>
         </w:r>
         <w:r>
           <w:rPr>
@@ -2052,7 +2068,7 @@
             <w:noProof/>
             <w:webHidden/>
           </w:rPr>
-          <w:t>4</w:t>
+          <w:t>7</w:t>
         </w:r>
         <w:r>
           <w:rPr>
@@ -2078,7 +2094,7 @@
           <w:szCs w:val="22"/>
         </w:rPr>
       </w:pPr>
-      <w:hyperlink w:anchor="_Toc407443541" w:history="1">
+      <w:hyperlink w:anchor="_Toc407467421" w:history="1">
         <w:r>
           <w:rPr>
             <w:rStyle w:val="Hyperlink"/>
@@ -2122,7 +2138,7 @@
             <w:noProof/>
             <w:webHidden/>
           </w:rPr>
-          <w:instrText xml:space="preserve"> PAGEREF _Toc407443541 \h </w:instrText>
+          <w:instrText xml:space="preserve"> PAGEREF _Toc407467421 \h </w:instrText>
         </w:r>
         <w:r>
           <w:rPr>
@@ -2142,7 +2158,7 @@
             <w:noProof/>
             <w:webHidden/>
           </w:rPr>
-          <w:t>4</w:t>
+          <w:t>7</w:t>
         </w:r>
         <w:r>
           <w:rPr>
@@ -2169,7 +2185,7 @@
           <w:szCs w:val="22"/>
         </w:rPr>
       </w:pPr>
-      <w:hyperlink w:anchor="_Toc407443542" w:history="1">
+      <w:hyperlink w:anchor="_Toc407467422" w:history="1">
         <w:r>
           <w:rPr>
             <w:rStyle w:val="Hyperlink"/>
@@ -2214,7 +2230,7 @@
             <w:noProof/>
             <w:webHidden/>
           </w:rPr>
-          <w:instrText xml:space="preserve"> PAGEREF _Toc407443542 \h </w:instrText>
+          <w:instrText xml:space="preserve"> PAGEREF _Toc407467422 \h </w:instrText>
         </w:r>
         <w:r>
           <w:rPr>
@@ -2234,7 +2250,7 @@
             <w:noProof/>
             <w:webHidden/>
           </w:rPr>
-          <w:t>4</w:t>
+          <w:t>7</w:t>
         </w:r>
         <w:r>
           <w:rPr>
@@ -2261,7 +2277,7 @@
           <w:szCs w:val="22"/>
         </w:rPr>
       </w:pPr>
-      <w:hyperlink w:anchor="_Toc407443543" w:history="1">
+      <w:hyperlink w:anchor="_Toc407467423" w:history="1">
         <w:r>
           <w:rPr>
             <w:rStyle w:val="Hyperlink"/>
@@ -2306,7 +2322,7 @@
             <w:noProof/>
             <w:webHidden/>
           </w:rPr>
-          <w:instrText xml:space="preserve"> PAGEREF _Toc407443543 \h </w:instrText>
+          <w:instrText xml:space="preserve"> PAGEREF _Toc407467423 \h </w:instrText>
         </w:r>
         <w:r>
           <w:rPr>
@@ -2326,7 +2342,7 @@
             <w:noProof/>
             <w:webHidden/>
           </w:rPr>
-          <w:t>5</w:t>
+          <w:t>8</w:t>
         </w:r>
         <w:r>
           <w:rPr>
@@ -2353,7 +2369,7 @@
           <w:szCs w:val="22"/>
         </w:rPr>
       </w:pPr>
-      <w:hyperlink w:anchor="_Toc407443544" w:history="1">
+      <w:hyperlink w:anchor="_Toc407467424" w:history="1">
         <w:r>
           <w:rPr>
             <w:rStyle w:val="Hyperlink"/>
@@ -2398,7 +2414,7 @@
             <w:noProof/>
             <w:webHidden/>
           </w:rPr>
-          <w:instrText xml:space="preserve"> PAGEREF _Toc407443544 \h </w:instrText>
+          <w:instrText xml:space="preserve"> PAGEREF _Toc407467424 \h </w:instrText>
         </w:r>
         <w:r>
           <w:rPr>
@@ -2418,7 +2434,7 @@
             <w:noProof/>
             <w:webHidden/>
           </w:rPr>
-          <w:t>5</w:t>
+          <w:t>8</w:t>
         </w:r>
         <w:r>
           <w:rPr>
@@ -2445,7 +2461,7 @@
           <w:szCs w:val="22"/>
         </w:rPr>
       </w:pPr>
-      <w:hyperlink w:anchor="_Toc407443545" w:history="1">
+      <w:hyperlink w:anchor="_Toc407467425" w:history="1">
         <w:r>
           <w:rPr>
             <w:rStyle w:val="Hyperlink"/>
@@ -2490,7 +2506,7 @@
             <w:noProof/>
             <w:webHidden/>
           </w:rPr>
-          <w:instrText xml:space="preserve"> PAGEREF _Toc407443545 \h </w:instrText>
+          <w:instrText xml:space="preserve"> PAGEREF _Toc407467425 \h </w:instrText>
         </w:r>
         <w:r>
           <w:rPr>
@@ -2510,7 +2526,7 @@
             <w:noProof/>
             <w:webHidden/>
           </w:rPr>
-          <w:t>5</w:t>
+          <w:t>8</w:t>
         </w:r>
         <w:r>
           <w:rPr>
@@ -2536,7 +2552,7 @@
           <w:szCs w:val="22"/>
         </w:rPr>
       </w:pPr>
-      <w:hyperlink w:anchor="_Toc407443546" w:history="1">
+      <w:hyperlink w:anchor="_Toc407467426" w:history="1">
         <w:r>
           <w:rPr>
             <w:rStyle w:val="Hyperlink"/>
@@ -2580,7 +2596,7 @@
             <w:noProof/>
             <w:webHidden/>
           </w:rPr>
-          <w:instrText xml:space="preserve"> PAGEREF _Toc407443546 \h </w:instrText>
+          <w:instrText xml:space="preserve"> PAGEREF _Toc407467426 \h </w:instrText>
         </w:r>
         <w:r>
           <w:rPr>
@@ -2600,7 +2616,7 @@
             <w:noProof/>
             <w:webHidden/>
           </w:rPr>
-          <w:t>5</w:t>
+          <w:t>9</w:t>
         </w:r>
         <w:r>
           <w:rPr>
@@ -2628,7 +2644,7 @@
           <w:szCs w:val="22"/>
         </w:rPr>
       </w:pPr>
-      <w:hyperlink w:anchor="_Toc407443547" w:history="1">
+      <w:hyperlink w:anchor="_Toc407467427" w:history="1">
         <w:r>
           <w:rPr>
             <w:rStyle w:val="Hyperlink"/>
@@ -2674,7 +2690,7 @@
             <w:noProof/>
             <w:webHidden/>
           </w:rPr>
-          <w:instrText xml:space="preserve"> PAGEREF _Toc407443547 \h </w:instrText>
+          <w:instrText xml:space="preserve"> PAGEREF _Toc407467427 \h </w:instrText>
         </w:r>
         <w:r>
           <w:rPr>
@@ -2694,7 +2710,7 @@
             <w:noProof/>
             <w:webHidden/>
           </w:rPr>
-          <w:t>7</w:t>
+          <w:t>10</w:t>
         </w:r>
         <w:r>
           <w:rPr>
@@ -2720,7 +2736,7 @@
           <w:szCs w:val="22"/>
         </w:rPr>
       </w:pPr>
-      <w:hyperlink w:anchor="_Toc407443548" w:history="1">
+      <w:hyperlink w:anchor="_Toc407467428" w:history="1">
         <w:r>
           <w:rPr>
             <w:rStyle w:val="Hyperlink"/>
@@ -2764,7 +2780,7 @@
             <w:noProof/>
             <w:webHidden/>
           </w:rPr>
-          <w:instrText xml:space="preserve"> PAGEREF _Toc407443548 \h </w:instrText>
+          <w:instrText xml:space="preserve"> PAGEREF _Toc407467428 \h </w:instrText>
         </w:r>
         <w:r>
           <w:rPr>
@@ -2784,7 +2800,7 @@
             <w:noProof/>
             <w:webHidden/>
           </w:rPr>
-          <w:t>7</w:t>
+          <w:t>10</w:t>
         </w:r>
         <w:r>
           <w:rPr>
@@ -2810,7 +2826,7 @@
           <w:szCs w:val="22"/>
         </w:rPr>
       </w:pPr>
-      <w:hyperlink w:anchor="_Toc407443549" w:history="1">
+      <w:hyperlink w:anchor="_Toc407467429" w:history="1">
         <w:r>
           <w:rPr>
             <w:rStyle w:val="Hyperlink"/>
@@ -2854,7 +2870,7 @@
             <w:noProof/>
             <w:webHidden/>
           </w:rPr>
-          <w:instrText xml:space="preserve"> PAGEREF _Toc407443549 \h </w:instrText>
+          <w:instrText xml:space="preserve"> PAGEREF _Toc407467429 \h </w:instrText>
         </w:r>
         <w:r>
           <w:rPr>
@@ -2874,7 +2890,7 @@
             <w:noProof/>
             <w:webHidden/>
           </w:rPr>
-          <w:t>7</w:t>
+          <w:t>10</w:t>
         </w:r>
         <w:r>
           <w:rPr>
@@ -2900,7 +2916,7 @@
           <w:szCs w:val="22"/>
         </w:rPr>
       </w:pPr>
-      <w:hyperlink w:anchor="_Toc407443550" w:history="1">
+      <w:hyperlink w:anchor="_Toc407467430" w:history="1">
         <w:r>
           <w:rPr>
             <w:rStyle w:val="Hyperlink"/>
@@ -2944,7 +2960,7 @@
             <w:noProof/>
             <w:webHidden/>
           </w:rPr>
-          <w:instrText xml:space="preserve"> PAGEREF _Toc407443550 \h </w:instrText>
+          <w:instrText xml:space="preserve"> PAGEREF _Toc407467430 \h </w:instrText>
         </w:r>
         <w:r>
           <w:rPr>
@@ -2964,7 +2980,7 @@
             <w:noProof/>
             <w:webHidden/>
           </w:rPr>
-          <w:t>7</w:t>
+          <w:t>10</w:t>
         </w:r>
         <w:r>
           <w:rPr>
@@ -2990,7 +3006,7 @@
           <w:szCs w:val="22"/>
         </w:rPr>
       </w:pPr>
-      <w:hyperlink w:anchor="_Toc407443551" w:history="1">
+      <w:hyperlink w:anchor="_Toc407467431" w:history="1">
         <w:r>
           <w:rPr>
             <w:rStyle w:val="Hyperlink"/>
@@ -3034,7 +3050,7 @@
             <w:noProof/>
             <w:webHidden/>
           </w:rPr>
-          <w:instrText xml:space="preserve"> PAGEREF _Toc407443551 \h </w:instrText>
+          <w:instrText xml:space="preserve"> PAGEREF _Toc407467431 \h </w:instrText>
         </w:r>
         <w:r>
           <w:rPr>
@@ -3054,7 +3070,7 @@
             <w:noProof/>
             <w:webHidden/>
           </w:rPr>
-          <w:t>7</w:t>
+          <w:t>10</w:t>
         </w:r>
         <w:r>
           <w:rPr>
@@ -3082,7 +3098,7 @@
           <w:szCs w:val="22"/>
         </w:rPr>
       </w:pPr>
-      <w:hyperlink w:anchor="_Toc407443552" w:history="1">
+      <w:hyperlink w:anchor="_Toc407467432" w:history="1">
         <w:r>
           <w:rPr>
             <w:rStyle w:val="Hyperlink"/>
@@ -3128,7 +3144,7 @@
             <w:noProof/>
             <w:webHidden/>
           </w:rPr>
-          <w:instrText xml:space="preserve"> PAGEREF _Toc407443552 \h </w:instrText>
+          <w:instrText xml:space="preserve"> PAGEREF _Toc407467432 \h </w:instrText>
         </w:r>
         <w:r>
           <w:rPr>
@@ -3148,7 +3164,7 @@
             <w:noProof/>
             <w:webHidden/>
           </w:rPr>
-          <w:t>8</w:t>
+          <w:t>11</w:t>
         </w:r>
         <w:r>
           <w:rPr>
@@ -3176,7 +3192,7 @@
           <w:szCs w:val="22"/>
         </w:rPr>
       </w:pPr>
-      <w:hyperlink w:anchor="_Toc407443553" w:history="1">
+      <w:hyperlink w:anchor="_Toc407467433" w:history="1">
         <w:r>
           <w:rPr>
             <w:rStyle w:val="Hyperlink"/>
@@ -3222,7 +3238,7 @@
             <w:noProof/>
             <w:webHidden/>
           </w:rPr>
-          <w:instrText xml:space="preserve"> PAGEREF _Toc407443553 \h </w:instrText>
+          <w:instrText xml:space="preserve"> PAGEREF _Toc407467433 \h </w:instrText>
         </w:r>
         <w:r>
           <w:rPr>
@@ -3242,7 +3258,7 @@
             <w:noProof/>
             <w:webHidden/>
           </w:rPr>
-          <w:t>9</w:t>
+          <w:t>12</w:t>
         </w:r>
         <w:r>
           <w:rPr>
@@ -3269,7 +3285,7 @@
           <w:szCs w:val="22"/>
         </w:rPr>
       </w:pPr>
-      <w:hyperlink w:anchor="_Toc407443554" w:history="1">
+      <w:hyperlink w:anchor="_Toc407467434" w:history="1">
         <w:r>
           <w:rPr>
             <w:rStyle w:val="Hyperlink"/>
@@ -3296,7 +3312,7 @@
             <w:noProof/>
             <w:webHidden/>
           </w:rPr>
-          <w:instrText xml:space="preserve"> PAGEREF _Toc407443554 \h </w:instrText>
+          <w:instrText xml:space="preserve"> PAGEREF _Toc407467434 \h </w:instrText>
         </w:r>
         <w:r>
           <w:rPr>
@@ -3343,7 +3359,7 @@
           <w:szCs w:val="22"/>
         </w:rPr>
       </w:pPr>
-      <w:hyperlink w:anchor="_Toc407443555" w:history="1">
+      <w:hyperlink w:anchor="_Toc407467435" w:history="1">
         <w:r>
           <w:rPr>
             <w:rStyle w:val="Hyperlink"/>
@@ -3370,7 +3386,7 @@
             <w:noProof/>
             <w:webHidden/>
           </w:rPr>
-          <w:instrText xml:space="preserve"> PAGEREF _Toc407443555 \h </w:instrText>
+          <w:instrText xml:space="preserve"> PAGEREF _Toc407467435 \h </w:instrText>
         </w:r>
         <w:r>
           <w:rPr>
@@ -3417,7 +3433,7 @@
           <w:szCs w:val="22"/>
         </w:rPr>
       </w:pPr>
-      <w:hyperlink w:anchor="_Toc407443556" w:history="1">
+      <w:hyperlink w:anchor="_Toc407467436" w:history="1">
         <w:r>
           <w:rPr>
             <w:rStyle w:val="Hyperlink"/>
@@ -3444,7 +3460,7 @@
             <w:noProof/>
             <w:webHidden/>
           </w:rPr>
-          <w:instrText xml:space="preserve"> PAGEREF _Toc407443556 \h </w:instrText>
+          <w:instrText xml:space="preserve"> PAGEREF _Toc407467436 \h </w:instrText>
         </w:r>
         <w:r>
           <w:rPr>
@@ -3491,7 +3507,7 @@
           <w:szCs w:val="22"/>
         </w:rPr>
       </w:pPr>
-      <w:hyperlink w:anchor="_Toc407443557" w:history="1">
+      <w:hyperlink w:anchor="_Toc407467437" w:history="1">
         <w:r>
           <w:rPr>
             <w:rStyle w:val="Hyperlink"/>
@@ -3518,7 +3534,7 @@
             <w:noProof/>
             <w:webHidden/>
           </w:rPr>
-          <w:instrText xml:space="preserve"> PAGEREF _Toc407443557 \h </w:instrText>
+          <w:instrText xml:space="preserve"> PAGEREF _Toc407467437 \h </w:instrText>
         </w:r>
         <w:r>
           <w:rPr>
@@ -3587,7 +3603,7 @@
           <w:numId w:val="17"/>
         </w:numPr>
       </w:pPr>
-      <w:bookmarkStart w:id="4" w:name="_Toc407443530"/>
+      <w:bookmarkStart w:id="4" w:name="_Toc407467410"/>
       <w:r>
         <w:t>Einleitung</w:t>
       </w:r>
@@ -3595,7 +3611,15 @@
     </w:p>
     <w:p>
       <w:r>
-        <w:t xml:space="preserve">Simulationen wie die Robocup Simulation League bieten Interessierten eine Fläche zur Entwicklung und Forschung an Künstlicher Intelligenz. Nur was hinter der Simulation an Aufwand für den reibungslosen Betrieb getätigt wird oder was an Technologien verwendet wird ist unbekannt. </w:t>
+        <w:t xml:space="preserve">Simulationen wie die </w:t>
+      </w:r>
+      <w:proofErr w:type="spellStart"/>
+      <w:r>
+        <w:t>Robocup</w:t>
+      </w:r>
+      <w:proofErr w:type="spellEnd"/>
+      <w:r>
+        <w:t xml:space="preserve"> Simulation League bieten Interessierten eine Fläche zur Entwicklung und Forschung an Künstlicher Intelligenz. Nur was hinter der Simulation an Aufwand für den reibungslosen Betrieb getätigt wird oder was an Technologien verwendet wird ist unbekannt. </w:t>
       </w:r>
     </w:p>
     <w:p>
@@ -3612,7 +3636,23 @@
     <w:p/>
     <w:p>
       <w:r>
-        <w:t>Das fertige Projekt soll auch den Spieler ein Gefühl für Logik vermitteln, die von der Aufmachung von Robocup zuerst abgeschreckt waren. Damit wird die Zielgruppe erweitert und man erreicht auch Spieler im Casualbereich.</w:t>
+        <w:t xml:space="preserve">Das fertige Projekt soll auch den Spieler ein Gefühl für Logik vermitteln, die von der Aufmachung von </w:t>
+      </w:r>
+      <w:proofErr w:type="spellStart"/>
+      <w:r>
+        <w:t>Robocup</w:t>
+      </w:r>
+      <w:proofErr w:type="spellEnd"/>
+      <w:r>
+        <w:t xml:space="preserve"> zuerst abgeschreckt waren. Damit wird die Zielgruppe erweitert und man erreicht auch Spieler im </w:t>
+      </w:r>
+      <w:proofErr w:type="spellStart"/>
+      <w:r>
+        <w:t>Casualbereich</w:t>
+      </w:r>
+      <w:proofErr w:type="spellEnd"/>
+      <w:r>
+        <w:t>.</w:t>
       </w:r>
     </w:p>
     <w:p>
@@ -3624,7 +3664,7 @@
       <w:pPr>
         <w:pStyle w:val="berschrift1"/>
       </w:pPr>
-      <w:bookmarkStart w:id="5" w:name="_Toc407443531"/>
+      <w:bookmarkStart w:id="5" w:name="_Toc407467411"/>
       <w:r>
         <w:lastRenderedPageBreak/>
         <w:t>Aufgabenstellung</w:t>
@@ -3633,7 +3673,15 @@
     </w:p>
     <w:p>
       <w:r>
-        <w:t>Das Ziel dieser Arbeit ist es, eine grafische Fußballsimulation zu erstellen, in welcher der Spieler eigene Logiken für sein Fußballteam hinterlegt und somit deren Verhalten beeinflusst. Dabei besteht ein Team aus jeweils 10 Feldspielern und einen Torwart, wobei jeder dieser Spieler seine eigene Logik haben kann. Während eines Fußballspiels werden die gängigen Regeln beachtet und bei einer Missachtung je nach Stärke des Vergehens geahndet. Innerhalb der Simulation werden die Bewegungen des Balls physikalisch korrekt simuliert. Die Spieler besitzen als Limitierung ein Ausdauersystem, welches verhindern soll, dass ein Spieler dauerhaft sprintet oder den Ball in kurzer Zeit mit maximaler Kraft kickt.</w:t>
+        <w:t xml:space="preserve">Das Ziel dieser Arbeit ist es, eine grafische Fußballsimulation zu erstellen, in welcher der Spieler eigene </w:t>
+      </w:r>
+      <w:proofErr w:type="spellStart"/>
+      <w:r>
+        <w:t>Logiken</w:t>
+      </w:r>
+      <w:proofErr w:type="spellEnd"/>
+      <w:r>
+        <w:t xml:space="preserve"> für sein Fußballteam hinterlegt und somit deren Verhalten beeinflusst. Dabei besteht ein Team aus jeweils 10 Feldspielern und einen Torwart, wobei jeder dieser Spieler seine eigene Logik haben kann. Während eines Fußballspiels werden die gängigen Regeln beachtet und bei einer Missachtung je nach Stärke des Vergehens geahndet. Innerhalb der Simulation werden die Bewegungen des Balls physikalisch korrekt simuliert. Die Spieler besitzen als Limitierung ein Ausdauersystem, welches verhindern soll, dass ein Spieler dauerhaft sprintet oder den Ball in kurzer Zeit mit maximaler Kraft kickt.</w:t>
       </w:r>
     </w:p>
     <w:p/>
@@ -3648,10 +3696,7 @@
         <w:t xml:space="preserve"> beschränkt wird. Dazu gehört die Aktionen „Laufen“, „Schießen“ und „Ball annehmen“. Die Ausarbeitung der grafischen Komponente wird in der Priorität hinter den funktionalen Teil der Arbeit gestellt.</w:t>
       </w:r>
     </w:p>
-    <w:p>
-      <w:bookmarkStart w:id="6" w:name="_GoBack"/>
-      <w:bookmarkEnd w:id="6"/>
-    </w:p>
+    <w:p/>
     <w:p>
       <w:pPr>
         <w:pStyle w:val="berschrift1"/>
@@ -3659,88 +3704,308 @@
       <w:r>
         <w:br w:type="page"/>
       </w:r>
-      <w:bookmarkStart w:id="7" w:name="_Toc407443532"/>
+      <w:bookmarkStart w:id="6" w:name="_Toc407467412"/>
       <w:r>
         <w:lastRenderedPageBreak/>
         <w:t>Stand der Technik</w:t>
       </w:r>
+      <w:bookmarkEnd w:id="6"/>
+    </w:p>
+    <w:p>
+      <w:pPr>
+        <w:pStyle w:val="berschrift2"/>
+      </w:pPr>
+      <w:bookmarkStart w:id="7" w:name="_Toc407467413"/>
+      <w:r>
+        <w:t>Einleitung</w:t>
+      </w:r>
       <w:bookmarkEnd w:id="7"/>
     </w:p>
+    <w:p/>
     <w:p>
       <w:pPr>
         <w:pStyle w:val="berschrift2"/>
       </w:pPr>
-      <w:bookmarkStart w:id="8" w:name="_Toc407443533"/>
-      <w:r>
-        <w:t>Einleitung</w:t>
+      <w:bookmarkStart w:id="8" w:name="_Ref407334417"/>
+      <w:bookmarkStart w:id="9" w:name="_Ref407334422"/>
+      <w:bookmarkStart w:id="10" w:name="_Toc407467414"/>
+      <w:r>
+        <w:t>Unreal Engine 4</w:t>
       </w:r>
       <w:bookmarkEnd w:id="8"/>
-    </w:p>
-    <w:p/>
-    <w:p>
-      <w:pPr>
-        <w:pStyle w:val="berschrift2"/>
-      </w:pPr>
-      <w:bookmarkStart w:id="9" w:name="_Ref407334417"/>
-      <w:bookmarkStart w:id="10" w:name="_Ref407334422"/>
-      <w:bookmarkStart w:id="11" w:name="_Toc407443534"/>
-      <w:r>
-        <w:t>Unreal Engine 4</w:t>
-      </w:r>
       <w:bookmarkEnd w:id="9"/>
       <w:bookmarkEnd w:id="10"/>
+    </w:p>
+    <w:p/>
+    <w:p>
+      <w:pPr>
+        <w:pStyle w:val="berschrift2"/>
+      </w:pPr>
+      <w:bookmarkStart w:id="11" w:name="_Ref407334917"/>
+      <w:bookmarkStart w:id="12" w:name="_Ref407334920"/>
+      <w:bookmarkStart w:id="13" w:name="_Toc407467415"/>
+      <w:r>
+        <w:t>LUA Script</w:t>
+      </w:r>
       <w:bookmarkEnd w:id="11"/>
-    </w:p>
-    <w:p/>
-    <w:p>
-      <w:pPr>
-        <w:pStyle w:val="berschrift2"/>
-      </w:pPr>
-      <w:bookmarkStart w:id="12" w:name="_Ref407334917"/>
-      <w:bookmarkStart w:id="13" w:name="_Ref407334920"/>
-      <w:bookmarkStart w:id="14" w:name="_Toc407443535"/>
-      <w:r>
-        <w:t>LUA Script</w:t>
-      </w:r>
       <w:bookmarkEnd w:id="12"/>
       <w:bookmarkEnd w:id="13"/>
+    </w:p>
+    <w:p/>
+    <w:p>
+      <w:pPr>
+        <w:pStyle w:val="berschrift2"/>
+      </w:pPr>
+      <w:bookmarkStart w:id="14" w:name="_Toc407467416"/>
+      <w:r>
+        <w:t>Robo Cup</w:t>
+      </w:r>
       <w:bookmarkEnd w:id="14"/>
     </w:p>
+    <w:p>
+      <w:r>
+        <w:t>RoboCup ist ein Wettbewerb, bei dem es um Robotik und künstliche Intelligenz geht. Im Wettbewerb gibt es verschiedene Kategorien, in denen die Teams gegeneinander antreten. Als Gemeinsamkeit haben alle Kategorien, dass darum geht Roboter autonom Fußball spielen zu lassen.</w:t>
+      </w:r>
+      <w:r>
+        <w:br/>
+        <w:t>In den meisten Kategorien steht das Entwickeln und Konstruieren der Roboter im Vordergrund. Diese Kategorien unterscheiden sich in der Größe und den Eigenschaften der Roboter, sowie in der Größe der Teams.</w:t>
+      </w:r>
+      <w:r>
+        <w:br/>
+        <w:t>Zusätzlich zu den physikalischen Wettbewerben gibt es auch die Simulation League, in der die Programmierung der künstlichen Intelligenz im Vordergrund steht. Hier entfällt die Entwicklung und Konstruktion der Roboter und die Teams fokussieren ihre Anstrengungen auf die Weiterentwicklung der Intelligenz der Spieler (vgl. </w:t>
+      </w:r>
+      <w:sdt>
+        <w:sdtPr>
+          <w:id w:val="-2059624187"/>
+          <w:citation/>
+        </w:sdtPr>
+        <w:sdtContent>
+          <w:r>
+            <w:fldChar w:fldCharType="begin"/>
+          </w:r>
+          <w:r>
+            <w:instrText xml:space="preserve">CITATION Rob03 \p 2f \l 1031 </w:instrText>
+          </w:r>
+          <w:r>
+            <w:fldChar w:fldCharType="separate"/>
+          </w:r>
+          <w:r>
+            <w:rPr>
+              <w:noProof/>
+            </w:rPr>
+            <w:t>[1, p. 2f]</w:t>
+          </w:r>
+          <w:r>
+            <w:fldChar w:fldCharType="end"/>
+          </w:r>
+        </w:sdtContent>
+      </w:sdt>
+      <w:r>
+        <w:t>).</w:t>
+      </w:r>
+    </w:p>
+    <w:p>
+      <w:r>
+        <w:t>Im Gegensatz zu den Kategorien, bei denen die Robotik im Vordergrund steht, ist die Simulation League in Bezug auf die Aufgabenstellung sehr interessant. In der RoboCup Simulation League werden zwei Teams mit jeweils bis zu elf Spielern simuliert. Die Simulation League gibt es in zwei Varianten: Eine 2D-Version und eine 3D-Version.</w:t>
+      </w:r>
+    </w:p>
+    <w:p>
+      <w:r>
+        <w:t>In der 2D-Variante beschränkt sich die Simulation auf Blickwinkel und eine simple zweidimensionale Physik. Somit sind hier keine komplexen, realistischen Spielzüge möglich. Das mögliche Spielverhalten entspricht allerdings dem, der einfacheren Robotik-Kategorien.</w:t>
+      </w:r>
+    </w:p>
+    <w:p>
+      <w:r>
+        <w:lastRenderedPageBreak/>
+        <w:t xml:space="preserve">Die 3D-Version bietet eine komplexere </w:t>
+      </w:r>
+      <w:proofErr w:type="spellStart"/>
+      <w:r>
+        <w:t>Physikengine</w:t>
+      </w:r>
+      <w:proofErr w:type="spellEnd"/>
+      <w:r>
+        <w:t>, welche entsprechend dreidimensionale Bewegungen des Balls ermöglicht. Dadurch wird das Spielverhalten realistischer. Die RoboCup Simulation League hat jedoch weiterhin die Simulation von Fußballrobotern im Vordergrund.</w:t>
+      </w:r>
+    </w:p>
+    <w:p>
+      <w:r>
+        <w:t>Technisch basiert die Umsetzung der Simulation League auf einer Client-Server-Architektur (vgl. </w:t>
+      </w:r>
+      <w:sdt>
+        <w:sdtPr>
+          <w:id w:val="-79602008"/>
+          <w:citation/>
+        </w:sdtPr>
+        <w:sdtContent>
+          <w:r>
+            <w:fldChar w:fldCharType="begin"/>
+          </w:r>
+          <w:r>
+            <w:instrText xml:space="preserve">CITATION Rob03 \p 11 \l 1031 </w:instrText>
+          </w:r>
+          <w:r>
+            <w:fldChar w:fldCharType="separate"/>
+          </w:r>
+          <w:r>
+            <w:rPr>
+              <w:noProof/>
+            </w:rPr>
+            <w:t>[1, p. 11]</w:t>
+          </w:r>
+          <w:r>
+            <w:fldChar w:fldCharType="end"/>
+          </w:r>
+        </w:sdtContent>
+      </w:sdt>
+      <w:r>
+        <w:t>). Der Server kontrolliert die Simulation und Implementiert die Regeln und die Physik. Die Spielerintelligenz wird von den Clients realisiert. Pro Spieler wird ein Client benötigt. Die Clients kommunizieren über UDP/IP mit dem Server und erhalten so Informationen über das Spiel und können den entsprechenden Spieler steuern.</w:t>
+      </w:r>
+    </w:p>
+    <w:p>
+      <w:r>
+        <w:t>Die Programmierung der Clients ist in verschiedenen Programmiersprachen möglich, wodurch die Gestaltung der Spielerintelligenz sehr flexibel gestaltet. Es ist möglich das Spielverhalten individuell für einzelne Spieler zu gestalten, aber auch das Zusammenspiel der Spieler im Team kann gestaltet werden. Dazu stehen Kommunikationsmechanismen zwischen den Spielern zur Verfügung.</w:t>
+      </w:r>
+    </w:p>
     <w:p/>
     <w:p>
+      <w:r>
+        <w:t>Viele Ansätze aus der RoboCup Simulation League können für die Aufgabenstellung übernommen werden. Zum einen ist die Kommunikation der Spieler untereinander ein interessanter und wichtiger Punkt für die Entwicklung komplexer Spielzüge. Auch die unabhängige Programmierung der Spielerlogik von einer Kontrollinstanz, die Regeln und Physik der Simulation sicherstellt, ist ein guter Ansatz um Flexibilität zu gewährleisten.</w:t>
+      </w:r>
+    </w:p>
+    <w:p/>
+    <w:p>
       <w:pPr>
         <w:pStyle w:val="berschrift2"/>
       </w:pPr>
-      <w:bookmarkStart w:id="15" w:name="_Toc407443536"/>
-      <w:r>
-        <w:t>Robo Cup</w:t>
+      <w:bookmarkStart w:id="15" w:name="_Toc407467417"/>
+      <w:r>
+        <w:t>Künstliche Intelligenz</w:t>
       </w:r>
       <w:bookmarkEnd w:id="15"/>
     </w:p>
+    <w:p>
+      <w:r>
+        <w:t>Künstliche Intelligenz beschäftigt sich mit Wegen Computer zu nutzen um komplexe Probleme zu lösen, die normalerweise menschliche Intelligenz zur Lösung voraussetzen. Als Teilgebiet der Informatik befasst sich die künstliche Intelligenz mit der Entwicklung intelligenter Computersysteme, die ein ähnliches Verhalten aufweisen wie die menschliche Intelligenz (vgl. </w:t>
+      </w:r>
+      <w:sdt>
+        <w:sdtPr>
+          <w:id w:val="1680774940"/>
+          <w:citation/>
+        </w:sdtPr>
+        <w:sdtContent>
+          <w:r>
+            <w:fldChar w:fldCharType="begin"/>
+          </w:r>
+          <w:r>
+            <w:instrText xml:space="preserve">CITATION Läm12 \p 13f \l 1031 </w:instrText>
+          </w:r>
+          <w:r>
+            <w:fldChar w:fldCharType="separate"/>
+          </w:r>
+          <w:r>
+            <w:rPr>
+              <w:noProof/>
+            </w:rPr>
+            <w:t>[2, p. 13f]</w:t>
+          </w:r>
+          <w:r>
+            <w:fldChar w:fldCharType="end"/>
+          </w:r>
+        </w:sdtContent>
+      </w:sdt>
+      <w:r>
+        <w:t xml:space="preserve">). Wobei es nicht direkt um den Vergleich mit der menschlichen Denkweise geht, sondern darum mit den </w:t>
+      </w:r>
+      <w:r>
+        <w:lastRenderedPageBreak/>
+        <w:t>nachgebildeten menschlichen Fähigkeiten zur Problemlösung die Leistungsfähigkeit von Computern zu erhöhen.</w:t>
+      </w:r>
+    </w:p>
     <w:p/>
     <w:p>
+      <w:r>
+        <w:t>Das Feld der künstlichen Intelligenz ist breit aufgestellt und umfasst viele verschiedene Einsatzgebiete.</w:t>
+      </w:r>
+    </w:p>
+    <w:p>
+      <w:r>
+        <w:t>Ansätze der künstlichen Intelligenz sind zum Beispiel im Gebiet des Data Mining zu sehen. Mit der Technik soll die Wissensdarstellung und die Wissensverarbeitung unterstützt werden. Hier werden die Methoden verwendet um Muster und Regeln aus großen Datenmengen zu extrahieren. Diese Methoden können Informationen und Zusammenhänge finden, die für den Menschen so nicht erkennbar wären.</w:t>
+      </w:r>
+    </w:p>
+    <w:p>
+      <w:r>
+        <w:t>Auch im Bereich der Spracherkennung ist die künstliche Intelligenz vertreten. Hier geht es darum das Gesprochene zu verstehen und zu verarbeiten. Dazu muss der Computer in der Lage sein nicht nur die Syntaktik der Sprache zu verstehen sondern auch die Semantik. Das bedeutet der Computer muss ein ähnliches Verständnis für die Sprache besitzen wie der Mensch um sie zu verstehen. Die Darstellung der Sprache über ihre Grammatik ist hierzu ein anzutreffender Ansatz.</w:t>
+      </w:r>
+    </w:p>
+    <w:p>
+      <w:r>
+        <w:t>Ein weiteres, sehr bekanntes Beispiel für künstliche Intelligenz sind Computerspiele. In den meisten Computerspielen gibt es computergesteuerte Gegner oder Mitspieler. Diese müssen auf das Verhalten und die Strategie des Spielers reagieren können. Dazu müssen sie eigene Entscheidungen auf der Basis von bestimmten Umgebungswerten ableiten können.</w:t>
+      </w:r>
+    </w:p>
+    <w:p/>
+    <w:p>
+      <w:r>
+        <w:t>Oft wird der Begriff künstliche Intelligenz auch mit maschinellem Lernen in Verbindung gebracht. Maschinelles Lernen stellt ein Teilgebiet der künstlichen Intelligenz dar, bei dem Computer auf Basis von vorhandenen Daten neues Wissen Generieren. Das kann sowohl das automatisierte Treffen von Entscheidungen sein, als auch die Erkennung von Mustern und Zusammenhängen.</w:t>
+      </w:r>
+    </w:p>
+    <w:p>
+      <w:r>
+        <w:t xml:space="preserve">Dies wird in vielen Fällen mittels künstlicher neuronaler Netze versucht. Sie bilden menschliche Strukturen nach und lernen das gewünschte Verhalten durch die Verarbeitung von Beispielen. Ähnlich dem menschlichen Gehirn greifen sie eine Art </w:t>
+      </w:r>
+      <w:r>
+        <w:lastRenderedPageBreak/>
+        <w:t>Erinnerungsvermögen zurück, wenn sie auf ähnliche Problemstellungen treffen (vgl. </w:t>
+      </w:r>
+      <w:sdt>
+        <w:sdtPr>
+          <w:id w:val="-864825239"/>
+          <w:citation/>
+        </w:sdtPr>
+        <w:sdtContent>
+          <w:r>
+            <w:fldChar w:fldCharType="begin"/>
+          </w:r>
+          <w:r>
+            <w:instrText xml:space="preserve">CITATION Läm12 \p 16 \l 1031 </w:instrText>
+          </w:r>
+          <w:r>
+            <w:fldChar w:fldCharType="separate"/>
+          </w:r>
+          <w:r>
+            <w:rPr>
+              <w:noProof/>
+            </w:rPr>
+            <w:t>[2, p. 16]</w:t>
+          </w:r>
+          <w:r>
+            <w:fldChar w:fldCharType="end"/>
+          </w:r>
+        </w:sdtContent>
+      </w:sdt>
+      <w:r>
+        <w:t>).</w:t>
+      </w:r>
+    </w:p>
+    <w:p/>
+    <w:p>
+      <w:r>
+        <w:t xml:space="preserve">Das Thema künstliche Intelligenz hat Relevanz für diese Studienarbeit, da die Spieler basieren auf bekannten Informationen Aktionen ausführen sollen. Diese Informationen können die eigene Position, den Erschöpfungszustand, die Position des Balls, der Mitspieler und der Gegner sein. Aber auch Informationen über den Spielstand oder Beobachtungen über die gegnerische Strategie kommen in Frage. Auf Basis dieser Informationen können weitere Informationen abgeleitet werden und so Schlüsse über den Spielverlauf und die notwendige Strategie getroffen werden. Darauf aufbauend kann der Spieler Aktionen durchführen. </w:t>
+      </w:r>
+    </w:p>
+    <w:p/>
+    <w:p>
       <w:pPr>
         <w:pStyle w:val="berschrift2"/>
       </w:pPr>
-      <w:bookmarkStart w:id="16" w:name="_Toc407443537"/>
-      <w:r>
-        <w:t>Künstliche Intelligenz</w:t>
+      <w:bookmarkStart w:id="16" w:name="_Toc407467418"/>
+      <w:r>
+        <w:t>Zusammenfassung</w:t>
       </w:r>
       <w:bookmarkEnd w:id="16"/>
     </w:p>
     <w:p/>
     <w:p>
-      <w:pPr>
-        <w:pStyle w:val="berschrift2"/>
-      </w:pPr>
-      <w:bookmarkStart w:id="17" w:name="_Toc407443538"/>
-      <w:r>
-        <w:t>Zusammenfassung</w:t>
-      </w:r>
-      <w:bookmarkEnd w:id="17"/>
-    </w:p>
-    <w:p/>
-    <w:p>
       <w:r>
         <w:br w:type="page"/>
       </w:r>
@@ -3749,24 +4014,24 @@
       <w:pPr>
         <w:pStyle w:val="berschrift1"/>
       </w:pPr>
-      <w:bookmarkStart w:id="18" w:name="_Toc407443539"/>
+      <w:bookmarkStart w:id="17" w:name="_Toc407467419"/>
       <w:r>
         <w:lastRenderedPageBreak/>
         <w:t>Planung / Struktur</w:t>
       </w:r>
+      <w:bookmarkEnd w:id="17"/>
+    </w:p>
+    <w:p>
+      <w:pPr>
+        <w:pStyle w:val="berschrift2"/>
+      </w:pPr>
+      <w:bookmarkStart w:id="18" w:name="_Toc407467420"/>
+      <w:r>
+        <w:t>Projektmanagement</w:t>
+      </w:r>
       <w:bookmarkEnd w:id="18"/>
     </w:p>
     <w:p>
-      <w:pPr>
-        <w:pStyle w:val="berschrift2"/>
-      </w:pPr>
-      <w:bookmarkStart w:id="19" w:name="_Toc407443540"/>
-      <w:r>
-        <w:t>Projektmanagement</w:t>
-      </w:r>
-      <w:bookmarkEnd w:id="19"/>
-    </w:p>
-    <w:p>
       <w:r>
         <w:t>Die Projektentwicklung ist in zwei Phasen unterteilt. In der</w:t>
       </w:r>
@@ -3780,8 +4045,13 @@
         <w:t xml:space="preserve"> die während des fünften</w:t>
       </w:r>
       <w:r>
-        <w:t xml:space="preserve"> Semesters stattfindet, wird</w:t>
-      </w:r>
+        <w:t xml:space="preserve"> Semesters stattfindet, </w:t>
+      </w:r>
+      <w:proofErr w:type="gramStart"/>
+      <w:r>
+        <w:t>wird</w:t>
+      </w:r>
+      <w:proofErr w:type="gramEnd"/>
       <w:r>
         <w:t xml:space="preserve"> zunächst eine </w:t>
       </w:r>
@@ -3826,41 +4096,41 @@
       <w:pPr>
         <w:pStyle w:val="berschrift2"/>
       </w:pPr>
-      <w:bookmarkStart w:id="20" w:name="_Toc407443541"/>
+      <w:bookmarkStart w:id="19" w:name="_Toc407467421"/>
       <w:r>
         <w:t>Analyse der Aufgabenstellung</w:t>
       </w:r>
+      <w:bookmarkEnd w:id="19"/>
+    </w:p>
+    <w:p>
+      <w:r>
+        <w:t xml:space="preserve">Aus der Vorgegebenen Aufgabenstellung werden zunächst die </w:t>
+      </w:r>
+      <w:r>
+        <w:t>elementaren und zusätzlichen Eigenschaften herausgearbeitet und in Muss-, Kann- und Sollkriterien unterteilt.</w:t>
+      </w:r>
+      <w:r>
+        <w:t xml:space="preserve"> </w:t>
+      </w:r>
+      <w:r>
+        <w:t>Die erstellen Kriterien werden nach ihrer Machbarkeit analysiert und eine geeignete Umsetzung ausgewählt.</w:t>
+      </w:r>
+    </w:p>
+    <w:p>
+      <w:pPr>
+        <w:pStyle w:val="berschrift3"/>
+      </w:pPr>
+      <w:bookmarkStart w:id="20" w:name="_Toc407467422"/>
+      <w:r>
+        <w:t>Muss</w:t>
+      </w:r>
+      <w:r>
+        <w:t>-K</w:t>
+      </w:r>
+      <w:r>
+        <w:t>riterien</w:t>
+      </w:r>
       <w:bookmarkEnd w:id="20"/>
-    </w:p>
-    <w:p>
-      <w:r>
-        <w:t xml:space="preserve">Aus der Vorgegebenen Aufgabenstellung werden zunächst die </w:t>
-      </w:r>
-      <w:r>
-        <w:t>elementaren und zusätzlichen Eigenschaften herausgearbeitet und in Muss-, Kann- und Sollkriterien unterteilt.</w:t>
-      </w:r>
-      <w:r>
-        <w:t xml:space="preserve"> </w:t>
-      </w:r>
-      <w:r>
-        <w:t>Die erstellen Kriterien werden nach ihrer Machbarkeit analysiert und eine geeignete Umsetzung ausgewählt.</w:t>
-      </w:r>
-    </w:p>
-    <w:p>
-      <w:pPr>
-        <w:pStyle w:val="berschrift3"/>
-      </w:pPr>
-      <w:bookmarkStart w:id="21" w:name="_Toc407443542"/>
-      <w:r>
-        <w:t>Muss</w:t>
-      </w:r>
-      <w:r>
-        <w:t>-K</w:t>
-      </w:r>
-      <w:r>
-        <w:t>riterien</w:t>
-      </w:r>
-      <w:bookmarkEnd w:id="21"/>
     </w:p>
     <w:p>
       <w:pPr>
@@ -3939,11 +4209,11 @@
       <w:pPr>
         <w:pStyle w:val="berschrift3"/>
       </w:pPr>
-      <w:bookmarkStart w:id="22" w:name="_Toc407443543"/>
+      <w:bookmarkStart w:id="21" w:name="_Toc407467423"/>
       <w:r>
         <w:t>Soll-Kriterien</w:t>
       </w:r>
-      <w:bookmarkEnd w:id="22"/>
+      <w:bookmarkEnd w:id="21"/>
     </w:p>
     <w:p>
       <w:pPr>
@@ -3973,11 +4243,11 @@
       <w:pPr>
         <w:pStyle w:val="berschrift3"/>
       </w:pPr>
-      <w:bookmarkStart w:id="23" w:name="_Toc407443544"/>
+      <w:bookmarkStart w:id="22" w:name="_Toc407467424"/>
       <w:r>
         <w:t>Kann-Kriterien</w:t>
       </w:r>
-      <w:bookmarkEnd w:id="23"/>
+      <w:bookmarkEnd w:id="22"/>
     </w:p>
     <w:p>
       <w:pPr>
@@ -3995,15 +4265,23 @@
       <w:pPr>
         <w:pStyle w:val="berschrift3"/>
       </w:pPr>
-      <w:bookmarkStart w:id="24" w:name="_Toc407443545"/>
+      <w:bookmarkStart w:id="23" w:name="_Toc407467425"/>
       <w:r>
         <w:t>Analyse der Kriterien</w:t>
       </w:r>
-      <w:bookmarkEnd w:id="24"/>
-    </w:p>
-    <w:p>
-      <w:r>
-        <w:t>Die Anforderung einer physikalisch korrekten 3D Simulation wird über eine Game-Engine realisiert, da diese eine eingebaute Physik-Engine besitzen. In diesem Projekt wird die Unreal Engine von „Epic Games“ verwendet.</w:t>
+      <w:bookmarkEnd w:id="23"/>
+    </w:p>
+    <w:p>
+      <w:r>
+        <w:t>Die Anforderung einer physikalisch korrekten 3D Simulation wird über eine Game-Engine realisiert, da diese eine eingebaute Physik-Engine besitzen. In diesem Projekt wird die Unreal Engine von „</w:t>
+      </w:r>
+      <w:proofErr w:type="spellStart"/>
+      <w:r>
+        <w:t>Epic</w:t>
+      </w:r>
+      <w:proofErr w:type="spellEnd"/>
+      <w:r>
+        <w:t xml:space="preserve"> Games“ verwendet.</w:t>
       </w:r>
       <w:r>
         <w:t xml:space="preserve"> Die Unreal Engine erfüllt die Bedingung der Plattformunabhängigkeit, es wird Windows und Linux unterstützt.</w:t>
@@ -4035,7 +4313,15 @@
         <w:t xml:space="preserve"> </w:t>
       </w:r>
       <w:r>
-        <w:t>Um die Skripte den Speilern zuzuordnen oder andere Einstellungen des Teams vorzunehmen wird eine XML Schnittstelle implementiert.</w:t>
+        <w:t xml:space="preserve">Um die Skripte </w:t>
+      </w:r>
+      <w:proofErr w:type="gramStart"/>
+      <w:r>
+        <w:t>den</w:t>
+      </w:r>
+      <w:proofErr w:type="gramEnd"/>
+      <w:r>
+        <w:t xml:space="preserve"> Speilern zuzuordnen oder andere Einstellungen des Teams vorzunehmen wird eine XML Schnittstelle implementiert.</w:t>
       </w:r>
     </w:p>
     <w:p/>
@@ -4047,7 +4333,6 @@
           <w:sz w:val="28"/>
         </w:rPr>
       </w:pPr>
-      <w:bookmarkStart w:id="25" w:name="_Toc407443546"/>
       <w:r>
         <w:br w:type="page"/>
       </w:r>
@@ -4056,11 +4341,12 @@
       <w:pPr>
         <w:pStyle w:val="berschrift2"/>
       </w:pPr>
+      <w:bookmarkStart w:id="24" w:name="_Toc407467426"/>
       <w:r>
         <w:lastRenderedPageBreak/>
         <w:t>Architektur</w:t>
       </w:r>
-      <w:bookmarkEnd w:id="25"/>
+      <w:bookmarkEnd w:id="24"/>
     </w:p>
     <w:p>
       <w:r>
@@ -4092,7 +4378,7 @@
             <v:path o:extrusionok="f" gradientshapeok="t" o:connecttype="rect"/>
             <o:lock v:ext="edit" aspectratio="t"/>
           </v:shapetype>
-          <v:shape id="_x0000_i1025" type="#_x0000_t75" style="width:197.6pt;height:158.25pt">
+          <v:shape id="_x0000_i1025" type="#_x0000_t75" style="width:197.3pt;height:158.05pt">
             <v:imagedata r:id="rId13" o:title="UnrealCup_Architektur"/>
           </v:shape>
         </w:pict>
@@ -4103,7 +4389,7 @@
     <w:p>
       <w:r>
         <w:pict>
-          <v:shape id="_x0000_i1026" type="#_x0000_t75" style="width:467.15pt;height:331.55pt">
+          <v:shape id="_x0000_i1026" type="#_x0000_t75" style="width:467.55pt;height:331.95pt">
             <v:imagedata r:id="rId14" o:title="UnrealCup_5"/>
           </v:shape>
         </w:pict>
@@ -4116,20 +4402,31 @@
       <w:pPr>
         <w:pStyle w:val="berschrift1"/>
       </w:pPr>
-      <w:bookmarkStart w:id="26" w:name="_Toc407443547"/>
+      <w:bookmarkStart w:id="25" w:name="_Toc407467427"/>
       <w:r>
         <w:lastRenderedPageBreak/>
         <w:t>Umsetzung</w:t>
       </w:r>
+      <w:bookmarkEnd w:id="25"/>
+    </w:p>
+    <w:p>
+      <w:pPr>
+        <w:pStyle w:val="berschrift2"/>
+      </w:pPr>
+      <w:bookmarkStart w:id="26" w:name="_Toc407467428"/>
+      <w:r>
+        <w:t>Generell</w:t>
+      </w:r>
       <w:bookmarkEnd w:id="26"/>
     </w:p>
+    <w:p/>
     <w:p>
       <w:pPr>
         <w:pStyle w:val="berschrift2"/>
       </w:pPr>
-      <w:bookmarkStart w:id="27" w:name="_Toc407443548"/>
-      <w:r>
-        <w:t>Generell</w:t>
+      <w:bookmarkStart w:id="27" w:name="_Toc407467429"/>
+      <w:r>
+        <w:t>Spielfeld</w:t>
       </w:r>
       <w:bookmarkEnd w:id="27"/>
     </w:p>
@@ -4138,9 +4435,9 @@
       <w:pPr>
         <w:pStyle w:val="berschrift2"/>
       </w:pPr>
-      <w:bookmarkStart w:id="28" w:name="_Toc407443549"/>
-      <w:r>
-        <w:t>Spielfeld</w:t>
+      <w:bookmarkStart w:id="28" w:name="_Toc407467430"/>
+      <w:r>
+        <w:t>Funktionen über LUA Script</w:t>
       </w:r>
       <w:bookmarkEnd w:id="28"/>
     </w:p>
@@ -4149,23 +4446,12 @@
       <w:pPr>
         <w:pStyle w:val="berschrift2"/>
       </w:pPr>
-      <w:bookmarkStart w:id="29" w:name="_Toc407443550"/>
-      <w:r>
-        <w:t>Funktionen über LUA Script</w:t>
+      <w:bookmarkStart w:id="29" w:name="_Toc407467431"/>
+      <w:r>
+        <w:t>Interne Umsetzung</w:t>
       </w:r>
       <w:bookmarkEnd w:id="29"/>
     </w:p>
-    <w:p/>
-    <w:p>
-      <w:pPr>
-        <w:pStyle w:val="berschrift2"/>
-      </w:pPr>
-      <w:bookmarkStart w:id="30" w:name="_Toc407443551"/>
-      <w:r>
-        <w:t>Interne Umsetzung</w:t>
-      </w:r>
-      <w:bookmarkEnd w:id="30"/>
-    </w:p>
     <w:p>
       <w:pPr>
         <w:pStyle w:val="berschrift1"/>
@@ -4173,12 +4459,12 @@
       <w:r>
         <w:br w:type="page"/>
       </w:r>
-      <w:bookmarkStart w:id="31" w:name="_Toc407443552"/>
+      <w:bookmarkStart w:id="30" w:name="_Toc407467432"/>
       <w:r>
         <w:lastRenderedPageBreak/>
         <w:t>Ausblick</w:t>
       </w:r>
-      <w:bookmarkEnd w:id="31"/>
+      <w:bookmarkEnd w:id="30"/>
     </w:p>
     <w:p/>
     <w:p>
@@ -4188,12 +4474,12 @@
       <w:r>
         <w:br w:type="page"/>
       </w:r>
-      <w:bookmarkStart w:id="32" w:name="_Toc407443553"/>
+      <w:bookmarkStart w:id="31" w:name="_Toc407467433"/>
       <w:r>
         <w:lastRenderedPageBreak/>
         <w:t>Fazit</w:t>
       </w:r>
-      <w:bookmarkEnd w:id="32"/>
+      <w:bookmarkEnd w:id="31"/>
     </w:p>
     <w:p/>
     <w:p>
@@ -4208,7 +4494,7 @@
         </w:sectPr>
       </w:pPr>
     </w:p>
-    <w:bookmarkStart w:id="33" w:name="_Toc407443554" w:displacedByCustomXml="next"/>
+    <w:bookmarkStart w:id="32" w:name="_Toc407467434" w:displacedByCustomXml="next"/>
     <w:sdt>
       <w:sdtPr>
         <w:rPr>
@@ -4235,7 +4521,7 @@
           <w:r>
             <w:t>Literaturverzeichnis</w:t>
           </w:r>
-          <w:bookmarkEnd w:id="33"/>
+          <w:bookmarkEnd w:id="32"/>
         </w:p>
         <w:sdt>
           <w:sdtPr>
@@ -4245,6 +4531,13 @@
           <w:sdtEndPr/>
           <w:sdtContent>
             <w:p>
+              <w:pPr>
+                <w:rPr>
+                  <w:rFonts w:ascii="Times New Roman" w:hAnsi="Times New Roman"/>
+                  <w:noProof/>
+                  <w:sz w:val="20"/>
+                </w:rPr>
+              </w:pPr>
               <w:r>
                 <w:fldChar w:fldCharType="begin"/>
               </w:r>
@@ -4254,14 +4547,126 @@
               <w:r>
                 <w:fldChar w:fldCharType="separate"/>
               </w:r>
-              <w:r>
+            </w:p>
+            <w:tbl>
+              <w:tblPr>
+                <w:tblW w:w="5000" w:type="pct"/>
+                <w:tblCellSpacing w:w="15" w:type="dxa"/>
+                <w:tblCellMar>
+                  <w:top w:w="15" w:type="dxa"/>
+                  <w:left w:w="15" w:type="dxa"/>
+                  <w:bottom w:w="15" w:type="dxa"/>
+                  <w:right w:w="15" w:type="dxa"/>
+                </w:tblCellMar>
+                <w:tblLook w:val="04A0" w:firstRow="1" w:lastRow="0" w:firstColumn="1" w:lastColumn="0" w:noHBand="0" w:noVBand="1"/>
+              </w:tblPr>
+              <w:tblGrid>
+                <w:gridCol w:w="342"/>
+                <w:gridCol w:w="8820"/>
+              </w:tblGrid>
+              <w:tr>
+                <w:trPr>
+                  <w:divId w:val="528494875"/>
+                  <w:tblCellSpacing w:w="15" w:type="dxa"/>
+                </w:trPr>
+                <w:tc>
+                  <w:tcPr>
+                    <w:tcW w:w="50" w:type="pct"/>
+                    <w:hideMark/>
+                  </w:tcPr>
+                  <w:p>
+                    <w:pPr>
+                      <w:pStyle w:val="Literaturverzeichnis"/>
+                      <w:rPr>
+                        <w:noProof/>
+                        <w:szCs w:val="24"/>
+                      </w:rPr>
+                    </w:pPr>
+                    <w:r>
+                      <w:rPr>
+                        <w:noProof/>
+                      </w:rPr>
+                      <w:t xml:space="preserve">[1] </w:t>
+                    </w:r>
+                  </w:p>
+                </w:tc>
+                <w:tc>
+                  <w:tcPr>
+                    <w:tcW w:w="0" w:type="auto"/>
+                    <w:hideMark/>
+                  </w:tcPr>
+                  <w:p>
+                    <w:pPr>
+                      <w:pStyle w:val="Literaturverzeichnis"/>
+                      <w:rPr>
+                        <w:noProof/>
+                      </w:rPr>
+                    </w:pPr>
+                    <w:r>
+                      <w:rPr>
+                        <w:noProof/>
+                      </w:rPr>
+                      <w:t>RoboCup Federation, „RoboCup Soccer Server Users Manual,“ RoboCup Federation, 2003.</w:t>
+                    </w:r>
+                  </w:p>
+                </w:tc>
+              </w:tr>
+              <w:tr>
+                <w:trPr>
+                  <w:divId w:val="528494875"/>
+                  <w:tblCellSpacing w:w="15" w:type="dxa"/>
+                </w:trPr>
+                <w:tc>
+                  <w:tcPr>
+                    <w:tcW w:w="50" w:type="pct"/>
+                    <w:hideMark/>
+                  </w:tcPr>
+                  <w:p>
+                    <w:pPr>
+                      <w:pStyle w:val="Literaturverzeichnis"/>
+                      <w:rPr>
+                        <w:noProof/>
+                      </w:rPr>
+                    </w:pPr>
+                    <w:r>
+                      <w:rPr>
+                        <w:noProof/>
+                      </w:rPr>
+                      <w:t xml:space="preserve">[2] </w:t>
+                    </w:r>
+                  </w:p>
+                </w:tc>
+                <w:tc>
+                  <w:tcPr>
+                    <w:tcW w:w="0" w:type="auto"/>
+                    <w:hideMark/>
+                  </w:tcPr>
+                  <w:p>
+                    <w:pPr>
+                      <w:pStyle w:val="Literaturverzeichnis"/>
+                      <w:rPr>
+                        <w:noProof/>
+                      </w:rPr>
+                    </w:pPr>
+                    <w:r>
+                      <w:rPr>
+                        <w:noProof/>
+                      </w:rPr>
+                      <w:t xml:space="preserve">Lämmel, U., Cleve, J., Künstliche Intelligenz, München: Hanser, 2012. </w:t>
+                    </w:r>
+                  </w:p>
+                </w:tc>
+              </w:tr>
+            </w:tbl>
+            <w:p>
+              <w:pPr>
+                <w:divId w:val="528494875"/>
                 <w:rPr>
-                  <w:b/>
-                  <w:bCs/>
                   <w:noProof/>
                 </w:rPr>
-                <w:t>Im aktuellen Dokument sind keine Quellen vorhanden.</w:t>
-              </w:r>
+              </w:pPr>
+            </w:p>
+            <w:p>
               <w:r>
                 <w:rPr>
                   <w:b/>
@@ -4281,6 +4686,8 @@
       <w:r>
         <w:br w:type="page"/>
       </w:r>
+      <w:bookmarkStart w:id="33" w:name="_GoBack"/>
+      <w:bookmarkEnd w:id="33"/>
     </w:p>
     <w:p>
       <w:pPr>
@@ -4290,7 +4697,7 @@
           <w:numId w:val="0"/>
         </w:numPr>
       </w:pPr>
-      <w:bookmarkStart w:id="34" w:name="_Toc407443555"/>
+      <w:bookmarkStart w:id="34" w:name="_Toc407467435"/>
       <w:r>
         <w:lastRenderedPageBreak/>
         <w:t>Abbildungsverzeichnis</w:t>
@@ -4298,31 +4705,16 @@
       <w:bookmarkEnd w:id="34"/>
     </w:p>
     <w:p>
-      <w:r>
-        <w:fldChar w:fldCharType="begin"/>
-      </w:r>
-      <w:r>
-        <w:instrText xml:space="preserve"> TOC \h \z \c "Abbildung" </w:instrText>
-      </w:r>
-      <w:r>
-        <w:fldChar w:fldCharType="separate"/>
-      </w:r>
-      <w:r>
-        <w:rPr>
-          <w:b/>
-          <w:bCs/>
-          <w:noProof/>
-        </w:rPr>
-        <w:t>Es konnten keine Einträge für ein Abbildungsverzeichnis gefunden werden.</w:t>
-      </w:r>
-      <w:r>
-        <w:rPr>
-          <w:b/>
-          <w:bCs/>
-          <w:noProof/>
-        </w:rPr>
-        <w:fldChar w:fldCharType="end"/>
-      </w:r>
+      <w:fldSimple w:instr=" TOC \h \z \c &quot;Abbildung&quot; ">
+        <w:r>
+          <w:rPr>
+            <w:b/>
+            <w:bCs/>
+            <w:noProof/>
+          </w:rPr>
+          <w:t>Es konnten keine Einträge für ein Abbildungsverzeichnis gefunden werden.</w:t>
+        </w:r>
+      </w:fldSimple>
     </w:p>
     <w:p>
       <w:r>
@@ -4337,7 +4729,7 @@
           <w:numId w:val="0"/>
         </w:numPr>
       </w:pPr>
-      <w:bookmarkStart w:id="35" w:name="_Toc407443556"/>
+      <w:bookmarkStart w:id="35" w:name="_Toc407467436"/>
       <w:r>
         <w:lastRenderedPageBreak/>
         <w:t>Abkürzungsverzeichnis</w:t>
@@ -4373,7 +4765,7 @@
           <w:lang w:val="fr-FR"/>
         </w:rPr>
       </w:pPr>
-      <w:bookmarkStart w:id="36" w:name="_Toc407443557"/>
+      <w:bookmarkStart w:id="36" w:name="_Toc407467437"/>
       <w:r>
         <w:lastRenderedPageBreak/>
         <w:t>Glossar</w:t>
@@ -4447,7 +4839,7 @@
           <w:rPr>
             <w:noProof/>
           </w:rPr>
-          <w:t>2</w:t>
+          <w:t>IV</w:t>
         </w:r>
         <w:r>
           <w:fldChar w:fldCharType="end"/>
@@ -8841,11 +9233,41 @@
 </file>
 
 <file path=customXml/item1.xml><?xml version="1.0" encoding="utf-8"?>
-<b:Sources xmlns:b="http://schemas.openxmlformats.org/officeDocument/2006/bibliography" xmlns="http://schemas.openxmlformats.org/officeDocument/2006/bibliography" SelectedStyle="\IEEE2006OfficeOnline.xsl" StyleName="IEEE" Version="2006"/>
+<b:Sources xmlns:b="http://schemas.openxmlformats.org/officeDocument/2006/bibliography" xmlns="http://schemas.openxmlformats.org/officeDocument/2006/bibliography" SelectedStyle="\IEEE2006OfficeOnline.xsl" StyleName="IEEE" Version="2006">
+  <b:Source>
+    <b:Tag>Rob03</b:Tag>
+    <b:SourceType>ElectronicSource</b:SourceType>
+    <b:Guid>{1D3B2238-7A83-4296-85B9-ABB71D8583F7}</b:Guid>
+    <b:Title>RoboCup Soccer Server Users Manual</b:Title>
+    <b:Year>2003</b:Year>
+    <b:Publisher>RoboCup Federation</b:Publisher>
+    <b:Author>
+      <b:Author>
+        <b:Corporate>RoboCup Federation</b:Corporate>
+      </b:Author>
+    </b:Author>
+    <b:RefOrder>1</b:RefOrder>
+  </b:Source>
+  <b:Source>
+    <b:Tag>Läm12</b:Tag>
+    <b:SourceType>Book</b:SourceType>
+    <b:Guid>{02A5BBA4-11BB-4A4A-8132-4BD93B80616A}</b:Guid>
+    <b:Title>Künstliche Intelligenz</b:Title>
+    <b:Year>2012</b:Year>
+    <b:Author>
+      <b:Author>
+        <b:Corporate>Lämmel, U., Cleve, J.</b:Corporate>
+      </b:Author>
+    </b:Author>
+    <b:City>München</b:City>
+    <b:Publisher>Hanser</b:Publisher>
+    <b:RefOrder>2</b:RefOrder>
+  </b:Source>
+</b:Sources>
 </file>
 
 <file path=customXml/itemProps1.xml><?xml version="1.0" encoding="utf-8"?>
-<ds:datastoreItem xmlns:ds="http://schemas.openxmlformats.org/officeDocument/2006/customXml" ds:itemID="{B71FCC16-B48B-45BA-9D8D-A22A2EE9751E}">
+<ds:datastoreItem xmlns:ds="http://schemas.openxmlformats.org/officeDocument/2006/customXml" ds:itemID="{50C7A224-B25A-4494-BDB7-44F83C9A86A3}">
   <ds:schemaRefs>
     <ds:schemaRef ds:uri="http://schemas.openxmlformats.org/officeDocument/2006/bibliography"/>
   </ds:schemaRefs>

</xml_diff>

<commit_message>
stand der technik unreal & lua + prototyp
</commit_message>
<xml_diff>
--- a/doc/Studienarbeit.docx
+++ b/doc/Studienarbeit.docx
@@ -14,6 +14,7 @@
         </w:tabs>
         <w:spacing w:before="0"/>
       </w:pPr>
+      <w:bookmarkStart w:id="0" w:name="_GoBack"/>
     </w:p>
     <w:tbl>
       <w:tblPr>
@@ -36,12 +37,6 @@
         <w:gridCol w:w="9810"/>
       </w:tblGrid>
       <w:tr>
-        <w:tblPrEx>
-          <w:tblCellMar>
-            <w:top w:w="0" w:type="dxa"/>
-            <w:bottom w:w="0" w:type="dxa"/>
-          </w:tblCellMar>
-        </w:tblPrEx>
         <w:trPr>
           <w:trHeight w:val="11512"/>
         </w:trPr>
@@ -256,13 +251,7 @@
                 <w:color w:val="FF0000"/>
               </w:rPr>
               <w:tab/>
-              <w:t>Matrikelnummer Michael M</w:t>
-            </w:r>
-            <w:r>
-              <w:rPr>
-                <w:color w:val="FF0000"/>
-              </w:rPr>
-              <w:t>,</w:t>
+              <w:t>Matrikelnummer Michael M,</w:t>
             </w:r>
             <w:r>
               <w:rPr>
@@ -275,24 +264,7 @@
                 <w:color w:val="FF0000"/>
               </w:rPr>
               <w:tab/>
-            </w:r>
-            <w:r>
-              <w:rPr>
-                <w:color w:val="FF0000"/>
-              </w:rPr>
-              <w:t xml:space="preserve">Matrikelnummer </w:t>
-            </w:r>
-            <w:r>
-              <w:rPr>
-                <w:color w:val="FF0000"/>
-              </w:rPr>
-              <w:t>Daniel</w:t>
-            </w:r>
-            <w:r>
-              <w:rPr>
-                <w:color w:val="FF0000"/>
-              </w:rPr>
-              <w:t>,</w:t>
+              <w:t>Matrikelnummer Daniel,</w:t>
             </w:r>
           </w:p>
           <w:p>
@@ -412,11 +384,11 @@
           <w:numId w:val="0"/>
         </w:numPr>
       </w:pPr>
-      <w:bookmarkStart w:id="0" w:name="_Toc406781336"/>
+      <w:bookmarkStart w:id="1" w:name="_Toc406781336"/>
       <w:r>
         <w:t>Eidesstattliche Erklärung</w:t>
       </w:r>
-      <w:bookmarkEnd w:id="0"/>
+      <w:bookmarkEnd w:id="1"/>
     </w:p>
     <w:p>
       <w:pPr>
@@ -682,12 +654,12 @@
           <w:numId w:val="0"/>
         </w:numPr>
       </w:pPr>
-      <w:bookmarkStart w:id="1" w:name="_Toc406781337"/>
+      <w:bookmarkStart w:id="2" w:name="_Toc406781337"/>
       <w:r>
         <w:lastRenderedPageBreak/>
         <w:t>Kurzfassung</w:t>
       </w:r>
-      <w:bookmarkEnd w:id="1"/>
+      <w:bookmarkEnd w:id="2"/>
     </w:p>
     <w:p>
       <w:r>
@@ -705,7 +677,7 @@
           <w:lang w:val="en-US"/>
         </w:rPr>
       </w:pPr>
-      <w:bookmarkStart w:id="2" w:name="_Toc406781338"/>
+      <w:bookmarkStart w:id="3" w:name="_Toc406781338"/>
       <w:r>
         <w:rPr>
           <w:lang w:val="en-US"/>
@@ -713,7 +685,7 @@
         <w:lastRenderedPageBreak/>
         <w:t>Abstract</w:t>
       </w:r>
-      <w:bookmarkEnd w:id="2"/>
+      <w:bookmarkEnd w:id="3"/>
     </w:p>
     <w:p>
       <w:pPr>
@@ -759,12 +731,12 @@
         </w:rPr>
         <w:br w:type="page"/>
       </w:r>
-      <w:bookmarkStart w:id="3" w:name="_Toc406781339"/>
+      <w:bookmarkStart w:id="4" w:name="_Toc406781339"/>
       <w:r>
         <w:lastRenderedPageBreak/>
         <w:t>Inhalt</w:t>
       </w:r>
-      <w:bookmarkEnd w:id="3"/>
+      <w:bookmarkEnd w:id="4"/>
     </w:p>
     <w:p>
       <w:pPr>
@@ -3236,8 +3208,6 @@
         </w:rPr>
         <w:fldChar w:fldCharType="end"/>
       </w:r>
-      <w:bookmarkStart w:id="4" w:name="_GoBack"/>
-      <w:bookmarkEnd w:id="4"/>
     </w:p>
     <w:p/>
     <w:p>
@@ -3294,25 +3264,311 @@
       </w:r>
       <w:bookmarkEnd w:id="8"/>
     </w:p>
+    <w:p>
+      <w:r>
+        <w:t>Die Arbeit baut auf unterschiedlichen Technologien auf, deren Verständnis für die Proje</w:t>
+      </w:r>
+      <w:r>
+        <w:t>ktbearbeitung unumgänglich ist. Da die Simulation, wie sie in Kapitel 2 beschrieben wurde, nicht im gegebenen Zeitrahmen von Grund auf Programmiert werden kann, muss eine Game-Engine gewählt werden, die Grundlagen wie die 3D-Animation oder die Physik-Berechnungen bereitstellt.</w:t>
+      </w:r>
+    </w:p>
+    <w:p>
+      <w:r>
+        <w:t>Des Weiteren muss eine Technologie gewählt werden, die die Steuerung der Charaktere über im Voraus erstellte Abläufe erlaubt.</w:t>
+      </w:r>
+    </w:p>
     <w:p/>
     <w:p>
+      <w:r>
+        <w:t>In diesem Kapitel sollen die Technologien, die für die genannten Zwecke in Betracht gezogen wurden, kurz dargestellt werden und die Technologieentscheidung begründet werden</w:t>
+      </w:r>
+    </w:p>
+    <w:p>
       <w:pPr>
         <w:pStyle w:val="berschrift2"/>
       </w:pPr>
+      <w:r>
+        <w:t>Game Engine</w:t>
+      </w:r>
+    </w:p>
+    <w:p>
+      <w:r>
+        <w:t>http://de.wikipedia.org/wiki/Liste_von_Spiel-Engines</w:t>
+      </w:r>
+    </w:p>
+    <w:p>
+      <w:pPr>
+        <w:pStyle w:val="berschrift3"/>
+      </w:pPr>
+      <w:r>
+        <w:t>Grundsätzliches</w:t>
+      </w:r>
+    </w:p>
+    <w:p>
+      <w:r>
+        <w:t>Wie in Kapitel 3.1 angesprochen ist eine Game-Engine notwendig, die die Grundfunktionalitäten einer 3D-Simulation bereitstellt. Es existieren heutzutage mehrere solcher Frameworks, auf die im Folgenden kurz eingegangen werden soll.</w:t>
+      </w:r>
+    </w:p>
+    <w:p>
+      <w:pPr>
+        <w:pStyle w:val="berschrift3"/>
+      </w:pPr>
+      <w:r>
+        <w:t>Source Engine</w:t>
+      </w:r>
+    </w:p>
+    <w:p>
+      <w:r>
+        <w:t>Source Engine wird von Valve entwickelt und ist durch die weit verbreiteten Spiele, die mit ihr Entwickelt wurden, bekannt. Dazu gehört neben Half Life 2 oder Counter Strike: Source auch Portal.</w:t>
+      </w:r>
+    </w:p>
+    <w:p>
+      <w:r>
+        <w:t>Die Source Engine kann neben den Betriebssystemen Windows, Linux und MAC auch auf der Playstation 3 oder der Xbox360 verwendet werden.</w:t>
+      </w:r>
+    </w:p>
+    <w:p>
+      <w:r>
+        <w:t>Neben der Grafi</w:t>
+      </w:r>
+      <w:r>
+        <w:t>k-Engine beinhaltet dieses Framework auch eine Physik-Engine.</w:t>
+      </w:r>
+    </w:p>
+    <w:p/>
+    <w:p>
+      <w:r>
+        <w:lastRenderedPageBreak/>
+        <w:t>Ein Problem mit der Source Engine ist, dass sie nicht frei verwendet werden kann sondern kostenpflichtig lizensiert werden muss.</w:t>
+      </w:r>
+    </w:p>
+    <w:p>
+      <w:pPr>
+        <w:pStyle w:val="berschrift3"/>
+      </w:pPr>
+      <w:r>
+        <w:t>Unity</w:t>
+      </w:r>
+    </w:p>
+    <w:p>
+      <w:hyperlink r:id="rId13" w:history="1">
+        <w:r>
+          <w:rPr>
+            <w:rStyle w:val="Hyperlink"/>
+          </w:rPr>
+          <w:t>http://de.wikipedia.org/wiki/Unity_%28Spiel-Engine%29</w:t>
+        </w:r>
+      </w:hyperlink>
+    </w:p>
+    <w:p>
+      <w:r>
+        <w:t>http://unity3d.com/unity/licenses</w:t>
+      </w:r>
+    </w:p>
+    <w:p>
+      <w:r>
+        <w:t xml:space="preserve">Die Engine Unity wird von Unity Technologies entwickelt und unterstützt, wie die Source Engine, sowohl Grafik als auch Physikberechnungen. Ein großer Vorteil von Unity ist die </w:t>
+      </w:r>
+      <w:r>
+        <w:t>große Anzahl der unterstützten Plattformen. Neben den Betriebssystemen Windows, Mac und Linux und den bekanntesten Konsolen (Playstation 3, Xbox360, Nintendo Wii) unterstützt Unity auch Smartphones (iOS, Android, Windows Phone) und weitere Plattformen.</w:t>
+      </w:r>
+    </w:p>
+    <w:p/>
+    <w:p>
+      <w:r>
+        <w:t>Unity bietet eine Gratisversion und eine Pro-Version an, die für 1500$ erworben werden kann.</w:t>
+      </w:r>
+    </w:p>
+    <w:p>
+      <w:pPr>
+        <w:pStyle w:val="berschrift3"/>
+        <w:rPr>
+          <w:lang w:val="en-US"/>
+        </w:rPr>
+      </w:pPr>
       <w:bookmarkStart w:id="9" w:name="_Toc406781344"/>
       <w:r>
+        <w:rPr>
+          <w:lang w:val="en-US"/>
+        </w:rPr>
         <w:t>Unreal Engine 4</w:t>
       </w:r>
       <w:bookmarkEnd w:id="9"/>
     </w:p>
+    <w:p>
+      <w:pPr>
+        <w:rPr>
+          <w:lang w:val="en-US"/>
+        </w:rPr>
+      </w:pPr>
+      <w:r>
+        <w:rPr>
+          <w:lang w:val="en-US"/>
+        </w:rPr>
+        <w:t>https://www.unrealengine.com/what-is-unreal-engine-4</w:t>
+      </w:r>
+    </w:p>
+    <w:p>
+      <w:pPr>
+        <w:tabs>
+          <w:tab w:val="left" w:pos="1545"/>
+        </w:tabs>
+      </w:pPr>
+      <w:r>
+        <w:t>Unreal Engine wird von Epic Games entwickelt und ist auf allen verbreiteten Computer-Betriebssystemen lauffähig. Neben diesen unterstützt es allerdings auch die neue Konsolengeneration mit Playstation 4 und Xbox One, sowie mobile Anwendungen mit iOS oder Android.</w:t>
+      </w:r>
+    </w:p>
     <w:p/>
     <w:p>
+      <w:r>
+        <w:t xml:space="preserve">Seit der erstmaligen Verwendung der Unreal Engine im Computerspiel „Unreal“ </w:t>
+      </w:r>
+      <w:r>
+        <w:t>im Jahr 1998 konnten viele, teilweise sehr bekannte Spiele erfolgreich auf der Engine aufbauen.</w:t>
+      </w:r>
+      <w:r>
+        <w:t xml:space="preserve"> Die Unreal Engine 4, das aktuellste Framework der Reihe, wurde in Spielen wie Tekken 7 oder Kingdom Hearts 3 eingesetzt.</w:t>
+      </w:r>
+    </w:p>
+    <w:p/>
+    <w:p>
+      <w:r>
+        <w:t>Lizensiert wird die Engine normalerweise für 19€ pro Monat, ein großer Vorteil der Engine ist allerdings die Tatsache, dass sie Studenten und Hochschulen kostenlos zur Verfügung gestellt wird.</w:t>
+      </w:r>
+    </w:p>
+    <w:p>
+      <w:pPr>
+        <w:pStyle w:val="berschrift3"/>
+      </w:pPr>
+      <w:r>
+        <w:lastRenderedPageBreak/>
+        <w:t>Verwendung im Projekt</w:t>
+      </w:r>
+    </w:p>
+    <w:p>
+      <w:r>
+        <w:t xml:space="preserve">Da die erwähnten </w:t>
+      </w:r>
+      <w:r>
+        <w:t>Frameworks</w:t>
+      </w:r>
+      <w:r>
+        <w:t xml:space="preserve"> sich im Funktionsumfang kaum bis überhaupt nicht unterscheiden war die Auswahl der geeigneten Engine nicht ohne weiteres möglich. </w:t>
+      </w:r>
+    </w:p>
+    <w:p>
+      <w:pPr>
+        <w:tabs>
+          <w:tab w:val="left" w:pos="2940"/>
+        </w:tabs>
+      </w:pPr>
+      <w:r>
+        <w:t>Eines der Hauptmerkmale, die für die Entscheidung relevant waren, war der Preis und die Lizensierung des Produkts.</w:t>
+      </w:r>
+      <w:r>
+        <w:br/>
+        <w:t>Durch diese Betrachtung wurde schnell klar, dass die Source Engine für dieses Projekt nicht in Frage kommt, da hier keine Möglichkeit zur freien Verwendung existiert.</w:t>
+      </w:r>
+      <w:r>
+        <w:br/>
+      </w:r>
+      <w:r>
+        <w:br/>
+        <w:t>Ein weiterer wichtiger Punkt war die Erweiterbarkeit des Codes zum Einbinden der externen KI. Da ein solcher Ansatz natürlich nicht den Anforderungen an normale Spiele entspricht, bietet keine der von uns in Betracht gezogenen Frameworks eine vorgefertigte Lösung für dieses Problem.</w:t>
+      </w:r>
+      <w:r>
+        <w:br/>
+        <w:t>&lt;TODO&gt;</w:t>
+      </w:r>
+    </w:p>
+    <w:p/>
+    <w:p>
+      <w:r>
+        <w:t>Aus den oben genannten Gründen fiel die Wahl auf die Unreal Engine 4.</w:t>
+      </w:r>
+    </w:p>
+    <w:p>
+      <w:r>
+        <w:t>&lt;TODO&gt;</w:t>
+      </w:r>
+    </w:p>
+    <w:p/>
+    <w:p>
       <w:pPr>
         <w:pStyle w:val="berschrift2"/>
       </w:pPr>
-      <w:bookmarkStart w:id="10" w:name="_Toc406781345"/>
-      <w:r>
-        <w:t>LUA Script</w:t>
+      <w:r>
+        <w:t>Scripting-Ansätze</w:t>
+      </w:r>
+    </w:p>
+    <w:p>
+      <w:pPr>
+        <w:pStyle w:val="berschrift3"/>
+      </w:pPr>
+      <w:r>
+        <w:t>Grundsätzliches</w:t>
+      </w:r>
+    </w:p>
+    <w:p>
+      <w:r>
+        <w:t>Da die Steuerung der Spieler, wie in der Aufgabenstellung erwähnt, von außerhalb der Simulation stattfindet, muss ein geeigneter</w:t>
+      </w:r>
+      <w:r>
+        <w:t xml:space="preserve"> Ansatz gewählt werden, über den eine programmierte KI in die Simulation eingespeist werden kann.</w:t>
+      </w:r>
+    </w:p>
+    <w:p>
+      <w:r>
+        <w:t>Hierbei fiel die Wahl auf eine Scriptsprache, da diese typischerweise leichtgewichtig und einfach zu erlernen sind.</w:t>
+      </w:r>
+    </w:p>
+    <w:p>
+      <w:pPr>
+        <w:pStyle w:val="berschrift3"/>
+      </w:pPr>
+      <w:r>
+        <w:t>Lua</w:t>
+      </w:r>
+    </w:p>
+    <w:p>
+      <w:r>
+        <w:t>https://en.wikipedia.org/wiki/Lua_%28programming_language%29</w:t>
+      </w:r>
+    </w:p>
+    <w:p>
+      <w:r>
+        <w:t>Lua</w:t>
+      </w:r>
+      <w:r>
+        <w:t xml:space="preserve"> ist eine leicht</w:t>
+      </w:r>
+      <w:r>
+        <w:t xml:space="preserve">gewichtige Scriptsprache und kann auf verschiedenen Plattformen eingesetzt werden. Dabei bietet Lua eine Menge von Basisfunktionen die zur </w:t>
+      </w:r>
+      <w:r>
+        <w:lastRenderedPageBreak/>
+        <w:t>Behandlung eines Problems erweitert werden können. Da Lua leicht einzubinden und zu erlernen ist wird die Sprache bereits in vielen Programmen, unter anderem in Videospielen wie Garrys Mod</w:t>
+      </w:r>
+      <w:r>
+        <w:t>,</w:t>
+      </w:r>
+      <w:r>
+        <w:t xml:space="preserve"> eingesetzt.</w:t>
+      </w:r>
+    </w:p>
+    <w:p/>
+    <w:p>
+      <w:r>
+        <w:t>Die Einbindung von Lua in den Code der Simulation &lt;TODO&gt;</w:t>
+      </w:r>
+    </w:p>
+    <w:p>
+      <w:pPr>
+        <w:pStyle w:val="berschrift2"/>
+      </w:pPr>
+      <w:bookmarkStart w:id="10" w:name="_Toc406781346"/>
+      <w:r>
+        <w:t>Robo Cup</w:t>
       </w:r>
       <w:bookmarkEnd w:id="10"/>
     </w:p>
@@ -3321,9 +3577,9 @@
       <w:pPr>
         <w:pStyle w:val="berschrift2"/>
       </w:pPr>
-      <w:bookmarkStart w:id="11" w:name="_Toc406781346"/>
-      <w:r>
-        <w:t>Robo Cup</w:t>
+      <w:bookmarkStart w:id="11" w:name="_Toc406781347"/>
+      <w:r>
+        <w:t>Künstliche Intelligenz</w:t>
       </w:r>
       <w:bookmarkEnd w:id="11"/>
     </w:p>
@@ -3332,25 +3588,14 @@
       <w:pPr>
         <w:pStyle w:val="berschrift2"/>
       </w:pPr>
-      <w:bookmarkStart w:id="12" w:name="_Toc406781347"/>
-      <w:r>
-        <w:t>Künstliche Intelligenz</w:t>
+      <w:bookmarkStart w:id="12" w:name="_Toc406781348"/>
+      <w:r>
+        <w:t>Zusammenfassung</w:t>
       </w:r>
       <w:bookmarkEnd w:id="12"/>
     </w:p>
     <w:p/>
     <w:p>
-      <w:pPr>
-        <w:pStyle w:val="berschrift2"/>
-      </w:pPr>
-      <w:bookmarkStart w:id="13" w:name="_Toc406781348"/>
-      <w:r>
-        <w:t>Zusammenfassung</w:t>
-      </w:r>
-      <w:bookmarkEnd w:id="13"/>
-    </w:p>
-    <w:p/>
-    <w:p>
       <w:r>
         <w:br w:type="page"/>
       </w:r>
@@ -3359,20 +3604,31 @@
       <w:pPr>
         <w:pStyle w:val="berschrift1"/>
       </w:pPr>
-      <w:bookmarkStart w:id="14" w:name="_Toc406781349"/>
+      <w:bookmarkStart w:id="13" w:name="_Toc406781349"/>
       <w:r>
         <w:lastRenderedPageBreak/>
         <w:t>Planung / Struktur</w:t>
       </w:r>
+      <w:bookmarkEnd w:id="13"/>
+    </w:p>
+    <w:p>
+      <w:pPr>
+        <w:pStyle w:val="berschrift2"/>
+      </w:pPr>
+      <w:bookmarkStart w:id="14" w:name="_Toc406781350"/>
+      <w:r>
+        <w:t>Projektmanagement</w:t>
+      </w:r>
       <w:bookmarkEnd w:id="14"/>
     </w:p>
+    <w:p/>
     <w:p>
       <w:pPr>
         <w:pStyle w:val="berschrift2"/>
       </w:pPr>
-      <w:bookmarkStart w:id="15" w:name="_Toc406781350"/>
-      <w:r>
-        <w:t>Projektmanagement</w:t>
+      <w:bookmarkStart w:id="15" w:name="_Toc406781351"/>
+      <w:r>
+        <w:t>Analyse der Aufgabenstellung</w:t>
       </w:r>
       <w:bookmarkEnd w:id="15"/>
     </w:p>
@@ -3381,25 +3637,14 @@
       <w:pPr>
         <w:pStyle w:val="berschrift2"/>
       </w:pPr>
-      <w:bookmarkStart w:id="16" w:name="_Toc406781351"/>
-      <w:r>
-        <w:t>Analyse der Aufgabenstellung</w:t>
+      <w:bookmarkStart w:id="16" w:name="_Toc406781352"/>
+      <w:r>
+        <w:t>Architektur</w:t>
       </w:r>
       <w:bookmarkEnd w:id="16"/>
     </w:p>
     <w:p/>
     <w:p>
-      <w:pPr>
-        <w:pStyle w:val="berschrift2"/>
-      </w:pPr>
-      <w:bookmarkStart w:id="17" w:name="_Toc406781352"/>
-      <w:r>
-        <w:t>Architektur</w:t>
-      </w:r>
-      <w:bookmarkEnd w:id="17"/>
-    </w:p>
-    <w:p/>
-    <w:p>
       <w:r>
         <w:br w:type="page"/>
       </w:r>
@@ -3408,20 +3653,94 @@
       <w:pPr>
         <w:pStyle w:val="berschrift1"/>
       </w:pPr>
-      <w:bookmarkStart w:id="18" w:name="_Toc406781353"/>
+      <w:bookmarkStart w:id="17" w:name="_Toc406781353"/>
       <w:r>
         <w:lastRenderedPageBreak/>
         <w:t>Umsetzung</w:t>
       </w:r>
+      <w:bookmarkEnd w:id="17"/>
+    </w:p>
+    <w:p>
+      <w:pPr>
+        <w:pStyle w:val="berschrift2"/>
+      </w:pPr>
+      <w:r>
+        <w:t>Prototypenentwicklung</w:t>
+      </w:r>
+    </w:p>
+    <w:p>
+      <w:pPr>
+        <w:pStyle w:val="berschrift3"/>
+      </w:pPr>
+      <w:r>
+        <w:t>Begründung</w:t>
+      </w:r>
+    </w:p>
+    <w:p>
+      <w:r>
+        <w:t>Aufgrund der geringen Erfahrung des Teams zum Thema Spieleentwicklung war es wichtig, dass eine Einarbeitungsphase in die Technologien und die Materie stattfinden konnte.</w:t>
+      </w:r>
+      <w:r>
+        <w:br/>
+        <w:t>Aus diesem Grund wurde die Entscheidung getroffen, Teile des fünften Semesters zur Prototypenentwicklung aufzuwenden.</w:t>
+      </w:r>
+    </w:p>
+    <w:p/>
+    <w:p>
+      <w:r>
+        <w:t>Zu dieser Entwicklung wurde eine grobe, grundlegende Architektur angelegt, die im Laufe des Semesters mit der gesammelten Erfahrung überarbeitet und verbessert werden sollte. Da diese Architektur eher temporärer, veränderlicher Natur war soll sie hier nicht dargestellt werden.</w:t>
+      </w:r>
+    </w:p>
+    <w:p/>
+    <w:p>
+      <w:r>
+        <w:t>Der Prototyp dient neben der Bereitstellung einer Lernphase auch zur Implementierung der Grundfunktionen, die später mit geringerem Aufwand in die endgültige Version übernommen werden können.</w:t>
+      </w:r>
+    </w:p>
+    <w:p/>
+    <w:p>
+      <w:r>
+        <w:t>Mit der gesammelten Erfahrung aus dem Prototypen und der so entwickelten Architektur, die in Kapit</w:t>
+      </w:r>
+      <w:r>
+        <w:t>el &lt;TODO&gt; erläutert wird, sollte</w:t>
+      </w:r>
+      <w:r>
+        <w:t xml:space="preserve"> nun im sechsten Semester eine endgültige Softwareversion entwickelt werden.</w:t>
+      </w:r>
+    </w:p>
+    <w:p>
+      <w:pPr>
+        <w:pStyle w:val="berschrift3"/>
+      </w:pPr>
+      <w:r>
+        <w:t>Umfang</w:t>
+      </w:r>
+    </w:p>
+    <w:p>
+      <w:r>
+        <w:t>Der Prototyp beinhaltet, wie bereits erwähnt, die Grundfunktionalitäten auf denen die spätere Simulation aufbaut. Dazu gehört neben dem Aufbau des Spielfeldes und dem Einbinden der Lua-Schnittstelle auch die Entwicklung der Basisfunktionen der Spieler, wie zum Beispiel die Implementierung eines Sichtfelds oder das Bewegen zu einer bestimmtem Position auf dem Spielfeld.</w:t>
+      </w:r>
+    </w:p>
+    <w:p>
+      <w:pPr>
+        <w:pStyle w:val="berschrift2"/>
+      </w:pPr>
+      <w:bookmarkStart w:id="18" w:name="_Toc406781354"/>
+      <w:r>
+        <w:t>Generell</w:t>
+      </w:r>
       <w:bookmarkEnd w:id="18"/>
     </w:p>
+    <w:p/>
     <w:p>
       <w:pPr>
         <w:pStyle w:val="berschrift2"/>
       </w:pPr>
-      <w:bookmarkStart w:id="19" w:name="_Toc406781354"/>
-      <w:r>
-        <w:t>Generell</w:t>
+      <w:bookmarkStart w:id="19" w:name="_Toc406781355"/>
+      <w:r>
+        <w:lastRenderedPageBreak/>
+        <w:t>Spielfeld</w:t>
       </w:r>
       <w:bookmarkEnd w:id="19"/>
     </w:p>
@@ -3430,9 +3749,9 @@
       <w:pPr>
         <w:pStyle w:val="berschrift2"/>
       </w:pPr>
-      <w:bookmarkStart w:id="20" w:name="_Toc406781355"/>
-      <w:r>
-        <w:t>Spielfeld</w:t>
+      <w:bookmarkStart w:id="20" w:name="_Toc406781356"/>
+      <w:r>
+        <w:t>Funktionen über LUA Script</w:t>
       </w:r>
       <w:bookmarkEnd w:id="20"/>
     </w:p>
@@ -3441,23 +3760,12 @@
       <w:pPr>
         <w:pStyle w:val="berschrift2"/>
       </w:pPr>
-      <w:bookmarkStart w:id="21" w:name="_Toc406781356"/>
-      <w:r>
-        <w:t>Funktionen über LUA Script</w:t>
+      <w:bookmarkStart w:id="21" w:name="_Toc406781357"/>
+      <w:r>
+        <w:t>Interne Umsetzung</w:t>
       </w:r>
       <w:bookmarkEnd w:id="21"/>
     </w:p>
-    <w:p/>
-    <w:p>
-      <w:pPr>
-        <w:pStyle w:val="berschrift2"/>
-      </w:pPr>
-      <w:bookmarkStart w:id="22" w:name="_Toc406781357"/>
-      <w:r>
-        <w:t>Interne Umsetzung</w:t>
-      </w:r>
-      <w:bookmarkEnd w:id="22"/>
-    </w:p>
     <w:p>
       <w:pPr>
         <w:pStyle w:val="berschrift1"/>
@@ -3465,12 +3773,12 @@
       <w:r>
         <w:br w:type="page"/>
       </w:r>
-      <w:bookmarkStart w:id="23" w:name="_Toc406781358"/>
+      <w:bookmarkStart w:id="22" w:name="_Toc406781358"/>
       <w:r>
         <w:lastRenderedPageBreak/>
         <w:t>Ausblick</w:t>
       </w:r>
-      <w:bookmarkEnd w:id="23"/>
+      <w:bookmarkEnd w:id="22"/>
     </w:p>
     <w:p/>
     <w:p>
@@ -3480,12 +3788,12 @@
       <w:r>
         <w:br w:type="page"/>
       </w:r>
-      <w:bookmarkStart w:id="24" w:name="_Toc406781359"/>
+      <w:bookmarkStart w:id="23" w:name="_Toc406781359"/>
       <w:r>
         <w:lastRenderedPageBreak/>
         <w:t>Fazit</w:t>
       </w:r>
-      <w:bookmarkEnd w:id="24"/>
+      <w:bookmarkEnd w:id="23"/>
     </w:p>
     <w:p/>
     <w:p>
@@ -3500,7 +3808,7 @@
         </w:sectPr>
       </w:pPr>
     </w:p>
-    <w:bookmarkStart w:id="25" w:name="_Toc406781360" w:displacedByCustomXml="next"/>
+    <w:bookmarkStart w:id="24" w:name="_Toc406781360" w:displacedByCustomXml="next"/>
     <w:sdt>
       <w:sdtPr>
         <w:rPr>
@@ -3527,7 +3835,7 @@
           <w:r>
             <w:t>Literaturverzeichnis</w:t>
           </w:r>
-          <w:bookmarkEnd w:id="25"/>
+          <w:bookmarkEnd w:id="24"/>
         </w:p>
         <w:sdt>
           <w:sdtPr>
@@ -3582,24 +3890,39 @@
           <w:numId w:val="0"/>
         </w:numPr>
       </w:pPr>
-      <w:bookmarkStart w:id="26" w:name="_Toc406781361"/>
+      <w:bookmarkStart w:id="25" w:name="_Toc406781361"/>
       <w:r>
         <w:lastRenderedPageBreak/>
         <w:t>Abbildungsverzeichnis</w:t>
       </w:r>
-      <w:bookmarkEnd w:id="26"/>
-    </w:p>
-    <w:p>
-      <w:fldSimple w:instr=" TOC \h \z \c &quot;Abbildung&quot; ">
-        <w:r>
-          <w:rPr>
-            <w:b/>
-            <w:bCs/>
-            <w:noProof/>
-          </w:rPr>
-          <w:t>Es konnten keine Einträge für ein Abbildungsverzeichnis gefunden werden.</w:t>
-        </w:r>
-      </w:fldSimple>
+      <w:bookmarkEnd w:id="25"/>
+    </w:p>
+    <w:p>
+      <w:r>
+        <w:fldChar w:fldCharType="begin"/>
+      </w:r>
+      <w:r>
+        <w:instrText xml:space="preserve"> TOC \h \z \c "Abbildung" </w:instrText>
+      </w:r>
+      <w:r>
+        <w:fldChar w:fldCharType="separate"/>
+      </w:r>
+      <w:r>
+        <w:rPr>
+          <w:b/>
+          <w:bCs/>
+          <w:noProof/>
+        </w:rPr>
+        <w:t>Es konnten keine Einträge für ein Abbildungsverzeichnis gefunden werden.</w:t>
+      </w:r>
+      <w:r>
+        <w:rPr>
+          <w:b/>
+          <w:bCs/>
+          <w:noProof/>
+        </w:rPr>
+        <w:fldChar w:fldCharType="end"/>
+      </w:r>
     </w:p>
     <w:p>
       <w:r>
@@ -3614,12 +3937,12 @@
           <w:numId w:val="0"/>
         </w:numPr>
       </w:pPr>
-      <w:bookmarkStart w:id="27" w:name="_Toc406781362"/>
+      <w:bookmarkStart w:id="26" w:name="_Toc406781362"/>
       <w:r>
         <w:lastRenderedPageBreak/>
         <w:t>Abkürzungsverzeichnis</w:t>
       </w:r>
-      <w:bookmarkEnd w:id="27"/>
+      <w:bookmarkEnd w:id="26"/>
     </w:p>
     <w:p>
       <w:pPr>
@@ -3650,12 +3973,13 @@
           <w:lang w:val="fr-FR"/>
         </w:rPr>
       </w:pPr>
-      <w:bookmarkStart w:id="28" w:name="_Toc406781363"/>
+      <w:bookmarkStart w:id="27" w:name="_Toc406781363"/>
       <w:r>
         <w:lastRenderedPageBreak/>
         <w:t>Glossar</w:t>
       </w:r>
-      <w:bookmarkEnd w:id="28"/>
+      <w:bookmarkEnd w:id="27"/>
+      <w:bookmarkEnd w:id="0"/>
     </w:p>
     <w:sectPr>
       <w:pgSz w:w="11906" w:h="16838"/>
@@ -3704,6 +4028,7 @@
         <w:docPartUnique/>
       </w:docPartObj>
     </w:sdtPr>
+    <w:sdtEndPr/>
     <w:sdtContent>
       <w:p>
         <w:pPr>
@@ -3723,7 +4048,7 @@
           <w:rPr>
             <w:noProof/>
           </w:rPr>
-          <w:t>6</w:t>
+          <w:t>IV</w:t>
         </w:r>
         <w:r>
           <w:fldChar w:fldCharType="end"/>
@@ -3765,6 +4090,7 @@
         <w:docPartUnique/>
       </w:docPartObj>
     </w:sdtPr>
+    <w:sdtEndPr/>
     <w:sdtContent>
       <w:p>
         <w:pPr>
@@ -3784,7 +4110,7 @@
           <w:rPr>
             <w:noProof/>
           </w:rPr>
-          <w:t>1</w:t>
+          <w:t>I</w:t>
         </w:r>
         <w:r>
           <w:fldChar w:fldCharType="end"/>
@@ -4961,7 +5287,6 @@
     <w:lvl w:ilvl="2">
       <w:start w:val="1"/>
       <w:numFmt w:val="decimal"/>
-      <w:pStyle w:val="berschrift3"/>
       <w:lvlText w:val="%1.%2.%3"/>
       <w:lvlJc w:val="right"/>
       <w:pPr>
@@ -6332,20 +6657,13 @@
     <w:next w:val="Standard"/>
     <w:autoRedefine/>
     <w:qFormat/>
-    <w:rsid w:val="007E2549"/>
+    <w:rsid w:val="003D7D7E"/>
     <w:pPr>
       <w:keepNext/>
-      <w:numPr>
-        <w:ilvl w:val="2"/>
-        <w:numId w:val="16"/>
-      </w:numPr>
       <w:tabs>
-        <w:tab w:val="clear" w:pos="340"/>
         <w:tab w:val="left" w:pos="709"/>
-        <w:tab w:val="num" w:pos="851"/>
       </w:tabs>
       <w:spacing w:before="240" w:after="60"/>
-      <w:ind w:firstLine="567"/>
       <w:outlineLvl w:val="2"/>
     </w:pPr>
     <w:rPr>
@@ -7701,7 +8019,7 @@
 </file>
 
 <file path=customXml/itemProps1.xml><?xml version="1.0" encoding="utf-8"?>
-<ds:datastoreItem xmlns:ds="http://schemas.openxmlformats.org/officeDocument/2006/customXml" ds:itemID="{A2CE2FAC-EE2B-4820-8535-308E890B4EE1}">
+<ds:datastoreItem xmlns:ds="http://schemas.openxmlformats.org/officeDocument/2006/customXml" ds:itemID="{358B1AEE-8821-4345-BF7C-80056FF98E2F}">
   <ds:schemaRefs>
     <ds:schemaRef ds:uri="http://schemas.openxmlformats.org/officeDocument/2006/bibliography"/>
   </ds:schemaRefs>

</xml_diff>

<commit_message>
Unreal, Lua + umsetzung
</commit_message>
<xml_diff>
--- a/doc/Studienarbeit.docx
+++ b/doc/Studienarbeit.docx
@@ -147,18 +147,10 @@
               <w:jc w:val="center"/>
             </w:pPr>
             <w:r>
-              <w:t xml:space="preserve">Michael </w:t>
-            </w:r>
-            <w:proofErr w:type="spellStart"/>
-            <w:r>
-              <w:t>Ke</w:t>
+              <w:t>Michael Ke</w:t>
             </w:r>
             <w:r>
-              <w:t>keisen</w:t>
-            </w:r>
-            <w:proofErr w:type="spellEnd"/>
-            <w:r>
-              <w:t>,</w:t>
+              <w:t>keisen,</w:t>
             </w:r>
           </w:p>
           <w:p>
@@ -239,19 +231,11 @@
             <w:r>
               <w:tab/>
             </w:r>
-            <w:proofErr w:type="spellStart"/>
             <w:r>
               <w:rPr>
                 <w:color w:val="FF0000"/>
               </w:rPr>
-              <w:t>Matrikelnummer</w:t>
-            </w:r>
-            <w:proofErr w:type="spellEnd"/>
-            <w:r>
-              <w:rPr>
-                <w:color w:val="FF0000"/>
-              </w:rPr>
-              <w:t xml:space="preserve"> Michael K,</w:t>
+              <w:t>Matrikelnummer Michael K,</w:t>
             </w:r>
           </w:p>
           <w:p>
@@ -3611,15 +3595,7 @@
     </w:p>
     <w:p>
       <w:r>
-        <w:t xml:space="preserve">Simulationen wie die </w:t>
-      </w:r>
-      <w:proofErr w:type="spellStart"/>
-      <w:r>
-        <w:t>Robocup</w:t>
-      </w:r>
-      <w:proofErr w:type="spellEnd"/>
-      <w:r>
-        <w:t xml:space="preserve"> Simulation League bieten Interessierten eine Fläche zur Entwicklung und Forschung an Künstlicher Intelligenz. Nur was hinter der Simulation an Aufwand für den reibungslosen Betrieb getätigt wird oder was an Technologien verwendet wird ist unbekannt. </w:t>
+        <w:t xml:space="preserve">Simulationen wie die Robocup Simulation League bieten Interessierten eine Fläche zur Entwicklung und Forschung an Künstlicher Intelligenz. Nur was hinter der Simulation an Aufwand für den reibungslosen Betrieb getätigt wird oder was an Technologien verwendet wird ist unbekannt. </w:t>
       </w:r>
     </w:p>
     <w:p>
@@ -3636,23 +3612,7 @@
     <w:p/>
     <w:p>
       <w:r>
-        <w:t xml:space="preserve">Das fertige Projekt soll auch den Spieler ein Gefühl für Logik vermitteln, die von der Aufmachung von </w:t>
-      </w:r>
-      <w:proofErr w:type="spellStart"/>
-      <w:r>
-        <w:t>Robocup</w:t>
-      </w:r>
-      <w:proofErr w:type="spellEnd"/>
-      <w:r>
-        <w:t xml:space="preserve"> zuerst abgeschreckt waren. Damit wird die Zielgruppe erweitert und man erreicht auch Spieler im </w:t>
-      </w:r>
-      <w:proofErr w:type="spellStart"/>
-      <w:r>
-        <w:t>Casualbereich</w:t>
-      </w:r>
-      <w:proofErr w:type="spellEnd"/>
-      <w:r>
-        <w:t>.</w:t>
+        <w:t>Das fertige Projekt soll auch den Spieler ein Gefühl für Logik vermitteln, die von der Aufmachung von Robocup zuerst abgeschreckt waren. Damit wird die Zielgruppe erweitert und man erreicht auch Spieler im Casualbereich.</w:t>
       </w:r>
     </w:p>
     <w:p>
@@ -3673,15 +3633,7 @@
     </w:p>
     <w:p>
       <w:r>
-        <w:t xml:space="preserve">Das Ziel dieser Arbeit ist es, eine grafische Fußballsimulation zu erstellen, in welcher der Spieler eigene </w:t>
-      </w:r>
-      <w:proofErr w:type="spellStart"/>
-      <w:r>
-        <w:t>Logiken</w:t>
-      </w:r>
-      <w:proofErr w:type="spellEnd"/>
-      <w:r>
-        <w:t xml:space="preserve"> für sein Fußballteam hinterlegt und somit deren Verhalten beeinflusst. Dabei besteht ein Team aus jeweils 10 Feldspielern und einen Torwart, wobei jeder dieser Spieler seine eigene Logik haben kann. Während eines Fußballspiels werden die gängigen Regeln beachtet und bei einer Missachtung je nach Stärke des Vergehens geahndet. Innerhalb der Simulation werden die Bewegungen des Balls physikalisch korrekt simuliert. Die Spieler besitzen als Limitierung ein Ausdauersystem, welches verhindern soll, dass ein Spieler dauerhaft sprintet oder den Ball in kurzer Zeit mit maximaler Kraft kickt.</w:t>
+        <w:t>Das Ziel dieser Arbeit ist es, eine grafische Fußballsimulation zu erstellen, in welcher der Spieler eigene Logiken für sein Fußballteam hinterlegt und somit deren Verhalten beeinflusst. Dabei besteht ein Team aus jeweils 10 Feldspielern und einen Torwart, wobei jeder dieser Spieler seine eigene Logik haben kann. Während eines Fußballspiels werden die gängigen Regeln beachtet und bei einer Missachtung je nach Stärke des Vergehens geahndet. Innerhalb der Simulation werden die Bewegungen des Balls physikalisch korrekt simuliert. Die Spieler besitzen als Limitierung ein Ausdauersystem, welches verhindern soll, dass ein Spieler dauerhaft sprintet oder den Ball in kurzer Zeit mit maximaler Kraft kickt.</w:t>
       </w:r>
     </w:p>
     <w:p/>
@@ -3715,52 +3667,271 @@
       <w:pPr>
         <w:pStyle w:val="berschrift2"/>
       </w:pPr>
-      <w:bookmarkStart w:id="7" w:name="_Toc407532951"/>
+      <w:bookmarkStart w:id="7" w:name="_Toc406781343"/>
       <w:r>
         <w:t>Einleitung</w:t>
       </w:r>
       <w:bookmarkEnd w:id="7"/>
     </w:p>
+    <w:p>
+      <w:r>
+        <w:t>Die Arbeit baut auf unterschiedlichen Technologien auf, deren Verständnis für die Projektbearbeitung unumgänglich ist. Da die Simulation, wie sie in Kapitel 2 beschrieben wurde, nicht im gegebenen Zeitrahmen von Grund auf Programmiert werden kann, muss eine Game-Engine gewählt werden, die Grundlagen wie die 3D-Animation oder die Physik-Berechnungen bereitstellt.</w:t>
+      </w:r>
+    </w:p>
+    <w:p>
+      <w:r>
+        <w:t>Des Weiteren muss eine Technologie gewählt werden, die die Steuerung der Charaktere über im Voraus erstellte Abläufe erlaubt.</w:t>
+      </w:r>
+    </w:p>
     <w:p/>
     <w:p>
+      <w:r>
+        <w:t>In diesem Kapitel sollen die Technologien, die für die genannten Zwecke in Betracht gezogen wurden, kurz dargestellt werden und die Technologieentscheidung begründet werden</w:t>
+      </w:r>
+    </w:p>
+    <w:p>
       <w:pPr>
         <w:pStyle w:val="berschrift2"/>
       </w:pPr>
-      <w:bookmarkStart w:id="8" w:name="_Ref407334417"/>
-      <w:bookmarkStart w:id="9" w:name="_Ref407334422"/>
-      <w:bookmarkStart w:id="10" w:name="_Toc407532952"/>
-      <w:r>
+      <w:r>
+        <w:t>Game Engine</w:t>
+      </w:r>
+    </w:p>
+    <w:p>
+      <w:r>
+        <w:t>http://de.wikipedia.org/wiki/Liste_von_Spiel-Engines</w:t>
+      </w:r>
+    </w:p>
+    <w:p>
+      <w:pPr>
+        <w:pStyle w:val="berschrift3"/>
+      </w:pPr>
+      <w:r>
+        <w:t>Grundsätzliches</w:t>
+      </w:r>
+    </w:p>
+    <w:p>
+      <w:r>
+        <w:t>Wie in Kapitel 3.1 angesprochen ist eine Game-Engine notwendig, die die Grundfunktionalitäten einer 3D-Simulation bereitstellt. Es existieren heutzutage mehrere solcher Frameworks, auf die im Folgenden kurz eingegangen werden soll.</w:t>
+      </w:r>
+    </w:p>
+    <w:p>
+      <w:pPr>
+        <w:pStyle w:val="berschrift3"/>
+      </w:pPr>
+      <w:r>
+        <w:t>Source Engine</w:t>
+      </w:r>
+    </w:p>
+    <w:p>
+      <w:r>
+        <w:t>Source Engine wird von Valve entwickelt und ist durch die weit verbreiteten Spiele, die mit ihr Entwickelt wurden, bekannt. Dazu gehört neben Half Life 2 oder Counter Strike: Source auch Portal.</w:t>
+      </w:r>
+    </w:p>
+    <w:p>
+      <w:r>
+        <w:t>Die Source Engine kann neben den Betriebssystemen Windows, Linux und MAC auch auf der Playstation 3 oder der Xbox360 verwendet werden.</w:t>
+      </w:r>
+    </w:p>
+    <w:p>
+      <w:r>
+        <w:t>Neben der Grafik-Engine beinhaltet dieses Framework auch eine Physik-Engine.</w:t>
+      </w:r>
+    </w:p>
+    <w:p/>
+    <w:p>
+      <w:r>
+        <w:lastRenderedPageBreak/>
+        <w:t>Ein Problem mit der Source Engine ist, dass sie nicht frei verwendet werden kann sondern kostenpflichtig lizensiert werden muss.</w:t>
+      </w:r>
+    </w:p>
+    <w:p>
+      <w:pPr>
+        <w:pStyle w:val="berschrift3"/>
+      </w:pPr>
+      <w:r>
+        <w:t>Unity</w:t>
+      </w:r>
+    </w:p>
+    <w:p>
+      <w:hyperlink r:id="rId13" w:history="1">
+        <w:r>
+          <w:rPr>
+            <w:rStyle w:val="Hyperlink"/>
+          </w:rPr>
+          <w:t>http://de.wikipedia.org/wiki/Unity_%28Spiel-Engine%29</w:t>
+        </w:r>
+      </w:hyperlink>
+    </w:p>
+    <w:p>
+      <w:r>
+        <w:t>http://unity3d.com/unity/licenses</w:t>
+      </w:r>
+    </w:p>
+    <w:p>
+      <w:r>
+        <w:t>Die Engine Unity wird von Unity Technologies entwickelt und unterstützt, wie die Source Engine, sowohl Grafik als auch Physikberechnungen. Ein großer Vorteil von Unity ist die große Anzahl der unterstützten Plattformen. Neben den Betriebssystemen Windows, Mac und Linux und den bekanntesten Konsolen (Playstation 3, Xbox360, Nintendo Wii) unterstützt Unity auch Smartphones (iOS, Android, Windows Phone) und weitere Plattformen.</w:t>
+      </w:r>
+    </w:p>
+    <w:p/>
+    <w:p>
+      <w:r>
+        <w:t>Unity bietet eine Gratisversion und eine Pro-Version an, die für 1500$ erworben werden kann.</w:t>
+      </w:r>
+    </w:p>
+    <w:p>
+      <w:pPr>
+        <w:pStyle w:val="berschrift3"/>
+        <w:rPr>
+          <w:lang w:val="en-US"/>
+        </w:rPr>
+      </w:pPr>
+      <w:bookmarkStart w:id="8" w:name="_Toc406781344"/>
+      <w:r>
+        <w:rPr>
+          <w:lang w:val="en-US"/>
+        </w:rPr>
         <w:t>Unreal Engine 4</w:t>
       </w:r>
       <w:bookmarkEnd w:id="8"/>
+    </w:p>
+    <w:p>
+      <w:pPr>
+        <w:rPr>
+          <w:lang w:val="en-US"/>
+        </w:rPr>
+      </w:pPr>
+      <w:r>
+        <w:rPr>
+          <w:lang w:val="en-US"/>
+        </w:rPr>
+        <w:t>https://www.unrealengine.com/what-is-unreal-engine-4</w:t>
+      </w:r>
+    </w:p>
+    <w:p>
+      <w:pPr>
+        <w:tabs>
+          <w:tab w:val="left" w:pos="1545"/>
+        </w:tabs>
+      </w:pPr>
+      <w:r>
+        <w:t>Unreal Engine wird von Epic Games entwickelt und ist auf allen verbreiteten Computer-Betriebssystemen lauffähig. Neben diesen unterstützt es allerdings auch die neue Konsolengeneration mit Playstation 4 und Xbox One, sowie mobile Anwendungen mit iOS oder Android.</w:t>
+      </w:r>
+    </w:p>
+    <w:p/>
+    <w:p>
+      <w:r>
+        <w:t>Seit der erstmaligen Verwendung der Unreal Engine im Computerspiel „Unreal“ im Jahr 1998 konnten viele, teilweise sehr bekannte Spiele erfolgreich auf der Engine aufbauen. Die Unreal Engine 4, das aktuellste Framework der Reihe, wurde in Spielen wie Tekken 7 oder Kingdom Hearts 3 eingesetzt.</w:t>
+      </w:r>
+    </w:p>
+    <w:p/>
+    <w:p>
+      <w:r>
+        <w:t>Lizensiert wird die Engine normalerweise für 19€ pro Monat, ein großer Vorteil der Engine ist allerdings die Tatsache, dass sie Studenten und Hochschulen kostenlos zur Verfügung gestellt wird.</w:t>
+      </w:r>
+    </w:p>
+    <w:p>
+      <w:pPr>
+        <w:pStyle w:val="berschrift3"/>
+      </w:pPr>
+      <w:r>
+        <w:lastRenderedPageBreak/>
+        <w:t>Verwendung im Projekt</w:t>
+      </w:r>
+    </w:p>
+    <w:p>
+      <w:r>
+        <w:t xml:space="preserve">Da die erwähnten Frameworks sich im Funktionsumfang kaum bis überhaupt nicht unterscheiden war die Auswahl der geeigneten Engine nicht ohne weiteres möglich. </w:t>
+      </w:r>
+    </w:p>
+    <w:p>
+      <w:pPr>
+        <w:tabs>
+          <w:tab w:val="left" w:pos="2940"/>
+        </w:tabs>
+      </w:pPr>
+      <w:r>
+        <w:t>Eines der Hauptmerkmale, die für die Entscheidung relevant waren, war der Preis und die Lizensierung des Produkts.</w:t>
+      </w:r>
+      <w:r>
+        <w:br/>
+        <w:t>Durch diese Betrachtung wurde schnell klar, dass die Source Engine für dieses Projekt nicht in Frage kommt, da hier keine Möglichkeit zur freien Verwendung existiert.</w:t>
+      </w:r>
+      <w:r>
+        <w:br/>
+      </w:r>
+      <w:r>
+        <w:br/>
+        <w:t>Ein weiterer wichtiger Punkt war die Erweiterbarkeit des Codes zum Einbinden der externen KI. Da ein solcher Ansatz natürlich nicht den Anforderungen an normale Spiele entspricht, bietet keine der von uns in Betracht gezogenen Frameworks eine vorgefertigte Lösung für dieses Problem.</w:t>
+      </w:r>
+      <w:r>
+        <w:br/>
+      </w:r>
+      <w:r>
+        <w:t>Aus diesem Grund muss der Code der Game-Engine um eine Schnittstelle erweitert werden, die die Befehle von der KI entgegennimmt. Bei der Unity-Engine ist dies nicht möglich, da dieses Framework in der Gratis-Version keine Erweiterung des Quellcodes um Plugins zulässt.</w:t>
+      </w:r>
+    </w:p>
+    <w:p/>
+    <w:p>
+      <w:r>
+        <w:t>Aus den oben genannten Gründen fiel die Wahl auf die Unreal Engine 4.</w:t>
+      </w:r>
+    </w:p>
+    <w:p>
+      <w:pPr>
+        <w:pStyle w:val="berschrift2"/>
+      </w:pPr>
+      <w:r>
+        <w:t>Scripting-Ansätze</w:t>
+      </w:r>
+    </w:p>
+    <w:p>
+      <w:pPr>
+        <w:pStyle w:val="berschrift3"/>
+      </w:pPr>
+      <w:r>
+        <w:t>Grundsätzliches</w:t>
+      </w:r>
+    </w:p>
+    <w:p>
+      <w:r>
+        <w:t>Da die Steuerung der Spieler, wie in der Aufgabenstellung erwähnt, von außerhalb der Simulation stattfindet, muss ein geeigneter Ansatz gewählt werden, über den eine programmierte KI in die Simulation eingespeist werden kann.</w:t>
+      </w:r>
+    </w:p>
+    <w:p>
+      <w:r>
+        <w:t>Hierbei fiel die Wahl auf eine Scriptsprache, da diese typischerweise leichtgewichtig und einfach zu erlernen sind.</w:t>
+      </w:r>
+    </w:p>
+    <w:p>
+      <w:pPr>
+        <w:pStyle w:val="berschrift3"/>
+      </w:pPr>
+      <w:r>
+        <w:t>Lua</w:t>
+      </w:r>
+    </w:p>
+    <w:p>
+      <w:r>
+        <w:t>https://en.wikipedia.org/wiki/Lua_%28programming_language%29</w:t>
+      </w:r>
+    </w:p>
+    <w:p>
+      <w:r>
+        <w:lastRenderedPageBreak/>
+        <w:t>Lua ist eine leichtgewichtige Scriptsprache und kann auf verschiedenen Plattformen eingesetzt werden. Dabei bietet Lua eine Menge von Basisfunktionen die zur Behandlung eines Problems erweitert werden können. Da Lua leicht einzubinden und zu erlernen ist wird die Sprache bereits in vielen Programmen, unter anderem in Videospielen wie Garrys Mod, eingesetzt.</w:t>
+      </w:r>
+    </w:p>
+    <w:p/>
+    <w:p>
+      <w:pPr>
+        <w:pStyle w:val="berschrift2"/>
+      </w:pPr>
+      <w:bookmarkStart w:id="9" w:name="_Toc407532954"/>
+      <w:r>
+        <w:t>Robo Cup</w:t>
+      </w:r>
       <w:bookmarkEnd w:id="9"/>
-      <w:bookmarkEnd w:id="10"/>
-    </w:p>
-    <w:p/>
-    <w:p>
-      <w:pPr>
-        <w:pStyle w:val="berschrift2"/>
-      </w:pPr>
-      <w:bookmarkStart w:id="11" w:name="_Ref407334917"/>
-      <w:bookmarkStart w:id="12" w:name="_Ref407334920"/>
-      <w:bookmarkStart w:id="13" w:name="_Toc407532953"/>
-      <w:r>
-        <w:t>LUA Script</w:t>
-      </w:r>
-      <w:bookmarkEnd w:id="11"/>
-      <w:bookmarkEnd w:id="12"/>
-      <w:bookmarkEnd w:id="13"/>
-    </w:p>
-    <w:p/>
-    <w:p>
-      <w:pPr>
-        <w:pStyle w:val="berschrift2"/>
-      </w:pPr>
-      <w:bookmarkStart w:id="14" w:name="_Toc407532954"/>
-      <w:r>
-        <w:t>Robo Cup</w:t>
-      </w:r>
-      <w:bookmarkEnd w:id="14"/>
     </w:p>
     <w:p>
       <w:r>
@@ -3817,20 +3988,12 @@
     </w:p>
     <w:p>
       <w:r>
+        <w:t>Die 3D-Version bietet eine komplexere Physikengine, welche entsprechend dreidimensionale Bewegungen des Balls ermöglicht. Dadurch wird das Spielverhalten realistischer. Die RoboCup Simulation League hat jedoch weiterhin die Simulation von Fußballrobotern im Vordergrund.</w:t>
+      </w:r>
+    </w:p>
+    <w:p>
+      <w:r>
         <w:lastRenderedPageBreak/>
-        <w:t xml:space="preserve">Die 3D-Version bietet eine komplexere </w:t>
-      </w:r>
-      <w:proofErr w:type="spellStart"/>
-      <w:r>
-        <w:t>Physikengine</w:t>
-      </w:r>
-      <w:proofErr w:type="spellEnd"/>
-      <w:r>
-        <w:t>, welche entsprechend dreidimensionale Bewegungen des Balls ermöglicht. Dadurch wird das Spielverhalten realistischer. Die RoboCup Simulation League hat jedoch weiterhin die Simulation von Fußballrobotern im Vordergrund.</w:t>
-      </w:r>
-    </w:p>
-    <w:p>
-      <w:r>
         <w:t>Technisch basiert die Umsetzung der Simulation League auf einer Client-Server-Architektur (vgl. </w:t>
       </w:r>
       <w:sdt>
@@ -3880,11 +4043,11 @@
       <w:pPr>
         <w:pStyle w:val="berschrift2"/>
       </w:pPr>
-      <w:bookmarkStart w:id="15" w:name="_Toc407532955"/>
+      <w:bookmarkStart w:id="10" w:name="_Toc407532955"/>
       <w:r>
         <w:t>Künstliche Intelligenz</w:t>
       </w:r>
-      <w:bookmarkEnd w:id="15"/>
+      <w:bookmarkEnd w:id="10"/>
     </w:p>
     <w:p>
       <w:r>
@@ -3918,47 +4081,40 @@
         </w:sdtContent>
       </w:sdt>
       <w:r>
-        <w:t xml:space="preserve">). Wobei es nicht direkt um den Vergleich mit der menschlichen Denkweise geht, sondern darum mit den </w:t>
-      </w:r>
+        <w:t>). Wobei es nicht direkt um den Vergleich mit der menschlichen Denkweise geht, sondern darum mit den nachgebildeten menschlichen Fähigkeiten zur Problemlösung die Leistungsfähigkeit von Computern zu erhöhen.</w:t>
+      </w:r>
+    </w:p>
+    <w:p/>
+    <w:p>
+      <w:r>
+        <w:t>Das Feld der künstlichen Intelligenz ist breit aufgestellt und umfasst viele verschiedene Einsatzgebiete.</w:t>
+      </w:r>
+    </w:p>
+    <w:p>
       <w:r>
         <w:lastRenderedPageBreak/>
-        <w:t>nachgebildeten menschlichen Fähigkeiten zur Problemlösung die Leistungsfähigkeit von Computern zu erhöhen.</w:t>
+        <w:t>Ansätze der künstlichen Intelligenz sind zum Beispiel im Gebiet des Data Mining zu sehen. Mit der Technik soll die Wissensdarstellung und die Wissensverarbeitung unterstützt werden. Hier werden die Methoden verwendet um Muster und Regeln aus großen Datenmengen zu extrahieren. Diese Methoden können Informationen und Zusammenhänge finden, die für den Menschen so nicht erkennbar wären.</w:t>
+      </w:r>
+    </w:p>
+    <w:p>
+      <w:r>
+        <w:t>Auch im Bereich der Spracherkennung ist die künstliche Intelligenz vertreten. Hier geht es darum das Gesprochene zu verstehen und zu verarbeiten. Dazu muss der Computer in der Lage sein nicht nur die Syntaktik der Sprache zu verstehen sondern auch die Semantik. Das bedeutet der Computer muss ein ähnliches Verständnis für die Sprache besitzen wie der Mensch um sie zu verstehen. Die Darstellung der Sprache über ihre Grammatik ist hierzu ein anzutreffender Ansatz.</w:t>
+      </w:r>
+    </w:p>
+    <w:p>
+      <w:r>
+        <w:t>Ein weiteres, sehr bekanntes Beispiel für künstliche Intelligenz sind Computerspiele. In den meisten Computerspielen gibt es computergesteuerte Gegner oder Mitspieler. Diese müssen auf das Verhalten und die Strategie des Spielers reagieren können. Dazu müssen sie eigene Entscheidungen auf der Basis von bestimmten Umgebungswerten ableiten können.</w:t>
       </w:r>
     </w:p>
     <w:p/>
     <w:p>
       <w:r>
-        <w:t>Das Feld der künstlichen Intelligenz ist breit aufgestellt und umfasst viele verschiedene Einsatzgebiete.</w:t>
-      </w:r>
-    </w:p>
-    <w:p>
-      <w:r>
-        <w:t>Ansätze der künstlichen Intelligenz sind zum Beispiel im Gebiet des Data Mining zu sehen. Mit der Technik soll die Wissensdarstellung und die Wissensverarbeitung unterstützt werden. Hier werden die Methoden verwendet um Muster und Regeln aus großen Datenmengen zu extrahieren. Diese Methoden können Informationen und Zusammenhänge finden, die für den Menschen so nicht erkennbar wären.</w:t>
-      </w:r>
-    </w:p>
-    <w:p>
-      <w:r>
-        <w:t>Auch im Bereich der Spracherkennung ist die künstliche Intelligenz vertreten. Hier geht es darum das Gesprochene zu verstehen und zu verarbeiten. Dazu muss der Computer in der Lage sein nicht nur die Syntaktik der Sprache zu verstehen sondern auch die Semantik. Das bedeutet der Computer muss ein ähnliches Verständnis für die Sprache besitzen wie der Mensch um sie zu verstehen. Die Darstellung der Sprache über ihre Grammatik ist hierzu ein anzutreffender Ansatz.</w:t>
-      </w:r>
-    </w:p>
-    <w:p>
-      <w:r>
-        <w:t>Ein weiteres, sehr bekanntes Beispiel für künstliche Intelligenz sind Computerspiele. In den meisten Computerspielen gibt es computergesteuerte Gegner oder Mitspieler. Diese müssen auf das Verhalten und die Strategie des Spielers reagieren können. Dazu müssen sie eigene Entscheidungen auf der Basis von bestimmten Umgebungswerten ableiten können.</w:t>
-      </w:r>
-    </w:p>
-    <w:p/>
-    <w:p>
-      <w:r>
         <w:t>Oft wird der Begriff künstliche Intelligenz auch mit maschinellem Lernen in Verbindung gebracht. Maschinelles Lernen stellt ein Teilgebiet der künstlichen Intelligenz dar, bei dem Computer auf Basis von vorhandenen Daten neues Wissen Generieren. Das kann sowohl das automatisierte Treffen von Entscheidungen sein, als auch die Erkennung von Mustern und Zusammenhängen.</w:t>
       </w:r>
     </w:p>
     <w:p>
       <w:r>
-        <w:t xml:space="preserve">Dies wird in vielen Fällen mittels künstlicher neuronaler Netze versucht. Sie bilden menschliche Strukturen nach und lernen das gewünschte Verhalten durch die Verarbeitung von Beispielen. Ähnlich dem menschlichen Gehirn greifen sie eine Art </w:t>
-      </w:r>
-      <w:r>
-        <w:lastRenderedPageBreak/>
-        <w:t>Erinnerungsvermögen zurück, wenn sie auf ähnliche Problemstellungen treffen (vgl. </w:t>
+        <w:t>Dies wird in vielen Fällen mittels künstlicher neuronaler Netze versucht. Sie bilden menschliche Strukturen nach und lernen das gewünschte Verhalten durch die Verarbeitung von Beispielen. Ähnlich dem menschlichen Gehirn greifen sie eine Art Erinnerungsvermögen zurück, wenn sie auf ähnliche Problemstellungen treffen (vgl. </w:t>
       </w:r>
       <w:sdt>
         <w:sdtPr>
@@ -3994,7 +4150,11 @@
     <w:p/>
     <w:p>
       <w:r>
-        <w:t xml:space="preserve">Das Thema künstliche Intelligenz hat Relevanz für diese Studienarbeit, da die Spieler basieren auf bekannten Informationen Aktionen ausführen sollen. Diese Informationen können die eigene Position, den Erschöpfungszustand, die Position des Balls, der Mitspieler und der Gegner sein. Aber auch Informationen über den Spielstand oder Beobachtungen über die gegnerische Strategie kommen in Frage. Auf Basis dieser Informationen können weitere Informationen abgeleitet werden und so Schlüsse über den Spielverlauf und die notwendige Strategie getroffen werden. Darauf aufbauend kann der Spieler Aktionen durchführen. </w:t>
+        <w:t xml:space="preserve">Das Thema künstliche Intelligenz hat Relevanz für diese Studienarbeit, da die Spieler basieren auf bekannten Informationen Aktionen ausführen sollen. Diese Informationen können die eigene Position, den Erschöpfungszustand, die Position </w:t>
+      </w:r>
+      <w:r>
+        <w:lastRenderedPageBreak/>
+        <w:t xml:space="preserve">des Balls, der Mitspieler und der Gegner sein. Aber auch Informationen über den Spielstand oder Beobachtungen über die gegnerische Strategie kommen in Frage. Auf Basis dieser Informationen können weitere Informationen abgeleitet werden und so Schlüsse über den Spielverlauf und die notwendige Strategie getroffen werden. Darauf aufbauend kann der Spieler Aktionen durchführen. </w:t>
       </w:r>
     </w:p>
     <w:p/>
@@ -4002,11 +4162,11 @@
       <w:pPr>
         <w:pStyle w:val="berschrift2"/>
       </w:pPr>
-      <w:bookmarkStart w:id="16" w:name="_Toc407532956"/>
+      <w:bookmarkStart w:id="11" w:name="_Toc407532956"/>
       <w:r>
         <w:t>Zusammenfassung</w:t>
       </w:r>
-      <w:bookmarkEnd w:id="16"/>
+      <w:bookmarkEnd w:id="11"/>
     </w:p>
     <w:p/>
     <w:p>
@@ -4018,22 +4178,22 @@
       <w:pPr>
         <w:pStyle w:val="berschrift1"/>
       </w:pPr>
-      <w:bookmarkStart w:id="17" w:name="_Toc407532957"/>
+      <w:bookmarkStart w:id="12" w:name="_Toc407532957"/>
       <w:r>
         <w:lastRenderedPageBreak/>
         <w:t>Planung / Struktur</w:t>
       </w:r>
-      <w:bookmarkEnd w:id="17"/>
+      <w:bookmarkEnd w:id="12"/>
     </w:p>
     <w:p>
       <w:pPr>
         <w:pStyle w:val="berschrift2"/>
       </w:pPr>
-      <w:bookmarkStart w:id="18" w:name="_Toc407532958"/>
+      <w:bookmarkStart w:id="13" w:name="_Toc407532958"/>
       <w:r>
         <w:t>Projektmanagement</w:t>
       </w:r>
-      <w:bookmarkEnd w:id="18"/>
+      <w:bookmarkEnd w:id="13"/>
     </w:p>
     <w:p>
       <w:r>
@@ -4049,13 +4209,8 @@
         <w:t xml:space="preserve"> die während des fünften</w:t>
       </w:r>
       <w:r>
-        <w:t xml:space="preserve"> Semesters stattfindet, </w:t>
-      </w:r>
-      <w:proofErr w:type="gramStart"/>
-      <w:r>
-        <w:t>wird</w:t>
-      </w:r>
-      <w:proofErr w:type="gramEnd"/>
+        <w:t xml:space="preserve"> Semesters stattfindet, wird</w:t>
+      </w:r>
       <w:r>
         <w:t xml:space="preserve"> zunächst eine </w:t>
       </w:r>
@@ -4106,11 +4261,11 @@
       <w:pPr>
         <w:pStyle w:val="berschrift2"/>
       </w:pPr>
-      <w:bookmarkStart w:id="19" w:name="_Toc407532959"/>
+      <w:bookmarkStart w:id="14" w:name="_Toc407532959"/>
       <w:r>
         <w:t>Analyse der Aufgabenstellung</w:t>
       </w:r>
-      <w:bookmarkEnd w:id="19"/>
+      <w:bookmarkEnd w:id="14"/>
     </w:p>
     <w:p>
       <w:r>
@@ -4130,7 +4285,7 @@
       <w:pPr>
         <w:pStyle w:val="berschrift3"/>
       </w:pPr>
-      <w:bookmarkStart w:id="20" w:name="_Toc407532960"/>
+      <w:bookmarkStart w:id="15" w:name="_Toc407532960"/>
       <w:r>
         <w:t>Muss</w:t>
       </w:r>
@@ -4140,7 +4295,7 @@
       <w:r>
         <w:t>riterien</w:t>
       </w:r>
-      <w:bookmarkEnd w:id="20"/>
+      <w:bookmarkEnd w:id="15"/>
     </w:p>
     <w:p>
       <w:pPr>
@@ -4237,11 +4392,11 @@
       <w:pPr>
         <w:pStyle w:val="berschrift3"/>
       </w:pPr>
-      <w:bookmarkStart w:id="21" w:name="_Toc407532961"/>
+      <w:bookmarkStart w:id="16" w:name="_Toc407532961"/>
       <w:r>
         <w:t>Soll-Kriterien</w:t>
       </w:r>
-      <w:bookmarkEnd w:id="21"/>
+      <w:bookmarkEnd w:id="16"/>
     </w:p>
     <w:p>
       <w:pPr>
@@ -4274,11 +4429,11 @@
       <w:pPr>
         <w:pStyle w:val="berschrift3"/>
       </w:pPr>
-      <w:bookmarkStart w:id="22" w:name="_Toc407532962"/>
+      <w:bookmarkStart w:id="17" w:name="_Toc407532962"/>
       <w:r>
         <w:t>Kann-Kriterien</w:t>
       </w:r>
-      <w:bookmarkEnd w:id="22"/>
+      <w:bookmarkEnd w:id="17"/>
     </w:p>
     <w:p>
       <w:pPr>
@@ -4296,23 +4451,15 @@
       <w:pPr>
         <w:pStyle w:val="berschrift3"/>
       </w:pPr>
-      <w:bookmarkStart w:id="23" w:name="_Toc407532963"/>
+      <w:bookmarkStart w:id="18" w:name="_Toc407532963"/>
       <w:r>
         <w:t>Analyse der Kriterien</w:t>
       </w:r>
-      <w:bookmarkEnd w:id="23"/>
-    </w:p>
-    <w:p>
-      <w:r>
-        <w:t>Die Anforderung einer physikalisch korrekten 3D Simulation wird über eine Game-Engine realisiert, da diese eine eingebaute Physik-Engine besitzen. In diesem Projekt wird die Unreal Engine von „</w:t>
-      </w:r>
-      <w:proofErr w:type="spellStart"/>
-      <w:r>
-        <w:t>Epic</w:t>
-      </w:r>
-      <w:proofErr w:type="spellEnd"/>
-      <w:r>
-        <w:t xml:space="preserve"> Games“ verwendet.</w:t>
+      <w:bookmarkEnd w:id="18"/>
+    </w:p>
+    <w:p>
+      <w:r>
+        <w:t>Die Anforderung einer physikalisch korrekten 3D Simulation wird über eine Game-Engine realisiert, da diese eine eingebaute Physik-Engine besitzen. In diesem Projekt wird die Unreal Engine von „Epic Games“ verwendet.</w:t>
       </w:r>
       <w:r>
         <w:t xml:space="preserve"> Die Unreal Engine erfüllt</w:t>
@@ -4379,12 +4526,12 @@
       <w:pPr>
         <w:pStyle w:val="berschrift2"/>
       </w:pPr>
-      <w:bookmarkStart w:id="24" w:name="_Toc407532964"/>
+      <w:bookmarkStart w:id="19" w:name="_Toc407532964"/>
       <w:r>
         <w:lastRenderedPageBreak/>
         <w:t>Architektur</w:t>
       </w:r>
-      <w:bookmarkEnd w:id="24"/>
+      <w:bookmarkEnd w:id="19"/>
     </w:p>
     <w:p>
       <w:r>
@@ -4416,8 +4563,8 @@
             <v:path o:extrusionok="f" gradientshapeok="t" o:connecttype="rect"/>
             <o:lock v:ext="edit" aspectratio="t"/>
           </v:shapetype>
-          <v:shape id="_x0000_i1025" type="#_x0000_t75" style="width:197.55pt;height:157.8pt">
-            <v:imagedata r:id="rId13" o:title="UnrealCup_Architektur"/>
+          <v:shape id="_x0000_i1025" type="#_x0000_t75" style="width:197.25pt;height:158.25pt">
+            <v:imagedata r:id="rId14" o:title="UnrealCup_Architektur"/>
           </v:shape>
         </w:pict>
       </w:r>
@@ -4429,83 +4576,22 @@
       </w:r>
       <w:r>
         <w:br/>
-        <w:t xml:space="preserve">Um die Schnittstelle zwischen den </w:t>
-      </w:r>
-      <w:proofErr w:type="spellStart"/>
-      <w:r>
-        <w:t>Workern</w:t>
-      </w:r>
-      <w:proofErr w:type="spellEnd"/>
-      <w:r>
-        <w:t xml:space="preserve"> und dem Hauptthread zu ermöglichen wird ein vereinfachtes Remote </w:t>
-      </w:r>
-      <w:proofErr w:type="spellStart"/>
-      <w:r>
-        <w:t>Procedure</w:t>
-      </w:r>
-      <w:proofErr w:type="spellEnd"/>
-      <w:r>
-        <w:t xml:space="preserve"> Call</w:t>
+        <w:t>Um die Schnittstelle zwischen den Workern und dem Hauptthread zu ermöglichen wird ein vereinfachtes Remote Procedure Call</w:t>
       </w:r>
       <w:r>
         <w:t xml:space="preserve"> V</w:t>
       </w:r>
       <w:r>
-        <w:t xml:space="preserve">erfahren verwendet. Hierzu wird in der Klasse </w:t>
-      </w:r>
-      <w:proofErr w:type="spellStart"/>
-      <w:r>
-        <w:t>RobotWorker</w:t>
-      </w:r>
-      <w:proofErr w:type="spellEnd"/>
-      <w:r>
-        <w:t xml:space="preserve"> z.B. </w:t>
-      </w:r>
-      <w:proofErr w:type="spellStart"/>
-      <w:r>
-        <w:t>getPosition</w:t>
-      </w:r>
-      <w:proofErr w:type="spellEnd"/>
-      <w:r>
-        <w:t xml:space="preserve">() aufgerufen. Der Thread muss angehalten werden, da diese Funktion einen Rückgabeparameter hat. Der gewünschte Funktionsaufruf wird mit </w:t>
-      </w:r>
-      <w:proofErr w:type="spellStart"/>
-      <w:r>
-        <w:t>insertCall</w:t>
-      </w:r>
-      <w:proofErr w:type="spellEnd"/>
-      <w:r>
-        <w:t xml:space="preserve">() in die </w:t>
-      </w:r>
-      <w:proofErr w:type="spellStart"/>
-      <w:r>
-        <w:t>RobotControl</w:t>
-      </w:r>
-      <w:proofErr w:type="spellEnd"/>
-      <w:r>
-        <w:t xml:space="preserve"> übergeben. Sobald der Hauptthread Rechenzeit zur Verfügung hat ruft dieser die Methode tick() auf. Diese Methode arbeitet dann die Queue</w:t>
+        <w:t>erfahren verwendet. Hierzu wird in der Klasse RobotWorker z.B. getPosition() aufgerufen. Der Thread muss angehalten werden, da diese Funktion einen Rückgabeparameter hat. Der gewünschte Funktionsaufruf wird mit insertCall() in die RobotControl übergeben. Sobald der Hauptthread Rechenzeit zur Verfügung hat ruft dieser die Methode tick() auf. Diese Methode arbeitet dann die Queue</w:t>
       </w:r>
       <w:r>
         <w:t>,</w:t>
       </w:r>
       <w:r>
-        <w:t xml:space="preserve"> der Funktionsaufrufe ab. Wenn ein Aufruf auf eine Antwort wartet wird diese zurück an den Worker mit </w:t>
-      </w:r>
-      <w:proofErr w:type="spellStart"/>
-      <w:r>
-        <w:t>setReturnValue</w:t>
-      </w:r>
-      <w:proofErr w:type="spellEnd"/>
-      <w:r>
-        <w:t xml:space="preserve">() gegeben. Die </w:t>
-      </w:r>
-      <w:proofErr w:type="spellStart"/>
-      <w:r>
-        <w:t>Busy</w:t>
-      </w:r>
-      <w:proofErr w:type="spellEnd"/>
-      <w:r>
-        <w:t xml:space="preserve">-Waiting </w:t>
+        <w:t xml:space="preserve"> der Funktionsaufrufe ab. Wenn ein Aufruf auf eine Antwort wartet wird diese zurück an den Worker mit setReturnValue() gegeben. Die </w:t>
+      </w:r>
+      <w:r>
+        <w:t xml:space="preserve">Busy-Waiting </w:t>
       </w:r>
       <w:r>
         <w:t xml:space="preserve">Schleife im Thread kann nach </w:t>
@@ -4523,15 +4609,7 @@
         <w:t>ript zurückgeben.</w:t>
       </w:r>
       <w:r>
-        <w:t xml:space="preserve"> Um spätere Erweiterungen leicht zu ermöglichen z.B. andere Skriptsprachen oder eine Implementierung direkt in C++ wird über eine Spezialisierung des </w:t>
-      </w:r>
-      <w:proofErr w:type="spellStart"/>
-      <w:r>
-        <w:t>RobotWorkers</w:t>
-      </w:r>
-      <w:proofErr w:type="spellEnd"/>
-      <w:r>
-        <w:t xml:space="preserve"> die LUA Schnittstelle hinzugefügt.</w:t>
+        <w:t xml:space="preserve"> Um spätere Erweiterungen leicht zu ermöglichen z.B. andere Skriptsprachen oder eine Implementierung direkt in C++ wird über eine Spezialisierung des RobotWorkers die LUA Schnittstelle hinzugefügt.</w:t>
       </w:r>
       <w:r>
         <w:br/>
@@ -4541,15 +4619,7 @@
         <w:t xml:space="preserve"> in ihrer Leistung beschränkt werden um eine faire Simulation zu ermöglichen.</w:t>
       </w:r>
       <w:r>
-        <w:t xml:space="preserve"> In der LUA Implementierung geschieht dies über die Funktion </w:t>
-      </w:r>
-      <w:proofErr w:type="spellStart"/>
-      <w:r>
-        <w:t>allowedToRun</w:t>
-      </w:r>
-      <w:proofErr w:type="spellEnd"/>
-      <w:r>
-        <w:t xml:space="preserve">() diese wertet die bisherige Rechenzeit aus und veranlasst ein </w:t>
+        <w:t xml:space="preserve"> In der LUA Implementierung geschieht dies über die Funktion allowedToRun() diese wertet die bisherige Rechenzeit aus und veranlasst ein </w:t>
       </w:r>
       <w:r>
         <w:lastRenderedPageBreak/>
@@ -4561,14 +4631,12 @@
       <w:r>
         <w:t>benötigt.</w:t>
       </w:r>
-      <w:bookmarkStart w:id="25" w:name="_GoBack"/>
-      <w:bookmarkEnd w:id="25"/>
     </w:p>
     <w:p>
       <w:r>
         <w:pict>
-          <v:shape id="_x0000_i1026" type="#_x0000_t75" style="width:467.15pt;height:332.35pt">
-            <v:imagedata r:id="rId14" o:title="UnrealCup_5"/>
+          <v:shape id="_x0000_i1026" type="#_x0000_t75" style="width:467.25pt;height:332.25pt">
+            <v:imagedata r:id="rId15" o:title="UnrealCup_5"/>
           </v:shape>
         </w:pict>
       </w:r>
@@ -4580,55 +4648,117 @@
       <w:pPr>
         <w:pStyle w:val="berschrift1"/>
       </w:pPr>
-      <w:bookmarkStart w:id="26" w:name="_Toc407532965"/>
+      <w:bookmarkStart w:id="20" w:name="_Toc407532965"/>
       <w:r>
         <w:lastRenderedPageBreak/>
         <w:t>Umsetzung</w:t>
       </w:r>
-      <w:bookmarkEnd w:id="26"/>
+      <w:bookmarkEnd w:id="20"/>
     </w:p>
     <w:p>
       <w:pPr>
         <w:pStyle w:val="berschrift2"/>
       </w:pPr>
-      <w:bookmarkStart w:id="27" w:name="_Toc407532966"/>
+      <w:r>
+        <w:t>Prototypenentwicklung</w:t>
+      </w:r>
+    </w:p>
+    <w:p>
+      <w:pPr>
+        <w:pStyle w:val="berschrift3"/>
+      </w:pPr>
+      <w:r>
+        <w:t>Begründung</w:t>
+      </w:r>
+    </w:p>
+    <w:p>
+      <w:r>
+        <w:t>Aufgrund der geringen Erfahrung des Teams zum Thema Spieleentwicklung war es wichtig, dass eine Einarbeitungsphase in die Technologien und die Materie stattfinden konnte.</w:t>
+      </w:r>
+      <w:r>
+        <w:br/>
+        <w:t>Aus diesem Grund wurde die Entscheidung getroffen, Teile des fünften Semesters zur Prototypenentwicklung aufzuwenden.</w:t>
+      </w:r>
+    </w:p>
+    <w:p/>
+    <w:p>
+      <w:r>
+        <w:t>Zu dieser Entwicklung wurde eine grobe, grundlegende Architektur angelegt, die im Laufe des Semesters mit der gesammelten Erfahrung überarbeitet und verbessert werden sollte. Da diese Architektur eher temporärer, veränderlicher Natur war soll sie hier nicht dargestellt werden.</w:t>
+      </w:r>
+    </w:p>
+    <w:p/>
+    <w:p>
+      <w:r>
+        <w:t>Der Prototyp dient neben der Bereitstellung e</w:t>
+      </w:r>
+      <w:bookmarkStart w:id="21" w:name="_GoBack"/>
+      <w:bookmarkEnd w:id="21"/>
+      <w:r>
+        <w:t>iner Lernphase auch zur Implementierung der Grundfunktionen, die später mit geringerem Aufwand in die endgültige Version übernommen werden können.</w:t>
+      </w:r>
+    </w:p>
+    <w:p/>
+    <w:p>
+      <w:r>
+        <w:t>Mit der gesammelten Erfahrung aus dem Prototypen und der so entwickelten Architektur, die in Kapitel &lt;TODO&gt; erläutert wird, sollte nun im sechsten Semester eine endgültige Softwareversion entwickelt werden.</w:t>
+      </w:r>
+    </w:p>
+    <w:p>
+      <w:pPr>
+        <w:pStyle w:val="berschrift3"/>
+      </w:pPr>
+      <w:r>
+        <w:t>Umfang</w:t>
+      </w:r>
+    </w:p>
+    <w:p>
+      <w:r>
+        <w:t>Der Prototyp beinhaltet, wie bereits erwähnt, die Grundfunktionalitäten auf denen die spätere Simulation aufbaut. Dazu gehört neben dem Aufbau des Spielfeldes und dem Einbinden der Lua-Schnittstelle auch die Entwicklung der Basisfunktionen der Spieler, wie zum Beispiel die Implementierung eines Sichtfelds oder das Bewegen zu einer bestimmtem Position auf dem Spielfeld.</w:t>
+      </w:r>
+    </w:p>
+    <w:p>
+      <w:pPr>
+        <w:pStyle w:val="berschrift2"/>
+      </w:pPr>
+      <w:bookmarkStart w:id="22" w:name="_Toc407532966"/>
       <w:r>
         <w:t>Generell</w:t>
       </w:r>
-      <w:bookmarkEnd w:id="27"/>
+      <w:bookmarkEnd w:id="22"/>
     </w:p>
     <w:p/>
     <w:p>
       <w:pPr>
         <w:pStyle w:val="berschrift2"/>
       </w:pPr>
-      <w:bookmarkStart w:id="28" w:name="_Toc407532967"/>
-      <w:r>
+      <w:bookmarkStart w:id="23" w:name="_Toc407532967"/>
+      <w:r>
+        <w:lastRenderedPageBreak/>
         <w:t>Spielfeld</w:t>
       </w:r>
-      <w:bookmarkEnd w:id="28"/>
+      <w:bookmarkEnd w:id="23"/>
     </w:p>
     <w:p/>
     <w:p>
       <w:pPr>
         <w:pStyle w:val="berschrift2"/>
       </w:pPr>
-      <w:bookmarkStart w:id="29" w:name="_Toc407532968"/>
+      <w:bookmarkStart w:id="24" w:name="_Toc407532968"/>
       <w:r>
         <w:t>Funktionen über LUA Script</w:t>
       </w:r>
-      <w:bookmarkEnd w:id="29"/>
+      <w:bookmarkEnd w:id="24"/>
     </w:p>
     <w:p/>
     <w:p>
       <w:pPr>
         <w:pStyle w:val="berschrift2"/>
       </w:pPr>
-      <w:bookmarkStart w:id="30" w:name="_Toc407532969"/>
+      <w:bookmarkStart w:id="25" w:name="_Toc407532969"/>
       <w:r>
         <w:t>Interne Umsetzung</w:t>
       </w:r>
-      <w:bookmarkEnd w:id="30"/>
+      <w:bookmarkEnd w:id="25"/>
     </w:p>
     <w:p>
       <w:pPr>
@@ -4637,12 +4767,12 @@
       <w:r>
         <w:br w:type="page"/>
       </w:r>
-      <w:bookmarkStart w:id="31" w:name="_Toc407532970"/>
+      <w:bookmarkStart w:id="26" w:name="_Toc407532970"/>
       <w:r>
         <w:lastRenderedPageBreak/>
         <w:t>Ausblick</w:t>
       </w:r>
-      <w:bookmarkEnd w:id="31"/>
+      <w:bookmarkEnd w:id="26"/>
     </w:p>
     <w:p/>
     <w:p>
@@ -4652,12 +4782,12 @@
       <w:r>
         <w:br w:type="page"/>
       </w:r>
-      <w:bookmarkStart w:id="32" w:name="_Toc407532971"/>
+      <w:bookmarkStart w:id="27" w:name="_Toc407532971"/>
       <w:r>
         <w:lastRenderedPageBreak/>
         <w:t>Fazit</w:t>
       </w:r>
-      <w:bookmarkEnd w:id="32"/>
+      <w:bookmarkEnd w:id="27"/>
     </w:p>
     <w:p/>
     <w:p>
@@ -4672,7 +4802,7 @@
         </w:sectPr>
       </w:pPr>
     </w:p>
-    <w:bookmarkStart w:id="33" w:name="_Toc407532972" w:displacedByCustomXml="next"/>
+    <w:bookmarkStart w:id="28" w:name="_Toc407532972" w:displacedByCustomXml="next"/>
     <w:sdt>
       <w:sdtPr>
         <w:rPr>
@@ -4699,7 +4829,7 @@
           <w:r>
             <w:t>Literaturverzeichnis</w:t>
           </w:r>
-          <w:bookmarkEnd w:id="33"/>
+          <w:bookmarkEnd w:id="28"/>
         </w:p>
         <w:sdt>
           <w:sdtPr>
@@ -4875,39 +5005,24 @@
           <w:numId w:val="0"/>
         </w:numPr>
       </w:pPr>
-      <w:bookmarkStart w:id="34" w:name="_Toc407532973"/>
+      <w:bookmarkStart w:id="29" w:name="_Toc407532973"/>
       <w:r>
         <w:lastRenderedPageBreak/>
         <w:t>Abbildungsverzeichnis</w:t>
       </w:r>
-      <w:bookmarkEnd w:id="34"/>
-    </w:p>
-    <w:p>
-      <w:r>
-        <w:fldChar w:fldCharType="begin"/>
-      </w:r>
-      <w:r>
-        <w:instrText xml:space="preserve"> TOC \h \z \c "Abbildung" </w:instrText>
-      </w:r>
-      <w:r>
-        <w:fldChar w:fldCharType="separate"/>
-      </w:r>
-      <w:r>
-        <w:rPr>
-          <w:b/>
-          <w:bCs/>
-          <w:noProof/>
-        </w:rPr>
-        <w:t>Es konnten keine Einträge für ein Abbildungsverzeichnis gefunden werden.</w:t>
-      </w:r>
-      <w:r>
-        <w:rPr>
-          <w:b/>
-          <w:bCs/>
-          <w:noProof/>
-        </w:rPr>
-        <w:fldChar w:fldCharType="end"/>
-      </w:r>
+      <w:bookmarkEnd w:id="29"/>
+    </w:p>
+    <w:p>
+      <w:fldSimple w:instr=" TOC \h \z \c &quot;Abbildung&quot; ">
+        <w:r>
+          <w:rPr>
+            <w:b/>
+            <w:bCs/>
+            <w:noProof/>
+          </w:rPr>
+          <w:t>Es konnten keine Einträge für ein Abbildungsverzeichnis gefunden werden.</w:t>
+        </w:r>
+      </w:fldSimple>
     </w:p>
     <w:p>
       <w:r>
@@ -4922,12 +5037,12 @@
           <w:numId w:val="0"/>
         </w:numPr>
       </w:pPr>
-      <w:bookmarkStart w:id="35" w:name="_Toc407532974"/>
+      <w:bookmarkStart w:id="30" w:name="_Toc407532974"/>
       <w:r>
         <w:lastRenderedPageBreak/>
         <w:t>Abkürzungsverzeichnis</w:t>
       </w:r>
-      <w:bookmarkEnd w:id="35"/>
+      <w:bookmarkEnd w:id="30"/>
     </w:p>
     <w:p>
       <w:pPr>
@@ -4958,12 +5073,12 @@
           <w:lang w:val="fr-FR"/>
         </w:rPr>
       </w:pPr>
-      <w:bookmarkStart w:id="36" w:name="_Toc407532975"/>
+      <w:bookmarkStart w:id="31" w:name="_Toc407532975"/>
       <w:r>
         <w:lastRenderedPageBreak/>
         <w:t>Glossar</w:t>
       </w:r>
-      <w:bookmarkEnd w:id="36"/>
+      <w:bookmarkEnd w:id="31"/>
     </w:p>
     <w:sectPr>
       <w:pgSz w:w="11906" w:h="16838"/>
@@ -5032,7 +5147,7 @@
           <w:rPr>
             <w:noProof/>
           </w:rPr>
-          <w:t>10</w:t>
+          <w:t>14</w:t>
         </w:r>
         <w:r>
           <w:fldChar w:fldCharType="end"/>
@@ -5094,7 +5209,7 @@
           <w:rPr>
             <w:noProof/>
           </w:rPr>
-          <w:t>I</w:t>
+          <w:t>1</w:t>
         </w:r>
         <w:r>
           <w:fldChar w:fldCharType="end"/>
@@ -9460,7 +9575,7 @@
 </file>
 
 <file path=customXml/itemProps1.xml><?xml version="1.0" encoding="utf-8"?>
-<ds:datastoreItem xmlns:ds="http://schemas.openxmlformats.org/officeDocument/2006/customXml" ds:itemID="{9BD6F93D-64AA-43C9-98F9-74096759D663}">
+<ds:datastoreItem xmlns:ds="http://schemas.openxmlformats.org/officeDocument/2006/customXml" ds:itemID="{AE1DBEBF-5B88-44AD-942A-EED6F060D95C}">
   <ds:schemaRefs>
     <ds:schemaRef ds:uri="http://schemas.openxmlformats.org/officeDocument/2006/bibliography"/>
   </ds:schemaRefs>

</xml_diff>

<commit_message>
matrikelnummer + kleine änderungen
</commit_message>
<xml_diff>
--- a/doc/Studienarbeit.docx
+++ b/doc/Studienarbeit.docx
@@ -212,7 +212,35 @@
             </w:r>
             <w:r>
               <w:tab/>
-              <w:t>xx.xx.2014 – yy.yy.2015</w:t>
+              <w:t xml:space="preserve">xx.xx.2014 – </w:t>
+            </w:r>
+            <w:ins w:id="0" w:author="Daene" w:date="2015-01-08T17:08:00Z">
+              <w:r>
+                <w:t>09</w:t>
+              </w:r>
+            </w:ins>
+            <w:del w:id="1" w:author="Daene" w:date="2015-01-08T17:08:00Z">
+              <w:r>
+                <w:delText>yy</w:delText>
+              </w:r>
+            </w:del>
+            <w:r>
+              <w:t>.</w:t>
+            </w:r>
+            <w:ins w:id="2" w:author="Daene" w:date="2015-01-08T17:08:00Z">
+              <w:r>
+                <w:t>01</w:t>
+              </w:r>
+            </w:ins>
+            <w:bookmarkStart w:id="3" w:name="_GoBack"/>
+            <w:bookmarkEnd w:id="3"/>
+            <w:del w:id="4" w:author="Daene" w:date="2015-01-08T17:08:00Z">
+              <w:r>
+                <w:delText>yy</w:delText>
+              </w:r>
+            </w:del>
+            <w:r>
+              <w:t>.2015</w:t>
             </w:r>
           </w:p>
           <w:p>
@@ -231,19 +259,11 @@
             <w:r>
               <w:tab/>
             </w:r>
-            <w:proofErr w:type="spellStart"/>
             <w:r>
               <w:rPr>
                 <w:color w:val="FF0000"/>
               </w:rPr>
-              <w:t>Matrikelnummer</w:t>
-            </w:r>
-            <w:proofErr w:type="spellEnd"/>
-            <w:r>
-              <w:rPr>
-                <w:color w:val="FF0000"/>
-              </w:rPr>
-              <w:t xml:space="preserve"> Michael K,</w:t>
+              <w:t>Matrikelnummer Michael K,</w:t>
             </w:r>
           </w:p>
           <w:p>
@@ -279,8 +299,27 @@
                 <w:color w:val="FF0000"/>
               </w:rPr>
               <w:tab/>
-              <w:t>Matrikelnummer Daniel,</w:t>
             </w:r>
+            <w:ins w:id="5" w:author="Daene" w:date="2015-01-08T17:06:00Z">
+              <w:r>
+                <w:rPr>
+                  <w:rPrChange w:id="6" w:author="Daene" w:date="2015-01-08T17:07:00Z">
+                    <w:rPr>
+                      <w:color w:val="FF0000"/>
+                    </w:rPr>
+                  </w:rPrChange>
+                </w:rPr>
+                <w:t>6014276</w:t>
+              </w:r>
+            </w:ins>
+            <w:del w:id="7" w:author="Daene" w:date="2015-01-08T17:06:00Z">
+              <w:r>
+                <w:rPr>
+                  <w:color w:val="FF0000"/>
+                </w:rPr>
+                <w:delText>Matrikelnummer Daniel,</w:delText>
+              </w:r>
+            </w:del>
           </w:p>
           <w:p>
             <w:pPr>
@@ -393,11 +432,11 @@
           <w:numId w:val="0"/>
         </w:numPr>
       </w:pPr>
-      <w:bookmarkStart w:id="0" w:name="_Toc407532944"/>
+      <w:bookmarkStart w:id="8" w:name="_Toc407532944"/>
       <w:r>
         <w:t>Eidesstattliche Erklärung</w:t>
       </w:r>
-      <w:bookmarkEnd w:id="0"/>
+      <w:bookmarkEnd w:id="8"/>
     </w:p>
     <w:p>
       <w:pPr>
@@ -663,12 +702,12 @@
           <w:numId w:val="0"/>
         </w:numPr>
       </w:pPr>
-      <w:bookmarkStart w:id="1" w:name="_Toc407532945"/>
+      <w:bookmarkStart w:id="9" w:name="_Toc407532945"/>
       <w:r>
         <w:lastRenderedPageBreak/>
         <w:t>Kurzfassung</w:t>
       </w:r>
-      <w:bookmarkEnd w:id="1"/>
+      <w:bookmarkEnd w:id="9"/>
     </w:p>
     <w:p>
       <w:r>
@@ -686,7 +725,7 @@
           <w:lang w:val="en-US"/>
         </w:rPr>
       </w:pPr>
-      <w:bookmarkStart w:id="2" w:name="_Toc407532946"/>
+      <w:bookmarkStart w:id="10" w:name="_Toc407532946"/>
       <w:r>
         <w:rPr>
           <w:lang w:val="en-US"/>
@@ -694,7 +733,7 @@
         <w:lastRenderedPageBreak/>
         <w:t>Abstract</w:t>
       </w:r>
-      <w:bookmarkEnd w:id="2"/>
+      <w:bookmarkEnd w:id="10"/>
     </w:p>
     <w:p>
       <w:pPr>
@@ -740,12 +779,12 @@
         </w:rPr>
         <w:br w:type="page"/>
       </w:r>
-      <w:bookmarkStart w:id="3" w:name="_Toc407532947"/>
+      <w:bookmarkStart w:id="11" w:name="_Toc407532947"/>
       <w:r>
         <w:lastRenderedPageBreak/>
         <w:t>Inhalt</w:t>
       </w:r>
-      <w:bookmarkEnd w:id="3"/>
+      <w:bookmarkEnd w:id="11"/>
     </w:p>
     <w:p>
       <w:pPr>
@@ -3595,23 +3634,15 @@
           <w:numId w:val="17"/>
         </w:numPr>
       </w:pPr>
-      <w:bookmarkStart w:id="4" w:name="_Toc407532948"/>
+      <w:bookmarkStart w:id="12" w:name="_Toc407532948"/>
       <w:r>
         <w:t>Einleitung</w:t>
       </w:r>
-      <w:bookmarkEnd w:id="4"/>
-    </w:p>
-    <w:p>
-      <w:r>
-        <w:t xml:space="preserve">Simulationen wie die </w:t>
-      </w:r>
-      <w:proofErr w:type="spellStart"/>
-      <w:r>
-        <w:t>Robocup</w:t>
-      </w:r>
-      <w:proofErr w:type="spellEnd"/>
-      <w:r>
-        <w:t xml:space="preserve"> Simulation League bieten Interessierten eine Fläche zur Entwicklung und Forschung an Künstlicher Intelligenz. Nur was hinter der Simulation an Aufwand für den reibungslosen Betrieb getätigt wird oder was an Technologien verwendet wird ist </w:t>
+      <w:bookmarkEnd w:id="12"/>
+    </w:p>
+    <w:p>
+      <w:r>
+        <w:t xml:space="preserve">Simulationen wie die Robocup Simulation League bieten Interessierten eine Fläche zur Entwicklung und Forschung an Künstlicher Intelligenz. Nur was hinter der Simulation an Aufwand für den reibungslosen Betrieb getätigt wird oder was an Technologien verwendet wird ist </w:t>
       </w:r>
       <w:r>
         <w:t xml:space="preserve">weitestgehend </w:t>
@@ -3640,23 +3671,7 @@
         <w:t>as fertige Projekt soll auch dem</w:t>
       </w:r>
       <w:r>
-        <w:t xml:space="preserve"> Spieler ein Gefühl für Logik vermitteln, die von der Aufmachung von </w:t>
-      </w:r>
-      <w:proofErr w:type="spellStart"/>
-      <w:r>
-        <w:t>Robocup</w:t>
-      </w:r>
-      <w:proofErr w:type="spellEnd"/>
-      <w:r>
-        <w:t xml:space="preserve"> zuerst abgeschreckt waren. Damit wird die Zielgruppe erweitert und man erreicht auch Spieler im </w:t>
-      </w:r>
-      <w:proofErr w:type="spellStart"/>
-      <w:r>
-        <w:t>Casualbereich</w:t>
-      </w:r>
-      <w:proofErr w:type="spellEnd"/>
-      <w:r>
-        <w:t>.</w:t>
+        <w:t xml:space="preserve"> Spieler ein Gefühl für Logik vermitteln, die von der Aufmachung von Robocup zuerst abgeschreckt waren. Damit wird die Zielgruppe erweitert und man erreicht auch Spieler im Casualbereich.</w:t>
       </w:r>
     </w:p>
     <w:p>
@@ -3668,12 +3683,12 @@
       <w:pPr>
         <w:pStyle w:val="berschrift1"/>
       </w:pPr>
-      <w:bookmarkStart w:id="5" w:name="_Toc407532949"/>
+      <w:bookmarkStart w:id="13" w:name="_Toc407532949"/>
       <w:r>
         <w:lastRenderedPageBreak/>
         <w:t>Aufgabenstellung</w:t>
       </w:r>
-      <w:bookmarkEnd w:id="5"/>
+      <w:bookmarkEnd w:id="13"/>
     </w:p>
     <w:p>
       <w:r>
@@ -3700,22 +3715,22 @@
       <w:r>
         <w:br w:type="page"/>
       </w:r>
-      <w:bookmarkStart w:id="6" w:name="_Toc407532950"/>
+      <w:bookmarkStart w:id="14" w:name="_Toc407532950"/>
       <w:r>
         <w:lastRenderedPageBreak/>
         <w:t>Stand der Technik</w:t>
       </w:r>
-      <w:bookmarkEnd w:id="6"/>
+      <w:bookmarkEnd w:id="14"/>
     </w:p>
     <w:p>
       <w:pPr>
         <w:pStyle w:val="berschrift2"/>
       </w:pPr>
-      <w:bookmarkStart w:id="7" w:name="_Toc406781343"/>
+      <w:bookmarkStart w:id="15" w:name="_Toc406781343"/>
       <w:r>
         <w:t>Einleitung</w:t>
       </w:r>
-      <w:bookmarkEnd w:id="7"/>
+      <w:bookmarkEnd w:id="15"/>
     </w:p>
     <w:p>
       <w:r>
@@ -3742,9 +3757,16 @@
       </w:r>
     </w:p>
     <w:p>
-      <w:r>
-        <w:t>http://de.wikipedia.org/wiki/Liste_von_Spiel-Engines</w:t>
-      </w:r>
+      <w:pPr>
+        <w:rPr>
+          <w:del w:id="16" w:author="Daene" w:date="2015-01-08T17:04:00Z"/>
+        </w:rPr>
+      </w:pPr>
+      <w:del w:id="17" w:author="Daene" w:date="2015-01-08T17:04:00Z">
+        <w:r>
+          <w:delText>http://de.wikipedia.org/wiki/Liste_von_Spiel-Engines</w:delText>
+        </w:r>
+      </w:del>
     </w:p>
     <w:p>
       <w:pPr>
@@ -3769,15 +3791,7 @@
     </w:p>
     <w:p>
       <w:r>
-        <w:t xml:space="preserve">Source Engine wird von </w:t>
-      </w:r>
-      <w:proofErr w:type="spellStart"/>
-      <w:r>
-        <w:t>Valve</w:t>
-      </w:r>
-      <w:proofErr w:type="spellEnd"/>
-      <w:r>
-        <w:t xml:space="preserve"> entwickelt und ist durch die weit verbreiteten Spiele, die mit ihr Entwickelt wurden, bekannt. Dazu gehört neben Half Life 2 oder Counter Strike: Source auch Portal.</w:t>
+        <w:t>Source Engine wird von Valve entwickelt und ist durch die weit verbreiteten Spiele, die mit ihr Entwickelt wurden, bekannt. Dazu gehört neben Half Life 2 oder Counter Strike: Source auch Portal.</w:t>
       </w:r>
     </w:p>
     <w:p>
@@ -3793,81 +3807,69 @@
     <w:p/>
     <w:p>
       <w:r>
+        <w:t>Ein Problem mit der Source Engine ist, dass sie nicht frei verwendet werden kann sondern kostenpflichtig lizensiert werden muss.</w:t>
+      </w:r>
+    </w:p>
+    <w:p>
+      <w:pPr>
+        <w:pStyle w:val="berschrift3"/>
+      </w:pPr>
+      <w:r>
         <w:lastRenderedPageBreak/>
-        <w:t>Ein Problem mit der Source Engine ist, dass sie nicht frei verwendet werden kann sondern kostenpflichtig lizensiert werden muss.</w:t>
-      </w:r>
-    </w:p>
-    <w:p>
-      <w:pPr>
-        <w:pStyle w:val="berschrift3"/>
-      </w:pPr>
-      <w:proofErr w:type="spellStart"/>
-      <w:r>
         <w:t>Unity</w:t>
       </w:r>
-      <w:proofErr w:type="spellEnd"/>
-    </w:p>
-    <w:p>
-      <w:hyperlink r:id="rId13" w:history="1">
+    </w:p>
+    <w:p>
+      <w:pPr>
+        <w:rPr>
+          <w:del w:id="18" w:author="Daene" w:date="2015-01-08T17:04:00Z"/>
+        </w:rPr>
+      </w:pPr>
+      <w:del w:id="19" w:author="Daene" w:date="2015-01-08T17:04:00Z">
+        <w:r>
+          <w:fldChar w:fldCharType="begin"/>
+        </w:r>
+        <w:r>
+          <w:delInstrText xml:space="preserve"> HYPERLINK "http://de.wikipedia.org/wiki/Unity_%28Spiel-Engine%29" </w:delInstrText>
+        </w:r>
+        <w:r>
+          <w:fldChar w:fldCharType="separate"/>
+        </w:r>
         <w:r>
           <w:rPr>
             <w:rStyle w:val="Hyperlink"/>
           </w:rPr>
-          <w:t>http://de.wikipedia.org/wiki/Unity_%28Spiel-Engine%29</w:t>
-        </w:r>
-      </w:hyperlink>
-    </w:p>
-    <w:p>
-      <w:r>
-        <w:t>http://unity3d.com/unity/licenses</w:t>
-      </w:r>
-    </w:p>
-    <w:p>
-      <w:r>
-        <w:t xml:space="preserve">Die Engine </w:t>
-      </w:r>
-      <w:proofErr w:type="spellStart"/>
-      <w:r>
-        <w:t>Unity</w:t>
-      </w:r>
-      <w:proofErr w:type="spellEnd"/>
-      <w:r>
-        <w:t xml:space="preserve"> wird von </w:t>
-      </w:r>
-      <w:proofErr w:type="spellStart"/>
-      <w:r>
-        <w:t>Unity</w:t>
-      </w:r>
-      <w:proofErr w:type="spellEnd"/>
-      <w:r>
-        <w:t xml:space="preserve"> Technologies entwickelt und unterstützt, wie die Source Engine, sowohl Grafik als auch Physikberechnungen. Ein großer Vorteil von </w:t>
-      </w:r>
-      <w:proofErr w:type="spellStart"/>
-      <w:r>
-        <w:t>Unity</w:t>
-      </w:r>
-      <w:proofErr w:type="spellEnd"/>
-      <w:r>
-        <w:t xml:space="preserve"> ist die große Anzahl der unterstützten Plattformen. Neben den Betriebssystemen Windows, Mac und Linux und den bekanntesten Konsolen (Playstation 3, Xbox360, Nintendo Wii) unterstützt </w:t>
-      </w:r>
-      <w:proofErr w:type="spellStart"/>
-      <w:r>
-        <w:t>Unity</w:t>
-      </w:r>
-      <w:proofErr w:type="spellEnd"/>
-      <w:r>
-        <w:t xml:space="preserve"> auch Smartphones (iOS, Android, Windows Phone) und weitere Plattformen.</w:t>
+          <w:delText>http://de.wikipedia.org/wiki/Unity_%28Spiel-Engine%29</w:delText>
+        </w:r>
+        <w:r>
+          <w:rPr>
+            <w:rStyle w:val="Hyperlink"/>
+          </w:rPr>
+          <w:fldChar w:fldCharType="end"/>
+        </w:r>
+      </w:del>
+    </w:p>
+    <w:p>
+      <w:pPr>
+        <w:rPr>
+          <w:del w:id="20" w:author="Daene" w:date="2015-01-08T17:04:00Z"/>
+        </w:rPr>
+      </w:pPr>
+      <w:del w:id="21" w:author="Daene" w:date="2015-01-08T17:04:00Z">
+        <w:r>
+          <w:delText>http://unity3d.com/unity/licenses</w:delText>
+        </w:r>
+      </w:del>
+    </w:p>
+    <w:p>
+      <w:r>
+        <w:t>Die Engine Unity wird von Unity Technologies entwickelt und unterstützt, wie die Source Engine, sowohl Grafik als auch Physikberechnungen. Ein großer Vorteil von Unity ist die große Anzahl der unterstützten Plattformen. Neben den Betriebssystemen Windows, Mac und Linux und den bekanntesten Konsolen (Playstation 3, Xbox360, Nintendo Wii) unterstützt Unity auch Smartphones (iOS, Android, Windows Phone) und weitere Plattformen.</w:t>
       </w:r>
     </w:p>
     <w:p/>
     <w:p>
-      <w:proofErr w:type="spellStart"/>
-      <w:r>
-        <w:t>Unity</w:t>
-      </w:r>
-      <w:proofErr w:type="spellEnd"/>
-      <w:r>
-        <w:t xml:space="preserve"> bietet eine Gratisversion und eine Pro-Version an, die für 1500$ erworben werden kann.</w:t>
+      <w:r>
+        <w:t>Unity bietet eine Gratisversion und eine Pro-Version an, die für 1500$ erworben werden kann.</w:t>
       </w:r>
     </w:p>
     <w:p>
@@ -3877,27 +3879,30 @@
           <w:lang w:val="en-US"/>
         </w:rPr>
       </w:pPr>
-      <w:bookmarkStart w:id="8" w:name="_Toc406781344"/>
+      <w:bookmarkStart w:id="22" w:name="_Toc406781344"/>
       <w:r>
         <w:rPr>
           <w:lang w:val="en-US"/>
         </w:rPr>
         <w:t>Unreal Engine 4</w:t>
       </w:r>
-      <w:bookmarkEnd w:id="8"/>
+      <w:bookmarkEnd w:id="22"/>
     </w:p>
     <w:p>
       <w:pPr>
         <w:rPr>
+          <w:del w:id="23" w:author="Daene" w:date="2015-01-08T17:04:00Z"/>
           <w:lang w:val="en-US"/>
         </w:rPr>
       </w:pPr>
-      <w:r>
-        <w:rPr>
-          <w:lang w:val="en-US"/>
-        </w:rPr>
-        <w:t>https://www.unrealengine.com/what-is-unreal-engine-4</w:t>
-      </w:r>
+      <w:del w:id="24" w:author="Daene" w:date="2015-01-08T17:04:00Z">
+        <w:r>
+          <w:rPr>
+            <w:lang w:val="en-US"/>
+          </w:rPr>
+          <w:delText>https://www.unrealengine.com/what-is-unreal-engine-4</w:delText>
+        </w:r>
+      </w:del>
     </w:p>
     <w:p>
       <w:pPr>
@@ -3906,53 +3911,13 @@
         </w:tabs>
       </w:pPr>
       <w:r>
-        <w:t xml:space="preserve">Unreal Engine wird von </w:t>
-      </w:r>
-      <w:proofErr w:type="spellStart"/>
-      <w:r>
-        <w:t>Epic</w:t>
-      </w:r>
-      <w:proofErr w:type="spellEnd"/>
-      <w:r>
-        <w:t xml:space="preserve"> Games entwickelt und ist auf allen verbreiteten Computer-Betriebssystemen lauffähig. Neben diesen unterstützt es allerdings auch die neue Konsolengeneration mit Playstation 4 und Xbox </w:t>
-      </w:r>
-      <w:proofErr w:type="spellStart"/>
-      <w:r>
-        <w:t>One</w:t>
-      </w:r>
-      <w:proofErr w:type="spellEnd"/>
-      <w:r>
-        <w:t>, sowie mobile Anwendungen mit iOS oder Android.</w:t>
+        <w:t>Unreal Engine wird von Epic Games entwickelt und ist auf allen verbreiteten Computer-Betriebssystemen lauffähig. Neben diesen unterstützt es allerdings auch die neue Konsolengeneration mit Playstation 4 und Xbox One, sowie mobile Anwendungen mit iOS oder Android.</w:t>
       </w:r>
     </w:p>
     <w:p/>
     <w:p>
       <w:r>
-        <w:t xml:space="preserve">Seit der erstmaligen Verwendung der Unreal Engine im Computerspiel „Unreal“ im Jahr 1998 konnten viele, teilweise sehr bekannte Spiele erfolgreich auf der Engine aufbauen. Die Unreal Engine 4, das aktuellste Framework der Reihe, wurde in Spielen wie </w:t>
-      </w:r>
-      <w:proofErr w:type="spellStart"/>
-      <w:r>
-        <w:t>Tekken</w:t>
-      </w:r>
-      <w:proofErr w:type="spellEnd"/>
-      <w:r>
-        <w:t xml:space="preserve"> 7 oder </w:t>
-      </w:r>
-      <w:proofErr w:type="spellStart"/>
-      <w:r>
-        <w:t>Kingdom</w:t>
-      </w:r>
-      <w:proofErr w:type="spellEnd"/>
-      <w:r>
-        <w:t xml:space="preserve"> </w:t>
-      </w:r>
-      <w:proofErr w:type="spellStart"/>
-      <w:r>
-        <w:t>Hearts</w:t>
-      </w:r>
-      <w:proofErr w:type="spellEnd"/>
-      <w:r>
-        <w:t xml:space="preserve"> 3 eingesetzt.</w:t>
+        <w:t>Seit der erstmaligen Verwendung der Unreal Engine im Computerspiel „Unreal“ im Jahr 1998 konnten viele, teilweise sehr bekannte Spiele erfolgreich auf der Engine aufbauen. Die Unreal Engine 4, das aktuellste Framework der Reihe, wurde in Spielen wie Tekken 7 oder Kingdom Hearts 3 eingesetzt.</w:t>
       </w:r>
     </w:p>
     <w:p/>
@@ -3966,26 +3931,28 @@
         <w:pStyle w:val="berschrift3"/>
       </w:pPr>
       <w:r>
+        <w:t>Verwendung im Projekt</w:t>
+      </w:r>
+    </w:p>
+    <w:p>
+      <w:r>
+        <w:t xml:space="preserve">Da die erwähnten Frameworks sich im Funktionsumfang kaum bis überhaupt nicht unterscheiden war die Auswahl der geeigneten Engine nicht ohne weiteres möglich. </w:t>
+      </w:r>
+    </w:p>
+    <w:p>
+      <w:pPr>
+        <w:tabs>
+          <w:tab w:val="left" w:pos="2940"/>
+        </w:tabs>
+      </w:pPr>
+      <w:r>
+        <w:t>Eines der Hauptmerkmale, die für die Entscheidung relevant waren, war der Preis und die Lizensierung des Produkts.</w:t>
+      </w:r>
+      <w:r>
+        <w:br/>
+      </w:r>
+      <w:r>
         <w:lastRenderedPageBreak/>
-        <w:t>Verwendung im Projekt</w:t>
-      </w:r>
-    </w:p>
-    <w:p>
-      <w:r>
-        <w:t xml:space="preserve">Da die erwähnten Frameworks sich im Funktionsumfang kaum bis überhaupt nicht unterscheiden war die Auswahl der geeigneten Engine nicht ohne weiteres möglich. </w:t>
-      </w:r>
-    </w:p>
-    <w:p>
-      <w:pPr>
-        <w:tabs>
-          <w:tab w:val="left" w:pos="2940"/>
-        </w:tabs>
-      </w:pPr>
-      <w:r>
-        <w:t>Eines der Hauptmerkmale, die für die Entscheidung relevant waren, war der Preis und die Lizensierung des Produkts.</w:t>
-      </w:r>
-      <w:r>
-        <w:br/>
         <w:t>Durch diese Betrachtung wurde schnell klar, dass die Source Engine für dieses Projekt nicht in Frage kommt, da hier keine Möglichkeit zur freien Verwendung existiert.</w:t>
       </w:r>
       <w:r>
@@ -3997,23 +3964,7 @@
       </w:r>
       <w:r>
         <w:br/>
-        <w:t xml:space="preserve">Aus diesem Grund muss der Code der Game-Engine um eine Schnittstelle erweitert werden, die die Befehle von der KI entgegennimmt. Bei der </w:t>
-      </w:r>
-      <w:proofErr w:type="spellStart"/>
-      <w:r>
-        <w:t>Unity</w:t>
-      </w:r>
-      <w:proofErr w:type="spellEnd"/>
-      <w:r>
-        <w:t xml:space="preserve">-Engine ist dies nicht möglich, da dieses Framework in der Gratis-Version keine Erweiterung des Quellcodes um </w:t>
-      </w:r>
-      <w:proofErr w:type="spellStart"/>
-      <w:r>
-        <w:t>Plugins</w:t>
-      </w:r>
-      <w:proofErr w:type="spellEnd"/>
-      <w:r>
-        <w:t xml:space="preserve"> zulässt.</w:t>
+        <w:t>Aus diesem Grund muss der Code der Game-Engine um eine Schnittstelle erweitert werden, die die Befehle von der KI entgegennimmt. Bei der Unity-Engine ist dies nicht möglich, da dieses Framework in der Gratis-Version keine Erweiterung des Quellcodes um Plugins zulässt.</w:t>
       </w:r>
     </w:p>
     <w:p/>
@@ -4027,8 +3978,26 @@
         <w:pStyle w:val="berschrift2"/>
       </w:pPr>
       <w:r>
-        <w:t>Scripting-Ansätze</w:t>
-      </w:r>
+        <w:t>Scripting-Ans</w:t>
+      </w:r>
+      <w:ins w:id="25" w:author="Daene" w:date="2015-01-08T17:05:00Z">
+        <w:r>
+          <w:t>a</w:t>
+        </w:r>
+      </w:ins>
+      <w:del w:id="26" w:author="Daene" w:date="2015-01-08T17:05:00Z">
+        <w:r>
+          <w:delText>ä</w:delText>
+        </w:r>
+      </w:del>
+      <w:r>
+        <w:t>tz</w:t>
+      </w:r>
+      <w:del w:id="27" w:author="Daene" w:date="2015-01-08T17:05:00Z">
+        <w:r>
+          <w:delText>e</w:delText>
+        </w:r>
+      </w:del>
     </w:p>
     <w:p>
       <w:pPr>
@@ -4045,96 +4014,51 @@
     </w:p>
     <w:p>
       <w:r>
-        <w:t xml:space="preserve">Hierbei fiel die Wahl auf eine </w:t>
-      </w:r>
-      <w:proofErr w:type="spellStart"/>
-      <w:r>
-        <w:t>Scriptsprache</w:t>
-      </w:r>
-      <w:proofErr w:type="spellEnd"/>
-      <w:r>
-        <w:t>, da diese typischerweise leichtgewichtig und einfach zu erlernen sind.</w:t>
+        <w:t>Hierbei fiel die Wahl auf eine Scriptsprache, da diese typischerweise leichtgewichtig und einfach zu erlernen sind.</w:t>
       </w:r>
     </w:p>
     <w:p>
       <w:pPr>
         <w:pStyle w:val="berschrift3"/>
       </w:pPr>
-      <w:proofErr w:type="spellStart"/>
       <w:r>
         <w:t>Lua</w:t>
       </w:r>
-      <w:proofErr w:type="spellEnd"/>
-    </w:p>
-    <w:p>
-      <w:r>
-        <w:t>https://en.wikipedia.org/wiki/Lua_%28programming_language%29</w:t>
-      </w:r>
-    </w:p>
-    <w:p>
-      <w:proofErr w:type="spellStart"/>
+    </w:p>
+    <w:p>
+      <w:pPr>
+        <w:rPr>
+          <w:del w:id="28" w:author="Daene" w:date="2015-01-08T17:05:00Z"/>
+        </w:rPr>
+      </w:pPr>
+      <w:del w:id="29" w:author="Daene" w:date="2015-01-08T17:05:00Z">
+        <w:r>
+          <w:delText>https://en.wikipedia.org/wiki/Lua_%28programming_language%29</w:delText>
+        </w:r>
+      </w:del>
+    </w:p>
+    <w:p>
+      <w:r>
+        <w:t>Lua ist eine leichtgewichtige Scriptsprache und kann auf verschiedenen Plattformen eingesetzt werden. Dabei bietet Lua eine Menge von Basisfunktionen die zur Behandlung eines Problems erweitert werden können. Da Lua leicht einzubinden und zu erlernen ist wird die Sprache bereits in vielen Programmen, unter anderem in Videospielen wie Garrys Mod, eingesetzt.</w:t>
+      </w:r>
+    </w:p>
+    <w:p/>
+    <w:p>
+      <w:pPr>
+        <w:pStyle w:val="berschrift2"/>
+      </w:pPr>
+      <w:bookmarkStart w:id="30" w:name="_Toc407532954"/>
       <w:r>
         <w:lastRenderedPageBreak/>
-        <w:t>Lua</w:t>
-      </w:r>
-      <w:proofErr w:type="spellEnd"/>
-      <w:r>
-        <w:t xml:space="preserve"> ist eine leichtgewichtige </w:t>
-      </w:r>
-      <w:proofErr w:type="spellStart"/>
-      <w:r>
-        <w:t>Scriptsprache</w:t>
-      </w:r>
-      <w:proofErr w:type="spellEnd"/>
-      <w:r>
-        <w:t xml:space="preserve"> und kann auf verschiedenen Plattformen eingesetzt werden. Dabei bietet </w:t>
-      </w:r>
-      <w:proofErr w:type="spellStart"/>
-      <w:r>
-        <w:t>Lua</w:t>
-      </w:r>
-      <w:proofErr w:type="spellEnd"/>
-      <w:r>
-        <w:t xml:space="preserve"> eine Menge von Basisfunktionen die zur Behandlung eines Problems erweitert werden können. Da </w:t>
-      </w:r>
-      <w:proofErr w:type="spellStart"/>
-      <w:r>
-        <w:t>Lua</w:t>
-      </w:r>
-      <w:proofErr w:type="spellEnd"/>
-      <w:r>
-        <w:t xml:space="preserve"> leicht einzubinden und zu erlernen ist wird die Sprache bereits in vielen Programmen, unter anderem in Videospielen wie Garrys </w:t>
-      </w:r>
-      <w:proofErr w:type="spellStart"/>
-      <w:r>
-        <w:t>Mod</w:t>
-      </w:r>
-      <w:proofErr w:type="spellEnd"/>
-      <w:r>
-        <w:t>, eingesetzt.</w:t>
-      </w:r>
-    </w:p>
-    <w:p/>
-    <w:p>
-      <w:pPr>
-        <w:pStyle w:val="berschrift2"/>
-      </w:pPr>
-      <w:bookmarkStart w:id="9" w:name="_Toc407532954"/>
-      <w:r>
         <w:t>Robo Cup</w:t>
       </w:r>
-      <w:bookmarkEnd w:id="9"/>
-    </w:p>
-    <w:p>
-      <w:proofErr w:type="spellStart"/>
-      <w:r>
-        <w:t>RoboCup</w:t>
-      </w:r>
-      <w:proofErr w:type="spellEnd"/>
-      <w:r>
-        <w:t xml:space="preserve"> ist ein Wettbewerb, bei dem es um Robotik und künstliche Intelligenz geht. Im Wettbewerb gibt es verschiedene Kategorien, in denen die Teams gegeneinander antreten. Als Gemeinsamkeit haben alle Kategorien, dass </w:t>
-      </w:r>
-      <w:ins w:id="10" w:author="Kekeisen Michael" w:date="2015-01-07T23:16:00Z">
+      <w:bookmarkEnd w:id="30"/>
+    </w:p>
+    <w:p>
+      <w:r>
+        <w:t xml:space="preserve">RoboCup ist ein Wettbewerb, bei dem es um Robotik und künstliche Intelligenz geht. Im Wettbewerb gibt es verschiedene Kategorien, in denen die Teams gegeneinander antreten. Als Gemeinsamkeit haben alle Kategorien, dass </w:t>
+      </w:r>
+      <w:ins w:id="31" w:author="Kekeisen Michael" w:date="2015-01-07T23:16:00Z">
         <w:r>
           <w:t xml:space="preserve">es </w:t>
         </w:r>
@@ -4183,15 +4107,7 @@
     </w:p>
     <w:p>
       <w:r>
-        <w:t xml:space="preserve">Im Gegensatz zu den Kategorien, bei denen die Robotik im Vordergrund steht, ist die Simulation League in Bezug auf die Aufgabenstellung sehr interessant. In der </w:t>
-      </w:r>
-      <w:proofErr w:type="spellStart"/>
-      <w:r>
-        <w:t>RoboCup</w:t>
-      </w:r>
-      <w:proofErr w:type="spellEnd"/>
-      <w:r>
-        <w:t xml:space="preserve"> Simulation League werden zwei Teams mit jeweils bis zu elf Spielern simuliert. Die Simulation League gibt es in zwei Varianten: Eine 2D-Version und eine 3D-Version.</w:t>
+        <w:t>Im Gegensatz zu den Kategorien, bei denen die Robotik im Vordergrund steht, ist die Simulation League in Bezug auf die Aufgabenstellung sehr interessant. In der RoboCup Simulation League werden zwei Teams mit jeweils bis zu elf Spielern simuliert. Die Simulation League gibt es in zwei Varianten: Eine 2D-Version und eine 3D-Version.</w:t>
       </w:r>
     </w:p>
     <w:p>
@@ -4201,28 +4117,11 @@
     </w:p>
     <w:p>
       <w:r>
-        <w:t xml:space="preserve">Die 3D-Version bietet eine komplexere </w:t>
-      </w:r>
-      <w:proofErr w:type="spellStart"/>
-      <w:r>
-        <w:t>Physikengine</w:t>
-      </w:r>
-      <w:proofErr w:type="spellEnd"/>
-      <w:r>
-        <w:t xml:space="preserve">, welche entsprechend dreidimensionale Bewegungen des Balls ermöglicht. Dadurch wird das Spielverhalten realistischer. Die </w:t>
-      </w:r>
-      <w:proofErr w:type="spellStart"/>
-      <w:r>
-        <w:t>RoboCup</w:t>
-      </w:r>
-      <w:proofErr w:type="spellEnd"/>
-      <w:r>
-        <w:t xml:space="preserve"> Simulation League hat jedoch weiterhin die Simulation von Fußballrobotern im Vordergrund.</w:t>
-      </w:r>
-    </w:p>
-    <w:p>
-      <w:r>
-        <w:lastRenderedPageBreak/>
+        <w:t>Die 3D-Version bietet eine komplexere Physikengine, welche entsprechend dreidimensionale Bewegungen des Balls ermöglicht. Dadurch wird das Spielverhalten realistischer. Die RoboCup Simulation League hat jedoch weiterhin die Simulation von Fußballrobotern im Vordergrund.</w:t>
+      </w:r>
+    </w:p>
+    <w:p>
+      <w:r>
         <w:t>Technisch basiert die Umsetzung der Simulation League auf einer Client-Server-Architektur (vgl. </w:t>
       </w:r>
       <w:sdt>
@@ -4258,21 +4157,14 @@
     </w:p>
     <w:p>
       <w:r>
+        <w:lastRenderedPageBreak/>
         <w:t>Die Programmierung der Clients ist in verschiedenen Programmiersprachen möglich, wodurch die Gestaltung der Spielerintelligenz sehr flexibel gestaltet. Es ist möglich das Spielverhalten individuell für einzelne Spieler zu gestalten, aber auch das Zusammenspiel der Spieler im Team kann gestaltet werden. Dazu stehen Kommunikationsmechanismen zwischen den Spielern zur Verfügung.</w:t>
       </w:r>
     </w:p>
     <w:p/>
     <w:p>
       <w:r>
-        <w:t xml:space="preserve">Viele Ansätze aus der </w:t>
-      </w:r>
-      <w:proofErr w:type="spellStart"/>
-      <w:r>
-        <w:t>RoboCup</w:t>
-      </w:r>
-      <w:proofErr w:type="spellEnd"/>
-      <w:r>
-        <w:t xml:space="preserve"> Simulation League können für die Aufgabenstellung übernommen werden. Zum einen ist die Kommunikation der Spieler untereinander ein interessanter und wichtiger Punkt für die Entwicklung komplexer Spielzüge. Auch die unabhängige Programmierung der Spielerlogik von einer Kontrollinstanz, die Regeln und Physik der Simulation sicherstellt, ist ein guter Ansatz um Flexibilität zu gewährleisten.</w:t>
+        <w:t>Viele Ansätze aus der RoboCup Simulation League können für die Aufgabenstellung übernommen werden. Zum einen ist die Kommunikation der Spieler untereinander ein interessanter und wichtiger Punkt für die Entwicklung komplexer Spielzüge. Auch die unabhängige Programmierung der Spielerlogik von einer Kontrollinstanz, die Regeln und Physik der Simulation sicherstellt, ist ein guter Ansatz um Flexibilität zu gewährleisten.</w:t>
       </w:r>
     </w:p>
     <w:p/>
@@ -4280,27 +4172,24 @@
       <w:pPr>
         <w:pStyle w:val="berschrift2"/>
       </w:pPr>
-      <w:bookmarkStart w:id="11" w:name="_Toc407532955"/>
+      <w:bookmarkStart w:id="32" w:name="_Toc407532955"/>
       <w:r>
         <w:t>Künstliche Intelligenz</w:t>
       </w:r>
-      <w:bookmarkEnd w:id="11"/>
+      <w:bookmarkEnd w:id="32"/>
     </w:p>
     <w:p>
       <w:r>
         <w:t xml:space="preserve">Künstliche Intelligenz beschäftigt sich mit </w:t>
       </w:r>
-      <w:del w:id="12" w:author="Kekeisen Michael" w:date="2015-01-07T23:18:00Z">
+      <w:del w:id="33" w:author="Kekeisen Michael" w:date="2015-01-07T23:18:00Z">
         <w:r>
           <w:delText xml:space="preserve">Wegen </w:delText>
         </w:r>
       </w:del>
-      <w:ins w:id="13" w:author="Kekeisen Michael" w:date="2015-01-07T23:18:00Z">
-        <w:r>
-          <w:t>Möglichkeiten</w:t>
-        </w:r>
-        <w:r>
-          <w:t xml:space="preserve"> </w:t>
+      <w:ins w:id="34" w:author="Kekeisen Michael" w:date="2015-01-07T23:18:00Z">
+        <w:r>
+          <w:t xml:space="preserve">Möglichkeiten </w:t>
         </w:r>
       </w:ins>
       <w:r>
@@ -4345,12 +4234,12 @@
     </w:p>
     <w:p>
       <w:r>
+        <w:t>Ansätze der künstlichen Intelligenz sind zum Beispiel im Gebiet des Data Mining zu sehen. Mit der Technik soll die Wissensdarstellung und die Wissensverarbeitung unterstützt werden. Hier werden die Methoden verwendet um Muster und Regeln aus großen Datenmengen zu extrahieren. Diese Methoden können Informationen und Zusammenhänge finden, die für den Menschen so nicht erkennbar wären.</w:t>
+      </w:r>
+    </w:p>
+    <w:p>
+      <w:r>
         <w:lastRenderedPageBreak/>
-        <w:t>Ansätze der künstlichen Intelligenz sind zum Beispiel im Gebiet des Data Mining zu sehen. Mit der Technik soll die Wissensdarstellung und die Wissensverarbeitung unterstützt werden. Hier werden die Methoden verwendet um Muster und Regeln aus großen Datenmengen zu extrahieren. Diese Methoden können Informationen und Zusammenhänge finden, die für den Menschen so nicht erkennbar wären.</w:t>
-      </w:r>
-    </w:p>
-    <w:p>
-      <w:r>
         <w:t>Auch im Bereich der Spracherkennung ist die künstliche Intelligenz vertreten. Hier geht es darum das Gesprochene zu verstehen und zu verarbeiten. Dazu muss der Computer in der Lage sein nicht nur die Syntaktik der Sprache zu verstehen sondern auch die Semantik. Das bedeutet der Computer muss ein ähnliches Verständnis für die Sprache besitzen wie der Mensch um sie zu verstehen. Die Darstellung der Sprache über ihre Grammatik ist hierzu ein anzutreffender Ansatz.</w:t>
       </w:r>
     </w:p>
@@ -4403,11 +4292,7 @@
     <w:p/>
     <w:p>
       <w:r>
-        <w:t xml:space="preserve">Das Thema künstliche Intelligenz hat Relevanz für diese Studienarbeit, da die Spieler basieren auf bekannten Informationen Aktionen ausführen sollen. Diese Informationen können die eigene Position, den Erschöpfungszustand, die Position </w:t>
-      </w:r>
-      <w:r>
-        <w:lastRenderedPageBreak/>
-        <w:t xml:space="preserve">des Balls, der Mitspieler und der Gegner sein. Aber auch Informationen über den Spielstand oder Beobachtungen über die gegnerische Strategie kommen in Frage. Auf Basis dieser Informationen können weitere Informationen abgeleitet werden und so Schlüsse über den Spielverlauf und die notwendige Strategie getroffen werden. Darauf aufbauend kann der Spieler Aktionen durchführen. </w:t>
+        <w:t xml:space="preserve">Das Thema künstliche Intelligenz hat Relevanz für diese Studienarbeit, da die Spieler basieren auf bekannten Informationen Aktionen ausführen sollen. Diese Informationen können die eigene Position, den Erschöpfungszustand, die Position des Balls, der Mitspieler und der Gegner sein. Aber auch Informationen über den Spielstand oder Beobachtungen über die gegnerische Strategie kommen in Frage. Auf Basis dieser Informationen können weitere Informationen abgeleitet werden und so Schlüsse über den Spielverlauf und die notwendige Strategie getroffen werden. Darauf aufbauend kann der Spieler Aktionen durchführen. </w:t>
       </w:r>
     </w:p>
     <w:p/>
@@ -4415,11 +4300,11 @@
       <w:pPr>
         <w:pStyle w:val="berschrift2"/>
       </w:pPr>
-      <w:bookmarkStart w:id="14" w:name="_Toc407532956"/>
+      <w:bookmarkStart w:id="35" w:name="_Toc407532956"/>
       <w:r>
         <w:t>Zusammenfassung</w:t>
       </w:r>
-      <w:bookmarkEnd w:id="14"/>
+      <w:bookmarkEnd w:id="35"/>
     </w:p>
     <w:p/>
     <w:p>
@@ -4431,22 +4316,22 @@
       <w:pPr>
         <w:pStyle w:val="berschrift1"/>
       </w:pPr>
-      <w:bookmarkStart w:id="15" w:name="_Toc407532957"/>
+      <w:bookmarkStart w:id="36" w:name="_Toc407532957"/>
       <w:r>
         <w:lastRenderedPageBreak/>
         <w:t>Planung / Struktur</w:t>
       </w:r>
-      <w:bookmarkEnd w:id="15"/>
+      <w:bookmarkEnd w:id="36"/>
     </w:p>
     <w:p>
       <w:pPr>
         <w:pStyle w:val="berschrift2"/>
       </w:pPr>
-      <w:bookmarkStart w:id="16" w:name="_Toc407532958"/>
+      <w:bookmarkStart w:id="37" w:name="_Toc407532958"/>
       <w:r>
         <w:t>Projektmanagement</w:t>
       </w:r>
-      <w:bookmarkEnd w:id="16"/>
+      <w:bookmarkEnd w:id="37"/>
     </w:p>
     <w:p>
       <w:r>
@@ -4464,12 +4349,12 @@
       <w:r>
         <w:t xml:space="preserve"> Semesters stattfindet, </w:t>
       </w:r>
-      <w:del w:id="17" w:author="Kekeisen Michael" w:date="2015-01-07T23:19:00Z">
+      <w:del w:id="38" w:author="Kekeisen Michael" w:date="2015-01-07T23:19:00Z">
         <w:r>
           <w:delText>wird</w:delText>
         </w:r>
       </w:del>
-      <w:ins w:id="18" w:author="Kekeisen Michael" w:date="2015-01-07T23:19:00Z">
+      <w:ins w:id="39" w:author="Kekeisen Michael" w:date="2015-01-07T23:19:00Z">
         <w:r>
           <w:t>werden</w:t>
         </w:r>
@@ -4501,8 +4386,6 @@
       <w:r>
         <w:t xml:space="preserve"> wird eine Implementierung nach der entwickelten Architektur erstellt und getestet.</w:t>
       </w:r>
-      <w:bookmarkStart w:id="19" w:name="_GoBack"/>
-      <w:bookmarkEnd w:id="19"/>
     </w:p>
     <w:p>
       <w:r>
@@ -4526,11 +4409,11 @@
       <w:pPr>
         <w:pStyle w:val="berschrift2"/>
       </w:pPr>
-      <w:bookmarkStart w:id="20" w:name="_Toc407532959"/>
+      <w:bookmarkStart w:id="40" w:name="_Toc407532959"/>
       <w:r>
         <w:t>Analyse der Aufgabenstellung</w:t>
       </w:r>
-      <w:bookmarkEnd w:id="20"/>
+      <w:bookmarkEnd w:id="40"/>
     </w:p>
     <w:p>
       <w:r>
@@ -4550,7 +4433,7 @@
       <w:pPr>
         <w:pStyle w:val="berschrift3"/>
       </w:pPr>
-      <w:bookmarkStart w:id="21" w:name="_Toc407532960"/>
+      <w:bookmarkStart w:id="41" w:name="_Toc407532960"/>
       <w:r>
         <w:t>Muss</w:t>
       </w:r>
@@ -4560,7 +4443,7 @@
       <w:r>
         <w:t>riterien</w:t>
       </w:r>
-      <w:bookmarkEnd w:id="21"/>
+      <w:bookmarkEnd w:id="41"/>
     </w:p>
     <w:p>
       <w:pPr>
@@ -4657,11 +4540,11 @@
       <w:pPr>
         <w:pStyle w:val="berschrift3"/>
       </w:pPr>
-      <w:bookmarkStart w:id="22" w:name="_Toc407532961"/>
+      <w:bookmarkStart w:id="42" w:name="_Toc407532961"/>
       <w:r>
         <w:t>Soll-Kriterien</w:t>
       </w:r>
-      <w:bookmarkEnd w:id="22"/>
+      <w:bookmarkEnd w:id="42"/>
     </w:p>
     <w:p>
       <w:pPr>
@@ -4694,11 +4577,11 @@
       <w:pPr>
         <w:pStyle w:val="berschrift3"/>
       </w:pPr>
-      <w:bookmarkStart w:id="23" w:name="_Toc407532962"/>
+      <w:bookmarkStart w:id="43" w:name="_Toc407532962"/>
       <w:r>
         <w:t>Kann-Kriterien</w:t>
       </w:r>
-      <w:bookmarkEnd w:id="23"/>
+      <w:bookmarkEnd w:id="43"/>
     </w:p>
     <w:p>
       <w:pPr>
@@ -4716,23 +4599,15 @@
       <w:pPr>
         <w:pStyle w:val="berschrift3"/>
       </w:pPr>
-      <w:bookmarkStart w:id="24" w:name="_Toc407532963"/>
+      <w:bookmarkStart w:id="44" w:name="_Toc407532963"/>
       <w:r>
         <w:t>Analyse der Kriterien</w:t>
       </w:r>
-      <w:bookmarkEnd w:id="24"/>
-    </w:p>
-    <w:p>
-      <w:r>
-        <w:t>Die Anforderung einer physikalisch korrekten 3D Simulation wird über eine Game-Engine realisiert, da diese eine eingebaute Physik-Engine besitzen. In diesem Projekt wird die Unreal Engine von „</w:t>
-      </w:r>
-      <w:proofErr w:type="spellStart"/>
-      <w:r>
-        <w:t>Epic</w:t>
-      </w:r>
-      <w:proofErr w:type="spellEnd"/>
-      <w:r>
-        <w:t xml:space="preserve"> Games“ verwendet.</w:t>
+      <w:bookmarkEnd w:id="44"/>
+    </w:p>
+    <w:p>
+      <w:r>
+        <w:t>Die Anforderung einer physikalisch korrekten 3D Simulation wird über eine Game-Engine realisiert, da diese eine eingebaute Physik-Engine besitzen. In diesem Projekt wird die Unreal Engine von „Epic Games“ verwendet.</w:t>
       </w:r>
       <w:r>
         <w:t xml:space="preserve"> Die Unreal Engine erfüllt</w:t>
@@ -4799,12 +4674,12 @@
       <w:pPr>
         <w:pStyle w:val="berschrift2"/>
       </w:pPr>
-      <w:bookmarkStart w:id="25" w:name="_Toc407532964"/>
+      <w:bookmarkStart w:id="45" w:name="_Toc407532964"/>
       <w:r>
         <w:lastRenderedPageBreak/>
         <w:t>Architektur</w:t>
       </w:r>
-      <w:bookmarkEnd w:id="25"/>
+      <w:bookmarkEnd w:id="45"/>
     </w:p>
     <w:p>
       <w:r>
@@ -4836,8 +4711,8 @@
             <v:path o:extrusionok="f" gradientshapeok="t" o:connecttype="rect"/>
             <o:lock v:ext="edit" aspectratio="t"/>
           </v:shapetype>
-          <v:shape id="_x0000_i1025" type="#_x0000_t75" style="width:197.6pt;height:158.25pt">
-            <v:imagedata r:id="rId14" o:title="UnrealCup_Architektur"/>
+          <v:shape id="_x0000_i1025" type="#_x0000_t75" style="width:197.25pt;height:158.25pt">
+            <v:imagedata r:id="rId13" o:title="UnrealCup_Architektur"/>
           </v:shape>
         </w:pict>
       </w:r>
@@ -4849,83 +4724,22 @@
       </w:r>
       <w:r>
         <w:br/>
-        <w:t xml:space="preserve">Um die Schnittstelle zwischen den </w:t>
-      </w:r>
-      <w:proofErr w:type="spellStart"/>
-      <w:r>
-        <w:t>Workern</w:t>
-      </w:r>
-      <w:proofErr w:type="spellEnd"/>
-      <w:r>
-        <w:t xml:space="preserve"> und dem Hauptthread zu ermöglichen wird ein vereinfachtes Remote </w:t>
-      </w:r>
-      <w:proofErr w:type="spellStart"/>
-      <w:r>
-        <w:t>Procedure</w:t>
-      </w:r>
-      <w:proofErr w:type="spellEnd"/>
-      <w:r>
-        <w:t xml:space="preserve"> Call</w:t>
+        <w:t>Um die Schnittstelle zwischen den Workern und dem Hauptthread zu ermöglichen wird ein vereinfachtes Remote Procedure Call</w:t>
       </w:r>
       <w:r>
         <w:t xml:space="preserve"> V</w:t>
       </w:r>
       <w:r>
-        <w:t xml:space="preserve">erfahren verwendet. Hierzu wird in der Klasse </w:t>
-      </w:r>
-      <w:proofErr w:type="spellStart"/>
-      <w:r>
-        <w:t>RobotWorker</w:t>
-      </w:r>
-      <w:proofErr w:type="spellEnd"/>
-      <w:r>
-        <w:t xml:space="preserve"> z.B. </w:t>
-      </w:r>
-      <w:proofErr w:type="spellStart"/>
-      <w:r>
-        <w:t>getPosition</w:t>
-      </w:r>
-      <w:proofErr w:type="spellEnd"/>
-      <w:r>
-        <w:t xml:space="preserve">() aufgerufen. Der Thread muss angehalten werden, da diese Funktion einen Rückgabeparameter hat. Der gewünschte Funktionsaufruf wird mit </w:t>
-      </w:r>
-      <w:proofErr w:type="spellStart"/>
-      <w:r>
-        <w:t>insertCall</w:t>
-      </w:r>
-      <w:proofErr w:type="spellEnd"/>
-      <w:r>
-        <w:t xml:space="preserve">() in die </w:t>
-      </w:r>
-      <w:proofErr w:type="spellStart"/>
-      <w:r>
-        <w:t>RobotControl</w:t>
-      </w:r>
-      <w:proofErr w:type="spellEnd"/>
-      <w:r>
-        <w:t xml:space="preserve"> übergeben. Sobald der Hauptthread Rechenzeit zur Verfügung hat ruft dieser die Methode tick() auf. Diese Methode arbeitet dann die Queue</w:t>
+        <w:t>erfahren verwendet. Hierzu wird in der Klasse RobotWorker z.B. getPosition() aufgerufen. Der Thread muss angehalten werden, da diese Funktion einen Rückgabeparameter hat. Der gewünschte Funktionsaufruf wird mit insertCall() in die RobotControl übergeben. Sobald der Hauptthread Rechenzeit zur Verfügung hat ruft dieser die Methode tick() auf. Diese Methode arbeitet dann die Queue</w:t>
       </w:r>
       <w:r>
         <w:t>,</w:t>
       </w:r>
       <w:r>
-        <w:t xml:space="preserve"> der Funktionsaufrufe ab. Wenn ein Aufruf auf eine Antwort wartet wird diese zurück an den Worker mit </w:t>
-      </w:r>
-      <w:proofErr w:type="spellStart"/>
-      <w:r>
-        <w:t>setReturnValue</w:t>
-      </w:r>
-      <w:proofErr w:type="spellEnd"/>
-      <w:r>
-        <w:t xml:space="preserve">() gegeben. Die </w:t>
-      </w:r>
-      <w:proofErr w:type="spellStart"/>
-      <w:r>
-        <w:t>Busy</w:t>
-      </w:r>
-      <w:proofErr w:type="spellEnd"/>
-      <w:r>
-        <w:t xml:space="preserve">-Waiting </w:t>
+        <w:t xml:space="preserve"> der Funktionsaufrufe ab. Wenn ein Aufruf auf eine Antwort wartet wird diese zurück an den Worker mit setReturnValue() gegeben. Die </w:t>
+      </w:r>
+      <w:r>
+        <w:t xml:space="preserve">Busy-Waiting </w:t>
       </w:r>
       <w:r>
         <w:t xml:space="preserve">Schleife im Thread kann nach </w:t>
@@ -4943,15 +4757,7 @@
         <w:t>ript zurückgeben.</w:t>
       </w:r>
       <w:r>
-        <w:t xml:space="preserve"> Um spätere Erweiterungen leicht zu ermöglichen z.B. andere Skriptsprachen oder eine Implementierung direkt in C++ wird über eine Spezialisierung des </w:t>
-      </w:r>
-      <w:proofErr w:type="spellStart"/>
-      <w:r>
-        <w:t>RobotWorkers</w:t>
-      </w:r>
-      <w:proofErr w:type="spellEnd"/>
-      <w:r>
-        <w:t xml:space="preserve"> die LUA Schnittstelle hinzugefügt.</w:t>
+        <w:t xml:space="preserve"> Um spätere Erweiterungen leicht zu ermöglichen z.B. andere Skriptsprachen oder eine Implementierung direkt in C++ wird über eine Spezialisierung des RobotWorkers die LUA Schnittstelle hinzugefügt.</w:t>
       </w:r>
       <w:r>
         <w:br/>
@@ -4961,15 +4767,7 @@
         <w:t xml:space="preserve"> in ihrer Leistung beschränkt werden um eine faire Simulation zu ermöglichen.</w:t>
       </w:r>
       <w:r>
-        <w:t xml:space="preserve"> In der LUA Implementierung geschieht dies über die Funktion </w:t>
-      </w:r>
-      <w:proofErr w:type="spellStart"/>
-      <w:r>
-        <w:t>allowedToRun</w:t>
-      </w:r>
-      <w:proofErr w:type="spellEnd"/>
-      <w:r>
-        <w:t xml:space="preserve">() diese wertet die bisherige Rechenzeit aus und veranlasst ein </w:t>
+        <w:t xml:space="preserve"> In der LUA Implementierung geschieht dies über die Funktion allowedToRun() diese wertet die bisherige Rechenzeit aus und veranlasst ein </w:t>
       </w:r>
       <w:r>
         <w:lastRenderedPageBreak/>
@@ -4985,8 +4783,8 @@
     <w:p>
       <w:r>
         <w:pict>
-          <v:shape id="_x0000_i1026" type="#_x0000_t75" style="width:467.15pt;height:332.35pt">
-            <v:imagedata r:id="rId15" o:title="UnrealCup_5"/>
+          <v:shape id="_x0000_i1026" type="#_x0000_t75" style="width:467.25pt;height:332.25pt">
+            <v:imagedata r:id="rId14" o:title="UnrealCup_5"/>
           </v:shape>
         </w:pict>
       </w:r>
@@ -4998,12 +4796,12 @@
       <w:pPr>
         <w:pStyle w:val="berschrift1"/>
       </w:pPr>
-      <w:bookmarkStart w:id="26" w:name="_Toc407532965"/>
+      <w:bookmarkStart w:id="46" w:name="_Toc407532965"/>
       <w:r>
         <w:lastRenderedPageBreak/>
         <w:t>Umsetzung</w:t>
       </w:r>
-      <w:bookmarkEnd w:id="26"/>
+      <w:bookmarkEnd w:id="46"/>
     </w:p>
     <w:p>
       <w:pPr>
@@ -5058,60 +4856,52 @@
     </w:p>
     <w:p>
       <w:r>
-        <w:t xml:space="preserve">Der Prototyp beinhaltet, wie bereits erwähnt, die Grundfunktionalitäten auf denen die spätere Simulation aufbaut. Dazu gehört neben dem Aufbau des Spielfeldes und dem Einbinden der </w:t>
-      </w:r>
-      <w:proofErr w:type="spellStart"/>
-      <w:r>
-        <w:t>Lua</w:t>
-      </w:r>
-      <w:proofErr w:type="spellEnd"/>
-      <w:r>
-        <w:t>-Schnittstelle auch die Entwicklung der Basisfunktionen der Spieler, wie zum Beispiel die Implementierung eines Sichtfelds oder das Bewegen zu einer bestimmtem Position auf dem Spielfeld.</w:t>
+        <w:t>Der Prototyp beinhaltet, wie bereits erwähnt, die Grundfunktionalitäten auf denen die spätere Simulation aufbaut. Dazu gehört neben dem Aufbau des Spielfeldes und dem Einbinden der Lua-Schnittstelle auch die Entwicklung der Basisfunktionen der Spieler, wie zum Beispiel die Implementierung eines Sichtfelds oder das Bewegen zu einer bestimmtem Position auf dem Spielfeld.</w:t>
       </w:r>
     </w:p>
     <w:p>
       <w:pPr>
         <w:pStyle w:val="berschrift2"/>
       </w:pPr>
-      <w:bookmarkStart w:id="27" w:name="_Toc407532966"/>
+      <w:bookmarkStart w:id="47" w:name="_Toc407532966"/>
       <w:r>
         <w:t>Generell</w:t>
       </w:r>
-      <w:bookmarkEnd w:id="27"/>
+      <w:bookmarkEnd w:id="47"/>
     </w:p>
     <w:p/>
     <w:p>
       <w:pPr>
         <w:pStyle w:val="berschrift2"/>
       </w:pPr>
-      <w:bookmarkStart w:id="28" w:name="_Toc407532967"/>
+      <w:bookmarkStart w:id="48" w:name="_Toc407532967"/>
       <w:r>
         <w:lastRenderedPageBreak/>
         <w:t>Spielfeld</w:t>
       </w:r>
-      <w:bookmarkEnd w:id="28"/>
+      <w:bookmarkEnd w:id="48"/>
     </w:p>
     <w:p/>
     <w:p>
       <w:pPr>
         <w:pStyle w:val="berschrift2"/>
       </w:pPr>
-      <w:bookmarkStart w:id="29" w:name="_Toc407532968"/>
+      <w:bookmarkStart w:id="49" w:name="_Toc407532968"/>
       <w:r>
         <w:t>Funktionen über LUA Script</w:t>
       </w:r>
-      <w:bookmarkEnd w:id="29"/>
+      <w:bookmarkEnd w:id="49"/>
     </w:p>
     <w:p/>
     <w:p>
       <w:pPr>
         <w:pStyle w:val="berschrift2"/>
       </w:pPr>
-      <w:bookmarkStart w:id="30" w:name="_Toc407532969"/>
+      <w:bookmarkStart w:id="50" w:name="_Toc407532969"/>
       <w:r>
         <w:t>Interne Umsetzung</w:t>
       </w:r>
-      <w:bookmarkEnd w:id="30"/>
+      <w:bookmarkEnd w:id="50"/>
     </w:p>
     <w:p>
       <w:pPr>
@@ -5120,12 +4910,12 @@
       <w:r>
         <w:br w:type="page"/>
       </w:r>
-      <w:bookmarkStart w:id="31" w:name="_Toc407532970"/>
+      <w:bookmarkStart w:id="51" w:name="_Toc407532970"/>
       <w:r>
         <w:lastRenderedPageBreak/>
         <w:t>Ausblick</w:t>
       </w:r>
-      <w:bookmarkEnd w:id="31"/>
+      <w:bookmarkEnd w:id="51"/>
     </w:p>
     <w:p/>
     <w:p>
@@ -5135,12 +4925,12 @@
       <w:r>
         <w:br w:type="page"/>
       </w:r>
-      <w:bookmarkStart w:id="32" w:name="_Toc407532971"/>
+      <w:bookmarkStart w:id="52" w:name="_Toc407532971"/>
       <w:r>
         <w:lastRenderedPageBreak/>
         <w:t>Fazit</w:t>
       </w:r>
-      <w:bookmarkEnd w:id="32"/>
+      <w:bookmarkEnd w:id="52"/>
     </w:p>
     <w:p/>
     <w:p>
@@ -5155,7 +4945,7 @@
         </w:sectPr>
       </w:pPr>
     </w:p>
-    <w:bookmarkStart w:id="33" w:name="_Toc407532972" w:displacedByCustomXml="next"/>
+    <w:bookmarkStart w:id="53" w:name="_Toc407532972" w:displacedByCustomXml="next"/>
     <w:sdt>
       <w:sdtPr>
         <w:rPr>
@@ -5182,7 +4972,7 @@
           <w:r>
             <w:t>Literaturverzeichnis</w:t>
           </w:r>
-          <w:bookmarkEnd w:id="33"/>
+          <w:bookmarkEnd w:id="53"/>
         </w:p>
         <w:sdt>
           <w:sdtPr>
@@ -5358,12 +5148,12 @@
           <w:numId w:val="0"/>
         </w:numPr>
       </w:pPr>
-      <w:bookmarkStart w:id="34" w:name="_Toc407532973"/>
+      <w:bookmarkStart w:id="54" w:name="_Toc407532973"/>
       <w:r>
         <w:lastRenderedPageBreak/>
         <w:t>Abbildungsverzeichnis</w:t>
       </w:r>
-      <w:bookmarkEnd w:id="34"/>
+      <w:bookmarkEnd w:id="54"/>
     </w:p>
     <w:p>
       <w:r>
@@ -5405,12 +5195,12 @@
           <w:numId w:val="0"/>
         </w:numPr>
       </w:pPr>
-      <w:bookmarkStart w:id="35" w:name="_Toc407532974"/>
+      <w:bookmarkStart w:id="55" w:name="_Toc407532974"/>
       <w:r>
         <w:lastRenderedPageBreak/>
         <w:t>Abkürzungsverzeichnis</w:t>
       </w:r>
-      <w:bookmarkEnd w:id="35"/>
+      <w:bookmarkEnd w:id="55"/>
     </w:p>
     <w:p>
       <w:pPr>
@@ -5441,12 +5231,12 @@
           <w:lang w:val="fr-FR"/>
         </w:rPr>
       </w:pPr>
-      <w:bookmarkStart w:id="36" w:name="_Toc407532975"/>
+      <w:bookmarkStart w:id="56" w:name="_Toc407532975"/>
       <w:r>
         <w:lastRenderedPageBreak/>
         <w:t>Glossar</w:t>
       </w:r>
-      <w:bookmarkEnd w:id="36"/>
+      <w:bookmarkEnd w:id="56"/>
     </w:p>
     <w:sectPr>
       <w:pgSz w:w="11906" w:h="16838"/>
@@ -5515,7 +5305,7 @@
           <w:rPr>
             <w:noProof/>
           </w:rPr>
-          <w:t>17</w:t>
+          <w:t>15</w:t>
         </w:r>
         <w:r>
           <w:fldChar w:fldCharType="end"/>
@@ -8028,6 +7818,9 @@
 
 <file path=word/people.xml><?xml version="1.0" encoding="utf-8"?>
 <w15:people xmlns:wpc="http://schemas.microsoft.com/office/word/2010/wordprocessingCanvas" xmlns:mc="http://schemas.openxmlformats.org/markup-compatibility/2006" xmlns:o="urn:schemas-microsoft-com:office:office" xmlns:r="http://schemas.openxmlformats.org/officeDocument/2006/relationships" xmlns:m="http://schemas.openxmlformats.org/officeDocument/2006/math" xmlns:v="urn:schemas-microsoft-com:vml" xmlns:wp14="http://schemas.microsoft.com/office/word/2010/wordprocessingDrawing" xmlns:wp="http://schemas.openxmlformats.org/drawingml/2006/wordprocessingDrawing" xmlns:w10="urn:schemas-microsoft-com:office:word" xmlns:w="http://schemas.openxmlformats.org/wordprocessingml/2006/main" xmlns:w14="http://schemas.microsoft.com/office/word/2010/wordml" xmlns:w15="http://schemas.microsoft.com/office/word/2012/wordml" xmlns:wpg="http://schemas.microsoft.com/office/word/2010/wordprocessingGroup" xmlns:wpi="http://schemas.microsoft.com/office/word/2010/wordprocessingInk" xmlns:wne="http://schemas.microsoft.com/office/word/2006/wordml" xmlns:wps="http://schemas.microsoft.com/office/word/2010/wordprocessingShape" mc:Ignorable="w14 w15 wp14">
+  <w15:person w15:author="Daene">
+    <w15:presenceInfo w15:providerId="None" w15:userId="Daene"/>
+  </w15:person>
   <w15:person w15:author="Kekeisen Michael">
     <w15:presenceInfo w15:providerId="None" w15:userId="Kekeisen Michael"/>
   </w15:person>
@@ -9951,7 +9744,7 @@
 </file>
 
 <file path=customXml/itemProps1.xml><?xml version="1.0" encoding="utf-8"?>
-<ds:datastoreItem xmlns:ds="http://schemas.openxmlformats.org/officeDocument/2006/customXml" ds:itemID="{F3F0AFF5-D2E4-471C-94AB-CB0F18E418FD}">
+<ds:datastoreItem xmlns:ds="http://schemas.openxmlformats.org/officeDocument/2006/customXml" ds:itemID="{DE51D694-545F-482A-8E55-ED17096CF202}">
   <ds:schemaRefs>
     <ds:schemaRef ds:uri="http://schemas.openxmlformats.org/officeDocument/2006/bibliography"/>
   </ds:schemaRefs>

</xml_diff>

<commit_message>
Änderungen an der Gliederung
</commit_message>
<xml_diff>
--- a/doc/Studienarbeit.docx
+++ b/doc/Studienarbeit.docx
@@ -5295,8 +5295,6 @@
       <w:r>
         <w:t>einem finanziellen Erfolg eines mit der Unreal Engine 4 erstelltem Produkts fordert Epic Games eine prozentualeGewinnbeteiligung.</w:t>
       </w:r>
-      <w:bookmarkStart w:id="44" w:name="_GoBack"/>
-      <w:bookmarkEnd w:id="44"/>
     </w:p>
     <w:p>
       <w:r>
@@ -5307,12 +5305,12 @@
       <w:pPr>
         <w:pStyle w:val="berschrift3"/>
       </w:pPr>
-      <w:bookmarkStart w:id="45" w:name="_Toc417977750"/>
+      <w:bookmarkStart w:id="44" w:name="_Toc417977750"/>
       <w:r>
         <w:lastRenderedPageBreak/>
         <w:t>Verwendung im Projekt</w:t>
       </w:r>
-      <w:bookmarkEnd w:id="45"/>
+      <w:bookmarkEnd w:id="44"/>
     </w:p>
     <w:p>
       <w:r>
@@ -5354,67 +5352,67 @@
       <w:pPr>
         <w:pStyle w:val="berschrift2"/>
       </w:pPr>
-      <w:bookmarkStart w:id="46" w:name="_Toc417977751"/>
+      <w:bookmarkStart w:id="45" w:name="_Toc417977751"/>
       <w:r>
         <w:t>Scripting-Ans</w:t>
       </w:r>
-      <w:ins w:id="47" w:author="Daene" w:date="2015-01-08T17:05:00Z">
+      <w:ins w:id="46" w:author="Daene" w:date="2015-01-08T17:05:00Z">
         <w:r>
           <w:t>a</w:t>
         </w:r>
       </w:ins>
+      <w:del w:id="47" w:author="Daene" w:date="2015-01-08T17:05:00Z">
+        <w:r>
+          <w:delText>ä</w:delText>
+        </w:r>
+      </w:del>
+      <w:r>
+        <w:t>tz</w:t>
+      </w:r>
+      <w:bookmarkEnd w:id="45"/>
       <w:del w:id="48" w:author="Daene" w:date="2015-01-08T17:05:00Z">
         <w:r>
-          <w:delText>ä</w:delText>
+          <w:delText>e</w:delText>
         </w:r>
       </w:del>
-      <w:r>
-        <w:t>tz</w:t>
-      </w:r>
-      <w:bookmarkEnd w:id="46"/>
-      <w:del w:id="49" w:author="Daene" w:date="2015-01-08T17:05:00Z">
-        <w:r>
-          <w:delText>e</w:delText>
-        </w:r>
-      </w:del>
     </w:p>
     <w:p>
       <w:pPr>
         <w:pStyle w:val="berschrift3"/>
       </w:pPr>
-      <w:bookmarkStart w:id="50" w:name="_Toc417977752"/>
+      <w:bookmarkStart w:id="49" w:name="_Toc417977752"/>
       <w:r>
         <w:t>Grundsätzliches</w:t>
       </w:r>
+      <w:bookmarkEnd w:id="49"/>
+    </w:p>
+    <w:p>
+      <w:r>
+        <w:t>Da die Steuerung der Spieler, wie in der Aufgabenstellung erwähnt, von außerhalb der Simulation stattfindet, muss ein geeigneter Ansatz gewählt werden, über den eine programmierte KI in die Simulation eingespeist werden kann.</w:t>
+      </w:r>
+    </w:p>
+    <w:p>
+      <w:r>
+        <w:t>Hierbei fiel die Wahl auf eine Scriptsprache, da diese typischerweise leichtgewichtig und einfach zu erlernen sind.</w:t>
+      </w:r>
+    </w:p>
+    <w:p>
+      <w:pPr>
+        <w:pStyle w:val="berschrift3"/>
+      </w:pPr>
+      <w:bookmarkStart w:id="50" w:name="_Toc417977753"/>
+      <w:r>
+        <w:t>Lua</w:t>
+      </w:r>
       <w:bookmarkEnd w:id="50"/>
     </w:p>
     <w:p>
-      <w:r>
-        <w:t>Da die Steuerung der Spieler, wie in der Aufgabenstellung erwähnt, von außerhalb der Simulation stattfindet, muss ein geeigneter Ansatz gewählt werden, über den eine programmierte KI in die Simulation eingespeist werden kann.</w:t>
-      </w:r>
-    </w:p>
-    <w:p>
-      <w:r>
-        <w:t>Hierbei fiel die Wahl auf eine Scriptsprache, da diese typischerweise leichtgewichtig und einfach zu erlernen sind.</w:t>
-      </w:r>
-    </w:p>
-    <w:p>
-      <w:pPr>
-        <w:pStyle w:val="berschrift3"/>
-      </w:pPr>
-      <w:bookmarkStart w:id="51" w:name="_Toc417977753"/>
-      <w:r>
-        <w:t>Lua</w:t>
-      </w:r>
-      <w:bookmarkEnd w:id="51"/>
-    </w:p>
-    <w:p>
-      <w:pPr>
-        <w:rPr>
-          <w:del w:id="52" w:author="Daene" w:date="2015-01-08T17:05:00Z"/>
-        </w:rPr>
-      </w:pPr>
-      <w:del w:id="53" w:author="Daene" w:date="2015-01-08T17:05:00Z">
+      <w:pPr>
+        <w:rPr>
+          <w:del w:id="51" w:author="Daene" w:date="2015-01-08T17:05:00Z"/>
+        </w:rPr>
+      </w:pPr>
+      <w:del w:id="52" w:author="Daene" w:date="2015-01-08T17:05:00Z">
         <w:r>
           <w:delText>https://en.wikipedia.org/wiki/Lua_%28programming_language%29</w:delText>
         </w:r>
@@ -5434,17 +5432,17 @@
       <w:pPr>
         <w:pStyle w:val="berschrift2"/>
       </w:pPr>
-      <w:bookmarkStart w:id="54" w:name="_Toc417977754"/>
+      <w:bookmarkStart w:id="53" w:name="_Toc417977754"/>
       <w:r>
         <w:t>Robo Cup</w:t>
       </w:r>
-      <w:bookmarkEnd w:id="54"/>
+      <w:bookmarkEnd w:id="53"/>
     </w:p>
     <w:p>
       <w:r>
         <w:t xml:space="preserve">RoboCup ist ein Wettbewerb, bei dem es um Robotik und künstliche Intelligenz geht. Im Wettbewerb gibt es verschiedene Kategorien, in denen die Teams gegeneinander antreten. Als Gemeinsamkeit haben alle Kategorien, dass </w:t>
       </w:r>
-      <w:ins w:id="55" w:author="Kekeisen Michael" w:date="2015-01-07T23:16:00Z">
+      <w:ins w:id="54" w:author="Kekeisen Michael" w:date="2015-01-07T23:16:00Z">
         <w:r>
           <w:t xml:space="preserve">es </w:t>
         </w:r>
@@ -5465,6 +5463,7 @@
           <w:id w:val="-2059624187"/>
           <w:citation/>
         </w:sdtPr>
+        <w:sdtEndPr/>
         <w:sdtContent>
           <w:r>
             <w:fldChar w:fldCharType="begin"/>
@@ -5514,6 +5513,7 @@
           <w:id w:val="-79602008"/>
           <w:citation/>
         </w:sdtPr>
+        <w:sdtEndPr/>
         <w:sdtContent>
           <w:r>
             <w:fldChar w:fldCharType="begin"/>
@@ -5559,22 +5559,22 @@
       <w:pPr>
         <w:pStyle w:val="berschrift2"/>
       </w:pPr>
-      <w:bookmarkStart w:id="56" w:name="_Toc417977755"/>
+      <w:bookmarkStart w:id="55" w:name="_Toc417977755"/>
       <w:r>
         <w:t>Künstliche Intelligenz</w:t>
       </w:r>
-      <w:bookmarkEnd w:id="56"/>
+      <w:bookmarkEnd w:id="55"/>
     </w:p>
     <w:p>
       <w:r>
         <w:t xml:space="preserve">Künstliche Intelligenz beschäftigt sich mit </w:t>
       </w:r>
-      <w:del w:id="57" w:author="Kekeisen Michael" w:date="2015-01-07T23:18:00Z">
+      <w:del w:id="56" w:author="Kekeisen Michael" w:date="2015-01-07T23:18:00Z">
         <w:r>
           <w:delText xml:space="preserve">Wegen </w:delText>
         </w:r>
       </w:del>
-      <w:ins w:id="58" w:author="Kekeisen Michael" w:date="2015-01-07T23:18:00Z">
+      <w:ins w:id="57" w:author="Kekeisen Michael" w:date="2015-01-07T23:18:00Z">
         <w:r>
           <w:t xml:space="preserve">Möglichkeiten </w:t>
         </w:r>
@@ -5587,6 +5587,7 @@
           <w:id w:val="1680774940"/>
           <w:citation/>
         </w:sdtPr>
+        <w:sdtEndPr/>
         <w:sdtContent>
           <w:r>
             <w:fldChar w:fldCharType="begin"/>
@@ -5652,6 +5653,7 @@
           <w:id w:val="-864825239"/>
           <w:citation/>
         </w:sdtPr>
+        <w:sdtEndPr/>
         <w:sdtContent>
           <w:r>
             <w:fldChar w:fldCharType="begin"/>
@@ -5692,11 +5694,11 @@
       <w:pPr>
         <w:pStyle w:val="berschrift2"/>
       </w:pPr>
-      <w:bookmarkStart w:id="59" w:name="_Toc417977756"/>
+      <w:bookmarkStart w:id="58" w:name="_Toc417977756"/>
       <w:r>
         <w:t>Zusammenfassung</w:t>
       </w:r>
-      <w:bookmarkEnd w:id="59"/>
+      <w:bookmarkEnd w:id="58"/>
     </w:p>
     <w:p/>
     <w:p>
@@ -5708,24 +5710,24 @@
       <w:pPr>
         <w:pStyle w:val="berschrift1"/>
       </w:pPr>
-      <w:bookmarkStart w:id="60" w:name="_Toc417977757"/>
+      <w:bookmarkStart w:id="59" w:name="_Toc417977757"/>
       <w:r>
         <w:lastRenderedPageBreak/>
         <w:t>Planung / Struktur</w:t>
       </w:r>
+      <w:bookmarkEnd w:id="59"/>
+    </w:p>
+    <w:p>
+      <w:pPr>
+        <w:pStyle w:val="berschrift2"/>
+      </w:pPr>
+      <w:bookmarkStart w:id="60" w:name="_Toc417977758"/>
+      <w:r>
+        <w:t>Projektmanagement</w:t>
+      </w:r>
       <w:bookmarkEnd w:id="60"/>
     </w:p>
     <w:p>
-      <w:pPr>
-        <w:pStyle w:val="berschrift2"/>
-      </w:pPr>
-      <w:bookmarkStart w:id="61" w:name="_Toc417977758"/>
-      <w:r>
-        <w:t>Projektmanagement</w:t>
-      </w:r>
-      <w:bookmarkEnd w:id="61"/>
-    </w:p>
-    <w:p>
       <w:r>
         <w:t>Die Projektentwicklung ist in zwei Phasen unterteilt. In der</w:t>
       </w:r>
@@ -5741,12 +5743,12 @@
       <w:r>
         <w:t xml:space="preserve"> Semesters stattfindet, </w:t>
       </w:r>
-      <w:del w:id="62" w:author="Kekeisen Michael" w:date="2015-01-07T23:19:00Z">
+      <w:del w:id="61" w:author="Kekeisen Michael" w:date="2015-01-07T23:19:00Z">
         <w:r>
           <w:delText>wird</w:delText>
         </w:r>
       </w:del>
-      <w:ins w:id="63" w:author="Kekeisen Michael" w:date="2015-01-07T23:19:00Z">
+      <w:ins w:id="62" w:author="Kekeisen Michael" w:date="2015-01-07T23:19:00Z">
         <w:r>
           <w:t>werden</w:t>
         </w:r>
@@ -5801,47 +5803,47 @@
       <w:pPr>
         <w:pStyle w:val="berschrift2"/>
       </w:pPr>
-      <w:bookmarkStart w:id="64" w:name="_Toc417977759"/>
+      <w:bookmarkStart w:id="63" w:name="_Toc417977759"/>
       <w:r>
         <w:t>Analyse der Aufgabenstellung</w:t>
       </w:r>
+      <w:bookmarkEnd w:id="63"/>
+    </w:p>
+    <w:p>
+      <w:r>
+        <w:t xml:space="preserve">Aus der Vorgegebenen Aufgabenstellung werden zunächst die </w:t>
+      </w:r>
+      <w:r>
+        <w:t>elementaren und zusätzlichen Eigenschaften herausgearbeitet und in Muss-, Kann- und Sollkriterien unterteilt.</w:t>
+      </w:r>
+      <w:r>
+        <w:t xml:space="preserve"> </w:t>
+      </w:r>
+      <w:r>
+        <w:t>Die erstell</w:t>
+      </w:r>
+      <w:r>
+        <w:t>t</w:t>
+      </w:r>
+      <w:r>
+        <w:t>en Kriterien werden nach ihrer Machbarkeit analysiert und eine geeignete Umsetzung ausgewählt.</w:t>
+      </w:r>
+    </w:p>
+    <w:p>
+      <w:pPr>
+        <w:pStyle w:val="berschrift3"/>
+      </w:pPr>
+      <w:bookmarkStart w:id="64" w:name="_Toc417977760"/>
+      <w:r>
+        <w:t>Muss</w:t>
+      </w:r>
+      <w:r>
+        <w:t>-K</w:t>
+      </w:r>
+      <w:r>
+        <w:t>riterien</w:t>
+      </w:r>
       <w:bookmarkEnd w:id="64"/>
-    </w:p>
-    <w:p>
-      <w:r>
-        <w:t xml:space="preserve">Aus der Vorgegebenen Aufgabenstellung werden zunächst die </w:t>
-      </w:r>
-      <w:r>
-        <w:t>elementaren und zusätzlichen Eigenschaften herausgearbeitet und in Muss-, Kann- und Sollkriterien unterteilt.</w:t>
-      </w:r>
-      <w:r>
-        <w:t xml:space="preserve"> </w:t>
-      </w:r>
-      <w:r>
-        <w:t>Die erstell</w:t>
-      </w:r>
-      <w:r>
-        <w:t>t</w:t>
-      </w:r>
-      <w:r>
-        <w:t>en Kriterien werden nach ihrer Machbarkeit analysiert und eine geeignete Umsetzung ausgewählt.</w:t>
-      </w:r>
-    </w:p>
-    <w:p>
-      <w:pPr>
-        <w:pStyle w:val="berschrift3"/>
-      </w:pPr>
-      <w:bookmarkStart w:id="65" w:name="_Toc417977760"/>
-      <w:r>
-        <w:t>Muss</w:t>
-      </w:r>
-      <w:r>
-        <w:t>-K</w:t>
-      </w:r>
-      <w:r>
-        <w:t>riterien</w:t>
-      </w:r>
-      <w:bookmarkEnd w:id="65"/>
     </w:p>
     <w:p>
       <w:pPr>
@@ -5938,11 +5940,11 @@
       <w:pPr>
         <w:pStyle w:val="berschrift3"/>
       </w:pPr>
-      <w:bookmarkStart w:id="66" w:name="_Toc417977761"/>
+      <w:bookmarkStart w:id="65" w:name="_Toc417977761"/>
       <w:r>
         <w:t>Soll-Kriterien</w:t>
       </w:r>
-      <w:bookmarkEnd w:id="66"/>
+      <w:bookmarkEnd w:id="65"/>
     </w:p>
     <w:p>
       <w:pPr>
@@ -5975,11 +5977,11 @@
       <w:pPr>
         <w:pStyle w:val="berschrift3"/>
       </w:pPr>
-      <w:bookmarkStart w:id="67" w:name="_Toc417977762"/>
+      <w:bookmarkStart w:id="66" w:name="_Toc417977762"/>
       <w:r>
         <w:t>Kann-Kriterien</w:t>
       </w:r>
-      <w:bookmarkEnd w:id="67"/>
+      <w:bookmarkEnd w:id="66"/>
     </w:p>
     <w:p>
       <w:pPr>
@@ -5997,11 +5999,11 @@
       <w:pPr>
         <w:pStyle w:val="berschrift3"/>
       </w:pPr>
-      <w:bookmarkStart w:id="68" w:name="_Toc417977763"/>
+      <w:bookmarkStart w:id="67" w:name="_Toc417977763"/>
       <w:r>
         <w:t>Analyse der Kriterien</w:t>
       </w:r>
-      <w:bookmarkEnd w:id="68"/>
+      <w:bookmarkEnd w:id="67"/>
     </w:p>
     <w:p>
       <w:r>
@@ -6072,12 +6074,12 @@
       <w:pPr>
         <w:pStyle w:val="berschrift2"/>
       </w:pPr>
-      <w:bookmarkStart w:id="69" w:name="_Toc417977764"/>
+      <w:bookmarkStart w:id="68" w:name="_Toc417977764"/>
       <w:r>
         <w:lastRenderedPageBreak/>
         <w:t>Architektur</w:t>
       </w:r>
-      <w:bookmarkEnd w:id="69"/>
+      <w:bookmarkEnd w:id="68"/>
     </w:p>
     <w:p>
       <w:r>
@@ -6109,7 +6111,7 @@
             <v:path o:extrusionok="f" gradientshapeok="t" o:connecttype="rect"/>
             <o:lock v:ext="edit" aspectratio="t"/>
           </v:shapetype>
-          <v:shape id="_x0000_i1025" type="#_x0000_t75" style="width:197.25pt;height:157.9pt">
+          <v:shape id="_x0000_i1025" type="#_x0000_t75" style="width:197.3pt;height:158.05pt">
             <v:imagedata r:id="rId13" o:title="UnrealCup_Architektur"/>
           </v:shape>
         </w:pict>
@@ -6181,7 +6183,7 @@
     <w:p>
       <w:r>
         <w:pict>
-          <v:shape id="_x0000_i1026" type="#_x0000_t75" style="width:467.25pt;height:332.25pt">
+          <v:shape id="_x0000_i1026" type="#_x0000_t75" style="width:467.55pt;height:331.95pt">
             <v:imagedata r:id="rId14" o:title="UnrealCup_5"/>
           </v:shape>
         </w:pict>
@@ -6194,131 +6196,56 @@
       <w:pPr>
         <w:pStyle w:val="berschrift1"/>
       </w:pPr>
-      <w:bookmarkStart w:id="70" w:name="_Toc417977765"/>
+      <w:bookmarkStart w:id="69" w:name="_Toc417977765"/>
       <w:r>
         <w:lastRenderedPageBreak/>
         <w:t>Umsetzung</w:t>
       </w:r>
+      <w:bookmarkEnd w:id="69"/>
+    </w:p>
+    <w:p>
+      <w:pPr>
+        <w:pStyle w:val="berschrift2"/>
+      </w:pPr>
+      <w:r>
+        <w:t>Umsetzung der Simulationsumgebung</w:t>
+      </w:r>
+    </w:p>
+    <w:p>
+      <w:pPr>
+        <w:pStyle w:val="berschrift3"/>
+      </w:pPr>
+      <w:r>
+        <w:t>Grundsätzliches</w:t>
+      </w:r>
+    </w:p>
+    <w:p>
+      <w:pPr>
+        <w:pStyle w:val="berschrift3"/>
+      </w:pPr>
+      <w:r>
+        <w:t>Regelimplementierung</w:t>
+      </w:r>
+      <w:bookmarkStart w:id="70" w:name="_GoBack"/>
       <w:bookmarkEnd w:id="70"/>
     </w:p>
     <w:p>
       <w:pPr>
+        <w:pStyle w:val="berschrift3"/>
+      </w:pPr>
+      <w:r>
+        <w:t>Scripschnittstelle</w:t>
+      </w:r>
+    </w:p>
+    <w:p/>
+    <w:p>
+      <w:pPr>
         <w:pStyle w:val="berschrift2"/>
       </w:pPr>
-      <w:bookmarkStart w:id="71" w:name="_Toc417977766"/>
-      <w:r>
-        <w:t>Prototypenentwicklung</w:t>
-      </w:r>
-      <w:bookmarkEnd w:id="71"/>
-    </w:p>
-    <w:p>
-      <w:pPr>
-        <w:pStyle w:val="berschrift3"/>
-      </w:pPr>
-      <w:bookmarkStart w:id="72" w:name="_Toc417977767"/>
-      <w:r>
-        <w:t>Begründung</w:t>
-      </w:r>
-      <w:bookmarkEnd w:id="72"/>
-    </w:p>
-    <w:p>
-      <w:r>
-        <w:t>Aufgrund der geringen Erfahrung des Teams zum Thema Spieleentwicklung war es wichtig, dass eine Einarbeitungsphase in die Technologien und die Materie stattfinden konnte.</w:t>
-      </w:r>
-      <w:r>
-        <w:br/>
-        <w:t>Aus diesem Grund wurde die Entscheidung getroffen, Teile des fünften Semesters zur Prototypenentwicklung aufzuwenden.</w:t>
-      </w:r>
-    </w:p>
-    <w:p/>
-    <w:p>
-      <w:r>
-        <w:t>Zu dieser Entwicklung wurde eine grobe, grundlegende Architektur angelegt, die im Laufe des Semesters mit der gesammelten Erfahrung überarbeitet und verbessert werden sollte. Da diese Architektur eher temporärer, veränderlicher Natur war soll sie hier nicht dargestellt werden.</w:t>
-      </w:r>
-    </w:p>
-    <w:p/>
-    <w:p>
-      <w:r>
-        <w:t>Der Prototyp dient neben der Bereitstellung einer Lernphase auch zur Implementierung der Grundfunktionen, die später mit geringerem Aufwand in die endgültige Version übernommen werden können.</w:t>
-      </w:r>
-    </w:p>
-    <w:p/>
-    <w:p>
-      <w:r>
-        <w:t>Mit der gesammelten Erfahrung aus dem Prototypen und der so entwickelten Architektur, die in Kapitel &lt;TODO&gt; erläutert wird, sollte nun im sechsten Semester eine endgültige Softwareversion entwickelt werden.</w:t>
-      </w:r>
-    </w:p>
-    <w:p>
-      <w:pPr>
-        <w:pStyle w:val="berschrift3"/>
-      </w:pPr>
-      <w:bookmarkStart w:id="73" w:name="_Toc417977768"/>
-      <w:r>
-        <w:t>Umfang</w:t>
-      </w:r>
-      <w:bookmarkEnd w:id="73"/>
-    </w:p>
-    <w:p>
-      <w:r>
-        <w:t>Der Prototyp beinhaltet, wie bereits erwähnt, die Grundfunktionalitäten auf denen die spätere Simulation aufbaut. Dazu gehört neben dem Aufbau des Spielfeldes und dem Einbinden der Lua-Schnittstelle auch die Entwicklung der Basisfunktionen der Spieler, wie zum Beispiel die Implementierung eines Sichtfelds oder das Bewegen zu einer bestimmtem Position auf dem Spielfeld.</w:t>
-      </w:r>
-    </w:p>
-    <w:p>
-      <w:pPr>
-        <w:pStyle w:val="berschrift2"/>
-      </w:pPr>
-      <w:bookmarkStart w:id="74" w:name="_Toc417977769"/>
-      <w:r>
-        <w:t>Generell</w:t>
-      </w:r>
-      <w:bookmarkEnd w:id="74"/>
-    </w:p>
-    <w:p/>
-    <w:p>
-      <w:pPr>
-        <w:pStyle w:val="berschrift2"/>
-      </w:pPr>
-      <w:bookmarkStart w:id="75" w:name="_Toc417977770"/>
-      <w:r>
-        <w:lastRenderedPageBreak/>
-        <w:t>Spielfeld</w:t>
-      </w:r>
-      <w:bookmarkEnd w:id="75"/>
-    </w:p>
-    <w:p/>
-    <w:p>
-      <w:pPr>
-        <w:pStyle w:val="berschrift2"/>
-      </w:pPr>
-      <w:bookmarkStart w:id="76" w:name="_Toc417977771"/>
-      <w:r>
-        <w:t>Funktionen über LUA Script</w:t>
-      </w:r>
-      <w:bookmarkEnd w:id="76"/>
-    </w:p>
-    <w:p/>
-    <w:p>
-      <w:pPr>
-        <w:pStyle w:val="berschrift2"/>
-      </w:pPr>
-      <w:bookmarkStart w:id="77" w:name="_Toc417977772"/>
-      <w:r>
-        <w:t>Interne Umsetzung</w:t>
-      </w:r>
-      <w:bookmarkEnd w:id="77"/>
-    </w:p>
-    <w:p/>
-    <w:p>
-      <w:pPr>
-        <w:pStyle w:val="berschrift2"/>
-      </w:pPr>
-      <w:bookmarkStart w:id="78" w:name="_Toc417977773"/>
-      <w:r>
-        <w:t>Funktionsweise der bereitgestelllten Skripte</w:t>
-      </w:r>
-      <w:bookmarkEnd w:id="78"/>
-    </w:p>
-    <w:p/>
+      <w:r>
+        <w:t>Entwicklung der künstlichen Intelligenz</w:t>
+      </w:r>
+    </w:p>
     <w:p>
       <w:pPr>
         <w:pStyle w:val="berschrift1"/>
@@ -6326,12 +6253,12 @@
       <w:r>
         <w:br w:type="page"/>
       </w:r>
-      <w:bookmarkStart w:id="79" w:name="_Toc417977774"/>
+      <w:bookmarkStart w:id="71" w:name="_Toc417977774"/>
       <w:r>
         <w:lastRenderedPageBreak/>
         <w:t>Ausblick</w:t>
       </w:r>
-      <w:bookmarkEnd w:id="79"/>
+      <w:bookmarkEnd w:id="71"/>
     </w:p>
     <w:p/>
     <w:p>
@@ -6341,12 +6268,12 @@
       <w:r>
         <w:br w:type="page"/>
       </w:r>
-      <w:bookmarkStart w:id="80" w:name="_Toc417977775"/>
+      <w:bookmarkStart w:id="72" w:name="_Toc417977775"/>
       <w:r>
         <w:lastRenderedPageBreak/>
         <w:t>Fazit</w:t>
       </w:r>
-      <w:bookmarkEnd w:id="80"/>
+      <w:bookmarkEnd w:id="72"/>
     </w:p>
     <w:p/>
     <w:p>
@@ -6361,7 +6288,7 @@
         </w:sectPr>
       </w:pPr>
     </w:p>
-    <w:bookmarkStart w:id="81" w:name="_Toc417977776" w:displacedByCustomXml="next"/>
+    <w:bookmarkStart w:id="73" w:name="_Toc417977776" w:displacedByCustomXml="next"/>
     <w:sdt>
       <w:sdtPr>
         <w:rPr>
@@ -6375,6 +6302,7 @@
           <w:docPartUnique/>
         </w:docPartObj>
       </w:sdtPr>
+      <w:sdtEndPr/>
       <w:sdtContent>
         <w:p>
           <w:pPr>
@@ -6387,13 +6315,14 @@
           <w:r>
             <w:t>Literaturverzeichnis</w:t>
           </w:r>
-          <w:bookmarkEnd w:id="81"/>
+          <w:bookmarkEnd w:id="73"/>
         </w:p>
         <w:sdt>
           <w:sdtPr>
             <w:id w:val="111145805"/>
             <w:bibliography/>
           </w:sdtPr>
+          <w:sdtEndPr/>
           <w:sdtContent>
             <w:p>
               <w:pPr>
@@ -6433,7 +6362,7 @@
                 <w:trPr>
                   <w:divId w:val="787118623"/>
                   <w:tblCellSpacing w:w="15" w:type="dxa"/>
-                  <w:ins w:id="82" w:author="Maximilian Schmitz" w:date="2015-01-08T20:23:00Z"/>
+                  <w:ins w:id="74" w:author="Maximilian Schmitz" w:date="2015-01-08T20:23:00Z"/>
                 </w:trPr>
                 <w:tc>
                   <w:tcPr>
@@ -6444,12 +6373,12 @@
                     <w:pPr>
                       <w:pStyle w:val="Literaturverzeichnis"/>
                       <w:rPr>
-                        <w:ins w:id="83" w:author="Maximilian Schmitz" w:date="2015-01-08T20:23:00Z"/>
+                        <w:ins w:id="75" w:author="Maximilian Schmitz" w:date="2015-01-08T20:23:00Z"/>
                         <w:noProof/>
                         <w:szCs w:val="24"/>
                       </w:rPr>
                     </w:pPr>
-                    <w:ins w:id="84" w:author="Maximilian Schmitz" w:date="2015-01-08T20:23:00Z">
+                    <w:ins w:id="76" w:author="Maximilian Schmitz" w:date="2015-01-08T20:23:00Z">
                       <w:r>
                         <w:rPr>
                           <w:noProof/>
@@ -6468,12 +6397,12 @@
                     <w:pPr>
                       <w:pStyle w:val="Literaturverzeichnis"/>
                       <w:rPr>
-                        <w:ins w:id="85" w:author="Maximilian Schmitz" w:date="2015-01-08T20:23:00Z"/>
+                        <w:ins w:id="77" w:author="Maximilian Schmitz" w:date="2015-01-08T20:23:00Z"/>
                         <w:noProof/>
                         <w:lang w:val="en-GB"/>
                       </w:rPr>
                     </w:pPr>
-                    <w:ins w:id="86" w:author="Maximilian Schmitz" w:date="2015-01-08T20:23:00Z">
+                    <w:ins w:id="78" w:author="Maximilian Schmitz" w:date="2015-01-08T20:23:00Z">
                       <w:r>
                         <w:rPr>
                           <w:noProof/>
@@ -6489,7 +6418,7 @@
                 <w:trPr>
                   <w:divId w:val="787118623"/>
                   <w:tblCellSpacing w:w="15" w:type="dxa"/>
-                  <w:ins w:id="87" w:author="Maximilian Schmitz" w:date="2015-01-08T20:23:00Z"/>
+                  <w:ins w:id="79" w:author="Maximilian Schmitz" w:date="2015-01-08T20:23:00Z"/>
                 </w:trPr>
                 <w:tc>
                   <w:tcPr>
@@ -6500,11 +6429,11 @@
                     <w:pPr>
                       <w:pStyle w:val="Literaturverzeichnis"/>
                       <w:rPr>
-                        <w:ins w:id="88" w:author="Maximilian Schmitz" w:date="2015-01-08T20:23:00Z"/>
+                        <w:ins w:id="80" w:author="Maximilian Schmitz" w:date="2015-01-08T20:23:00Z"/>
                         <w:noProof/>
                       </w:rPr>
                     </w:pPr>
-                    <w:ins w:id="89" w:author="Maximilian Schmitz" w:date="2015-01-08T20:23:00Z">
+                    <w:ins w:id="81" w:author="Maximilian Schmitz" w:date="2015-01-08T20:23:00Z">
                       <w:r>
                         <w:rPr>
                           <w:noProof/>
@@ -6523,11 +6452,11 @@
                     <w:pPr>
                       <w:pStyle w:val="Literaturverzeichnis"/>
                       <w:rPr>
-                        <w:ins w:id="90" w:author="Maximilian Schmitz" w:date="2015-01-08T20:23:00Z"/>
+                        <w:ins w:id="82" w:author="Maximilian Schmitz" w:date="2015-01-08T20:23:00Z"/>
                         <w:noProof/>
                       </w:rPr>
                     </w:pPr>
-                    <w:ins w:id="91" w:author="Maximilian Schmitz" w:date="2015-01-08T20:23:00Z">
+                    <w:ins w:id="83" w:author="Maximilian Schmitz" w:date="2015-01-08T20:23:00Z">
                       <w:r>
                         <w:rPr>
                           <w:noProof/>
@@ -6543,7 +6472,7 @@
               <w:pPr>
                 <w:divId w:val="787118623"/>
                 <w:rPr>
-                  <w:ins w:id="92" w:author="Maximilian Schmitz" w:date="2015-01-08T20:23:00Z"/>
+                  <w:ins w:id="84" w:author="Maximilian Schmitz" w:date="2015-01-08T20:23:00Z"/>
                   <w:noProof/>
                 </w:rPr>
               </w:pPr>
@@ -6551,7 +6480,7 @@
             <w:p>
               <w:pPr>
                 <w:rPr>
-                  <w:del w:id="93" w:author="Maximilian Schmitz" w:date="2015-01-08T20:23:00Z"/>
+                  <w:del w:id="85" w:author="Maximilian Schmitz" w:date="2015-01-08T20:23:00Z"/>
                   <w:rFonts w:ascii="Times New Roman" w:hAnsi="Times New Roman"/>
                   <w:noProof/>
                   <w:sz w:val="20"/>
@@ -6578,7 +6507,7 @@
                 <w:trPr>
                   <w:divId w:val="528494875"/>
                   <w:tblCellSpacing w:w="15" w:type="dxa"/>
-                  <w:del w:id="94" w:author="Maximilian Schmitz" w:date="2015-01-08T20:23:00Z"/>
+                  <w:del w:id="86" w:author="Maximilian Schmitz" w:date="2015-01-08T20:23:00Z"/>
                 </w:trPr>
                 <w:tc>
                   <w:tcPr>
@@ -6589,12 +6518,12 @@
                     <w:pPr>
                       <w:pStyle w:val="Literaturverzeichnis"/>
                       <w:rPr>
-                        <w:del w:id="95" w:author="Maximilian Schmitz" w:date="2015-01-08T20:23:00Z"/>
+                        <w:del w:id="87" w:author="Maximilian Schmitz" w:date="2015-01-08T20:23:00Z"/>
                         <w:noProof/>
                         <w:szCs w:val="24"/>
                       </w:rPr>
                     </w:pPr>
-                    <w:del w:id="96" w:author="Maximilian Schmitz" w:date="2015-01-08T20:23:00Z">
+                    <w:del w:id="88" w:author="Maximilian Schmitz" w:date="2015-01-08T20:23:00Z">
                       <w:r>
                         <w:rPr>
                           <w:noProof/>
@@ -6613,11 +6542,11 @@
                     <w:pPr>
                       <w:pStyle w:val="Literaturverzeichnis"/>
                       <w:rPr>
-                        <w:del w:id="97" w:author="Maximilian Schmitz" w:date="2015-01-08T20:23:00Z"/>
+                        <w:del w:id="89" w:author="Maximilian Schmitz" w:date="2015-01-08T20:23:00Z"/>
                         <w:noProof/>
                       </w:rPr>
                     </w:pPr>
-                    <w:del w:id="98" w:author="Maximilian Schmitz" w:date="2015-01-08T20:23:00Z">
+                    <w:del w:id="90" w:author="Maximilian Schmitz" w:date="2015-01-08T20:23:00Z">
                       <w:r>
                         <w:rPr>
                           <w:noProof/>
@@ -6632,7 +6561,7 @@
                 <w:trPr>
                   <w:divId w:val="528494875"/>
                   <w:tblCellSpacing w:w="15" w:type="dxa"/>
-                  <w:del w:id="99" w:author="Maximilian Schmitz" w:date="2015-01-08T20:23:00Z"/>
+                  <w:del w:id="91" w:author="Maximilian Schmitz" w:date="2015-01-08T20:23:00Z"/>
                 </w:trPr>
                 <w:tc>
                   <w:tcPr>
@@ -6643,11 +6572,11 @@
                     <w:pPr>
                       <w:pStyle w:val="Literaturverzeichnis"/>
                       <w:rPr>
-                        <w:del w:id="100" w:author="Maximilian Schmitz" w:date="2015-01-08T20:23:00Z"/>
+                        <w:del w:id="92" w:author="Maximilian Schmitz" w:date="2015-01-08T20:23:00Z"/>
                         <w:noProof/>
                       </w:rPr>
                     </w:pPr>
-                    <w:del w:id="101" w:author="Maximilian Schmitz" w:date="2015-01-08T20:23:00Z">
+                    <w:del w:id="93" w:author="Maximilian Schmitz" w:date="2015-01-08T20:23:00Z">
                       <w:r>
                         <w:rPr>
                           <w:noProof/>
@@ -6666,11 +6595,11 @@
                     <w:pPr>
                       <w:pStyle w:val="Literaturverzeichnis"/>
                       <w:rPr>
-                        <w:del w:id="102" w:author="Maximilian Schmitz" w:date="2015-01-08T20:23:00Z"/>
+                        <w:del w:id="94" w:author="Maximilian Schmitz" w:date="2015-01-08T20:23:00Z"/>
                         <w:noProof/>
                       </w:rPr>
                     </w:pPr>
-                    <w:del w:id="103" w:author="Maximilian Schmitz" w:date="2015-01-08T20:23:00Z">
+                    <w:del w:id="95" w:author="Maximilian Schmitz" w:date="2015-01-08T20:23:00Z">
                       <w:r>
                         <w:rPr>
                           <w:noProof/>
@@ -6686,7 +6615,7 @@
               <w:pPr>
                 <w:divId w:val="528494875"/>
                 <w:rPr>
-                  <w:del w:id="104" w:author="Maximilian Schmitz" w:date="2015-01-08T20:23:00Z"/>
+                  <w:del w:id="96" w:author="Maximilian Schmitz" w:date="2015-01-08T20:23:00Z"/>
                   <w:noProof/>
                 </w:rPr>
               </w:pPr>
@@ -6720,24 +6649,39 @@
           <w:numId w:val="0"/>
         </w:numPr>
       </w:pPr>
-      <w:bookmarkStart w:id="105" w:name="_Toc417977777"/>
+      <w:bookmarkStart w:id="97" w:name="_Toc417977777"/>
       <w:r>
         <w:lastRenderedPageBreak/>
         <w:t>Abbildungsverzeichnis</w:t>
       </w:r>
-      <w:bookmarkEnd w:id="105"/>
-    </w:p>
-    <w:p>
-      <w:fldSimple w:instr=" TOC \h \z \c &quot;Abbildung&quot; ">
-        <w:r>
-          <w:rPr>
-            <w:b/>
-            <w:bCs/>
-            <w:noProof/>
-          </w:rPr>
-          <w:t>Es konnten keine Einträge für ein Abbildungsverzeichnis gefunden werden.</w:t>
-        </w:r>
-      </w:fldSimple>
+      <w:bookmarkEnd w:id="97"/>
+    </w:p>
+    <w:p>
+      <w:r>
+        <w:fldChar w:fldCharType="begin"/>
+      </w:r>
+      <w:r>
+        <w:instrText xml:space="preserve"> TOC \h \z \c "Abbildung" </w:instrText>
+      </w:r>
+      <w:r>
+        <w:fldChar w:fldCharType="separate"/>
+      </w:r>
+      <w:r>
+        <w:rPr>
+          <w:b/>
+          <w:bCs/>
+          <w:noProof/>
+        </w:rPr>
+        <w:t>Es konnten keine Einträge für ein Abbildungsverzeichnis gefunden werden.</w:t>
+      </w:r>
+      <w:r>
+        <w:rPr>
+          <w:b/>
+          <w:bCs/>
+          <w:noProof/>
+        </w:rPr>
+        <w:fldChar w:fldCharType="end"/>
+      </w:r>
     </w:p>
     <w:p>
       <w:r>
@@ -6752,12 +6696,12 @@
           <w:numId w:val="0"/>
         </w:numPr>
       </w:pPr>
-      <w:bookmarkStart w:id="106" w:name="_Toc417977778"/>
+      <w:bookmarkStart w:id="98" w:name="_Toc417977778"/>
       <w:r>
         <w:lastRenderedPageBreak/>
         <w:t>Abkürzungsverzeichnis</w:t>
       </w:r>
-      <w:bookmarkEnd w:id="106"/>
+      <w:bookmarkEnd w:id="98"/>
     </w:p>
     <w:p>
       <w:pPr>
@@ -6788,12 +6732,12 @@
           <w:lang w:val="fr-FR"/>
         </w:rPr>
       </w:pPr>
-      <w:bookmarkStart w:id="107" w:name="_Toc417977779"/>
+      <w:bookmarkStart w:id="99" w:name="_Toc417977779"/>
       <w:r>
         <w:lastRenderedPageBreak/>
         <w:t>Glossar</w:t>
       </w:r>
-      <w:bookmarkEnd w:id="107"/>
+      <w:bookmarkEnd w:id="99"/>
     </w:p>
     <w:sectPr>
       <w:pgSz w:w="11906" w:h="16838"/>
@@ -6842,6 +6786,7 @@
         <w:docPartUnique/>
       </w:docPartObj>
     </w:sdtPr>
+    <w:sdtEndPr/>
     <w:sdtContent>
       <w:p>
         <w:pPr>
@@ -6861,7 +6806,7 @@
           <w:rPr>
             <w:noProof/>
           </w:rPr>
-          <w:t>4</w:t>
+          <w:t>III</w:t>
         </w:r>
         <w:r>
           <w:fldChar w:fldCharType="end"/>
@@ -6903,6 +6848,7 @@
         <w:docPartUnique/>
       </w:docPartObj>
     </w:sdtPr>
+    <w:sdtEndPr/>
     <w:sdtContent>
       <w:p>
         <w:pPr>
@@ -6922,7 +6868,7 @@
           <w:rPr>
             <w:noProof/>
           </w:rPr>
-          <w:t>1</w:t>
+          <w:t>I</w:t>
         </w:r>
         <w:r>
           <w:fldChar w:fldCharType="end"/>
@@ -11307,7 +11253,7 @@
 </file>
 
 <file path=customXml/itemProps1.xml><?xml version="1.0" encoding="utf-8"?>
-<ds:datastoreItem xmlns:ds="http://schemas.openxmlformats.org/officeDocument/2006/customXml" ds:itemID="{0E8D87A2-3089-4077-A406-BADB6C6D4FEF}">
+<ds:datastoreItem xmlns:ds="http://schemas.openxmlformats.org/officeDocument/2006/customXml" ds:itemID="{3A4B7EE9-C208-49FC-A281-D65D09DAD865}">
   <ds:schemaRefs>
     <ds:schemaRef ds:uri="http://schemas.openxmlformats.org/officeDocument/2006/bibliography"/>
   </ds:schemaRefs>

</xml_diff>

<commit_message>
Protokolle, welche ich habe
Bitte die restlichen raussuchen und einfügen!
</commit_message>
<xml_diff>
--- a/doc/Studienarbeit.docx
+++ b/doc/Studienarbeit.docx
@@ -147,10 +147,18 @@
               <w:jc w:val="center"/>
             </w:pPr>
             <w:r>
-              <w:t>Michael Ke</w:t>
+              <w:t xml:space="preserve">Michael </w:t>
+            </w:r>
+            <w:proofErr w:type="spellStart"/>
+            <w:r>
+              <w:t>Ke</w:t>
             </w:r>
             <w:r>
-              <w:t>keisen,</w:t>
+              <w:t>keisen</w:t>
+            </w:r>
+            <w:proofErr w:type="spellEnd"/>
+            <w:r>
+              <w:t>,</w:t>
             </w:r>
           </w:p>
           <w:p>
@@ -484,7 +492,7 @@
           <w:numId w:val="0"/>
         </w:numPr>
       </w:pPr>
-      <w:bookmarkStart w:id="19" w:name="_Toc417977736"/>
+      <w:bookmarkStart w:id="19" w:name="_Toc418083318"/>
       <w:r>
         <w:t>Eidesstattliche Erklärung</w:t>
       </w:r>
@@ -757,7 +765,7 @@
           <w:color w:val="FF0000"/>
         </w:rPr>
       </w:pPr>
-      <w:bookmarkStart w:id="20" w:name="_Toc417977737"/>
+      <w:bookmarkStart w:id="20" w:name="_Toc418083319"/>
       <w:r>
         <w:lastRenderedPageBreak/>
         <w:t>Kurzfassung</w:t>
@@ -774,13 +782,41 @@
         <w:rPr>
           <w:color w:val="FF0000"/>
         </w:rPr>
-        <w:t xml:space="preserve">(Todo: </w:t>
-      </w:r>
+        <w:t>(</w:t>
+      </w:r>
+      <w:proofErr w:type="spellStart"/>
       <w:r>
         <w:rPr>
           <w:color w:val="FF0000"/>
         </w:rPr>
-        <w:t>Hier mal die Imagine Cup variante, mal drüber gehen…)</w:t>
+        <w:t>Todo</w:t>
+      </w:r>
+      <w:proofErr w:type="spellEnd"/>
+      <w:r>
+        <w:rPr>
+          <w:color w:val="FF0000"/>
+        </w:rPr>
+        <w:t xml:space="preserve">: </w:t>
+      </w:r>
+      <w:r>
+        <w:rPr>
+          <w:color w:val="FF0000"/>
+        </w:rPr>
+        <w:t xml:space="preserve">Hier mal die </w:t>
+      </w:r>
+      <w:proofErr w:type="spellStart"/>
+      <w:r>
+        <w:rPr>
+          <w:color w:val="FF0000"/>
+        </w:rPr>
+        <w:t>Imagine</w:t>
+      </w:r>
+      <w:proofErr w:type="spellEnd"/>
+      <w:r>
+        <w:rPr>
+          <w:color w:val="FF0000"/>
+        </w:rPr>
+        <w:t xml:space="preserve"> Cup variante, mal drüber gehen…)</w:t>
       </w:r>
     </w:p>
     <w:p>
@@ -789,18 +825,47 @@
       </w:r>
     </w:p>
     <w:p>
-      <w:r>
-        <w:t>UnrealCup bietet mit der Möglichkeit, eigene künstliche Intelligenzen für eine Fußballsimulation zu erstellen, eine Vertiefung dieser strategischen Elemente. Das Ziel für die Anwender ist es, ihr so zusammengestelltes Team in einem kompetitiven Wettstreit gegen Teams anderer Nutzer zum Sieg zu führen.</w:t>
+      <w:proofErr w:type="spellStart"/>
+      <w:r>
+        <w:t>UnrealCup</w:t>
+      </w:r>
+      <w:proofErr w:type="spellEnd"/>
+      <w:r>
+        <w:t xml:space="preserve"> bietet mit der Möglichkeit, eigene künstliche Intelligenzen für eine Fußballsimulation zu erstellen, eine Vertiefung dieser strategischen Elemente. Das Ziel für die Anwender ist es, ihr so zusammengestelltes Team in einem kompetitiven Wettstreit gegen Teams anderer Nutzer zum Sieg zu führen.</w:t>
       </w:r>
       <w:r>
         <w:br/>
-        <w:t>Neben der spielerischen Funktion hat UnrealCup außerdem den Effekt, dass die Anwender ihre Fähigkeiten in der Programmierung und KI-Entwicklung erweitern können.</w:t>
+        <w:t xml:space="preserve">Neben der spielerischen Funktion hat </w:t>
+      </w:r>
+      <w:proofErr w:type="spellStart"/>
+      <w:r>
+        <w:t>UnrealCup</w:t>
+      </w:r>
+      <w:proofErr w:type="spellEnd"/>
+      <w:r>
+        <w:t xml:space="preserve"> außerdem den Effekt, dass die Anwender ihre Fähigkeiten in der Programmierung und KI-Entwicklung erweitern können.</w:t>
       </w:r>
     </w:p>
     <w:p/>
     <w:p>
       <w:r>
-        <w:t>Der UnrealCup-Simulator bietet für dieses Ziel neben moderner 3D-Grafik und einer komfortablen Schnittstelle zum Einbinden der KI alle wichtigen Funktionen und Regeln, um dem Nutzer eine realistische Simulation und ein packendes Erlebnis zu bieten. UnrealCup beinhaltet einen graphischen Editor, um auch Nutzern, die wenig Erfahrung mit Programmierung besitzen, die Möglichkeit zu bieten, ein Team nach ihren Wünschen zu erstellen.</w:t>
+        <w:t xml:space="preserve">Der </w:t>
+      </w:r>
+      <w:proofErr w:type="spellStart"/>
+      <w:r>
+        <w:t>UnrealCup</w:t>
+      </w:r>
+      <w:proofErr w:type="spellEnd"/>
+      <w:r>
+        <w:t xml:space="preserve">-Simulator bietet für dieses Ziel neben moderner 3D-Grafik und einer komfortablen Schnittstelle zum Einbinden der KI alle wichtigen Funktionen und Regeln, um dem Nutzer eine realistische Simulation und ein packendes Erlebnis zu bieten. </w:t>
+      </w:r>
+      <w:proofErr w:type="spellStart"/>
+      <w:r>
+        <w:t>UnrealCup</w:t>
+      </w:r>
+      <w:proofErr w:type="spellEnd"/>
+      <w:r>
+        <w:t xml:space="preserve"> beinhaltet einen graphischen Editor, um auch Nutzern, die wenig Erfahrung mit Programmierung besitzen, die Möglichkeit zu bieten, ein Team nach ihren Wünschen zu erstellen.</w:t>
       </w:r>
     </w:p>
     <w:p>
@@ -816,7 +881,23 @@
       </w:r>
       <w:r>
         <w:br/>
-        <w:t>Der UnrealCup-Simulator besitzt also Ähnlichkeiten zur Simulation League des bekannten RoboCups, hebt sich allerdings durch diverse Alleinstellungsmerkmale wie eine moderne Grafik, realitätsnahe Physik und einen graphischen Editor von vergleichbaren Projekten ab.</w:t>
+        <w:t xml:space="preserve">Der </w:t>
+      </w:r>
+      <w:proofErr w:type="spellStart"/>
+      <w:r>
+        <w:t>UnrealCup</w:t>
+      </w:r>
+      <w:proofErr w:type="spellEnd"/>
+      <w:r>
+        <w:t xml:space="preserve">-Simulator besitzt also Ähnlichkeiten zur Simulation League des bekannten </w:t>
+      </w:r>
+      <w:proofErr w:type="spellStart"/>
+      <w:r>
+        <w:t>RoboCups</w:t>
+      </w:r>
+      <w:proofErr w:type="spellEnd"/>
+      <w:r>
+        <w:t>, hebt sich allerdings durch diverse Alleinstellungsmerkmale wie eine moderne Grafik, realitätsnahe Physik und einen graphischen Editor von vergleichbaren Projekten ab.</w:t>
       </w:r>
     </w:p>
     <w:p>
@@ -835,7 +916,7 @@
           <w:lang w:val="en-US"/>
         </w:rPr>
       </w:pPr>
-      <w:bookmarkStart w:id="21" w:name="_Toc417977738"/>
+      <w:bookmarkStart w:id="21" w:name="_Toc418083320"/>
       <w:r>
         <w:rPr>
           <w:lang w:val="en-US"/>
@@ -857,19 +938,67 @@
           <w:color w:val="FF0000"/>
           <w:lang w:val="en-US"/>
         </w:rPr>
-        <w:t>(Imagine Cup Kurzfassung, drüber gehen…)</w:t>
-      </w:r>
-    </w:p>
-    <w:p>
-      <w:pPr>
-        <w:rPr>
+        <w:t xml:space="preserve">(Imagine Cup </w:t>
+      </w:r>
+      <w:proofErr w:type="spellStart"/>
+      <w:r>
+        <w:rPr>
+          <w:color w:val="FF0000"/>
           <w:lang w:val="en-US"/>
         </w:rPr>
-      </w:pPr>
-      <w:r>
-        <w:rPr>
+        <w:t>Kurzfassung</w:t>
+      </w:r>
+      <w:proofErr w:type="spellEnd"/>
+      <w:r>
+        <w:rPr>
+          <w:color w:val="FF0000"/>
           <w:lang w:val="en-US"/>
         </w:rPr>
+        <w:t xml:space="preserve">, </w:t>
+      </w:r>
+      <w:proofErr w:type="spellStart"/>
+      <w:r>
+        <w:rPr>
+          <w:color w:val="FF0000"/>
+          <w:lang w:val="en-US"/>
+        </w:rPr>
+        <w:t>drüber</w:t>
+      </w:r>
+      <w:proofErr w:type="spellEnd"/>
+      <w:r>
+        <w:rPr>
+          <w:color w:val="FF0000"/>
+          <w:lang w:val="en-US"/>
+        </w:rPr>
+        <w:t xml:space="preserve"> </w:t>
+      </w:r>
+      <w:proofErr w:type="spellStart"/>
+      <w:r>
+        <w:rPr>
+          <w:color w:val="FF0000"/>
+          <w:lang w:val="en-US"/>
+        </w:rPr>
+        <w:t>gehen</w:t>
+      </w:r>
+      <w:proofErr w:type="spellEnd"/>
+      <w:r>
+        <w:rPr>
+          <w:color w:val="FF0000"/>
+          <w:lang w:val="en-US"/>
+        </w:rPr>
+        <w:t>…)</w:t>
+      </w:r>
+    </w:p>
+    <w:p>
+      <w:pPr>
+        <w:rPr>
+          <w:lang w:val="en-US"/>
+        </w:rPr>
+      </w:pPr>
+      <w:r>
+        <w:rPr>
+          <w:lang w:val="en-US"/>
+        </w:rPr>
         <w:t>Modern video games offer a varying leisure-time activity for diverse target groups. Among the variety of video games there are games that challenge the player to maximize his success by offering the</w:t>
       </w:r>
       <w:r>
@@ -891,6 +1020,7 @@
           <w:lang w:val="en-US"/>
         </w:rPr>
       </w:pPr>
+      <w:proofErr w:type="spellStart"/>
       <w:r>
         <w:rPr>
           <w:lang w:val="en-US"/>
@@ -901,7 +1031,14 @@
         <w:rPr>
           <w:lang w:val="en-US"/>
         </w:rPr>
-        <w:t>ealCup deepens those strategic</w:t>
+        <w:t>ealCup</w:t>
+      </w:r>
+      <w:proofErr w:type="spellEnd"/>
+      <w:r>
+        <w:rPr>
+          <w:lang w:val="en-US"/>
+        </w:rPr>
+        <w:t xml:space="preserve"> deepens those strategic</w:t>
       </w:r>
       <w:r>
         <w:rPr>
@@ -951,7 +1088,21 @@
         <w:rPr>
           <w:lang w:val="en-US"/>
         </w:rPr>
-        <w:t xml:space="preserve">Aside of this playful function UnrealCup </w:t>
+        <w:t xml:space="preserve">Aside of this playful function </w:t>
+      </w:r>
+      <w:proofErr w:type="spellStart"/>
+      <w:r>
+        <w:rPr>
+          <w:lang w:val="en-US"/>
+        </w:rPr>
+        <w:t>UnrealCup</w:t>
+      </w:r>
+      <w:proofErr w:type="spellEnd"/>
+      <w:r>
+        <w:rPr>
+          <w:lang w:val="en-US"/>
+        </w:rPr>
+        <w:t xml:space="preserve"> </w:t>
       </w:r>
       <w:r>
         <w:rPr>
@@ -979,12 +1130,26 @@
         <w:rPr>
           <w:lang w:val="en-US"/>
         </w:rPr>
-        <w:t>The UnrealCup-</w:t>
-      </w:r>
+        <w:t xml:space="preserve">The </w:t>
+      </w:r>
+      <w:proofErr w:type="spellStart"/>
       <w:r>
         <w:rPr>
           <w:lang w:val="en-US"/>
         </w:rPr>
+        <w:t>UnrealCup</w:t>
+      </w:r>
+      <w:proofErr w:type="spellEnd"/>
+      <w:r>
+        <w:rPr>
+          <w:lang w:val="en-US"/>
+        </w:rPr>
+        <w:t>-</w:t>
+      </w:r>
+      <w:r>
+        <w:rPr>
+          <w:lang w:val="en-US"/>
+        </w:rPr>
         <w:t>S</w:t>
       </w:r>
       <w:r>
@@ -1003,7 +1168,21 @@
         <w:rPr>
           <w:lang w:val="en-US"/>
         </w:rPr>
-        <w:t xml:space="preserve"> a realistic simulation and a thrilling experience. UnrealCup also contains a graphical WYSIWYG-Editor to enable users without lots of experience in programming to create their own team.</w:t>
+        <w:t xml:space="preserve"> a realistic simulation and a thrilling experience. </w:t>
+      </w:r>
+      <w:proofErr w:type="spellStart"/>
+      <w:r>
+        <w:rPr>
+          <w:lang w:val="en-US"/>
+        </w:rPr>
+        <w:t>UnrealCup</w:t>
+      </w:r>
+      <w:proofErr w:type="spellEnd"/>
+      <w:r>
+        <w:rPr>
+          <w:lang w:val="en-US"/>
+        </w:rPr>
+        <w:t xml:space="preserve"> also contains a graphical WYSIWYG-Editor to enable users without lots of experience in programming to create their own team.</w:t>
       </w:r>
     </w:p>
     <w:p>
@@ -1038,18 +1217,32 @@
         <w:rPr>
           <w:lang w:val="en-US"/>
         </w:rPr>
-        <w:t>I the Unreal</w:t>
-      </w:r>
+        <w:t xml:space="preserve">I the </w:t>
+      </w:r>
+      <w:proofErr w:type="spellStart"/>
       <w:r>
         <w:rPr>
           <w:lang w:val="en-US"/>
         </w:rPr>
-        <w:t>Cup-</w:t>
+        <w:t>Unreal</w:t>
       </w:r>
       <w:r>
         <w:rPr>
           <w:lang w:val="en-US"/>
         </w:rPr>
+        <w:t>Cup</w:t>
+      </w:r>
+      <w:proofErr w:type="spellEnd"/>
+      <w:r>
+        <w:rPr>
+          <w:lang w:val="en-US"/>
+        </w:rPr>
+        <w:t>-</w:t>
+      </w:r>
+      <w:r>
+        <w:rPr>
+          <w:lang w:val="en-US"/>
+        </w:rPr>
         <w:t>Simulator also makes sure that all soccer rules which are reasonable in a simulation</w:t>
       </w:r>
       <w:r>
@@ -1069,7 +1262,21 @@
           <w:lang w:val="en-US"/>
         </w:rPr>
         <w:br/>
-        <w:t>The Simulator has similarities with the simulation league of the known RoboCup, yet it stands out from similar projects with its modern graphic</w:t>
+        <w:t xml:space="preserve">The Simulator has similarities with the simulation league of the known </w:t>
+      </w:r>
+      <w:proofErr w:type="spellStart"/>
+      <w:r>
+        <w:rPr>
+          <w:lang w:val="en-US"/>
+        </w:rPr>
+        <w:t>RoboCup</w:t>
+      </w:r>
+      <w:proofErr w:type="spellEnd"/>
+      <w:r>
+        <w:rPr>
+          <w:lang w:val="en-US"/>
+        </w:rPr>
+        <w:t>, yet it stands out from similar projects with its modern graphic</w:t>
       </w:r>
       <w:r>
         <w:rPr>
@@ -1105,7 +1312,7 @@
         </w:rPr>
         <w:br w:type="page"/>
       </w:r>
-      <w:bookmarkStart w:id="22" w:name="_Toc417977739"/>
+      <w:bookmarkStart w:id="22" w:name="_Toc418083321"/>
       <w:r>
         <w:lastRenderedPageBreak/>
         <w:t>Inhalt</w:t>
@@ -1149,7 +1356,7 @@
         </w:rPr>
         <w:fldChar w:fldCharType="separate"/>
       </w:r>
-      <w:hyperlink w:anchor="_Toc417977736" w:history="1">
+      <w:hyperlink w:anchor="_Toc418083318" w:history="1">
         <w:r>
           <w:rPr>
             <w:rStyle w:val="Hyperlink"/>
@@ -1176,7 +1383,7 @@
             <w:noProof/>
             <w:webHidden/>
           </w:rPr>
-          <w:instrText xml:space="preserve"> PAGEREF _Toc417977736 \h </w:instrText>
+          <w:instrText xml:space="preserve"> PAGEREF _Toc418083318 \h </w:instrText>
         </w:r>
         <w:r>
           <w:rPr>
@@ -1223,7 +1430,7 @@
           <w:szCs w:val="22"/>
         </w:rPr>
       </w:pPr>
-      <w:hyperlink w:anchor="_Toc417977737" w:history="1">
+      <w:hyperlink w:anchor="_Toc418083319" w:history="1">
         <w:r>
           <w:rPr>
             <w:rStyle w:val="Hyperlink"/>
@@ -1250,7 +1457,7 @@
             <w:noProof/>
             <w:webHidden/>
           </w:rPr>
-          <w:instrText xml:space="preserve"> PAGEREF _Toc417977737 \h </w:instrText>
+          <w:instrText xml:space="preserve"> PAGEREF _Toc418083319 \h </w:instrText>
         </w:r>
         <w:r>
           <w:rPr>
@@ -1297,7 +1504,7 @@
           <w:szCs w:val="22"/>
         </w:rPr>
       </w:pPr>
-      <w:hyperlink w:anchor="_Toc417977738" w:history="1">
+      <w:hyperlink w:anchor="_Toc418083320" w:history="1">
         <w:r>
           <w:rPr>
             <w:rStyle w:val="Hyperlink"/>
@@ -1325,7 +1532,7 @@
             <w:noProof/>
             <w:webHidden/>
           </w:rPr>
-          <w:instrText xml:space="preserve"> PAGEREF _Toc417977738 \h </w:instrText>
+          <w:instrText xml:space="preserve"> PAGEREF _Toc418083320 \h </w:instrText>
         </w:r>
         <w:r>
           <w:rPr>
@@ -1372,7 +1579,7 @@
           <w:szCs w:val="22"/>
         </w:rPr>
       </w:pPr>
-      <w:hyperlink w:anchor="_Toc417977739" w:history="1">
+      <w:hyperlink w:anchor="_Toc418083321" w:history="1">
         <w:r>
           <w:rPr>
             <w:rStyle w:val="Hyperlink"/>
@@ -1399,7 +1606,7 @@
             <w:noProof/>
             <w:webHidden/>
           </w:rPr>
-          <w:instrText xml:space="preserve"> PAGEREF _Toc417977739 \h </w:instrText>
+          <w:instrText xml:space="preserve"> PAGEREF _Toc418083321 \h </w:instrText>
         </w:r>
         <w:r>
           <w:rPr>
@@ -1447,7 +1654,7 @@
           <w:szCs w:val="22"/>
         </w:rPr>
       </w:pPr>
-      <w:hyperlink w:anchor="_Toc417977740" w:history="1">
+      <w:hyperlink w:anchor="_Toc418083322" w:history="1">
         <w:r>
           <w:rPr>
             <w:rStyle w:val="Hyperlink"/>
@@ -1493,7 +1700,7 @@
             <w:noProof/>
             <w:webHidden/>
           </w:rPr>
-          <w:instrText xml:space="preserve"> PAGEREF _Toc417977740 \h </w:instrText>
+          <w:instrText xml:space="preserve"> PAGEREF _Toc418083322 \h </w:instrText>
         </w:r>
         <w:r>
           <w:rPr>
@@ -1541,7 +1748,7 @@
           <w:szCs w:val="22"/>
         </w:rPr>
       </w:pPr>
-      <w:hyperlink w:anchor="_Toc417977741" w:history="1">
+      <w:hyperlink w:anchor="_Toc418083323" w:history="1">
         <w:r>
           <w:rPr>
             <w:rStyle w:val="Hyperlink"/>
@@ -1587,7 +1794,7 @@
             <w:noProof/>
             <w:webHidden/>
           </w:rPr>
-          <w:instrText xml:space="preserve"> PAGEREF _Toc417977741 \h </w:instrText>
+          <w:instrText xml:space="preserve"> PAGEREF _Toc418083323 \h </w:instrText>
         </w:r>
         <w:r>
           <w:rPr>
@@ -1635,7 +1842,7 @@
           <w:szCs w:val="22"/>
         </w:rPr>
       </w:pPr>
-      <w:hyperlink w:anchor="_Toc417977742" w:history="1">
+      <w:hyperlink w:anchor="_Toc418083324" w:history="1">
         <w:r>
           <w:rPr>
             <w:rStyle w:val="Hyperlink"/>
@@ -1681,7 +1888,7 @@
             <w:noProof/>
             <w:webHidden/>
           </w:rPr>
-          <w:instrText xml:space="preserve"> PAGEREF _Toc417977742 \h </w:instrText>
+          <w:instrText xml:space="preserve"> PAGEREF _Toc418083324 \h </w:instrText>
         </w:r>
         <w:r>
           <w:rPr>
@@ -1727,7 +1934,7 @@
           <w:szCs w:val="22"/>
         </w:rPr>
       </w:pPr>
-      <w:hyperlink w:anchor="_Toc417977743" w:history="1">
+      <w:hyperlink w:anchor="_Toc418083325" w:history="1">
         <w:r>
           <w:rPr>
             <w:rStyle w:val="Hyperlink"/>
@@ -1771,7 +1978,7 @@
             <w:noProof/>
             <w:webHidden/>
           </w:rPr>
-          <w:instrText xml:space="preserve"> PAGEREF _Toc417977743 \h </w:instrText>
+          <w:instrText xml:space="preserve"> PAGEREF _Toc418083325 \h </w:instrText>
         </w:r>
         <w:r>
           <w:rPr>
@@ -1817,7 +2024,7 @@
           <w:szCs w:val="22"/>
         </w:rPr>
       </w:pPr>
-      <w:hyperlink w:anchor="_Toc417977744" w:history="1">
+      <w:hyperlink w:anchor="_Toc418083326" w:history="1">
         <w:r>
           <w:rPr>
             <w:rStyle w:val="Hyperlink"/>
@@ -1861,7 +2068,7 @@
             <w:noProof/>
             <w:webHidden/>
           </w:rPr>
-          <w:instrText xml:space="preserve"> PAGEREF _Toc417977744 \h </w:instrText>
+          <w:instrText xml:space="preserve"> PAGEREF _Toc418083326 \h </w:instrText>
         </w:r>
         <w:r>
           <w:rPr>
@@ -1908,7 +2115,7 @@
           <w:szCs w:val="22"/>
         </w:rPr>
       </w:pPr>
-      <w:hyperlink w:anchor="_Toc417977746" w:history="1">
+      <w:hyperlink w:anchor="_Toc418083328" w:history="1">
         <w:r>
           <w:rPr>
             <w:rStyle w:val="Hyperlink"/>
@@ -1953,7 +2160,7 @@
             <w:noProof/>
             <w:webHidden/>
           </w:rPr>
-          <w:instrText xml:space="preserve"> PAGEREF _Toc417977746 \h </w:instrText>
+          <w:instrText xml:space="preserve"> PAGEREF _Toc418083328 \h </w:instrText>
         </w:r>
         <w:r>
           <w:rPr>
@@ -2000,7 +2207,7 @@
           <w:szCs w:val="22"/>
         </w:rPr>
       </w:pPr>
-      <w:hyperlink w:anchor="_Toc417977747" w:history="1">
+      <w:hyperlink w:anchor="_Toc418083329" w:history="1">
         <w:r>
           <w:rPr>
             <w:rStyle w:val="Hyperlink"/>
@@ -2045,7 +2252,7 @@
             <w:noProof/>
             <w:webHidden/>
           </w:rPr>
-          <w:instrText xml:space="preserve"> PAGEREF _Toc417977747 \h </w:instrText>
+          <w:instrText xml:space="preserve"> PAGEREF _Toc418083329 \h </w:instrText>
         </w:r>
         <w:r>
           <w:rPr>
@@ -2092,7 +2299,7 @@
           <w:szCs w:val="22"/>
         </w:rPr>
       </w:pPr>
-      <w:hyperlink w:anchor="_Toc417977748" w:history="1">
+      <w:hyperlink w:anchor="_Toc418083330" w:history="1">
         <w:r>
           <w:rPr>
             <w:rStyle w:val="Hyperlink"/>
@@ -2137,7 +2344,7 @@
             <w:noProof/>
             <w:webHidden/>
           </w:rPr>
-          <w:instrText xml:space="preserve"> PAGEREF _Toc417977748 \h </w:instrText>
+          <w:instrText xml:space="preserve"> PAGEREF _Toc418083330 \h </w:instrText>
         </w:r>
         <w:r>
           <w:rPr>
@@ -2184,7 +2391,7 @@
           <w:szCs w:val="22"/>
         </w:rPr>
       </w:pPr>
-      <w:hyperlink w:anchor="_Toc417977749" w:history="1">
+      <w:hyperlink w:anchor="_Toc418083331" w:history="1">
         <w:r>
           <w:rPr>
             <w:rStyle w:val="Hyperlink"/>
@@ -2231,7 +2438,7 @@
             <w:noProof/>
             <w:webHidden/>
           </w:rPr>
-          <w:instrText xml:space="preserve"> PAGEREF _Toc417977749 \h </w:instrText>
+          <w:instrText xml:space="preserve"> PAGEREF _Toc418083331 \h </w:instrText>
         </w:r>
         <w:r>
           <w:rPr>
@@ -2278,7 +2485,7 @@
           <w:szCs w:val="22"/>
         </w:rPr>
       </w:pPr>
-      <w:hyperlink w:anchor="_Toc417977750" w:history="1">
+      <w:hyperlink w:anchor="_Toc418083332" w:history="1">
         <w:r>
           <w:rPr>
             <w:rStyle w:val="Hyperlink"/>
@@ -2323,7 +2530,7 @@
             <w:noProof/>
             <w:webHidden/>
           </w:rPr>
-          <w:instrText xml:space="preserve"> PAGEREF _Toc417977750 \h </w:instrText>
+          <w:instrText xml:space="preserve"> PAGEREF _Toc418083332 \h </w:instrText>
         </w:r>
         <w:r>
           <w:rPr>
@@ -2343,7 +2550,7 @@
             <w:noProof/>
             <w:webHidden/>
           </w:rPr>
-          <w:t>4</w:t>
+          <w:t>5</w:t>
         </w:r>
         <w:r>
           <w:rPr>
@@ -2369,7 +2576,7 @@
           <w:szCs w:val="22"/>
         </w:rPr>
       </w:pPr>
-      <w:hyperlink w:anchor="_Toc417977751" w:history="1">
+      <w:hyperlink w:anchor="_Toc418083333" w:history="1">
         <w:r>
           <w:rPr>
             <w:rStyle w:val="Hyperlink"/>
@@ -2413,7 +2620,7 @@
             <w:noProof/>
             <w:webHidden/>
           </w:rPr>
-          <w:instrText xml:space="preserve"> PAGEREF _Toc417977751 \h </w:instrText>
+          <w:instrText xml:space="preserve"> PAGEREF _Toc418083333 \h </w:instrText>
         </w:r>
         <w:r>
           <w:rPr>
@@ -2460,7 +2667,7 @@
           <w:szCs w:val="22"/>
         </w:rPr>
       </w:pPr>
-      <w:hyperlink w:anchor="_Toc417977752" w:history="1">
+      <w:hyperlink w:anchor="_Toc418083334" w:history="1">
         <w:r>
           <w:rPr>
             <w:rStyle w:val="Hyperlink"/>
@@ -2505,7 +2712,7 @@
             <w:noProof/>
             <w:webHidden/>
           </w:rPr>
-          <w:instrText xml:space="preserve"> PAGEREF _Toc417977752 \h </w:instrText>
+          <w:instrText xml:space="preserve"> PAGEREF _Toc418083334 \h </w:instrText>
         </w:r>
         <w:r>
           <w:rPr>
@@ -2552,7 +2759,7 @@
           <w:szCs w:val="22"/>
         </w:rPr>
       </w:pPr>
-      <w:hyperlink w:anchor="_Toc417977753" w:history="1">
+      <w:hyperlink w:anchor="_Toc418083335" w:history="1">
         <w:r>
           <w:rPr>
             <w:rStyle w:val="Hyperlink"/>
@@ -2597,7 +2804,7 @@
             <w:noProof/>
             <w:webHidden/>
           </w:rPr>
-          <w:instrText xml:space="preserve"> PAGEREF _Toc417977753 \h </w:instrText>
+          <w:instrText xml:space="preserve"> PAGEREF _Toc418083335 \h </w:instrText>
         </w:r>
         <w:r>
           <w:rPr>
@@ -2643,7 +2850,7 @@
           <w:szCs w:val="22"/>
         </w:rPr>
       </w:pPr>
-      <w:hyperlink w:anchor="_Toc417977754" w:history="1">
+      <w:hyperlink w:anchor="_Toc418083336" w:history="1">
         <w:r>
           <w:rPr>
             <w:rStyle w:val="Hyperlink"/>
@@ -2670,6 +2877,13 @@
         </w:r>
         <w:r>
           <w:rPr>
+            <w:rStyle w:val="Hyperlink"/>
+            <w:noProof/>
+          </w:rPr>
+          <w:t xml:space="preserve"> (Kurz Halten)</w:t>
+        </w:r>
+        <w:r>
+          <w:rPr>
             <w:noProof/>
             <w:webHidden/>
           </w:rPr>
@@ -2687,7 +2901,7 @@
             <w:noProof/>
             <w:webHidden/>
           </w:rPr>
-          <w:instrText xml:space="preserve"> PAGEREF _Toc417977754 \h </w:instrText>
+          <w:instrText xml:space="preserve"> PAGEREF _Toc418083336 \h </w:instrText>
         </w:r>
         <w:r>
           <w:rPr>
@@ -2733,7 +2947,7 @@
           <w:szCs w:val="22"/>
         </w:rPr>
       </w:pPr>
-      <w:hyperlink w:anchor="_Toc417977755" w:history="1">
+      <w:hyperlink w:anchor="_Toc418083337" w:history="1">
         <w:r>
           <w:rPr>
             <w:rStyle w:val="Hyperlink"/>
@@ -2777,7 +2991,7 @@
             <w:noProof/>
             <w:webHidden/>
           </w:rPr>
-          <w:instrText xml:space="preserve"> PAGEREF _Toc417977755 \h </w:instrText>
+          <w:instrText xml:space="preserve"> PAGEREF _Toc418083337 \h </w:instrText>
         </w:r>
         <w:r>
           <w:rPr>
@@ -2823,7 +3037,7 @@
           <w:szCs w:val="22"/>
         </w:rPr>
       </w:pPr>
-      <w:hyperlink w:anchor="_Toc417977756" w:history="1">
+      <w:hyperlink w:anchor="_Toc418083338" w:history="1">
         <w:r>
           <w:rPr>
             <w:rStyle w:val="Hyperlink"/>
@@ -2867,7 +3081,7 @@
             <w:noProof/>
             <w:webHidden/>
           </w:rPr>
-          <w:instrText xml:space="preserve"> PAGEREF _Toc417977756 \h </w:instrText>
+          <w:instrText xml:space="preserve"> PAGEREF _Toc418083338 \h </w:instrText>
         </w:r>
         <w:r>
           <w:rPr>
@@ -2915,7 +3129,7 @@
           <w:szCs w:val="22"/>
         </w:rPr>
       </w:pPr>
-      <w:hyperlink w:anchor="_Toc417977757" w:history="1">
+      <w:hyperlink w:anchor="_Toc418083339" w:history="1">
         <w:r>
           <w:rPr>
             <w:rStyle w:val="Hyperlink"/>
@@ -2961,7 +3175,7 @@
             <w:noProof/>
             <w:webHidden/>
           </w:rPr>
-          <w:instrText xml:space="preserve"> PAGEREF _Toc417977757 \h </w:instrText>
+          <w:instrText xml:space="preserve"> PAGEREF _Toc418083339 \h </w:instrText>
         </w:r>
         <w:r>
           <w:rPr>
@@ -3007,7 +3221,7 @@
           <w:szCs w:val="22"/>
         </w:rPr>
       </w:pPr>
-      <w:hyperlink w:anchor="_Toc417977758" w:history="1">
+      <w:hyperlink w:anchor="_Toc418083340" w:history="1">
         <w:r>
           <w:rPr>
             <w:rStyle w:val="Hyperlink"/>
@@ -3051,7 +3265,7 @@
             <w:noProof/>
             <w:webHidden/>
           </w:rPr>
-          <w:instrText xml:space="preserve"> PAGEREF _Toc417977758 \h </w:instrText>
+          <w:instrText xml:space="preserve"> PAGEREF _Toc418083340 \h </w:instrText>
         </w:r>
         <w:r>
           <w:rPr>
@@ -3097,7 +3311,7 @@
           <w:szCs w:val="22"/>
         </w:rPr>
       </w:pPr>
-      <w:hyperlink w:anchor="_Toc417977759" w:history="1">
+      <w:hyperlink w:anchor="_Toc418083341" w:history="1">
         <w:r>
           <w:rPr>
             <w:rStyle w:val="Hyperlink"/>
@@ -3141,7 +3355,7 @@
             <w:noProof/>
             <w:webHidden/>
           </w:rPr>
-          <w:instrText xml:space="preserve"> PAGEREF _Toc417977759 \h </w:instrText>
+          <w:instrText xml:space="preserve"> PAGEREF _Toc418083341 \h </w:instrText>
         </w:r>
         <w:r>
           <w:rPr>
@@ -3188,7 +3402,7 @@
           <w:szCs w:val="22"/>
         </w:rPr>
       </w:pPr>
-      <w:hyperlink w:anchor="_Toc417977760" w:history="1">
+      <w:hyperlink w:anchor="_Toc418083342" w:history="1">
         <w:r>
           <w:rPr>
             <w:rStyle w:val="Hyperlink"/>
@@ -3233,7 +3447,7 @@
             <w:noProof/>
             <w:webHidden/>
           </w:rPr>
-          <w:instrText xml:space="preserve"> PAGEREF _Toc417977760 \h </w:instrText>
+          <w:instrText xml:space="preserve"> PAGEREF _Toc418083342 \h </w:instrText>
         </w:r>
         <w:r>
           <w:rPr>
@@ -3280,7 +3494,7 @@
           <w:szCs w:val="22"/>
         </w:rPr>
       </w:pPr>
-      <w:hyperlink w:anchor="_Toc417977761" w:history="1">
+      <w:hyperlink w:anchor="_Toc418083343" w:history="1">
         <w:r>
           <w:rPr>
             <w:rStyle w:val="Hyperlink"/>
@@ -3325,7 +3539,7 @@
             <w:noProof/>
             <w:webHidden/>
           </w:rPr>
-          <w:instrText xml:space="preserve"> PAGEREF _Toc417977761 \h </w:instrText>
+          <w:instrText xml:space="preserve"> PAGEREF _Toc418083343 \h </w:instrText>
         </w:r>
         <w:r>
           <w:rPr>
@@ -3372,7 +3586,7 @@
           <w:szCs w:val="22"/>
         </w:rPr>
       </w:pPr>
-      <w:hyperlink w:anchor="_Toc417977762" w:history="1">
+      <w:hyperlink w:anchor="_Toc418083344" w:history="1">
         <w:r>
           <w:rPr>
             <w:rStyle w:val="Hyperlink"/>
@@ -3417,7 +3631,7 @@
             <w:noProof/>
             <w:webHidden/>
           </w:rPr>
-          <w:instrText xml:space="preserve"> PAGEREF _Toc417977762 \h </w:instrText>
+          <w:instrText xml:space="preserve"> PAGEREF _Toc418083344 \h </w:instrText>
         </w:r>
         <w:r>
           <w:rPr>
@@ -3464,7 +3678,7 @@
           <w:szCs w:val="22"/>
         </w:rPr>
       </w:pPr>
-      <w:hyperlink w:anchor="_Toc417977763" w:history="1">
+      <w:hyperlink w:anchor="_Toc418083345" w:history="1">
         <w:r>
           <w:rPr>
             <w:rStyle w:val="Hyperlink"/>
@@ -3509,7 +3723,7 @@
             <w:noProof/>
             <w:webHidden/>
           </w:rPr>
-          <w:instrText xml:space="preserve"> PAGEREF _Toc417977763 \h </w:instrText>
+          <w:instrText xml:space="preserve"> PAGEREF _Toc418083345 \h </w:instrText>
         </w:r>
         <w:r>
           <w:rPr>
@@ -3555,7 +3769,7 @@
           <w:szCs w:val="22"/>
         </w:rPr>
       </w:pPr>
-      <w:hyperlink w:anchor="_Toc417977764" w:history="1">
+      <w:hyperlink w:anchor="_Toc418083346" w:history="1">
         <w:r>
           <w:rPr>
             <w:rStyle w:val="Hyperlink"/>
@@ -3599,7 +3813,7 @@
             <w:noProof/>
             <w:webHidden/>
           </w:rPr>
-          <w:instrText xml:space="preserve"> PAGEREF _Toc417977764 \h </w:instrText>
+          <w:instrText xml:space="preserve"> PAGEREF _Toc418083346 \h </w:instrText>
         </w:r>
         <w:r>
           <w:rPr>
@@ -3647,7 +3861,7 @@
           <w:szCs w:val="22"/>
         </w:rPr>
       </w:pPr>
-      <w:hyperlink w:anchor="_Toc417977765" w:history="1">
+      <w:hyperlink w:anchor="_Toc418083347" w:history="1">
         <w:r>
           <w:rPr>
             <w:rStyle w:val="Hyperlink"/>
@@ -3693,7 +3907,7 @@
             <w:noProof/>
             <w:webHidden/>
           </w:rPr>
-          <w:instrText xml:space="preserve"> PAGEREF _Toc417977765 \h </w:instrText>
+          <w:instrText xml:space="preserve"> PAGEREF _Toc418083347 \h </w:instrText>
         </w:r>
         <w:r>
           <w:rPr>
@@ -3739,7 +3953,7 @@
           <w:szCs w:val="22"/>
         </w:rPr>
       </w:pPr>
-      <w:hyperlink w:anchor="_Toc417977766" w:history="1">
+      <w:hyperlink w:anchor="_Toc418083348" w:history="1">
         <w:r>
           <w:rPr>
             <w:rStyle w:val="Hyperlink"/>
@@ -3762,7 +3976,7 @@
             <w:rStyle w:val="Hyperlink"/>
             <w:noProof/>
           </w:rPr>
-          <w:t>Prototypenentwicklung</w:t>
+          <w:t>Umsetzung der Simulationsumgebung</w:t>
         </w:r>
         <w:r>
           <w:rPr>
@@ -3783,7 +3997,7 @@
             <w:noProof/>
             <w:webHidden/>
           </w:rPr>
-          <w:instrText xml:space="preserve"> PAGEREF _Toc417977766 \h </w:instrText>
+          <w:instrText xml:space="preserve"> PAGEREF _Toc418083348 \h </w:instrText>
         </w:r>
         <w:r>
           <w:rPr>
@@ -3830,7 +4044,7 @@
           <w:szCs w:val="22"/>
         </w:rPr>
       </w:pPr>
-      <w:hyperlink w:anchor="_Toc417977767" w:history="1">
+      <w:hyperlink w:anchor="_Toc418083349" w:history="1">
         <w:r>
           <w:rPr>
             <w:rStyle w:val="Hyperlink"/>
@@ -3854,7 +4068,7 @@
             <w:rStyle w:val="Hyperlink"/>
             <w:noProof/>
           </w:rPr>
-          <w:t>Begründung</w:t>
+          <w:t>Grundsätzliches</w:t>
         </w:r>
         <w:r>
           <w:rPr>
@@ -3875,7 +4089,7 @@
             <w:noProof/>
             <w:webHidden/>
           </w:rPr>
-          <w:instrText xml:space="preserve"> PAGEREF _Toc417977767 \h </w:instrText>
+          <w:instrText xml:space="preserve"> PAGEREF _Toc418083349 \h </w:instrText>
         </w:r>
         <w:r>
           <w:rPr>
@@ -3922,7 +4136,7 @@
           <w:szCs w:val="22"/>
         </w:rPr>
       </w:pPr>
-      <w:hyperlink w:anchor="_Toc417977768" w:history="1">
+      <w:hyperlink w:anchor="_Toc418083350" w:history="1">
         <w:r>
           <w:rPr>
             <w:rStyle w:val="Hyperlink"/>
@@ -3946,7 +4160,7 @@
             <w:rStyle w:val="Hyperlink"/>
             <w:noProof/>
           </w:rPr>
-          <w:t>Umfang</w:t>
+          <w:t>Regelimplementierung</w:t>
         </w:r>
         <w:r>
           <w:rPr>
@@ -3967,7 +4181,99 @@
             <w:noProof/>
             <w:webHidden/>
           </w:rPr>
-          <w:instrText xml:space="preserve"> PAGEREF _Toc417977768 \h </w:instrText>
+          <w:instrText xml:space="preserve"> PAGEREF _Toc418083350 \h </w:instrText>
+        </w:r>
+        <w:r>
+          <w:rPr>
+            <w:noProof/>
+            <w:webHidden/>
+          </w:rPr>
+        </w:r>
+        <w:r>
+          <w:rPr>
+            <w:noProof/>
+            <w:webHidden/>
+          </w:rPr>
+          <w:fldChar w:fldCharType="separate"/>
+        </w:r>
+        <w:r>
+          <w:rPr>
+            <w:noProof/>
+            <w:webHidden/>
+          </w:rPr>
+          <w:t>14</w:t>
+        </w:r>
+        <w:r>
+          <w:rPr>
+            <w:noProof/>
+            <w:webHidden/>
+          </w:rPr>
+          <w:fldChar w:fldCharType="end"/>
+        </w:r>
+      </w:hyperlink>
+    </w:p>
+    <w:p>
+      <w:pPr>
+        <w:pStyle w:val="Verzeichnis3"/>
+        <w:tabs>
+          <w:tab w:val="left" w:pos="1200"/>
+          <w:tab w:val="right" w:leader="dot" w:pos="9062"/>
+        </w:tabs>
+        <w:rPr>
+          <w:rFonts w:asciiTheme="minorHAnsi" w:eastAsiaTheme="minorEastAsia" w:hAnsiTheme="minorHAnsi" w:cstheme="minorBidi"/>
+          <w:i w:val="0"/>
+          <w:iCs w:val="0"/>
+          <w:noProof/>
+          <w:sz w:val="22"/>
+          <w:szCs w:val="22"/>
+        </w:rPr>
+      </w:pPr>
+      <w:hyperlink w:anchor="_Toc418083351" w:history="1">
+        <w:r>
+          <w:rPr>
+            <w:rStyle w:val="Hyperlink"/>
+            <w:noProof/>
+          </w:rPr>
+          <w:t>5.1.3</w:t>
+        </w:r>
+        <w:r>
+          <w:rPr>
+            <w:rFonts w:asciiTheme="minorHAnsi" w:eastAsiaTheme="minorEastAsia" w:hAnsiTheme="minorHAnsi" w:cstheme="minorBidi"/>
+            <w:i w:val="0"/>
+            <w:iCs w:val="0"/>
+            <w:noProof/>
+            <w:sz w:val="22"/>
+            <w:szCs w:val="22"/>
+          </w:rPr>
+          <w:tab/>
+        </w:r>
+        <w:r>
+          <w:rPr>
+            <w:rStyle w:val="Hyperlink"/>
+            <w:noProof/>
+          </w:rPr>
+          <w:t>Scripschnittstelle</w:t>
+        </w:r>
+        <w:r>
+          <w:rPr>
+            <w:noProof/>
+            <w:webHidden/>
+          </w:rPr>
+          <w:tab/>
+        </w:r>
+        <w:r>
+          <w:rPr>
+            <w:noProof/>
+            <w:webHidden/>
+          </w:rPr>
+          <w:fldChar w:fldCharType="begin"/>
+        </w:r>
+        <w:r>
+          <w:rPr>
+            <w:noProof/>
+            <w:webHidden/>
+          </w:rPr>
+          <w:instrText xml:space="preserve"> PAGEREF _Toc418083351 \h </w:instrText>
         </w:r>
         <w:r>
           <w:rPr>
@@ -4013,7 +4319,7 @@
           <w:szCs w:val="22"/>
         </w:rPr>
       </w:pPr>
-      <w:hyperlink w:anchor="_Toc417977769" w:history="1">
+      <w:hyperlink w:anchor="_Toc418083352" w:history="1">
         <w:r>
           <w:rPr>
             <w:rStyle w:val="Hyperlink"/>
@@ -4036,7 +4342,7 @@
             <w:rStyle w:val="Hyperlink"/>
             <w:noProof/>
           </w:rPr>
-          <w:t>Generell</w:t>
+          <w:t>Entwicklung der künstlichen Intelligenz</w:t>
         </w:r>
         <w:r>
           <w:rPr>
@@ -4057,7 +4363,7 @@
             <w:noProof/>
             <w:webHidden/>
           </w:rPr>
-          <w:instrText xml:space="preserve"> PAGEREF _Toc417977769 \h </w:instrText>
+          <w:instrText xml:space="preserve"> PAGEREF _Toc418083352 \h </w:instrText>
         </w:r>
         <w:r>
           <w:rPr>
@@ -4078,366 +4384,6 @@
             <w:webHidden/>
           </w:rPr>
           <w:t>14</w:t>
-        </w:r>
-        <w:r>
-          <w:rPr>
-            <w:noProof/>
-            <w:webHidden/>
-          </w:rPr>
-          <w:fldChar w:fldCharType="end"/>
-        </w:r>
-      </w:hyperlink>
-    </w:p>
-    <w:p>
-      <w:pPr>
-        <w:pStyle w:val="Verzeichnis2"/>
-        <w:tabs>
-          <w:tab w:val="left" w:pos="720"/>
-          <w:tab w:val="right" w:leader="dot" w:pos="9062"/>
-        </w:tabs>
-        <w:rPr>
-          <w:rFonts w:asciiTheme="minorHAnsi" w:eastAsiaTheme="minorEastAsia" w:hAnsiTheme="minorHAnsi" w:cstheme="minorBidi"/>
-          <w:smallCaps w:val="0"/>
-          <w:noProof/>
-          <w:sz w:val="22"/>
-          <w:szCs w:val="22"/>
-        </w:rPr>
-      </w:pPr>
-      <w:hyperlink w:anchor="_Toc417977770" w:history="1">
-        <w:r>
-          <w:rPr>
-            <w:rStyle w:val="Hyperlink"/>
-            <w:noProof/>
-          </w:rPr>
-          <w:t>5.3</w:t>
-        </w:r>
-        <w:r>
-          <w:rPr>
-            <w:rFonts w:asciiTheme="minorHAnsi" w:eastAsiaTheme="minorEastAsia" w:hAnsiTheme="minorHAnsi" w:cstheme="minorBidi"/>
-            <w:smallCaps w:val="0"/>
-            <w:noProof/>
-            <w:sz w:val="22"/>
-            <w:szCs w:val="22"/>
-          </w:rPr>
-          <w:tab/>
-        </w:r>
-        <w:r>
-          <w:rPr>
-            <w:rStyle w:val="Hyperlink"/>
-            <w:noProof/>
-          </w:rPr>
-          <w:t>Spielfeld</w:t>
-        </w:r>
-        <w:r>
-          <w:rPr>
-            <w:noProof/>
-            <w:webHidden/>
-          </w:rPr>
-          <w:tab/>
-        </w:r>
-        <w:r>
-          <w:rPr>
-            <w:noProof/>
-            <w:webHidden/>
-          </w:rPr>
-          <w:fldChar w:fldCharType="begin"/>
-        </w:r>
-        <w:r>
-          <w:rPr>
-            <w:noProof/>
-            <w:webHidden/>
-          </w:rPr>
-          <w:instrText xml:space="preserve"> PAGEREF _Toc417977770 \h </w:instrText>
-        </w:r>
-        <w:r>
-          <w:rPr>
-            <w:noProof/>
-            <w:webHidden/>
-          </w:rPr>
-        </w:r>
-        <w:r>
-          <w:rPr>
-            <w:noProof/>
-            <w:webHidden/>
-          </w:rPr>
-          <w:fldChar w:fldCharType="separate"/>
-        </w:r>
-        <w:r>
-          <w:rPr>
-            <w:noProof/>
-            <w:webHidden/>
-          </w:rPr>
-          <w:t>15</w:t>
-        </w:r>
-        <w:r>
-          <w:rPr>
-            <w:noProof/>
-            <w:webHidden/>
-          </w:rPr>
-          <w:fldChar w:fldCharType="end"/>
-        </w:r>
-      </w:hyperlink>
-    </w:p>
-    <w:p>
-      <w:pPr>
-        <w:pStyle w:val="Verzeichnis2"/>
-        <w:tabs>
-          <w:tab w:val="left" w:pos="720"/>
-          <w:tab w:val="right" w:leader="dot" w:pos="9062"/>
-        </w:tabs>
-        <w:rPr>
-          <w:rFonts w:asciiTheme="minorHAnsi" w:eastAsiaTheme="minorEastAsia" w:hAnsiTheme="minorHAnsi" w:cstheme="minorBidi"/>
-          <w:smallCaps w:val="0"/>
-          <w:noProof/>
-          <w:sz w:val="22"/>
-          <w:szCs w:val="22"/>
-        </w:rPr>
-      </w:pPr>
-      <w:hyperlink w:anchor="_Toc417977771" w:history="1">
-        <w:r>
-          <w:rPr>
-            <w:rStyle w:val="Hyperlink"/>
-            <w:noProof/>
-          </w:rPr>
-          <w:t>5.4</w:t>
-        </w:r>
-        <w:r>
-          <w:rPr>
-            <w:rFonts w:asciiTheme="minorHAnsi" w:eastAsiaTheme="minorEastAsia" w:hAnsiTheme="minorHAnsi" w:cstheme="minorBidi"/>
-            <w:smallCaps w:val="0"/>
-            <w:noProof/>
-            <w:sz w:val="22"/>
-            <w:szCs w:val="22"/>
-          </w:rPr>
-          <w:tab/>
-        </w:r>
-        <w:r>
-          <w:rPr>
-            <w:rStyle w:val="Hyperlink"/>
-            <w:noProof/>
-          </w:rPr>
-          <w:t>Funktionen über LUA Script</w:t>
-        </w:r>
-        <w:r>
-          <w:rPr>
-            <w:noProof/>
-            <w:webHidden/>
-          </w:rPr>
-          <w:tab/>
-        </w:r>
-        <w:r>
-          <w:rPr>
-            <w:noProof/>
-            <w:webHidden/>
-          </w:rPr>
-          <w:fldChar w:fldCharType="begin"/>
-        </w:r>
-        <w:r>
-          <w:rPr>
-            <w:noProof/>
-            <w:webHidden/>
-          </w:rPr>
-          <w:instrText xml:space="preserve"> PAGEREF _Toc417977771 \h </w:instrText>
-        </w:r>
-        <w:r>
-          <w:rPr>
-            <w:noProof/>
-            <w:webHidden/>
-          </w:rPr>
-        </w:r>
-        <w:r>
-          <w:rPr>
-            <w:noProof/>
-            <w:webHidden/>
-          </w:rPr>
-          <w:fldChar w:fldCharType="separate"/>
-        </w:r>
-        <w:r>
-          <w:rPr>
-            <w:noProof/>
-            <w:webHidden/>
-          </w:rPr>
-          <w:t>15</w:t>
-        </w:r>
-        <w:r>
-          <w:rPr>
-            <w:noProof/>
-            <w:webHidden/>
-          </w:rPr>
-          <w:fldChar w:fldCharType="end"/>
-        </w:r>
-      </w:hyperlink>
-    </w:p>
-    <w:p>
-      <w:pPr>
-        <w:pStyle w:val="Verzeichnis2"/>
-        <w:tabs>
-          <w:tab w:val="left" w:pos="720"/>
-          <w:tab w:val="right" w:leader="dot" w:pos="9062"/>
-        </w:tabs>
-        <w:rPr>
-          <w:rFonts w:asciiTheme="minorHAnsi" w:eastAsiaTheme="minorEastAsia" w:hAnsiTheme="minorHAnsi" w:cstheme="minorBidi"/>
-          <w:smallCaps w:val="0"/>
-          <w:noProof/>
-          <w:sz w:val="22"/>
-          <w:szCs w:val="22"/>
-        </w:rPr>
-      </w:pPr>
-      <w:hyperlink w:anchor="_Toc417977772" w:history="1">
-        <w:r>
-          <w:rPr>
-            <w:rStyle w:val="Hyperlink"/>
-            <w:noProof/>
-          </w:rPr>
-          <w:t>5.5</w:t>
-        </w:r>
-        <w:r>
-          <w:rPr>
-            <w:rFonts w:asciiTheme="minorHAnsi" w:eastAsiaTheme="minorEastAsia" w:hAnsiTheme="minorHAnsi" w:cstheme="minorBidi"/>
-            <w:smallCaps w:val="0"/>
-            <w:noProof/>
-            <w:sz w:val="22"/>
-            <w:szCs w:val="22"/>
-          </w:rPr>
-          <w:tab/>
-        </w:r>
-        <w:r>
-          <w:rPr>
-            <w:rStyle w:val="Hyperlink"/>
-            <w:noProof/>
-          </w:rPr>
-          <w:t>Interne Umsetzung</w:t>
-        </w:r>
-        <w:r>
-          <w:rPr>
-            <w:noProof/>
-            <w:webHidden/>
-          </w:rPr>
-          <w:tab/>
-        </w:r>
-        <w:r>
-          <w:rPr>
-            <w:noProof/>
-            <w:webHidden/>
-          </w:rPr>
-          <w:fldChar w:fldCharType="begin"/>
-        </w:r>
-        <w:r>
-          <w:rPr>
-            <w:noProof/>
-            <w:webHidden/>
-          </w:rPr>
-          <w:instrText xml:space="preserve"> PAGEREF _Toc417977772 \h </w:instrText>
-        </w:r>
-        <w:r>
-          <w:rPr>
-            <w:noProof/>
-            <w:webHidden/>
-          </w:rPr>
-        </w:r>
-        <w:r>
-          <w:rPr>
-            <w:noProof/>
-            <w:webHidden/>
-          </w:rPr>
-          <w:fldChar w:fldCharType="separate"/>
-        </w:r>
-        <w:r>
-          <w:rPr>
-            <w:noProof/>
-            <w:webHidden/>
-          </w:rPr>
-          <w:t>15</w:t>
-        </w:r>
-        <w:r>
-          <w:rPr>
-            <w:noProof/>
-            <w:webHidden/>
-          </w:rPr>
-          <w:fldChar w:fldCharType="end"/>
-        </w:r>
-      </w:hyperlink>
-    </w:p>
-    <w:p>
-      <w:pPr>
-        <w:pStyle w:val="Verzeichnis2"/>
-        <w:tabs>
-          <w:tab w:val="left" w:pos="720"/>
-          <w:tab w:val="right" w:leader="dot" w:pos="9062"/>
-        </w:tabs>
-        <w:rPr>
-          <w:rFonts w:asciiTheme="minorHAnsi" w:eastAsiaTheme="minorEastAsia" w:hAnsiTheme="minorHAnsi" w:cstheme="minorBidi"/>
-          <w:smallCaps w:val="0"/>
-          <w:noProof/>
-          <w:sz w:val="22"/>
-          <w:szCs w:val="22"/>
-        </w:rPr>
-      </w:pPr>
-      <w:hyperlink w:anchor="_Toc417977773" w:history="1">
-        <w:r>
-          <w:rPr>
-            <w:rStyle w:val="Hyperlink"/>
-            <w:noProof/>
-          </w:rPr>
-          <w:t>5.6</w:t>
-        </w:r>
-        <w:r>
-          <w:rPr>
-            <w:rFonts w:asciiTheme="minorHAnsi" w:eastAsiaTheme="minorEastAsia" w:hAnsiTheme="minorHAnsi" w:cstheme="minorBidi"/>
-            <w:smallCaps w:val="0"/>
-            <w:noProof/>
-            <w:sz w:val="22"/>
-            <w:szCs w:val="22"/>
-          </w:rPr>
-          <w:tab/>
-        </w:r>
-        <w:r>
-          <w:rPr>
-            <w:rStyle w:val="Hyperlink"/>
-            <w:noProof/>
-          </w:rPr>
-          <w:t>Funktionsweise der bereitgestelllten Skripte</w:t>
-        </w:r>
-        <w:r>
-          <w:rPr>
-            <w:noProof/>
-            <w:webHidden/>
-          </w:rPr>
-          <w:tab/>
-        </w:r>
-        <w:r>
-          <w:rPr>
-            <w:noProof/>
-            <w:webHidden/>
-          </w:rPr>
-          <w:fldChar w:fldCharType="begin"/>
-        </w:r>
-        <w:r>
-          <w:rPr>
-            <w:noProof/>
-            <w:webHidden/>
-          </w:rPr>
-          <w:instrText xml:space="preserve"> PAGEREF _Toc417977773 \h </w:instrText>
-        </w:r>
-        <w:r>
-          <w:rPr>
-            <w:noProof/>
-            <w:webHidden/>
-          </w:rPr>
-        </w:r>
-        <w:r>
-          <w:rPr>
-            <w:noProof/>
-            <w:webHidden/>
-          </w:rPr>
-          <w:fldChar w:fldCharType="separate"/>
-        </w:r>
-        <w:r>
-          <w:rPr>
-            <w:noProof/>
-            <w:webHidden/>
-          </w:rPr>
-          <w:t>15</w:t>
         </w:r>
         <w:r>
           <w:rPr>
@@ -4465,7 +4411,7 @@
           <w:szCs w:val="22"/>
         </w:rPr>
       </w:pPr>
-      <w:hyperlink w:anchor="_Toc417977774" w:history="1">
+      <w:hyperlink w:anchor="_Toc418083353" w:history="1">
         <w:r>
           <w:rPr>
             <w:rStyle w:val="Hyperlink"/>
@@ -4511,7 +4457,7 @@
             <w:noProof/>
             <w:webHidden/>
           </w:rPr>
-          <w:instrText xml:space="preserve"> PAGEREF _Toc417977774 \h </w:instrText>
+          <w:instrText xml:space="preserve"> PAGEREF _Toc418083353 \h </w:instrText>
         </w:r>
         <w:r>
           <w:rPr>
@@ -4531,7 +4477,7 @@
             <w:noProof/>
             <w:webHidden/>
           </w:rPr>
-          <w:t>16</w:t>
+          <w:t>15</w:t>
         </w:r>
         <w:r>
           <w:rPr>
@@ -4559,7 +4505,7 @@
           <w:szCs w:val="22"/>
         </w:rPr>
       </w:pPr>
-      <w:hyperlink w:anchor="_Toc417977775" w:history="1">
+      <w:hyperlink w:anchor="_Toc418083354" w:history="1">
         <w:r>
           <w:rPr>
             <w:rStyle w:val="Hyperlink"/>
@@ -4605,7 +4551,7 @@
             <w:noProof/>
             <w:webHidden/>
           </w:rPr>
-          <w:instrText xml:space="preserve"> PAGEREF _Toc417977775 \h </w:instrText>
+          <w:instrText xml:space="preserve"> PAGEREF _Toc418083354 \h </w:instrText>
         </w:r>
         <w:r>
           <w:rPr>
@@ -4625,7 +4571,7 @@
             <w:noProof/>
             <w:webHidden/>
           </w:rPr>
-          <w:t>17</w:t>
+          <w:t>16</w:t>
         </w:r>
         <w:r>
           <w:rPr>
@@ -4635,6 +4581,8 @@
           <w:fldChar w:fldCharType="end"/>
         </w:r>
       </w:hyperlink>
+      <w:bookmarkStart w:id="23" w:name="_GoBack"/>
+      <w:bookmarkEnd w:id="23"/>
     </w:p>
     <w:p>
       <w:pPr>
@@ -4652,7 +4600,7 @@
           <w:szCs w:val="22"/>
         </w:rPr>
       </w:pPr>
-      <w:hyperlink w:anchor="_Toc417977776" w:history="1">
+      <w:hyperlink w:anchor="_Toc418083355" w:history="1">
         <w:r>
           <w:rPr>
             <w:rStyle w:val="Hyperlink"/>
@@ -4662,6 +4610,13 @@
         </w:r>
         <w:r>
           <w:rPr>
+            <w:rStyle w:val="Hyperlink"/>
+            <w:noProof/>
+          </w:rPr>
+          <w:t xml:space="preserve"> (Grundlagenliteratur)</w:t>
+        </w:r>
+        <w:r>
+          <w:rPr>
             <w:noProof/>
             <w:webHidden/>
           </w:rPr>
@@ -4679,7 +4634,7 @@
             <w:noProof/>
             <w:webHidden/>
           </w:rPr>
-          <w:instrText xml:space="preserve"> PAGEREF _Toc417977776 \h </w:instrText>
+          <w:instrText xml:space="preserve"> PAGEREF _Toc418083355 \h </w:instrText>
         </w:r>
         <w:r>
           <w:rPr>
@@ -4726,7 +4681,7 @@
           <w:szCs w:val="22"/>
         </w:rPr>
       </w:pPr>
-      <w:hyperlink w:anchor="_Toc417977777" w:history="1">
+      <w:hyperlink w:anchor="_Toc418083356" w:history="1">
         <w:r>
           <w:rPr>
             <w:rStyle w:val="Hyperlink"/>
@@ -4753,7 +4708,7 @@
             <w:noProof/>
             <w:webHidden/>
           </w:rPr>
-          <w:instrText xml:space="preserve"> PAGEREF _Toc417977777 \h </w:instrText>
+          <w:instrText xml:space="preserve"> PAGEREF _Toc418083356 \h </w:instrText>
         </w:r>
         <w:r>
           <w:rPr>
@@ -4800,7 +4755,7 @@
           <w:szCs w:val="22"/>
         </w:rPr>
       </w:pPr>
-      <w:hyperlink w:anchor="_Toc417977778" w:history="1">
+      <w:hyperlink w:anchor="_Toc418083357" w:history="1">
         <w:r>
           <w:rPr>
             <w:rStyle w:val="Hyperlink"/>
@@ -4827,7 +4782,7 @@
             <w:noProof/>
             <w:webHidden/>
           </w:rPr>
-          <w:instrText xml:space="preserve"> PAGEREF _Toc417977778 \h </w:instrText>
+          <w:instrText xml:space="preserve"> PAGEREF _Toc418083357 \h </w:instrText>
         </w:r>
         <w:r>
           <w:rPr>
@@ -4874,7 +4829,7 @@
           <w:szCs w:val="22"/>
         </w:rPr>
       </w:pPr>
-      <w:hyperlink w:anchor="_Toc417977779" w:history="1">
+      <w:hyperlink w:anchor="_Toc418083358" w:history="1">
         <w:r>
           <w:rPr>
             <w:rStyle w:val="Hyperlink"/>
@@ -4901,7 +4856,7 @@
             <w:noProof/>
             <w:webHidden/>
           </w:rPr>
-          <w:instrText xml:space="preserve"> PAGEREF _Toc417977779 \h </w:instrText>
+          <w:instrText xml:space="preserve"> PAGEREF _Toc418083358 \h </w:instrText>
         </w:r>
         <w:r>
           <w:rPr>
@@ -4970,15 +4925,23 @@
           <w:numId w:val="17"/>
         </w:numPr>
       </w:pPr>
-      <w:bookmarkStart w:id="23" w:name="_Toc417977740"/>
+      <w:bookmarkStart w:id="24" w:name="_Toc418083322"/>
       <w:r>
         <w:t>Einleitung</w:t>
       </w:r>
-      <w:bookmarkEnd w:id="23"/>
-    </w:p>
-    <w:p>
-      <w:r>
-        <w:t xml:space="preserve">Simulationen wie die Robocup Simulation League bieten Interessierten eine Fläche zur Entwicklung und Forschung an Künstlicher Intelligenz. Nur was hinter der Simulation an Aufwand für den reibungslosen Betrieb getätigt wird oder was an Technologien verwendet wird ist </w:t>
+      <w:bookmarkEnd w:id="24"/>
+    </w:p>
+    <w:p>
+      <w:r>
+        <w:t xml:space="preserve">Simulationen wie die </w:t>
+      </w:r>
+      <w:proofErr w:type="spellStart"/>
+      <w:r>
+        <w:t>Robocup</w:t>
+      </w:r>
+      <w:proofErr w:type="spellEnd"/>
+      <w:r>
+        <w:t xml:space="preserve"> Simulation League bieten Interessierten eine Fläche zur Entwicklung und Forschung an Künstlicher Intelligenz. Nur was hinter der Simulation an Aufwand für den reibungslosen Betrieb getätigt wird oder was an Technologien verwendet wird ist </w:t>
       </w:r>
       <w:r>
         <w:t xml:space="preserve">weitestgehend </w:t>
@@ -5007,7 +4970,23 @@
         <w:t>as fertige Projekt soll auch dem</w:t>
       </w:r>
       <w:r>
-        <w:t xml:space="preserve"> Spieler ein Gefühl für Logik vermitteln, die von der Aufmachung von Robocup zuerst abgeschreckt waren. Damit wird die Zielgruppe erweitert und man erreicht auch Spieler im Casualbereich.</w:t>
+        <w:t xml:space="preserve"> Spieler ein Gefühl für Logik vermitteln, die von der Aufmachung von </w:t>
+      </w:r>
+      <w:proofErr w:type="spellStart"/>
+      <w:r>
+        <w:t>Robocup</w:t>
+      </w:r>
+      <w:proofErr w:type="spellEnd"/>
+      <w:r>
+        <w:t xml:space="preserve"> zuerst abgeschreckt waren. Damit wird die Zielgruppe erweitert und man erreicht auch Spieler im </w:t>
+      </w:r>
+      <w:proofErr w:type="spellStart"/>
+      <w:r>
+        <w:t>Casualbereich</w:t>
+      </w:r>
+      <w:proofErr w:type="spellEnd"/>
+      <w:r>
+        <w:t>.</w:t>
       </w:r>
     </w:p>
     <w:p>
@@ -5019,16 +4998,24 @@
       <w:pPr>
         <w:pStyle w:val="berschrift1"/>
       </w:pPr>
-      <w:bookmarkStart w:id="24" w:name="_Toc417977741"/>
+      <w:bookmarkStart w:id="25" w:name="_Toc418083323"/>
       <w:r>
         <w:lastRenderedPageBreak/>
         <w:t>Aufgabenstellung</w:t>
       </w:r>
-      <w:bookmarkEnd w:id="24"/>
-    </w:p>
-    <w:p>
-      <w:r>
-        <w:t>Das Ziel dieser Arbeit ist es, eine grafische Fußballsimulation zu erstellen, in welcher der Spieler eigene Logiken für sein Fußballteam hinterlegt und somit deren Verhalten beeinflusst. Dabei besteht ein Team aus jeweils 10 Feldspielern und einen Torwart, wobei jeder dieser Spieler seine eigene Logik haben kann. Während eines Fußballspiels werden die gängigen Regeln beachtet und bei einer Missachtung je nach Stärke des Vergehens geahndet. Innerhalb der Simulation werden die Bewegungen des Balls physikalisch korrekt simuliert. Die Spieler besitzen als Limitierung ein Ausdauersystem, welches verhindern soll, dass ein Spieler dauerhaft sprintet oder den Ball in kurzer Zeit mit maximaler Kraft kickt.</w:t>
+      <w:bookmarkEnd w:id="25"/>
+    </w:p>
+    <w:p>
+      <w:r>
+        <w:t xml:space="preserve">Das Ziel dieser Arbeit ist es, eine grafische Fußballsimulation zu erstellen, in welcher der Spieler eigene </w:t>
+      </w:r>
+      <w:proofErr w:type="spellStart"/>
+      <w:r>
+        <w:t>Logiken</w:t>
+      </w:r>
+      <w:proofErr w:type="spellEnd"/>
+      <w:r>
+        <w:t xml:space="preserve"> für sein Fußballteam hinterlegt und somit deren Verhalten beeinflusst. Dabei besteht ein Team aus jeweils 10 Feldspielern und einen Torwart, wobei jeder dieser Spieler seine eigene Logik haben kann. Während eines Fußballspiels werden die gängigen Regeln beachtet und bei einer Missachtung je nach Stärke des Vergehens geahndet. Innerhalb der Simulation werden die Bewegungen des Balls physikalisch korrekt simuliert. Die Spieler besitzen als Limitierung ein Ausdauersystem, welches verhindern soll, dass ein Spieler dauerhaft sprintet oder den Ball in kurzer Zeit mit maximaler Kraft kickt.</w:t>
       </w:r>
     </w:p>
     <w:p/>
@@ -5051,24 +5038,24 @@
       <w:r>
         <w:br w:type="page"/>
       </w:r>
-      <w:bookmarkStart w:id="25" w:name="_Toc417977742"/>
+      <w:bookmarkStart w:id="26" w:name="_Toc418083324"/>
       <w:r>
         <w:lastRenderedPageBreak/>
         <w:t>Stand der Technik</w:t>
       </w:r>
-      <w:bookmarkEnd w:id="25"/>
+      <w:bookmarkEnd w:id="26"/>
     </w:p>
     <w:p>
       <w:pPr>
         <w:pStyle w:val="berschrift2"/>
       </w:pPr>
-      <w:bookmarkStart w:id="26" w:name="_Toc406781343"/>
-      <w:bookmarkStart w:id="27" w:name="_Toc417977743"/>
+      <w:bookmarkStart w:id="27" w:name="_Toc406781343"/>
+      <w:bookmarkStart w:id="28" w:name="_Toc418083325"/>
       <w:r>
         <w:t>Einleitung</w:t>
       </w:r>
-      <w:bookmarkEnd w:id="26"/>
       <w:bookmarkEnd w:id="27"/>
+      <w:bookmarkEnd w:id="28"/>
     </w:p>
     <w:p>
       <w:r>
@@ -5090,37 +5077,39 @@
       <w:pPr>
         <w:pStyle w:val="berschrift2"/>
       </w:pPr>
-      <w:bookmarkStart w:id="28" w:name="_Toc417977744"/>
+      <w:bookmarkStart w:id="29" w:name="_Toc418083326"/>
       <w:r>
         <w:t>Game Engine</w:t>
       </w:r>
-      <w:bookmarkEnd w:id="28"/>
-    </w:p>
-    <w:p>
-      <w:pPr>
-        <w:rPr>
-          <w:del w:id="29" w:author="Daene" w:date="2015-01-08T17:04:00Z"/>
-        </w:rPr>
-      </w:pPr>
-      <w:del w:id="30" w:author="Daene" w:date="2015-01-08T17:04:00Z">
+      <w:bookmarkEnd w:id="29"/>
+    </w:p>
+    <w:p>
+      <w:pPr>
+        <w:rPr>
+          <w:del w:id="30" w:author="Daene" w:date="2015-01-08T17:04:00Z"/>
+        </w:rPr>
+      </w:pPr>
+      <w:del w:id="31" w:author="Daene" w:date="2015-01-08T17:04:00Z">
         <w:r>
           <w:delText>http://de.wikipedia.org/wiki/Liste_von_Spiel-Engines</w:delText>
         </w:r>
-        <w:bookmarkStart w:id="31" w:name="_Toc408511943"/>
-        <w:bookmarkStart w:id="32" w:name="_Toc417977745"/>
-        <w:bookmarkEnd w:id="31"/>
+        <w:bookmarkStart w:id="32" w:name="_Toc408511943"/>
+        <w:bookmarkStart w:id="33" w:name="_Toc417977745"/>
+        <w:bookmarkStart w:id="34" w:name="_Toc418083327"/>
         <w:bookmarkEnd w:id="32"/>
+        <w:bookmarkEnd w:id="33"/>
+        <w:bookmarkEnd w:id="34"/>
       </w:del>
     </w:p>
     <w:p>
       <w:pPr>
         <w:pStyle w:val="berschrift3"/>
       </w:pPr>
-      <w:bookmarkStart w:id="33" w:name="_Toc417977746"/>
+      <w:bookmarkStart w:id="35" w:name="_Toc418083328"/>
       <w:r>
         <w:t>Grundsätzliches</w:t>
       </w:r>
-      <w:bookmarkEnd w:id="33"/>
+      <w:bookmarkEnd w:id="35"/>
     </w:p>
     <w:p>
       <w:r>
@@ -5131,15 +5120,23 @@
       <w:pPr>
         <w:pStyle w:val="berschrift3"/>
       </w:pPr>
-      <w:bookmarkStart w:id="34" w:name="_Toc417977747"/>
+      <w:bookmarkStart w:id="36" w:name="_Toc418083329"/>
       <w:r>
         <w:t>Source Engine</w:t>
       </w:r>
-      <w:bookmarkEnd w:id="34"/>
-    </w:p>
-    <w:p>
-      <w:r>
-        <w:t>Source Engine wird von Valve entwickelt und ist durch die weit verbreiteten Spiele, die mit ihr Entwickelt wurden, bekannt. Dazu gehört neben Half Life 2 oder Counter Strike: Source auch Portal.</w:t>
+      <w:bookmarkEnd w:id="36"/>
+    </w:p>
+    <w:p>
+      <w:r>
+        <w:t xml:space="preserve">Source Engine wird von </w:t>
+      </w:r>
+      <w:proofErr w:type="spellStart"/>
+      <w:r>
+        <w:t>Valve</w:t>
+      </w:r>
+      <w:proofErr w:type="spellEnd"/>
+      <w:r>
+        <w:t xml:space="preserve"> entwickelt und ist durch die weit verbreiteten Spiele, die mit ihr Entwickelt wurden, bekannt. Dazu gehört neben Half Life 2 oder Counter Strike: Source auch Portal.</w:t>
       </w:r>
     </w:p>
     <w:p>
@@ -5162,20 +5159,22 @@
       <w:pPr>
         <w:pStyle w:val="berschrift3"/>
       </w:pPr>
-      <w:bookmarkStart w:id="35" w:name="_Toc417977748"/>
+      <w:bookmarkStart w:id="37" w:name="_Toc418083330"/>
+      <w:proofErr w:type="spellStart"/>
       <w:r>
         <w:lastRenderedPageBreak/>
         <w:t>Unity</w:t>
       </w:r>
-      <w:bookmarkEnd w:id="35"/>
-    </w:p>
-    <w:p>
-      <w:pPr>
-        <w:rPr>
-          <w:del w:id="36" w:author="Daene" w:date="2015-01-08T17:04:00Z"/>
-        </w:rPr>
-      </w:pPr>
-      <w:del w:id="37" w:author="Daene" w:date="2015-01-08T17:04:00Z">
+      <w:bookmarkEnd w:id="37"/>
+      <w:proofErr w:type="spellEnd"/>
+    </w:p>
+    <w:p>
+      <w:pPr>
+        <w:rPr>
+          <w:del w:id="38" w:author="Daene" w:date="2015-01-08T17:04:00Z"/>
+        </w:rPr>
+      </w:pPr>
+      <w:del w:id="39" w:author="Daene" w:date="2015-01-08T17:04:00Z">
         <w:r>
           <w:fldChar w:fldCharType="begin"/>
         </w:r>
@@ -5202,10 +5201,10 @@
     <w:p>
       <w:pPr>
         <w:rPr>
-          <w:del w:id="38" w:author="Daene" w:date="2015-01-08T17:04:00Z"/>
-        </w:rPr>
-      </w:pPr>
-      <w:del w:id="39" w:author="Daene" w:date="2015-01-08T17:04:00Z">
+          <w:del w:id="40" w:author="Daene" w:date="2015-01-08T17:04:00Z"/>
+        </w:rPr>
+      </w:pPr>
+      <w:del w:id="41" w:author="Daene" w:date="2015-01-08T17:04:00Z">
         <w:r>
           <w:delText>http://unity3d.com/unity/licenses</w:delText>
         </w:r>
@@ -5213,13 +5212,50 @@
     </w:p>
     <w:p>
       <w:r>
-        <w:t>Die Engine Unity wird von Unity Technologies entwickelt und unterstützt, wie die Source Engine, sowohl Grafik als auch Physikberechnungen. Ein großer Vorteil von Unity ist die große Anzahl der unterstützten Plattformen. Neben den Betriebssystemen Windows, Mac und Linux und den bekanntesten Konsolen (Playstation 3, Xbox360, Nintendo Wii) unterstützt Unity auch Smartphones (iOS, Android, Windows Phone) und weitere Plattformen.</w:t>
+        <w:t xml:space="preserve">Die Engine </w:t>
+      </w:r>
+      <w:proofErr w:type="spellStart"/>
+      <w:r>
+        <w:t>Unity</w:t>
+      </w:r>
+      <w:proofErr w:type="spellEnd"/>
+      <w:r>
+        <w:t xml:space="preserve"> wird von </w:t>
+      </w:r>
+      <w:proofErr w:type="spellStart"/>
+      <w:r>
+        <w:t>Unity</w:t>
+      </w:r>
+      <w:proofErr w:type="spellEnd"/>
+      <w:r>
+        <w:t xml:space="preserve"> Technologies entwickelt und unterstützt, wie die Source Engine, sowohl Grafik als auch Physikberechnungen. Ein großer Vorteil von </w:t>
+      </w:r>
+      <w:proofErr w:type="spellStart"/>
+      <w:r>
+        <w:t>Unity</w:t>
+      </w:r>
+      <w:proofErr w:type="spellEnd"/>
+      <w:r>
+        <w:t xml:space="preserve"> ist die große Anzahl der unterstützten Plattformen. Neben den Betriebssystemen Windows, Mac und Linux und den bekanntesten Konsolen (Playstation 3, Xbox360, Nintendo Wii) unterstützt </w:t>
+      </w:r>
+      <w:proofErr w:type="spellStart"/>
+      <w:r>
+        <w:t>Unity</w:t>
+      </w:r>
+      <w:proofErr w:type="spellEnd"/>
+      <w:r>
+        <w:t xml:space="preserve"> auch Smartphones (iOS, Android, Windows Phone) und weitere Plattformen.</w:t>
       </w:r>
     </w:p>
     <w:p/>
     <w:p>
-      <w:r>
-        <w:t>Unity bietet eine Gratisversion und eine Pro-Version an, die für 1500$ erworben werden kann.</w:t>
+      <w:proofErr w:type="spellStart"/>
+      <w:r>
+        <w:t>Unity</w:t>
+      </w:r>
+      <w:proofErr w:type="spellEnd"/>
+      <w:r>
+        <w:t xml:space="preserve"> bietet eine Gratisversion und eine Pro-Version an, die für 1500$ erworben werden kann.</w:t>
       </w:r>
     </w:p>
     <w:p>
@@ -5229,25 +5265,25 @@
           <w:lang w:val="en-US"/>
         </w:rPr>
       </w:pPr>
-      <w:bookmarkStart w:id="40" w:name="_Toc406781344"/>
-      <w:bookmarkStart w:id="41" w:name="_Toc417977749"/>
+      <w:bookmarkStart w:id="42" w:name="_Toc406781344"/>
+      <w:bookmarkStart w:id="43" w:name="_Toc418083331"/>
       <w:r>
         <w:rPr>
           <w:lang w:val="en-US"/>
         </w:rPr>
         <w:t>Unreal Engine 4</w:t>
       </w:r>
-      <w:bookmarkEnd w:id="40"/>
-      <w:bookmarkEnd w:id="41"/>
-    </w:p>
-    <w:p>
-      <w:pPr>
-        <w:rPr>
-          <w:del w:id="42" w:author="Daene" w:date="2015-01-08T17:04:00Z"/>
+      <w:bookmarkEnd w:id="42"/>
+      <w:bookmarkEnd w:id="43"/>
+    </w:p>
+    <w:p>
+      <w:pPr>
+        <w:rPr>
+          <w:del w:id="44" w:author="Daene" w:date="2015-01-08T17:04:00Z"/>
           <w:lang w:val="en-US"/>
         </w:rPr>
       </w:pPr>
-      <w:del w:id="43" w:author="Daene" w:date="2015-01-08T17:04:00Z">
+      <w:del w:id="45" w:author="Daene" w:date="2015-01-08T17:04:00Z">
         <w:r>
           <w:rPr>
             <w:lang w:val="en-US"/>
@@ -5263,13 +5299,53 @@
         </w:tabs>
       </w:pPr>
       <w:r>
-        <w:t>Unreal Engine wird von Epic Games entwickelt und ist auf allen verbreiteten Computer-Betriebssystemen lauffähig. Neben diesen unterstützt es allerdings auch die neue Konsolengeneration mit Playstation 4 und Xbox One, sowie mobile Anwendungen mit iOS oder Android.</w:t>
+        <w:t xml:space="preserve">Unreal Engine wird von </w:t>
+      </w:r>
+      <w:proofErr w:type="spellStart"/>
+      <w:r>
+        <w:t>Epic</w:t>
+      </w:r>
+      <w:proofErr w:type="spellEnd"/>
+      <w:r>
+        <w:t xml:space="preserve"> Games entwickelt und ist auf allen verbreiteten Computer-Betriebssystemen lauffähig. Neben diesen unterstützt es allerdings auch die neue Konsolengeneration mit Playstation 4 und Xbox </w:t>
+      </w:r>
+      <w:proofErr w:type="spellStart"/>
+      <w:r>
+        <w:t>One</w:t>
+      </w:r>
+      <w:proofErr w:type="spellEnd"/>
+      <w:r>
+        <w:t>, sowie mobile Anwendungen mit iOS oder Android.</w:t>
       </w:r>
     </w:p>
     <w:p/>
     <w:p>
       <w:r>
-        <w:t>Seit der erstmaligen Verwendung der Unreal Engine im Computerspiel „Unreal“ im Jahr 1998 konnten viele, teilweise sehr bekannte Spiele erfolgreich auf der Engine aufbauen. Die Unreal Engine 4, das aktuellste Framework der Reihe, wurde in Spielen wie Tekken 7 oder Kingdom Hearts 3 eingesetzt.</w:t>
+        <w:t xml:space="preserve">Seit der erstmaligen Verwendung der Unreal Engine im Computerspiel „Unreal“ im Jahr 1998 konnten viele, teilweise sehr bekannte Spiele erfolgreich auf der Engine aufbauen. Die Unreal Engine 4, das aktuellste Framework der Reihe, wurde in Spielen wie </w:t>
+      </w:r>
+      <w:proofErr w:type="spellStart"/>
+      <w:r>
+        <w:t>Tekken</w:t>
+      </w:r>
+      <w:proofErr w:type="spellEnd"/>
+      <w:r>
+        <w:t xml:space="preserve"> 7 oder </w:t>
+      </w:r>
+      <w:proofErr w:type="spellStart"/>
+      <w:r>
+        <w:t>Kingdom</w:t>
+      </w:r>
+      <w:proofErr w:type="spellEnd"/>
+      <w:r>
+        <w:t xml:space="preserve"> </w:t>
+      </w:r>
+      <w:proofErr w:type="spellStart"/>
+      <w:r>
+        <w:t>Hearts</w:t>
+      </w:r>
+      <w:proofErr w:type="spellEnd"/>
+      <w:r>
+        <w:t xml:space="preserve"> 3 eingesetzt.</w:t>
       </w:r>
     </w:p>
     <w:p/>
@@ -5293,7 +5369,23 @@
         <w:t xml:space="preserve">wobei sie für Studenten und Hochschulen kostenlos zur Verfügung gestellt wurde. Während des Projektzeitraums entfiel die monatliche Gebühr generell, was die Verbreitung der Engine weiter förderte. Bei </w:t>
       </w:r>
       <w:r>
-        <w:t>einem finanziellen Erfolg eines mit der Unreal Engine 4 erstelltem Produkts fordert Epic Games eine prozentualeGewinnbeteiligung.</w:t>
+        <w:t xml:space="preserve">einem finanziellen Erfolg eines mit der Unreal Engine 4 erstelltem Produkts fordert </w:t>
+      </w:r>
+      <w:proofErr w:type="spellStart"/>
+      <w:r>
+        <w:t>Epic</w:t>
+      </w:r>
+      <w:proofErr w:type="spellEnd"/>
+      <w:r>
+        <w:t xml:space="preserve"> Games eine </w:t>
+      </w:r>
+      <w:proofErr w:type="spellStart"/>
+      <w:r>
+        <w:t>prozentualeGewinnbeteiligung</w:t>
+      </w:r>
+      <w:proofErr w:type="spellEnd"/>
+      <w:r>
+        <w:t>.</w:t>
       </w:r>
     </w:p>
     <w:p>
@@ -5305,12 +5397,12 @@
       <w:pPr>
         <w:pStyle w:val="berschrift3"/>
       </w:pPr>
-      <w:bookmarkStart w:id="44" w:name="_Toc417977750"/>
+      <w:bookmarkStart w:id="46" w:name="_Toc418083332"/>
       <w:r>
         <w:lastRenderedPageBreak/>
         <w:t>Verwendung im Projekt</w:t>
       </w:r>
-      <w:bookmarkEnd w:id="44"/>
+      <w:bookmarkEnd w:id="46"/>
     </w:p>
     <w:p>
       <w:r>
@@ -5339,7 +5431,23 @@
       </w:r>
       <w:r>
         <w:br/>
-        <w:t>Aus diesem Grund muss der Code der Game-Engine um eine Schnittstelle erweitert werden, die die Befehle von der KI entgegennimmt. Bei der Unity-Engine ist dies nicht möglich, da dieses Framework in der Gratis-Version keine Erweiterung des Quellcodes um Plugins zulässt.</w:t>
+        <w:t xml:space="preserve">Aus diesem Grund muss der Code der Game-Engine um eine Schnittstelle erweitert werden, die die Befehle von der KI entgegennimmt. Bei der </w:t>
+      </w:r>
+      <w:proofErr w:type="spellStart"/>
+      <w:r>
+        <w:t>Unity</w:t>
+      </w:r>
+      <w:proofErr w:type="spellEnd"/>
+      <w:r>
+        <w:t xml:space="preserve">-Engine ist dies nicht möglich, da dieses Framework in der Gratis-Version keine Erweiterung des Quellcodes um </w:t>
+      </w:r>
+      <w:proofErr w:type="spellStart"/>
+      <w:r>
+        <w:t>Plugins</w:t>
+      </w:r>
+      <w:proofErr w:type="spellEnd"/>
+      <w:r>
+        <w:t xml:space="preserve"> zulässt.</w:t>
       </w:r>
     </w:p>
     <w:p/>
@@ -5352,16 +5460,16 @@
       <w:pPr>
         <w:pStyle w:val="berschrift2"/>
       </w:pPr>
-      <w:bookmarkStart w:id="45" w:name="_Toc417977751"/>
+      <w:bookmarkStart w:id="47" w:name="_Toc418083333"/>
       <w:r>
         <w:t>Scripting-Ans</w:t>
       </w:r>
-      <w:ins w:id="46" w:author="Daene" w:date="2015-01-08T17:05:00Z">
+      <w:ins w:id="48" w:author="Daene" w:date="2015-01-08T17:05:00Z">
         <w:r>
           <w:t>a</w:t>
         </w:r>
       </w:ins>
-      <w:del w:id="47" w:author="Daene" w:date="2015-01-08T17:05:00Z">
+      <w:del w:id="49" w:author="Daene" w:date="2015-01-08T17:05:00Z">
         <w:r>
           <w:delText>ä</w:delText>
         </w:r>
@@ -5369,8 +5477,8 @@
       <w:r>
         <w:t>tz</w:t>
       </w:r>
-      <w:bookmarkEnd w:id="45"/>
-      <w:del w:id="48" w:author="Daene" w:date="2015-01-08T17:05:00Z">
+      <w:bookmarkEnd w:id="47"/>
+      <w:del w:id="50" w:author="Daene" w:date="2015-01-08T17:05:00Z">
         <w:r>
           <w:delText>e</w:delText>
         </w:r>
@@ -5380,11 +5488,11 @@
       <w:pPr>
         <w:pStyle w:val="berschrift3"/>
       </w:pPr>
-      <w:bookmarkStart w:id="49" w:name="_Toc417977752"/>
+      <w:bookmarkStart w:id="51" w:name="_Toc418083334"/>
       <w:r>
         <w:t>Grundsätzliches</w:t>
       </w:r>
-      <w:bookmarkEnd w:id="49"/>
+      <w:bookmarkEnd w:id="51"/>
     </w:p>
     <w:p>
       <w:r>
@@ -5393,38 +5501,85 @@
     </w:p>
     <w:p>
       <w:r>
-        <w:t>Hierbei fiel die Wahl auf eine Scriptsprache, da diese typischerweise leichtgewichtig und einfach zu erlernen sind.</w:t>
+        <w:t xml:space="preserve">Hierbei fiel die Wahl auf eine </w:t>
+      </w:r>
+      <w:proofErr w:type="spellStart"/>
+      <w:r>
+        <w:t>Scriptsprache</w:t>
+      </w:r>
+      <w:proofErr w:type="spellEnd"/>
+      <w:r>
+        <w:t>, da diese typischerweise leichtgewichtig und einfach zu erlernen sind.</w:t>
       </w:r>
     </w:p>
     <w:p>
       <w:pPr>
         <w:pStyle w:val="berschrift3"/>
       </w:pPr>
-      <w:bookmarkStart w:id="50" w:name="_Toc417977753"/>
+      <w:bookmarkStart w:id="52" w:name="_Toc418083335"/>
+      <w:proofErr w:type="spellStart"/>
       <w:r>
         <w:t>Lua</w:t>
       </w:r>
-      <w:bookmarkEnd w:id="50"/>
-    </w:p>
-    <w:p>
-      <w:pPr>
-        <w:rPr>
-          <w:del w:id="51" w:author="Daene" w:date="2015-01-08T17:05:00Z"/>
-        </w:rPr>
-      </w:pPr>
-      <w:del w:id="52" w:author="Daene" w:date="2015-01-08T17:05:00Z">
+      <w:bookmarkEnd w:id="52"/>
+      <w:proofErr w:type="spellEnd"/>
+    </w:p>
+    <w:p>
+      <w:pPr>
+        <w:rPr>
+          <w:del w:id="53" w:author="Daene" w:date="2015-01-08T17:05:00Z"/>
+        </w:rPr>
+      </w:pPr>
+      <w:del w:id="54" w:author="Daene" w:date="2015-01-08T17:05:00Z">
         <w:r>
           <w:delText>https://en.wikipedia.org/wiki/Lua_%28programming_language%29</w:delText>
         </w:r>
       </w:del>
     </w:p>
     <w:p>
-      <w:r>
-        <w:t xml:space="preserve">Lua ist eine leichtgewichtige Scriptsprache und kann auf verschiedenen Plattformen eingesetzt werden. Dabei bietet Lua eine Menge von Basisfunktionen die zur </w:t>
+      <w:proofErr w:type="spellStart"/>
+      <w:r>
+        <w:t>Lua</w:t>
+      </w:r>
+      <w:proofErr w:type="spellEnd"/>
+      <w:r>
+        <w:t xml:space="preserve"> ist eine leichtgewichtige </w:t>
+      </w:r>
+      <w:proofErr w:type="spellStart"/>
+      <w:r>
+        <w:t>Scriptsprache</w:t>
+      </w:r>
+      <w:proofErr w:type="spellEnd"/>
+      <w:r>
+        <w:t xml:space="preserve"> und kann auf verschiedenen Plattformen eingesetzt werden. Dabei bietet </w:t>
+      </w:r>
+      <w:proofErr w:type="spellStart"/>
+      <w:r>
+        <w:t>Lua</w:t>
+      </w:r>
+      <w:proofErr w:type="spellEnd"/>
+      <w:r>
+        <w:t xml:space="preserve"> eine Menge von Basisfunktionen die zur </w:t>
       </w:r>
       <w:r>
         <w:lastRenderedPageBreak/>
-        <w:t>Behandlung eines Problems erweitert werden können. Da Lua leicht einzubinden und zu erlernen ist wird die Sprache bereits in vielen Programmen, unter anderem in Videospielen wie Garrys Mod, eingesetzt.</w:t>
+        <w:t xml:space="preserve">Behandlung eines Problems erweitert werden können. Da </w:t>
+      </w:r>
+      <w:proofErr w:type="spellStart"/>
+      <w:r>
+        <w:t>Lua</w:t>
+      </w:r>
+      <w:proofErr w:type="spellEnd"/>
+      <w:r>
+        <w:t xml:space="preserve"> leicht einzubinden und zu erlernen ist wird die Sprache bereits in vielen Programmen, unter anderem in Videospielen wie Garrys </w:t>
+      </w:r>
+      <w:proofErr w:type="spellStart"/>
+      <w:r>
+        <w:t>Mod</w:t>
+      </w:r>
+      <w:proofErr w:type="spellEnd"/>
+      <w:r>
+        <w:t>, eingesetzt.</w:t>
       </w:r>
     </w:p>
     <w:p/>
@@ -5432,17 +5587,22 @@
       <w:pPr>
         <w:pStyle w:val="berschrift2"/>
       </w:pPr>
-      <w:bookmarkStart w:id="53" w:name="_Toc417977754"/>
+      <w:bookmarkStart w:id="55" w:name="_Toc418083336"/>
       <w:r>
         <w:t>Robo Cup</w:t>
       </w:r>
-      <w:bookmarkEnd w:id="53"/>
-    </w:p>
-    <w:p>
-      <w:r>
-        <w:t xml:space="preserve">RoboCup ist ein Wettbewerb, bei dem es um Robotik und künstliche Intelligenz geht. Im Wettbewerb gibt es verschiedene Kategorien, in denen die Teams gegeneinander antreten. Als Gemeinsamkeit haben alle Kategorien, dass </w:t>
-      </w:r>
-      <w:ins w:id="54" w:author="Kekeisen Michael" w:date="2015-01-07T23:16:00Z">
+      <w:bookmarkEnd w:id="55"/>
+    </w:p>
+    <w:p>
+      <w:proofErr w:type="spellStart"/>
+      <w:r>
+        <w:t>RoboCup</w:t>
+      </w:r>
+      <w:proofErr w:type="spellEnd"/>
+      <w:r>
+        <w:t xml:space="preserve"> ist ein Wettbewerb, bei dem es um Robotik und künstliche Intelligenz geht. Im Wettbewerb gibt es verschiedene Kategorien, in denen die Teams gegeneinander antreten. Als Gemeinsamkeit haben alle Kategorien, dass </w:t>
+      </w:r>
+      <w:ins w:id="56" w:author="Kekeisen Michael" w:date="2015-01-07T23:16:00Z">
         <w:r>
           <w:t xml:space="preserve">es </w:t>
         </w:r>
@@ -5463,7 +5623,6 @@
           <w:id w:val="-2059624187"/>
           <w:citation/>
         </w:sdtPr>
-        <w:sdtEndPr/>
         <w:sdtContent>
           <w:r>
             <w:fldChar w:fldCharType="begin"/>
@@ -5491,7 +5650,15 @@
     </w:p>
     <w:p>
       <w:r>
-        <w:t>Im Gegensatz zu den Kategorien, bei denen die Robotik im Vordergrund steht, ist die Simulation League in Bezug auf die Aufgabenstellung sehr interessant. In der RoboCup Simulation League werden zwei Teams mit jeweils bis zu elf Spielern simuliert. Die Simulation League gibt es in zwei Varianten: Eine 2D-Version und eine 3D-Version.</w:t>
+        <w:t xml:space="preserve">Im Gegensatz zu den Kategorien, bei denen die Robotik im Vordergrund steht, ist die Simulation League in Bezug auf die Aufgabenstellung sehr interessant. In der </w:t>
+      </w:r>
+      <w:proofErr w:type="spellStart"/>
+      <w:r>
+        <w:t>RoboCup</w:t>
+      </w:r>
+      <w:proofErr w:type="spellEnd"/>
+      <w:r>
+        <w:t xml:space="preserve"> Simulation League werden zwei Teams mit jeweils bis zu elf Spielern simuliert. Die Simulation League gibt es in zwei Varianten: Eine 2D-Version und eine 3D-Version.</w:t>
       </w:r>
     </w:p>
     <w:p>
@@ -5501,7 +5668,23 @@
     </w:p>
     <w:p>
       <w:r>
-        <w:t>Die 3D-Version bietet eine komplexere Physikengine, welche entsprechend dreidimensionale Bewegungen des Balls ermöglicht. Dadurch wird das Spielverhalten realistischer. Die RoboCup Simulation League hat jedoch weiterhin die Simulation von Fußballrobotern im Vordergrund.</w:t>
+        <w:t xml:space="preserve">Die 3D-Version bietet eine komplexere </w:t>
+      </w:r>
+      <w:proofErr w:type="spellStart"/>
+      <w:r>
+        <w:t>Physikengine</w:t>
+      </w:r>
+      <w:proofErr w:type="spellEnd"/>
+      <w:r>
+        <w:t xml:space="preserve">, welche entsprechend dreidimensionale Bewegungen des Balls ermöglicht. Dadurch wird das Spielverhalten realistischer. Die </w:t>
+      </w:r>
+      <w:proofErr w:type="spellStart"/>
+      <w:r>
+        <w:t>RoboCup</w:t>
+      </w:r>
+      <w:proofErr w:type="spellEnd"/>
+      <w:r>
+        <w:t xml:space="preserve"> Simulation League hat jedoch weiterhin die Simulation von Fußballrobotern im Vordergrund.</w:t>
       </w:r>
     </w:p>
     <w:p>
@@ -5513,7 +5696,6 @@
           <w:id w:val="-79602008"/>
           <w:citation/>
         </w:sdtPr>
-        <w:sdtEndPr/>
         <w:sdtContent>
           <w:r>
             <w:fldChar w:fldCharType="begin"/>
@@ -5551,7 +5733,15 @@
     <w:p/>
     <w:p>
       <w:r>
-        <w:t>Viele Ansätze aus der RoboCup Simulation League können für die Aufgabenstellung übernommen werden. Zum einen ist die Kommunikation der Spieler untereinander ein interessanter und wichtiger Punkt für die Entwicklung komplexer Spielzüge. Auch die unabhängige Programmierung der Spielerlogik von einer Kontrollinstanz, die Regeln und Physik der Simulation sicherstellt, ist ein guter Ansatz um Flexibilität zu gewährleisten.</w:t>
+        <w:t xml:space="preserve">Viele Ansätze aus der </w:t>
+      </w:r>
+      <w:proofErr w:type="spellStart"/>
+      <w:r>
+        <w:t>RoboCup</w:t>
+      </w:r>
+      <w:proofErr w:type="spellEnd"/>
+      <w:r>
+        <w:t xml:space="preserve"> Simulation League können für die Aufgabenstellung übernommen werden. Zum einen ist die Kommunikation der Spieler untereinander ein interessanter und wichtiger Punkt für die Entwicklung komplexer Spielzüge. Auch die unabhängige Programmierung der Spielerlogik von einer Kontrollinstanz, die Regeln und Physik der Simulation sicherstellt, ist ein guter Ansatz um Flexibilität zu gewährleisten.</w:t>
       </w:r>
     </w:p>
     <w:p/>
@@ -5559,22 +5749,22 @@
       <w:pPr>
         <w:pStyle w:val="berschrift2"/>
       </w:pPr>
-      <w:bookmarkStart w:id="55" w:name="_Toc417977755"/>
+      <w:bookmarkStart w:id="57" w:name="_Toc418083337"/>
       <w:r>
         <w:t>Künstliche Intelligenz</w:t>
       </w:r>
-      <w:bookmarkEnd w:id="55"/>
+      <w:bookmarkEnd w:id="57"/>
     </w:p>
     <w:p>
       <w:r>
         <w:t xml:space="preserve">Künstliche Intelligenz beschäftigt sich mit </w:t>
       </w:r>
-      <w:del w:id="56" w:author="Kekeisen Michael" w:date="2015-01-07T23:18:00Z">
+      <w:del w:id="58" w:author="Kekeisen Michael" w:date="2015-01-07T23:18:00Z">
         <w:r>
           <w:delText xml:space="preserve">Wegen </w:delText>
         </w:r>
       </w:del>
-      <w:ins w:id="57" w:author="Kekeisen Michael" w:date="2015-01-07T23:18:00Z">
+      <w:ins w:id="59" w:author="Kekeisen Michael" w:date="2015-01-07T23:18:00Z">
         <w:r>
           <w:t xml:space="preserve">Möglichkeiten </w:t>
         </w:r>
@@ -5587,7 +5777,6 @@
           <w:id w:val="1680774940"/>
           <w:citation/>
         </w:sdtPr>
-        <w:sdtEndPr/>
         <w:sdtContent>
           <w:r>
             <w:fldChar w:fldCharType="begin"/>
@@ -5653,7 +5842,6 @@
           <w:id w:val="-864825239"/>
           <w:citation/>
         </w:sdtPr>
-        <w:sdtEndPr/>
         <w:sdtContent>
           <w:r>
             <w:fldChar w:fldCharType="begin"/>
@@ -5694,11 +5882,11 @@
       <w:pPr>
         <w:pStyle w:val="berschrift2"/>
       </w:pPr>
-      <w:bookmarkStart w:id="58" w:name="_Toc417977756"/>
+      <w:bookmarkStart w:id="60" w:name="_Toc418083338"/>
       <w:r>
         <w:t>Zusammenfassung</w:t>
       </w:r>
-      <w:bookmarkEnd w:id="58"/>
+      <w:bookmarkEnd w:id="60"/>
     </w:p>
     <w:p/>
     <w:p>
@@ -5710,22 +5898,22 @@
       <w:pPr>
         <w:pStyle w:val="berschrift1"/>
       </w:pPr>
-      <w:bookmarkStart w:id="59" w:name="_Toc417977757"/>
+      <w:bookmarkStart w:id="61" w:name="_Toc418083339"/>
       <w:r>
         <w:lastRenderedPageBreak/>
         <w:t>Planung / Struktur</w:t>
       </w:r>
-      <w:bookmarkEnd w:id="59"/>
+      <w:bookmarkEnd w:id="61"/>
     </w:p>
     <w:p>
       <w:pPr>
         <w:pStyle w:val="berschrift2"/>
       </w:pPr>
-      <w:bookmarkStart w:id="60" w:name="_Toc417977758"/>
+      <w:bookmarkStart w:id="62" w:name="_Toc418083340"/>
       <w:r>
         <w:t>Projektmanagement</w:t>
       </w:r>
-      <w:bookmarkEnd w:id="60"/>
+      <w:bookmarkEnd w:id="62"/>
     </w:p>
     <w:p>
       <w:r>
@@ -5743,12 +5931,12 @@
       <w:r>
         <w:t xml:space="preserve"> Semesters stattfindet, </w:t>
       </w:r>
-      <w:del w:id="61" w:author="Kekeisen Michael" w:date="2015-01-07T23:19:00Z">
+      <w:del w:id="63" w:author="Kekeisen Michael" w:date="2015-01-07T23:19:00Z">
         <w:r>
           <w:delText>wird</w:delText>
         </w:r>
       </w:del>
-      <w:ins w:id="62" w:author="Kekeisen Michael" w:date="2015-01-07T23:19:00Z">
+      <w:ins w:id="64" w:author="Kekeisen Michael" w:date="2015-01-07T23:19:00Z">
         <w:r>
           <w:t>werden</w:t>
         </w:r>
@@ -5803,11 +5991,11 @@
       <w:pPr>
         <w:pStyle w:val="berschrift2"/>
       </w:pPr>
-      <w:bookmarkStart w:id="63" w:name="_Toc417977759"/>
+      <w:bookmarkStart w:id="65" w:name="_Toc418083341"/>
       <w:r>
         <w:t>Analyse der Aufgabenstellung</w:t>
       </w:r>
-      <w:bookmarkEnd w:id="63"/>
+      <w:bookmarkEnd w:id="65"/>
     </w:p>
     <w:p>
       <w:r>
@@ -5833,7 +6021,7 @@
       <w:pPr>
         <w:pStyle w:val="berschrift3"/>
       </w:pPr>
-      <w:bookmarkStart w:id="64" w:name="_Toc417977760"/>
+      <w:bookmarkStart w:id="66" w:name="_Toc418083342"/>
       <w:r>
         <w:t>Muss</w:t>
       </w:r>
@@ -5843,7 +6031,7 @@
       <w:r>
         <w:t>riterien</w:t>
       </w:r>
-      <w:bookmarkEnd w:id="64"/>
+      <w:bookmarkEnd w:id="66"/>
     </w:p>
     <w:p>
       <w:pPr>
@@ -5940,11 +6128,11 @@
       <w:pPr>
         <w:pStyle w:val="berschrift3"/>
       </w:pPr>
-      <w:bookmarkStart w:id="65" w:name="_Toc417977761"/>
+      <w:bookmarkStart w:id="67" w:name="_Toc418083343"/>
       <w:r>
         <w:t>Soll-Kriterien</w:t>
       </w:r>
-      <w:bookmarkEnd w:id="65"/>
+      <w:bookmarkEnd w:id="67"/>
     </w:p>
     <w:p>
       <w:pPr>
@@ -5977,11 +6165,11 @@
       <w:pPr>
         <w:pStyle w:val="berschrift3"/>
       </w:pPr>
-      <w:bookmarkStart w:id="66" w:name="_Toc417977762"/>
+      <w:bookmarkStart w:id="68" w:name="_Toc418083344"/>
       <w:r>
         <w:t>Kann-Kriterien</w:t>
       </w:r>
-      <w:bookmarkEnd w:id="66"/>
+      <w:bookmarkEnd w:id="68"/>
     </w:p>
     <w:p>
       <w:pPr>
@@ -5999,15 +6187,23 @@
       <w:pPr>
         <w:pStyle w:val="berschrift3"/>
       </w:pPr>
-      <w:bookmarkStart w:id="67" w:name="_Toc417977763"/>
+      <w:bookmarkStart w:id="69" w:name="_Toc418083345"/>
       <w:r>
         <w:t>Analyse der Kriterien</w:t>
       </w:r>
-      <w:bookmarkEnd w:id="67"/>
-    </w:p>
-    <w:p>
-      <w:r>
-        <w:t>Die Anforderung einer physikalisch korrekten 3D Simulation wird über eine Game-Engine realisiert, da diese eine eingebaute Physik-Engine besitzen. In diesem Projekt wird die Unreal Engine von „Epic Games“ verwendet.</w:t>
+      <w:bookmarkEnd w:id="69"/>
+    </w:p>
+    <w:p>
+      <w:r>
+        <w:t>Die Anforderung einer physikalisch korrekten 3D Simulation wird über eine Game-Engine realisiert, da diese eine eingebaute Physik-Engine besitzen. In diesem Projekt wird die Unreal Engine von „</w:t>
+      </w:r>
+      <w:proofErr w:type="spellStart"/>
+      <w:r>
+        <w:t>Epic</w:t>
+      </w:r>
+      <w:proofErr w:type="spellEnd"/>
+      <w:r>
+        <w:t xml:space="preserve"> Games“ verwendet.</w:t>
       </w:r>
       <w:r>
         <w:t xml:space="preserve"> Die Unreal Engine erfüllt</w:t>
@@ -6074,12 +6270,12 @@
       <w:pPr>
         <w:pStyle w:val="berschrift2"/>
       </w:pPr>
-      <w:bookmarkStart w:id="68" w:name="_Toc417977764"/>
+      <w:bookmarkStart w:id="70" w:name="_Toc418083346"/>
       <w:r>
         <w:lastRenderedPageBreak/>
         <w:t>Architektur</w:t>
       </w:r>
-      <w:bookmarkEnd w:id="68"/>
+      <w:bookmarkEnd w:id="70"/>
     </w:p>
     <w:p>
       <w:r>
@@ -6111,7 +6307,7 @@
             <v:path o:extrusionok="f" gradientshapeok="t" o:connecttype="rect"/>
             <o:lock v:ext="edit" aspectratio="t"/>
           </v:shapetype>
-          <v:shape id="_x0000_i1025" type="#_x0000_t75" style="width:197.3pt;height:158.05pt">
+          <v:shape id="_x0000_i1025" type="#_x0000_t75" style="width:197.25pt;height:157.9pt">
             <v:imagedata r:id="rId13" o:title="UnrealCup_Architektur"/>
           </v:shape>
         </w:pict>
@@ -6124,22 +6320,83 @@
       </w:r>
       <w:r>
         <w:br/>
-        <w:t>Um die Schnittstelle zwischen den Workern und dem Hauptthread zu ermöglichen wird ein vereinfachtes Remote Procedure Call</w:t>
+        <w:t xml:space="preserve">Um die Schnittstelle zwischen den </w:t>
+      </w:r>
+      <w:proofErr w:type="spellStart"/>
+      <w:r>
+        <w:t>Workern</w:t>
+      </w:r>
+      <w:proofErr w:type="spellEnd"/>
+      <w:r>
+        <w:t xml:space="preserve"> und dem Hauptthread zu ermöglichen wird ein vereinfachtes Remote </w:t>
+      </w:r>
+      <w:proofErr w:type="spellStart"/>
+      <w:r>
+        <w:t>Procedure</w:t>
+      </w:r>
+      <w:proofErr w:type="spellEnd"/>
+      <w:r>
+        <w:t xml:space="preserve"> Call</w:t>
       </w:r>
       <w:r>
         <w:t xml:space="preserve"> V</w:t>
       </w:r>
       <w:r>
-        <w:t>erfahren verwendet. Hierzu wird in der Klasse RobotWorker z.B. getPosition() aufgerufen. Der Thread muss angehalten werden, da diese Funktion einen Rückgabeparameter hat. Der gewünschte Funktionsaufruf wird mit insertCall() in die RobotControl übergeben. Sobald der Hauptthread Rechenzeit zur Verfügung hat ruft dieser die Methode tick() auf. Diese Methode arbeitet dann die Queue</w:t>
+        <w:t xml:space="preserve">erfahren verwendet. Hierzu wird in der Klasse </w:t>
+      </w:r>
+      <w:proofErr w:type="spellStart"/>
+      <w:r>
+        <w:t>RobotWorker</w:t>
+      </w:r>
+      <w:proofErr w:type="spellEnd"/>
+      <w:r>
+        <w:t xml:space="preserve"> z.B. </w:t>
+      </w:r>
+      <w:proofErr w:type="spellStart"/>
+      <w:r>
+        <w:t>getPosition</w:t>
+      </w:r>
+      <w:proofErr w:type="spellEnd"/>
+      <w:r>
+        <w:t xml:space="preserve">() aufgerufen. Der Thread muss angehalten werden, da diese Funktion einen Rückgabeparameter hat. Der gewünschte Funktionsaufruf wird mit </w:t>
+      </w:r>
+      <w:proofErr w:type="spellStart"/>
+      <w:r>
+        <w:t>insertCall</w:t>
+      </w:r>
+      <w:proofErr w:type="spellEnd"/>
+      <w:r>
+        <w:t xml:space="preserve">() in die </w:t>
+      </w:r>
+      <w:proofErr w:type="spellStart"/>
+      <w:r>
+        <w:t>RobotControl</w:t>
+      </w:r>
+      <w:proofErr w:type="spellEnd"/>
+      <w:r>
+        <w:t xml:space="preserve"> übergeben. Sobald der Hauptthread Rechenzeit zur Verfügung hat ruft dieser die Methode tick() auf. Diese Methode arbeitet dann die Queue</w:t>
       </w:r>
       <w:r>
         <w:t>,</w:t>
       </w:r>
       <w:r>
-        <w:t xml:space="preserve"> der Funktionsaufrufe ab. Wenn ein Aufruf auf eine Antwort wartet wird diese zurück an den Worker mit setReturnValue() gegeben. Die </w:t>
-      </w:r>
-      <w:r>
-        <w:t xml:space="preserve">Busy-Waiting </w:t>
+        <w:t xml:space="preserve"> der Funktionsaufrufe ab. Wenn ein Aufruf auf eine Antwort wartet wird diese zurück an den Worker mit </w:t>
+      </w:r>
+      <w:proofErr w:type="spellStart"/>
+      <w:r>
+        <w:t>setReturnValue</w:t>
+      </w:r>
+      <w:proofErr w:type="spellEnd"/>
+      <w:r>
+        <w:t xml:space="preserve">() gegeben. Die </w:t>
+      </w:r>
+      <w:proofErr w:type="spellStart"/>
+      <w:r>
+        <w:t>Busy</w:t>
+      </w:r>
+      <w:proofErr w:type="spellEnd"/>
+      <w:r>
+        <w:t xml:space="preserve">-Waiting </w:t>
       </w:r>
       <w:r>
         <w:t xml:space="preserve">Schleife im Thread kann nach </w:t>
@@ -6157,7 +6414,15 @@
         <w:t>ript zurückgeben.</w:t>
       </w:r>
       <w:r>
-        <w:t xml:space="preserve"> Um spätere Erweiterungen leicht zu ermöglichen z.B. andere Skriptsprachen oder eine Implementierung direkt in C++ wird über eine Spezialisierung des RobotWorkers die LUA Schnittstelle hinzugefügt.</w:t>
+        <w:t xml:space="preserve"> Um spätere Erweiterungen leicht zu ermöglichen z.B. andere Skriptsprachen oder eine Implementierung direkt in C++ wird über eine Spezialisierung des </w:t>
+      </w:r>
+      <w:proofErr w:type="spellStart"/>
+      <w:r>
+        <w:t>RobotWorkers</w:t>
+      </w:r>
+      <w:proofErr w:type="spellEnd"/>
+      <w:r>
+        <w:t xml:space="preserve"> die LUA Schnittstelle hinzugefügt.</w:t>
       </w:r>
       <w:r>
         <w:br/>
@@ -6167,7 +6432,15 @@
         <w:t xml:space="preserve"> in ihrer Leistung beschränkt werden um eine faire Simulation zu ermöglichen.</w:t>
       </w:r>
       <w:r>
-        <w:t xml:space="preserve"> In der LUA Implementierung geschieht dies über die Funktion allowedToRun() diese wertet die bisherige Rechenzeit aus und veranlasst ein </w:t>
+        <w:t xml:space="preserve"> In der LUA Implementierung geschieht dies über die Funktion </w:t>
+      </w:r>
+      <w:proofErr w:type="spellStart"/>
+      <w:r>
+        <w:t>allowedToRun</w:t>
+      </w:r>
+      <w:proofErr w:type="spellEnd"/>
+      <w:r>
+        <w:t xml:space="preserve">() diese wertet die bisherige Rechenzeit aus und veranlasst ein </w:t>
       </w:r>
       <w:r>
         <w:lastRenderedPageBreak/>
@@ -6183,7 +6456,7 @@
     <w:p>
       <w:r>
         <w:pict>
-          <v:shape id="_x0000_i1026" type="#_x0000_t75" style="width:467.55pt;height:331.95pt">
+          <v:shape id="_x0000_i1026" type="#_x0000_t75" style="width:467.25pt;height:332.25pt">
             <v:imagedata r:id="rId14" o:title="UnrealCup_5"/>
           </v:shape>
         </w:pict>
@@ -6196,55 +6469,65 @@
       <w:pPr>
         <w:pStyle w:val="berschrift1"/>
       </w:pPr>
-      <w:bookmarkStart w:id="69" w:name="_Toc417977765"/>
+      <w:bookmarkStart w:id="71" w:name="_Toc418083347"/>
       <w:r>
         <w:lastRenderedPageBreak/>
         <w:t>Umsetzung</w:t>
       </w:r>
-      <w:bookmarkEnd w:id="69"/>
+      <w:bookmarkEnd w:id="71"/>
     </w:p>
     <w:p>
       <w:pPr>
         <w:pStyle w:val="berschrift2"/>
       </w:pPr>
+      <w:bookmarkStart w:id="72" w:name="_Toc418083348"/>
       <w:r>
         <w:t>Umsetzung der Simulationsumgebung</w:t>
       </w:r>
+      <w:bookmarkEnd w:id="72"/>
     </w:p>
     <w:p>
       <w:pPr>
         <w:pStyle w:val="berschrift3"/>
       </w:pPr>
+      <w:bookmarkStart w:id="73" w:name="_Toc418083349"/>
       <w:r>
         <w:t>Grundsätzliches</w:t>
       </w:r>
+      <w:bookmarkEnd w:id="73"/>
     </w:p>
     <w:p>
       <w:pPr>
         <w:pStyle w:val="berschrift3"/>
       </w:pPr>
+      <w:bookmarkStart w:id="74" w:name="_Toc418083350"/>
       <w:r>
         <w:t>Regelimplementierung</w:t>
       </w:r>
-      <w:bookmarkStart w:id="70" w:name="_GoBack"/>
-      <w:bookmarkEnd w:id="70"/>
+      <w:bookmarkEnd w:id="74"/>
     </w:p>
     <w:p>
       <w:pPr>
         <w:pStyle w:val="berschrift3"/>
       </w:pPr>
+      <w:bookmarkStart w:id="75" w:name="_Toc418083351"/>
+      <w:proofErr w:type="spellStart"/>
       <w:r>
         <w:t>Scripschnittstelle</w:t>
       </w:r>
+      <w:bookmarkEnd w:id="75"/>
+      <w:proofErr w:type="spellEnd"/>
     </w:p>
     <w:p/>
     <w:p>
       <w:pPr>
         <w:pStyle w:val="berschrift2"/>
       </w:pPr>
+      <w:bookmarkStart w:id="76" w:name="_Toc418083352"/>
       <w:r>
         <w:t>Entwicklung der künstlichen Intelligenz</w:t>
       </w:r>
+      <w:bookmarkEnd w:id="76"/>
     </w:p>
     <w:p>
       <w:pPr>
@@ -6253,12 +6536,12 @@
       <w:r>
         <w:br w:type="page"/>
       </w:r>
-      <w:bookmarkStart w:id="71" w:name="_Toc417977774"/>
+      <w:bookmarkStart w:id="77" w:name="_Toc418083353"/>
       <w:r>
         <w:lastRenderedPageBreak/>
         <w:t>Ausblick</w:t>
       </w:r>
-      <w:bookmarkEnd w:id="71"/>
+      <w:bookmarkEnd w:id="77"/>
     </w:p>
     <w:p/>
     <w:p>
@@ -6268,12 +6551,12 @@
       <w:r>
         <w:br w:type="page"/>
       </w:r>
-      <w:bookmarkStart w:id="72" w:name="_Toc417977775"/>
+      <w:bookmarkStart w:id="78" w:name="_Toc418083354"/>
       <w:r>
         <w:lastRenderedPageBreak/>
         <w:t>Fazit</w:t>
       </w:r>
-      <w:bookmarkEnd w:id="72"/>
+      <w:bookmarkEnd w:id="78"/>
     </w:p>
     <w:p/>
     <w:p>
@@ -6288,7 +6571,7 @@
         </w:sectPr>
       </w:pPr>
     </w:p>
-    <w:bookmarkStart w:id="73" w:name="_Toc417977776" w:displacedByCustomXml="next"/>
+    <w:bookmarkStart w:id="79" w:name="_Toc418083355" w:displacedByCustomXml="next"/>
     <w:sdt>
       <w:sdtPr>
         <w:rPr>
@@ -6302,7 +6585,6 @@
           <w:docPartUnique/>
         </w:docPartObj>
       </w:sdtPr>
-      <w:sdtEndPr/>
       <w:sdtContent>
         <w:p>
           <w:pPr>
@@ -6315,14 +6597,13 @@
           <w:r>
             <w:t>Literaturverzeichnis</w:t>
           </w:r>
-          <w:bookmarkEnd w:id="73"/>
+          <w:bookmarkEnd w:id="79"/>
         </w:p>
         <w:sdt>
           <w:sdtPr>
             <w:id w:val="111145805"/>
             <w:bibliography/>
           </w:sdtPr>
-          <w:sdtEndPr/>
           <w:sdtContent>
             <w:p>
               <w:pPr>
@@ -6362,7 +6643,7 @@
                 <w:trPr>
                   <w:divId w:val="787118623"/>
                   <w:tblCellSpacing w:w="15" w:type="dxa"/>
-                  <w:ins w:id="74" w:author="Maximilian Schmitz" w:date="2015-01-08T20:23:00Z"/>
+                  <w:ins w:id="80" w:author="Maximilian Schmitz" w:date="2015-01-08T20:23:00Z"/>
                 </w:trPr>
                 <w:tc>
                   <w:tcPr>
@@ -6373,12 +6654,12 @@
                     <w:pPr>
                       <w:pStyle w:val="Literaturverzeichnis"/>
                       <w:rPr>
-                        <w:ins w:id="75" w:author="Maximilian Schmitz" w:date="2015-01-08T20:23:00Z"/>
+                        <w:ins w:id="81" w:author="Maximilian Schmitz" w:date="2015-01-08T20:23:00Z"/>
                         <w:noProof/>
                         <w:szCs w:val="24"/>
                       </w:rPr>
                     </w:pPr>
-                    <w:ins w:id="76" w:author="Maximilian Schmitz" w:date="2015-01-08T20:23:00Z">
+                    <w:ins w:id="82" w:author="Maximilian Schmitz" w:date="2015-01-08T20:23:00Z">
                       <w:r>
                         <w:rPr>
                           <w:noProof/>
@@ -6397,12 +6678,12 @@
                     <w:pPr>
                       <w:pStyle w:val="Literaturverzeichnis"/>
                       <w:rPr>
-                        <w:ins w:id="77" w:author="Maximilian Schmitz" w:date="2015-01-08T20:23:00Z"/>
+                        <w:ins w:id="83" w:author="Maximilian Schmitz" w:date="2015-01-08T20:23:00Z"/>
                         <w:noProof/>
                         <w:lang w:val="en-GB"/>
                       </w:rPr>
                     </w:pPr>
-                    <w:ins w:id="78" w:author="Maximilian Schmitz" w:date="2015-01-08T20:23:00Z">
+                    <w:ins w:id="84" w:author="Maximilian Schmitz" w:date="2015-01-08T20:23:00Z">
                       <w:r>
                         <w:rPr>
                           <w:noProof/>
@@ -6418,7 +6699,7 @@
                 <w:trPr>
                   <w:divId w:val="787118623"/>
                   <w:tblCellSpacing w:w="15" w:type="dxa"/>
-                  <w:ins w:id="79" w:author="Maximilian Schmitz" w:date="2015-01-08T20:23:00Z"/>
+                  <w:ins w:id="85" w:author="Maximilian Schmitz" w:date="2015-01-08T20:23:00Z"/>
                 </w:trPr>
                 <w:tc>
                   <w:tcPr>
@@ -6429,11 +6710,11 @@
                     <w:pPr>
                       <w:pStyle w:val="Literaturverzeichnis"/>
                       <w:rPr>
-                        <w:ins w:id="80" w:author="Maximilian Schmitz" w:date="2015-01-08T20:23:00Z"/>
+                        <w:ins w:id="86" w:author="Maximilian Schmitz" w:date="2015-01-08T20:23:00Z"/>
                         <w:noProof/>
                       </w:rPr>
                     </w:pPr>
-                    <w:ins w:id="81" w:author="Maximilian Schmitz" w:date="2015-01-08T20:23:00Z">
+                    <w:ins w:id="87" w:author="Maximilian Schmitz" w:date="2015-01-08T20:23:00Z">
                       <w:r>
                         <w:rPr>
                           <w:noProof/>
@@ -6452,11 +6733,11 @@
                     <w:pPr>
                       <w:pStyle w:val="Literaturverzeichnis"/>
                       <w:rPr>
-                        <w:ins w:id="82" w:author="Maximilian Schmitz" w:date="2015-01-08T20:23:00Z"/>
+                        <w:ins w:id="88" w:author="Maximilian Schmitz" w:date="2015-01-08T20:23:00Z"/>
                         <w:noProof/>
                       </w:rPr>
                     </w:pPr>
-                    <w:ins w:id="83" w:author="Maximilian Schmitz" w:date="2015-01-08T20:23:00Z">
+                    <w:ins w:id="89" w:author="Maximilian Schmitz" w:date="2015-01-08T20:23:00Z">
                       <w:r>
                         <w:rPr>
                           <w:noProof/>
@@ -6472,7 +6753,7 @@
               <w:pPr>
                 <w:divId w:val="787118623"/>
                 <w:rPr>
-                  <w:ins w:id="84" w:author="Maximilian Schmitz" w:date="2015-01-08T20:23:00Z"/>
+                  <w:ins w:id="90" w:author="Maximilian Schmitz" w:date="2015-01-08T20:23:00Z"/>
                   <w:noProof/>
                 </w:rPr>
               </w:pPr>
@@ -6480,7 +6761,7 @@
             <w:p>
               <w:pPr>
                 <w:rPr>
-                  <w:del w:id="85" w:author="Maximilian Schmitz" w:date="2015-01-08T20:23:00Z"/>
+                  <w:del w:id="91" w:author="Maximilian Schmitz" w:date="2015-01-08T20:23:00Z"/>
                   <w:rFonts w:ascii="Times New Roman" w:hAnsi="Times New Roman"/>
                   <w:noProof/>
                   <w:sz w:val="20"/>
@@ -6507,7 +6788,7 @@
                 <w:trPr>
                   <w:divId w:val="528494875"/>
                   <w:tblCellSpacing w:w="15" w:type="dxa"/>
-                  <w:del w:id="86" w:author="Maximilian Schmitz" w:date="2015-01-08T20:23:00Z"/>
+                  <w:del w:id="92" w:author="Maximilian Schmitz" w:date="2015-01-08T20:23:00Z"/>
                 </w:trPr>
                 <w:tc>
                   <w:tcPr>
@@ -6518,12 +6799,12 @@
                     <w:pPr>
                       <w:pStyle w:val="Literaturverzeichnis"/>
                       <w:rPr>
-                        <w:del w:id="87" w:author="Maximilian Schmitz" w:date="2015-01-08T20:23:00Z"/>
+                        <w:del w:id="93" w:author="Maximilian Schmitz" w:date="2015-01-08T20:23:00Z"/>
                         <w:noProof/>
                         <w:szCs w:val="24"/>
                       </w:rPr>
                     </w:pPr>
-                    <w:del w:id="88" w:author="Maximilian Schmitz" w:date="2015-01-08T20:23:00Z">
+                    <w:del w:id="94" w:author="Maximilian Schmitz" w:date="2015-01-08T20:23:00Z">
                       <w:r>
                         <w:rPr>
                           <w:noProof/>
@@ -6542,11 +6823,11 @@
                     <w:pPr>
                       <w:pStyle w:val="Literaturverzeichnis"/>
                       <w:rPr>
-                        <w:del w:id="89" w:author="Maximilian Schmitz" w:date="2015-01-08T20:23:00Z"/>
+                        <w:del w:id="95" w:author="Maximilian Schmitz" w:date="2015-01-08T20:23:00Z"/>
                         <w:noProof/>
                       </w:rPr>
                     </w:pPr>
-                    <w:del w:id="90" w:author="Maximilian Schmitz" w:date="2015-01-08T20:23:00Z">
+                    <w:del w:id="96" w:author="Maximilian Schmitz" w:date="2015-01-08T20:23:00Z">
                       <w:r>
                         <w:rPr>
                           <w:noProof/>
@@ -6561,7 +6842,7 @@
                 <w:trPr>
                   <w:divId w:val="528494875"/>
                   <w:tblCellSpacing w:w="15" w:type="dxa"/>
-                  <w:del w:id="91" w:author="Maximilian Schmitz" w:date="2015-01-08T20:23:00Z"/>
+                  <w:del w:id="97" w:author="Maximilian Schmitz" w:date="2015-01-08T20:23:00Z"/>
                 </w:trPr>
                 <w:tc>
                   <w:tcPr>
@@ -6572,11 +6853,11 @@
                     <w:pPr>
                       <w:pStyle w:val="Literaturverzeichnis"/>
                       <w:rPr>
-                        <w:del w:id="92" w:author="Maximilian Schmitz" w:date="2015-01-08T20:23:00Z"/>
+                        <w:del w:id="98" w:author="Maximilian Schmitz" w:date="2015-01-08T20:23:00Z"/>
                         <w:noProof/>
                       </w:rPr>
                     </w:pPr>
-                    <w:del w:id="93" w:author="Maximilian Schmitz" w:date="2015-01-08T20:23:00Z">
+                    <w:del w:id="99" w:author="Maximilian Schmitz" w:date="2015-01-08T20:23:00Z">
                       <w:r>
                         <w:rPr>
                           <w:noProof/>
@@ -6595,11 +6876,11 @@
                     <w:pPr>
                       <w:pStyle w:val="Literaturverzeichnis"/>
                       <w:rPr>
-                        <w:del w:id="94" w:author="Maximilian Schmitz" w:date="2015-01-08T20:23:00Z"/>
+                        <w:del w:id="100" w:author="Maximilian Schmitz" w:date="2015-01-08T20:23:00Z"/>
                         <w:noProof/>
                       </w:rPr>
                     </w:pPr>
-                    <w:del w:id="95" w:author="Maximilian Schmitz" w:date="2015-01-08T20:23:00Z">
+                    <w:del w:id="101" w:author="Maximilian Schmitz" w:date="2015-01-08T20:23:00Z">
                       <w:r>
                         <w:rPr>
                           <w:noProof/>
@@ -6615,7 +6896,7 @@
               <w:pPr>
                 <w:divId w:val="528494875"/>
                 <w:rPr>
-                  <w:del w:id="96" w:author="Maximilian Schmitz" w:date="2015-01-08T20:23:00Z"/>
+                  <w:del w:id="102" w:author="Maximilian Schmitz" w:date="2015-01-08T20:23:00Z"/>
                   <w:noProof/>
                 </w:rPr>
               </w:pPr>
@@ -6649,39 +6930,24 @@
           <w:numId w:val="0"/>
         </w:numPr>
       </w:pPr>
-      <w:bookmarkStart w:id="97" w:name="_Toc417977777"/>
+      <w:bookmarkStart w:id="103" w:name="_Toc418083356"/>
       <w:r>
         <w:lastRenderedPageBreak/>
         <w:t>Abbildungsverzeichnis</w:t>
       </w:r>
-      <w:bookmarkEnd w:id="97"/>
-    </w:p>
-    <w:p>
-      <w:r>
-        <w:fldChar w:fldCharType="begin"/>
-      </w:r>
-      <w:r>
-        <w:instrText xml:space="preserve"> TOC \h \z \c "Abbildung" </w:instrText>
-      </w:r>
-      <w:r>
-        <w:fldChar w:fldCharType="separate"/>
-      </w:r>
-      <w:r>
-        <w:rPr>
-          <w:b/>
-          <w:bCs/>
-          <w:noProof/>
-        </w:rPr>
-        <w:t>Es konnten keine Einträge für ein Abbildungsverzeichnis gefunden werden.</w:t>
-      </w:r>
-      <w:r>
-        <w:rPr>
-          <w:b/>
-          <w:bCs/>
-          <w:noProof/>
-        </w:rPr>
-        <w:fldChar w:fldCharType="end"/>
-      </w:r>
+      <w:bookmarkEnd w:id="103"/>
+    </w:p>
+    <w:p>
+      <w:fldSimple w:instr=" TOC \h \z \c &quot;Abbildung&quot; ">
+        <w:r>
+          <w:rPr>
+            <w:b/>
+            <w:bCs/>
+            <w:noProof/>
+          </w:rPr>
+          <w:t>Es konnten keine Einträge für ein Abbildungsverzeichnis gefunden werden.</w:t>
+        </w:r>
+      </w:fldSimple>
     </w:p>
     <w:p>
       <w:r>
@@ -6696,12 +6962,12 @@
           <w:numId w:val="0"/>
         </w:numPr>
       </w:pPr>
-      <w:bookmarkStart w:id="98" w:name="_Toc417977778"/>
+      <w:bookmarkStart w:id="104" w:name="_Toc418083357"/>
       <w:r>
         <w:lastRenderedPageBreak/>
         <w:t>Abkürzungsverzeichnis</w:t>
       </w:r>
-      <w:bookmarkEnd w:id="98"/>
+      <w:bookmarkEnd w:id="104"/>
     </w:p>
     <w:p>
       <w:pPr>
@@ -6732,12 +6998,12 @@
           <w:lang w:val="fr-FR"/>
         </w:rPr>
       </w:pPr>
-      <w:bookmarkStart w:id="99" w:name="_Toc417977779"/>
+      <w:bookmarkStart w:id="105" w:name="_Toc418083358"/>
       <w:r>
         <w:lastRenderedPageBreak/>
         <w:t>Glossar</w:t>
       </w:r>
-      <w:bookmarkEnd w:id="99"/>
+      <w:bookmarkEnd w:id="105"/>
     </w:p>
     <w:sectPr>
       <w:pgSz w:w="11906" w:h="16838"/>
@@ -6786,7 +7052,6 @@
         <w:docPartUnique/>
       </w:docPartObj>
     </w:sdtPr>
-    <w:sdtEndPr/>
     <w:sdtContent>
       <w:p>
         <w:pPr>
@@ -6806,7 +7071,7 @@
           <w:rPr>
             <w:noProof/>
           </w:rPr>
-          <w:t>III</w:t>
+          <w:t>V</w:t>
         </w:r>
         <w:r>
           <w:fldChar w:fldCharType="end"/>
@@ -6848,7 +7113,6 @@
         <w:docPartUnique/>
       </w:docPartObj>
     </w:sdtPr>
-    <w:sdtEndPr/>
     <w:sdtContent>
       <w:p>
         <w:pPr>
@@ -6868,7 +7132,7 @@
           <w:rPr>
             <w:noProof/>
           </w:rPr>
-          <w:t>I</w:t>
+          <w:t>1</w:t>
         </w:r>
         <w:r>
           <w:fldChar w:fldCharType="end"/>
@@ -11253,7 +11517,7 @@
 </file>
 
 <file path=customXml/itemProps1.xml><?xml version="1.0" encoding="utf-8"?>
-<ds:datastoreItem xmlns:ds="http://schemas.openxmlformats.org/officeDocument/2006/customXml" ds:itemID="{3A4B7EE9-C208-49FC-A281-D65D09DAD865}">
+<ds:datastoreItem xmlns:ds="http://schemas.openxmlformats.org/officeDocument/2006/customXml" ds:itemID="{FDBCCBAA-777B-4D2B-98EA-15DC1DBF6784}">
   <ds:schemaRefs>
     <ds:schemaRef ds:uri="http://schemas.openxmlformats.org/officeDocument/2006/bibliography"/>
   </ds:schemaRefs>

</xml_diff>